<commit_message>
Añado mas datos al documento
</commit_message>
<xml_diff>
--- a/Documentacion/PADEL RAC_Proyecto TFC _v3.docx
+++ b/Documentacion/PADEL RAC_Proyecto TFC _v3.docx
@@ -1590,6 +1590,7 @@
           <w:lang w:val="en-GB"/>
         </w:rPr>
       </w:pPr>
+      <w:proofErr w:type="gramStart"/>
       <w:r>
         <w:rPr>
           <w:rFonts w:ascii="Times New Roman" w:hAnsi="Times New Roman"/>
@@ -1598,7 +1599,18 @@
           <w:szCs w:val="22"/>
           <w:lang w:val="en-GB"/>
         </w:rPr>
-        <w:t xml:space="preserve">In order to make the design of the application as real as possible and in the future to be able to produce and sell it for use in sports centres, we have contacted a sports centre located in the </w:t>
+        <w:t>In order to</w:t>
+      </w:r>
+      <w:proofErr w:type="gramEnd"/>
+      <w:r>
+        <w:rPr>
+          <w:rFonts w:ascii="Times New Roman" w:hAnsi="Times New Roman"/>
+          <w:color w:val="000000"/>
+          <w:sz w:val="22"/>
+          <w:szCs w:val="22"/>
+          <w:lang w:val="en-GB"/>
+        </w:rPr>
+        <w:t xml:space="preserve"> make the design of the application as real as possible and in the future to be able to produce and sell it for use in sports centres, we have contacted a sports centre located in the </w:t>
       </w:r>
       <w:proofErr w:type="spellStart"/>
       <w:r>
@@ -1671,7 +1683,29 @@
           <w:szCs w:val="22"/>
           <w:lang w:val="en-GB"/>
         </w:rPr>
-        <w:t>In this sports centre we carried out a detailed study of the needs of the centre and how it works, in order to describe all the tasks to be carried out through the application.</w:t>
+        <w:t xml:space="preserve">In this sports centre we carried out a detailed study of the needs of the centre and how it works, </w:t>
+      </w:r>
+      <w:proofErr w:type="gramStart"/>
+      <w:r>
+        <w:rPr>
+          <w:rFonts w:ascii="Times New Roman" w:hAnsi="Times New Roman"/>
+          <w:color w:val="000000"/>
+          <w:sz w:val="22"/>
+          <w:szCs w:val="22"/>
+          <w:lang w:val="en-GB"/>
+        </w:rPr>
+        <w:t>in order to</w:t>
+      </w:r>
+      <w:proofErr w:type="gramEnd"/>
+      <w:r>
+        <w:rPr>
+          <w:rFonts w:ascii="Times New Roman" w:hAnsi="Times New Roman"/>
+          <w:color w:val="000000"/>
+          <w:sz w:val="22"/>
+          <w:szCs w:val="22"/>
+          <w:lang w:val="en-GB"/>
+        </w:rPr>
+        <w:t xml:space="preserve"> describe all the tasks to be carried out through the application.</w:t>
       </w:r>
     </w:p>
     <w:p>
@@ -2112,7 +2146,27 @@
           <w:szCs w:val="22"/>
           <w:shd w:val="clear" w:color="auto" w:fill="auto"/>
         </w:rPr>
-        <w:t>original completa(jurídicamente válida) que puede encontrarse en</w:t>
+        <w:t xml:space="preserve">original </w:t>
+      </w:r>
+      <w:proofErr w:type="gramStart"/>
+      <w:r>
+        <w:rPr>
+          <w:rFonts w:eastAsia="Times New Roman"/>
+          <w:noProof w:val="0"/>
+          <w:szCs w:val="22"/>
+          <w:shd w:val="clear" w:color="auto" w:fill="auto"/>
+        </w:rPr>
+        <w:t>completa(</w:t>
+      </w:r>
+      <w:proofErr w:type="gramEnd"/>
+      <w:r>
+        <w:rPr>
+          <w:rFonts w:eastAsia="Times New Roman"/>
+          <w:noProof w:val="0"/>
+          <w:szCs w:val="22"/>
+          <w:shd w:val="clear" w:color="auto" w:fill="auto"/>
+        </w:rPr>
+        <w:t>jurídicamente válida) que puede encontrarse en</w:t>
       </w:r>
       <w:r>
         <w:rPr>
@@ -4753,15 +4807,31 @@
       <w:pPr>
         <w:pStyle w:val="Default"/>
         <w:spacing w:after="58"/>
+        <w:rPr>
+          <w:rFonts w:ascii="Times New Roman" w:hAnsi="Times New Roman" w:cs="Times New Roman"/>
+          <w:sz w:val="22"/>
+          <w:szCs w:val="22"/>
+          <w:lang w:eastAsia="en-US"/>
+        </w:rPr>
+      </w:pPr>
+    </w:p>
+    <w:p>
+      <w:pPr>
+        <w:pStyle w:val="Default"/>
+        <w:spacing w:after="58"/>
+        <w:rPr>
+          <w:rFonts w:ascii="Times New Roman" w:hAnsi="Times New Roman" w:cs="Times New Roman"/>
+          <w:sz w:val="22"/>
+          <w:szCs w:val="22"/>
+          <w:lang w:eastAsia="en-US"/>
+        </w:rPr>
+      </w:pPr>
+    </w:p>
+    <w:p>
+      <w:pPr>
+        <w:pStyle w:val="Default"/>
+        <w:spacing w:after="58"/>
         <w:ind w:firstLine="284"/>
-        <w:rPr>
-          <w:rFonts w:ascii="Times New Roman" w:hAnsi="Times New Roman" w:cs="Times New Roman"/>
-          <w:sz w:val="28"/>
-          <w:szCs w:val="28"/>
-          <w:lang w:eastAsia="en-US"/>
-        </w:rPr>
-      </w:pPr>
-      <w:r>
         <w:rPr>
           <w:rFonts w:ascii="Times New Roman" w:hAnsi="Times New Roman" w:cs="Times New Roman"/>
           <w:b/>
@@ -4770,8 +4840,31 @@
           <w:szCs w:val="28"/>
           <w:lang w:eastAsia="en-US"/>
         </w:rPr>
+      </w:pPr>
+      <w:r>
+        <w:rPr>
+          <w:rFonts w:ascii="Times New Roman" w:hAnsi="Times New Roman" w:cs="Times New Roman"/>
+          <w:b/>
+          <w:bCs/>
+          <w:sz w:val="28"/>
+          <w:szCs w:val="28"/>
+          <w:lang w:eastAsia="en-US"/>
+        </w:rPr>
         <w:t>Spring Framework</w:t>
       </w:r>
+    </w:p>
+    <w:p>
+      <w:pPr>
+        <w:pStyle w:val="Default"/>
+        <w:spacing w:after="58"/>
+        <w:ind w:firstLine="284"/>
+        <w:rPr>
+          <w:rFonts w:ascii="Times New Roman" w:hAnsi="Times New Roman" w:cs="Times New Roman"/>
+          <w:sz w:val="28"/>
+          <w:szCs w:val="28"/>
+          <w:lang w:eastAsia="en-US"/>
+        </w:rPr>
+      </w:pPr>
     </w:p>
     <w:p>
       <w:pPr>
@@ -4993,13 +5086,23 @@
         </w:rPr>
         <w:t xml:space="preserve"> </w:t>
       </w:r>
-      <w:r>
-        <w:rPr>
-          <w:rFonts w:ascii="Times New Roman" w:hAnsi="Times New Roman" w:cs="Times New Roman"/>
-          <w:sz w:val="22"/>
-          <w:szCs w:val="22"/>
-        </w:rPr>
-        <w:t>objeto sino que esperaremos a que nos lo faciliten.</w:t>
+      <w:proofErr w:type="gramStart"/>
+      <w:r>
+        <w:rPr>
+          <w:rFonts w:ascii="Times New Roman" w:hAnsi="Times New Roman" w:cs="Times New Roman"/>
+          <w:sz w:val="22"/>
+          <w:szCs w:val="22"/>
+        </w:rPr>
+        <w:t>objeto</w:t>
+      </w:r>
+      <w:proofErr w:type="gramEnd"/>
+      <w:r>
+        <w:rPr>
+          <w:rFonts w:ascii="Times New Roman" w:hAnsi="Times New Roman" w:cs="Times New Roman"/>
+          <w:sz w:val="22"/>
+          <w:szCs w:val="22"/>
+        </w:rPr>
+        <w:t xml:space="preserve"> sino que esperaremos a que nos lo faciliten.</w:t>
       </w:r>
     </w:p>
     <w:p>
@@ -5154,42 +5257,6 @@
       <w:pPr>
         <w:pStyle w:val="Default"/>
         <w:spacing w:after="58"/>
-        <w:ind w:left="720"/>
-        <w:rPr>
-          <w:rFonts w:ascii="Times New Roman" w:hAnsi="Times New Roman" w:cs="Times New Roman"/>
-          <w:sz w:val="22"/>
-          <w:szCs w:val="22"/>
-        </w:rPr>
-      </w:pPr>
-    </w:p>
-    <w:p>
-      <w:pPr>
-        <w:pStyle w:val="Default"/>
-        <w:spacing w:after="58"/>
-        <w:ind w:left="720"/>
-        <w:rPr>
-          <w:rFonts w:ascii="Times New Roman" w:hAnsi="Times New Roman" w:cs="Times New Roman"/>
-          <w:sz w:val="22"/>
-          <w:szCs w:val="22"/>
-        </w:rPr>
-      </w:pPr>
-    </w:p>
-    <w:p>
-      <w:pPr>
-        <w:pStyle w:val="Default"/>
-        <w:spacing w:after="58"/>
-        <w:jc w:val="both"/>
-        <w:rPr>
-          <w:rFonts w:ascii="Times New Roman" w:hAnsi="Times New Roman" w:cs="Times New Roman"/>
-          <w:sz w:val="22"/>
-          <w:szCs w:val="22"/>
-        </w:rPr>
-      </w:pPr>
-    </w:p>
-    <w:p>
-      <w:pPr>
-        <w:pStyle w:val="Default"/>
-        <w:spacing w:after="58"/>
         <w:jc w:val="both"/>
         <w:rPr>
           <w:rFonts w:ascii="Times New Roman" w:hAnsi="Times New Roman" w:cs="Times New Roman"/>
@@ -5252,8 +5319,9 @@
           <w:shd w:val="clear" w:color="auto" w:fill="auto"/>
           <w:lang w:eastAsia="es-ES"/>
         </w:rPr>
-        <w:t xml:space="preserve">Spring es un marco de trabajo modular que cuenta con una arquitectura organizada en 20 </w:t>
-      </w:r>
+        <w:t xml:space="preserve">Spring es un marco de trabajo modular que cuenta con una arquitectura organizada en </w:t>
+      </w:r>
+      <w:proofErr w:type="gramStart"/>
       <w:r>
         <w:rPr>
           <w:noProof w:val="0"/>
@@ -5262,7 +5330,7 @@
           <w:shd w:val="clear" w:color="auto" w:fill="auto"/>
           <w:lang w:eastAsia="es-ES"/>
         </w:rPr>
-        <w:t xml:space="preserve"> m</w:t>
+        <w:t xml:space="preserve">20 </w:t>
       </w:r>
       <w:r>
         <w:rPr>
@@ -5272,7 +5340,28 @@
           <w:shd w:val="clear" w:color="auto" w:fill="auto"/>
           <w:lang w:eastAsia="es-ES"/>
         </w:rPr>
-        <w:t xml:space="preserve">ódulos diferentes, que se pueden separar en seis categorías de funcionalidad (véase la figura 2-1). </w:t>
+        <w:t xml:space="preserve"> m</w:t>
+      </w:r>
+      <w:r>
+        <w:rPr>
+          <w:noProof w:val="0"/>
+          <w:color w:val="000000"/>
+          <w:szCs w:val="22"/>
+          <w:shd w:val="clear" w:color="auto" w:fill="auto"/>
+          <w:lang w:eastAsia="es-ES"/>
+        </w:rPr>
+        <w:t>ódulos</w:t>
+      </w:r>
+      <w:proofErr w:type="gramEnd"/>
+      <w:r>
+        <w:rPr>
+          <w:noProof w:val="0"/>
+          <w:color w:val="000000"/>
+          <w:szCs w:val="22"/>
+          <w:shd w:val="clear" w:color="auto" w:fill="auto"/>
+          <w:lang w:eastAsia="es-ES"/>
+        </w:rPr>
+        <w:t xml:space="preserve"> diferentes, que se pueden separar en seis categorías de funcionalidad (véase la figura 2-1). </w:t>
       </w:r>
     </w:p>
     <w:p>
@@ -5416,6 +5505,7 @@
           <w:color w:val="auto"/>
           <w:sz w:val="22"/>
           <w:szCs w:val="22"/>
+          <w:u w:val="single"/>
         </w:rPr>
       </w:pPr>
       <w:r>
@@ -5426,6 +5516,7 @@
           <w:color w:val="auto"/>
           <w:sz w:val="22"/>
           <w:szCs w:val="22"/>
+          <w:u w:val="single"/>
         </w:rPr>
         <w:t>Inyección de dependencias</w:t>
       </w:r>
@@ -5561,7 +5652,25 @@
           <w:sz w:val="22"/>
           <w:szCs w:val="22"/>
         </w:rPr>
-        <w:t>) no son responsables de encontrar o crear el resto de objetos que necesitan para llevar a cabo su trabajo. En su lugar, el contenedor les asigna referencias a los objetos con los que tienen que colaborar.</w:t>
+        <w:t xml:space="preserve">) no son responsables de encontrar o crear el resto de </w:t>
+      </w:r>
+      <w:proofErr w:type="gramStart"/>
+      <w:r>
+        <w:rPr>
+          <w:rFonts w:ascii="Times New Roman" w:hAnsi="Times New Roman" w:cs="Times New Roman"/>
+          <w:sz w:val="22"/>
+          <w:szCs w:val="22"/>
+        </w:rPr>
+        <w:t>objetos</w:t>
+      </w:r>
+      <w:proofErr w:type="gramEnd"/>
+      <w:r>
+        <w:rPr>
+          <w:rFonts w:ascii="Times New Roman" w:hAnsi="Times New Roman" w:cs="Times New Roman"/>
+          <w:sz w:val="22"/>
+          <w:szCs w:val="22"/>
+        </w:rPr>
+        <w:t xml:space="preserve"> que necesitan para llevar a cabo su trabajo. En su lugar, el contenedor les asigna referencias a los objetos con los que tienen que colaborar.</w:t>
       </w:r>
     </w:p>
     <w:p>
@@ -5664,6 +5773,7 @@
           <w:iCs/>
           <w:sz w:val="22"/>
           <w:szCs w:val="22"/>
+          <w:u w:val="single"/>
         </w:rPr>
       </w:pPr>
       <w:r>
@@ -5673,6 +5783,7 @@
           <w:iCs/>
           <w:sz w:val="22"/>
           <w:szCs w:val="22"/>
+          <w:u w:val="single"/>
         </w:rPr>
         <w:t xml:space="preserve">Ciclo de vida de un </w:t>
       </w:r>
@@ -5684,6 +5795,7 @@
           <w:iCs/>
           <w:sz w:val="22"/>
           <w:szCs w:val="22"/>
+          <w:u w:val="single"/>
         </w:rPr>
         <w:t>b</w:t>
       </w:r>
@@ -5694,6 +5806,7 @@
           <w:iCs/>
           <w:sz w:val="22"/>
           <w:szCs w:val="22"/>
+          <w:u w:val="single"/>
         </w:rPr>
         <w:t>ean</w:t>
       </w:r>
@@ -6035,6 +6148,7 @@
         <w:t xml:space="preserve"> al método </w:t>
       </w:r>
       <w:proofErr w:type="spellStart"/>
+      <w:proofErr w:type="gramStart"/>
       <w:r>
         <w:rPr>
           <w:rFonts w:ascii="Times New Roman" w:hAnsi="Times New Roman" w:cs="Times New Roman"/>
@@ -6050,7 +6164,16 @@
           <w:sz w:val="22"/>
           <w:szCs w:val="22"/>
         </w:rPr>
-        <w:t>().</w:t>
+        <w:t>(</w:t>
+      </w:r>
+      <w:proofErr w:type="gramEnd"/>
+      <w:r>
+        <w:rPr>
+          <w:rFonts w:ascii="Times New Roman" w:hAnsi="Times New Roman" w:cs="Times New Roman"/>
+          <w:sz w:val="22"/>
+          <w:szCs w:val="22"/>
+        </w:rPr>
+        <w:t>).</w:t>
       </w:r>
     </w:p>
     <w:p>
@@ -6113,6 +6236,7 @@
         <w:t xml:space="preserve">, Spring invoca el método </w:t>
       </w:r>
       <w:proofErr w:type="spellStart"/>
+      <w:proofErr w:type="gramStart"/>
       <w:r>
         <w:rPr>
           <w:rFonts w:ascii="Times New Roman" w:hAnsi="Times New Roman" w:cs="Times New Roman"/>
@@ -6128,7 +6252,16 @@
           <w:sz w:val="22"/>
           <w:szCs w:val="22"/>
         </w:rPr>
-        <w:t xml:space="preserve">(), proporcionando </w:t>
+        <w:t>(</w:t>
+      </w:r>
+      <w:proofErr w:type="gramEnd"/>
+      <w:r>
+        <w:rPr>
+          <w:rFonts w:ascii="Times New Roman" w:hAnsi="Times New Roman" w:cs="Times New Roman"/>
+          <w:sz w:val="22"/>
+          <w:szCs w:val="22"/>
+        </w:rPr>
+        <w:t xml:space="preserve">), proporcionando </w:t>
       </w:r>
       <w:r>
         <w:rPr>
@@ -6251,6 +6384,7 @@
         <w:t xml:space="preserve">, Spring invoca el método </w:t>
       </w:r>
       <w:proofErr w:type="spellStart"/>
+      <w:proofErr w:type="gramStart"/>
       <w:r>
         <w:rPr>
           <w:rFonts w:ascii="Times New Roman" w:hAnsi="Times New Roman" w:cs="Times New Roman"/>
@@ -6270,6 +6404,7 @@
         </w:rPr>
         <w:t>(</w:t>
       </w:r>
+      <w:proofErr w:type="gramEnd"/>
       <w:r>
         <w:rPr>
           <w:rFonts w:ascii="Times New Roman" w:hAnsi="Times New Roman" w:cs="Times New Roman"/>
@@ -6363,6 +6498,7 @@
         <w:t xml:space="preserve">, Spring invoca su método </w:t>
       </w:r>
       <w:proofErr w:type="spellStart"/>
+      <w:proofErr w:type="gramStart"/>
       <w:r>
         <w:rPr>
           <w:rFonts w:ascii="Times New Roman" w:hAnsi="Times New Roman" w:cs="Times New Roman"/>
@@ -6382,7 +6518,18 @@
           <w:sz w:val="22"/>
           <w:szCs w:val="22"/>
         </w:rPr>
-        <w:t>()</w:t>
+        <w:t>(</w:t>
+      </w:r>
+      <w:proofErr w:type="gramEnd"/>
+      <w:r>
+        <w:rPr>
+          <w:rFonts w:ascii="Times New Roman" w:hAnsi="Times New Roman" w:cs="Times New Roman"/>
+          <w:i/>
+          <w:iCs/>
+          <w:sz w:val="22"/>
+          <w:szCs w:val="22"/>
+        </w:rPr>
+        <w:t>)</w:t>
       </w:r>
       <w:r>
         <w:rPr>
@@ -6467,6 +6614,7 @@
         <w:t xml:space="preserve">, Spring invoca su método </w:t>
       </w:r>
       <w:proofErr w:type="spellStart"/>
+      <w:proofErr w:type="gramStart"/>
       <w:r>
         <w:rPr>
           <w:rFonts w:ascii="Times New Roman" w:hAnsi="Times New Roman" w:cs="Times New Roman"/>
@@ -6486,7 +6634,18 @@
           <w:sz w:val="22"/>
           <w:szCs w:val="22"/>
         </w:rPr>
-        <w:t>()</w:t>
+        <w:t>(</w:t>
+      </w:r>
+      <w:proofErr w:type="gramEnd"/>
+      <w:r>
+        <w:rPr>
+          <w:rFonts w:ascii="Times New Roman" w:hAnsi="Times New Roman" w:cs="Times New Roman"/>
+          <w:i/>
+          <w:iCs/>
+          <w:sz w:val="22"/>
+          <w:szCs w:val="22"/>
+        </w:rPr>
+        <w:t>)</w:t>
       </w:r>
       <w:r>
         <w:rPr>
@@ -6621,6 +6780,7 @@
         <w:t xml:space="preserve">, Spring invoca su método </w:t>
       </w:r>
       <w:proofErr w:type="spellStart"/>
+      <w:proofErr w:type="gramStart"/>
       <w:r>
         <w:rPr>
           <w:rFonts w:ascii="Times New Roman" w:hAnsi="Times New Roman" w:cs="Times New Roman"/>
@@ -6640,7 +6800,18 @@
           <w:sz w:val="22"/>
           <w:szCs w:val="22"/>
         </w:rPr>
-        <w:t>()</w:t>
+        <w:t>(</w:t>
+      </w:r>
+      <w:proofErr w:type="gramEnd"/>
+      <w:r>
+        <w:rPr>
+          <w:rFonts w:ascii="Times New Roman" w:hAnsi="Times New Roman" w:cs="Times New Roman"/>
+          <w:i/>
+          <w:iCs/>
+          <w:sz w:val="22"/>
+          <w:szCs w:val="22"/>
+        </w:rPr>
+        <w:t>)</w:t>
       </w:r>
       <w:r>
         <w:rPr>
@@ -6779,6 +6950,7 @@
         <w:t xml:space="preserve">, Spring invoca sus métodos </w:t>
       </w:r>
       <w:proofErr w:type="spellStart"/>
+      <w:proofErr w:type="gramStart"/>
       <w:r>
         <w:rPr>
           <w:rFonts w:ascii="Times New Roman" w:hAnsi="Times New Roman" w:cs="Times New Roman"/>
@@ -6798,7 +6970,18 @@
           <w:sz w:val="22"/>
           <w:szCs w:val="22"/>
         </w:rPr>
-        <w:t>()</w:t>
+        <w:t>(</w:t>
+      </w:r>
+      <w:proofErr w:type="gramEnd"/>
+      <w:r>
+        <w:rPr>
+          <w:rFonts w:ascii="Times New Roman" w:hAnsi="Times New Roman" w:cs="Times New Roman"/>
+          <w:i/>
+          <w:iCs/>
+          <w:sz w:val="22"/>
+          <w:szCs w:val="22"/>
+        </w:rPr>
+        <w:t>)</w:t>
       </w:r>
       <w:r>
         <w:rPr>
@@ -7288,12 +7471,489 @@
           <w:szCs w:val="22"/>
         </w:rPr>
       </w:pPr>
+      <w:r>
+        <w:rPr>
+          <w:rFonts w:ascii="Times New Roman" w:hAnsi="Times New Roman" w:cs="Times New Roman"/>
+          <w:sz w:val="22"/>
+          <w:szCs w:val="22"/>
+        </w:rPr>
+        <w:tab/>
+      </w:r>
+      <w:r>
+        <w:rPr>
+          <w:rFonts w:ascii="Times New Roman" w:hAnsi="Times New Roman" w:cs="Times New Roman"/>
+          <w:i/>
+          <w:iCs/>
+          <w:sz w:val="22"/>
+          <w:szCs w:val="22"/>
+          <w:u w:val="single"/>
+        </w:rPr>
+        <w:t>Marco de trabajo</w:t>
+      </w:r>
+      <w:r>
+        <w:rPr>
+          <w:rFonts w:ascii="Times New Roman" w:hAnsi="Times New Roman" w:cs="Times New Roman"/>
+          <w:i/>
+          <w:iCs/>
+          <w:sz w:val="22"/>
+          <w:szCs w:val="22"/>
+          <w:u w:val="single"/>
+        </w:rPr>
+        <w:t xml:space="preserve"> </w:t>
+      </w:r>
+      <w:r>
+        <w:rPr>
+          <w:rFonts w:ascii="Times New Roman" w:hAnsi="Times New Roman" w:cs="Times New Roman"/>
+          <w:i/>
+          <w:iCs/>
+          <w:sz w:val="22"/>
+          <w:szCs w:val="22"/>
+          <w:u w:val="single"/>
+        </w:rPr>
+        <w:t xml:space="preserve">Spring </w:t>
+      </w:r>
+      <w:r>
+        <w:rPr>
+          <w:rFonts w:ascii="Times New Roman" w:hAnsi="Times New Roman" w:cs="Times New Roman"/>
+          <w:i/>
+          <w:iCs/>
+          <w:sz w:val="22"/>
+          <w:szCs w:val="22"/>
+          <w:u w:val="single"/>
+        </w:rPr>
+        <w:t>MVC</w:t>
+      </w:r>
+    </w:p>
+    <w:p>
+      <w:pPr>
+        <w:pStyle w:val="Default"/>
+        <w:spacing w:after="58"/>
+        <w:jc w:val="both"/>
+        <w:rPr>
+          <w:rFonts w:ascii="Times New Roman" w:hAnsi="Times New Roman" w:cs="Times New Roman"/>
+          <w:sz w:val="22"/>
+          <w:szCs w:val="22"/>
+        </w:rPr>
+      </w:pPr>
+      <w:r>
+        <w:rPr>
+          <w:rFonts w:ascii="Times New Roman" w:hAnsi="Times New Roman" w:cs="Times New Roman"/>
+          <w:sz w:val="22"/>
+          <w:szCs w:val="22"/>
+        </w:rPr>
+        <w:t>E</w:t>
+      </w:r>
+      <w:r>
+        <w:rPr>
+          <w:rFonts w:ascii="Times New Roman" w:hAnsi="Times New Roman" w:cs="Times New Roman"/>
+          <w:sz w:val="22"/>
+          <w:szCs w:val="22"/>
+        </w:rPr>
+        <w:t xml:space="preserve">l marco de trabajo web de Spring, Spring MVC, está basado en el </w:t>
+      </w:r>
+      <w:r>
+        <w:rPr>
+          <w:rFonts w:ascii="Times New Roman" w:hAnsi="Times New Roman" w:cs="Times New Roman"/>
+          <w:i/>
+          <w:iCs/>
+          <w:sz w:val="22"/>
+          <w:szCs w:val="22"/>
+        </w:rPr>
+        <w:t>patrón</w:t>
+      </w:r>
+      <w:r>
+        <w:rPr>
+          <w:rFonts w:ascii="Times New Roman" w:hAnsi="Times New Roman" w:cs="Times New Roman"/>
+          <w:sz w:val="22"/>
+          <w:szCs w:val="22"/>
+        </w:rPr>
+        <w:t xml:space="preserve"> Modelo-Vista-</w:t>
+      </w:r>
+      <w:r>
+        <w:rPr>
+          <w:rFonts w:ascii="Times New Roman" w:hAnsi="Times New Roman" w:cs="Times New Roman"/>
+          <w:sz w:val="22"/>
+          <w:szCs w:val="22"/>
+        </w:rPr>
+        <w:t xml:space="preserve"> </w:t>
+      </w:r>
+      <w:r>
+        <w:rPr>
+          <w:rFonts w:ascii="Times New Roman" w:hAnsi="Times New Roman" w:cs="Times New Roman"/>
+          <w:sz w:val="22"/>
+          <w:szCs w:val="22"/>
+        </w:rPr>
+        <w:t>Controlador (MVC). Ayuda a crear aplicaciones basadas en la web que son flexibles y cuentan con acoplamiento débil, al igual que el propio marco de trabajo Spring.</w:t>
+      </w:r>
+    </w:p>
+    <w:p>
+      <w:pPr>
+        <w:pStyle w:val="Default"/>
+        <w:spacing w:after="58"/>
+        <w:jc w:val="both"/>
+        <w:rPr>
+          <w:rFonts w:ascii="Times New Roman" w:hAnsi="Times New Roman" w:cs="Times New Roman"/>
+          <w:sz w:val="22"/>
+          <w:szCs w:val="22"/>
+        </w:rPr>
+      </w:pPr>
+      <w:r>
+        <w:rPr>
+          <w:rFonts w:ascii="Times New Roman" w:hAnsi="Times New Roman" w:cs="Times New Roman"/>
+          <w:sz w:val="22"/>
+          <w:szCs w:val="22"/>
+        </w:rPr>
+        <w:t>En este capítulo se va a tratar sobre cómo se ha creado gran parte de la capa web de la aplicación, utilizando para ello Spring MVC.</w:t>
+      </w:r>
+    </w:p>
+    <w:p>
+      <w:pPr>
+        <w:pStyle w:val="Default"/>
+        <w:spacing w:after="58"/>
+        <w:jc w:val="both"/>
+        <w:rPr>
+          <w:rFonts w:ascii="Times New Roman" w:hAnsi="Times New Roman" w:cs="Times New Roman"/>
+          <w:sz w:val="22"/>
+          <w:szCs w:val="22"/>
+        </w:rPr>
+      </w:pPr>
+    </w:p>
+    <w:p>
+      <w:pPr>
+        <w:pStyle w:val="Default"/>
+        <w:spacing w:after="58"/>
+        <w:jc w:val="both"/>
+        <w:rPr>
+          <w:rFonts w:ascii="Times New Roman" w:hAnsi="Times New Roman" w:cs="Times New Roman"/>
+          <w:sz w:val="22"/>
+          <w:szCs w:val="22"/>
+        </w:rPr>
+      </w:pPr>
+      <w:r>
+        <w:rPr>
+          <w:rFonts w:ascii="Times New Roman" w:hAnsi="Times New Roman" w:cs="Times New Roman"/>
+          <w:sz w:val="22"/>
+          <w:szCs w:val="22"/>
+        </w:rPr>
+        <w:t xml:space="preserve">El </w:t>
+      </w:r>
+      <w:r>
+        <w:rPr>
+          <w:rFonts w:ascii="Times New Roman" w:hAnsi="Times New Roman" w:cs="Times New Roman"/>
+          <w:i/>
+          <w:iCs/>
+          <w:sz w:val="22"/>
+          <w:szCs w:val="22"/>
+          <w:u w:val="single"/>
+        </w:rPr>
+        <w:t>patrón</w:t>
+      </w:r>
+      <w:r>
+        <w:rPr>
+          <w:rFonts w:ascii="Times New Roman" w:hAnsi="Times New Roman" w:cs="Times New Roman"/>
+          <w:sz w:val="22"/>
+          <w:szCs w:val="22"/>
+        </w:rPr>
+        <w:t xml:space="preserve"> modelo–vista–controlador (MVC) es un patrón de arquitectura de software que separa los diferentes aspectos de una aplicación. Para ello MVC propone la construcción de tres componentes distintos que son el modelo, la vista y el controlador, es decir, por un lado, define componentes para la representación de la información, y por otro lado para la interacción del usuario. Este patrón de arquitectura de software se basa en las ideas de reutilización de código y la separación de conceptos, características que buscan facilitar la tarea de desarrollo de aplicaciones y su posterior mantenimiento.</w:t>
+      </w:r>
+    </w:p>
+    <w:p>
+      <w:pPr>
+        <w:pStyle w:val="Default"/>
+        <w:spacing w:after="58"/>
+        <w:jc w:val="both"/>
+        <w:rPr>
+          <w:rFonts w:ascii="Times New Roman" w:hAnsi="Times New Roman" w:cs="Times New Roman"/>
+          <w:sz w:val="22"/>
+          <w:szCs w:val="22"/>
+        </w:rPr>
+      </w:pPr>
+      <w:r>
+        <w:rPr>
+          <w:rFonts w:ascii="Times New Roman" w:hAnsi="Times New Roman" w:cs="Times New Roman"/>
+          <w:sz w:val="22"/>
+          <w:szCs w:val="22"/>
+        </w:rPr>
+        <w:t>De manera genérica, los componentes de MVC se podrían definir como sigue:</w:t>
+      </w:r>
+    </w:p>
+    <w:p>
+      <w:pPr>
+        <w:pStyle w:val="Default"/>
+        <w:numPr>
+          <w:ilvl w:val="0"/>
+          <w:numId w:val="46"/>
+        </w:numPr>
+        <w:spacing w:after="58"/>
+        <w:jc w:val="both"/>
+        <w:rPr>
+          <w:rFonts w:ascii="Times New Roman" w:hAnsi="Times New Roman" w:cs="Times New Roman"/>
+          <w:sz w:val="22"/>
+          <w:szCs w:val="22"/>
+        </w:rPr>
+      </w:pPr>
+      <w:r>
+        <w:rPr>
+          <w:rFonts w:ascii="Times New Roman" w:hAnsi="Times New Roman" w:cs="Times New Roman"/>
+          <w:sz w:val="22"/>
+          <w:szCs w:val="22"/>
+        </w:rPr>
+        <w:t>El Modelo: El Modelo es el objeto que representa los datos del programa. Maneja los datos y controla todas sus transformaciones. El Modelo no tiene conocimiento específico de los Controladores o de las Vistas, ni siquiera contiene referencias a ellos. Es el propio sistema el que tiene encomendada la responsabilidad de mantener enlaces entre el Modelo y sus Vistas, y notificar a las Vistas cuando cambia el Modelo. (En el capítulo anterior se trató de forma exhaustiva este componente.)</w:t>
+      </w:r>
+    </w:p>
+    <w:p>
+      <w:pPr>
+        <w:pStyle w:val="Default"/>
+        <w:numPr>
+          <w:ilvl w:val="0"/>
+          <w:numId w:val="46"/>
+        </w:numPr>
+        <w:spacing w:after="58"/>
+        <w:jc w:val="both"/>
+        <w:rPr>
+          <w:rFonts w:ascii="Times New Roman" w:hAnsi="Times New Roman" w:cs="Times New Roman"/>
+          <w:sz w:val="22"/>
+          <w:szCs w:val="22"/>
+        </w:rPr>
+      </w:pPr>
+      <w:r>
+        <w:rPr>
+          <w:rFonts w:ascii="Times New Roman" w:hAnsi="Times New Roman" w:cs="Times New Roman"/>
+          <w:sz w:val="22"/>
+          <w:szCs w:val="22"/>
+        </w:rPr>
+        <w:t>La Vista: La Vista es el objeto que maneja la presentación visual de los datos representados por el Modelo. Genera una representación visual del Modelo y muestra los datos al usuario. Interactúa con el Modelo a través de una referencia al propio Modelo. (En el próximo capítulo se tratará en detalle este componente.)</w:t>
+      </w:r>
+    </w:p>
+    <w:p>
+      <w:pPr>
+        <w:pStyle w:val="Default"/>
+        <w:numPr>
+          <w:ilvl w:val="0"/>
+          <w:numId w:val="46"/>
+        </w:numPr>
+        <w:spacing w:after="58"/>
+        <w:jc w:val="both"/>
+        <w:rPr>
+          <w:rFonts w:ascii="Times New Roman" w:hAnsi="Times New Roman" w:cs="Times New Roman"/>
+          <w:sz w:val="22"/>
+          <w:szCs w:val="22"/>
+        </w:rPr>
+      </w:pPr>
+      <w:r>
+        <w:rPr>
+          <w:rFonts w:ascii="Times New Roman" w:hAnsi="Times New Roman" w:cs="Times New Roman"/>
+          <w:sz w:val="22"/>
+          <w:szCs w:val="22"/>
+        </w:rPr>
+        <w:lastRenderedPageBreak/>
+        <w:t>El Controlador: Es el intermediario entre la vista y el modelo. Es quien controla las interacciones del usuario solicitando los datos al modelo y entregándolos a la vista para que ésta, lo presente al usuario, de forma “humanamente legible”. (En el presente capítulo se tratará en detalle este componente.)</w:t>
+      </w:r>
+    </w:p>
+    <w:p>
+      <w:pPr>
+        <w:pStyle w:val="Default"/>
+        <w:spacing w:after="58"/>
+        <w:jc w:val="both"/>
+        <w:rPr>
+          <w:rFonts w:ascii="Times New Roman" w:hAnsi="Times New Roman" w:cs="Times New Roman"/>
+          <w:sz w:val="22"/>
+          <w:szCs w:val="22"/>
+        </w:rPr>
+      </w:pPr>
+    </w:p>
+    <w:p>
+      <w:pPr>
+        <w:pStyle w:val="Default"/>
+        <w:spacing w:after="58"/>
+        <w:jc w:val="both"/>
+        <w:rPr>
+          <w:rFonts w:ascii="Times New Roman" w:hAnsi="Times New Roman" w:cs="Times New Roman"/>
+          <w:sz w:val="22"/>
+          <w:szCs w:val="22"/>
+        </w:rPr>
+      </w:pPr>
+      <w:r>
+        <w:rPr>
+          <w:rFonts w:ascii="Times New Roman" w:hAnsi="Times New Roman" w:cs="Times New Roman"/>
+          <w:noProof/>
+          <w:sz w:val="22"/>
+          <w:szCs w:val="22"/>
+        </w:rPr>
+        <w:drawing>
+          <wp:inline distT="0" distB="0" distL="0" distR="0" wp14:anchorId="0F172E88" wp14:editId="4051B623">
+            <wp:extent cx="5400040" cy="1461135"/>
+            <wp:effectExtent l="0" t="0" r="0" b="5715"/>
+            <wp:docPr id="16" name="Imagen 16"/>
+            <wp:cNvGraphicFramePr>
+              <a:graphicFrameLocks xmlns:a="http://schemas.openxmlformats.org/drawingml/2006/main" noChangeAspect="1"/>
+            </wp:cNvGraphicFramePr>
+            <a:graphic xmlns:a="http://schemas.openxmlformats.org/drawingml/2006/main">
+              <a:graphicData uri="http://schemas.openxmlformats.org/drawingml/2006/picture">
+                <pic:pic xmlns:pic="http://schemas.openxmlformats.org/drawingml/2006/picture">
+                  <pic:nvPicPr>
+                    <pic:cNvPr id="0" name="Picture 10"/>
+                    <pic:cNvPicPr>
+                      <a:picLocks noChangeAspect="1" noChangeArrowheads="1"/>
+                    </pic:cNvPicPr>
+                  </pic:nvPicPr>
+                  <pic:blipFill>
+                    <a:blip r:embed="rId20">
+                      <a:extLst>
+                        <a:ext uri="{28A0092B-C50C-407E-A947-70E740481C1C}">
+                          <a14:useLocalDpi xmlns:a14="http://schemas.microsoft.com/office/drawing/2010/main" val="0"/>
+                        </a:ext>
+                      </a:extLst>
+                    </a:blip>
+                    <a:srcRect/>
+                    <a:stretch>
+                      <a:fillRect/>
+                    </a:stretch>
+                  </pic:blipFill>
+                  <pic:spPr bwMode="auto">
+                    <a:xfrm>
+                      <a:off x="0" y="0"/>
+                      <a:ext cx="5400040" cy="1461135"/>
+                    </a:xfrm>
+                    <a:prstGeom prst="rect">
+                      <a:avLst/>
+                    </a:prstGeom>
+                    <a:noFill/>
+                    <a:ln>
+                      <a:noFill/>
+                    </a:ln>
+                  </pic:spPr>
+                </pic:pic>
+              </a:graphicData>
+            </a:graphic>
+          </wp:inline>
+        </w:drawing>
+      </w:r>
+    </w:p>
+    <w:p>
+      <w:pPr>
+        <w:pStyle w:val="Default"/>
+        <w:spacing w:after="58"/>
+        <w:jc w:val="center"/>
+        <w:rPr>
+          <w:rFonts w:ascii="Times New Roman" w:hAnsi="Times New Roman" w:cs="Times New Roman"/>
+          <w:sz w:val="22"/>
+          <w:szCs w:val="22"/>
+        </w:rPr>
+      </w:pPr>
+      <w:r>
+        <w:rPr>
+          <w:rFonts w:ascii="Times New Roman" w:hAnsi="Times New Roman" w:cs="Times New Roman"/>
+          <w:sz w:val="22"/>
+          <w:szCs w:val="22"/>
+        </w:rPr>
+        <w:t>Patrón MVC</w:t>
+      </w:r>
+    </w:p>
+    <w:p>
+      <w:pPr>
+        <w:pStyle w:val="Default"/>
+        <w:spacing w:after="58"/>
+        <w:jc w:val="both"/>
+        <w:rPr>
+          <w:rFonts w:ascii="Times New Roman" w:hAnsi="Times New Roman" w:cs="Times New Roman"/>
+          <w:sz w:val="22"/>
+          <w:szCs w:val="22"/>
+        </w:rPr>
+      </w:pPr>
     </w:p>
     <w:p>
       <w:pPr>
         <w:pStyle w:val="Default"/>
         <w:spacing w:after="58"/>
         <w:ind w:firstLine="708"/>
+        <w:jc w:val="both"/>
+        <w:rPr>
+          <w:rFonts w:ascii="Times New Roman" w:hAnsi="Times New Roman" w:cs="Times New Roman"/>
+          <w:i/>
+          <w:iCs/>
+          <w:sz w:val="22"/>
+          <w:szCs w:val="22"/>
+          <w:u w:val="single"/>
+        </w:rPr>
+      </w:pPr>
+      <w:r>
+        <w:rPr>
+          <w:rFonts w:ascii="Times New Roman" w:hAnsi="Times New Roman" w:cs="Times New Roman"/>
+          <w:i/>
+          <w:iCs/>
+          <w:sz w:val="22"/>
+          <w:szCs w:val="22"/>
+          <w:u w:val="single"/>
+        </w:rPr>
+        <w:t>Ciclo de vida de una solicitud en Spring MVC</w:t>
+      </w:r>
+    </w:p>
+    <w:p>
+      <w:pPr>
+        <w:pStyle w:val="Default"/>
+        <w:spacing w:after="58"/>
+        <w:jc w:val="both"/>
+        <w:rPr>
+          <w:rFonts w:ascii="Times New Roman" w:hAnsi="Times New Roman" w:cs="Times New Roman"/>
+          <w:sz w:val="22"/>
+          <w:szCs w:val="22"/>
+        </w:rPr>
+      </w:pPr>
+      <w:r>
+        <w:rPr>
+          <w:rFonts w:ascii="Times New Roman" w:hAnsi="Times New Roman" w:cs="Times New Roman"/>
+          <w:sz w:val="22"/>
+          <w:szCs w:val="22"/>
+        </w:rPr>
+        <w:t>A continuación, se describe el ciclo de vida de una solicitud que, desde el cliente, recorre los componentes de Spring MVC para generar, en última instancia, una respuesta que se devuelve al cliente.</w:t>
+      </w:r>
+    </w:p>
+    <w:p>
+      <w:pPr>
+        <w:pStyle w:val="Default"/>
+        <w:spacing w:after="58"/>
+        <w:jc w:val="both"/>
+        <w:rPr>
+          <w:rFonts w:ascii="Times New Roman" w:hAnsi="Times New Roman" w:cs="Times New Roman"/>
+          <w:sz w:val="22"/>
+          <w:szCs w:val="22"/>
+        </w:rPr>
+      </w:pPr>
+      <w:r>
+        <w:rPr>
+          <w:rFonts w:ascii="Times New Roman" w:hAnsi="Times New Roman" w:cs="Times New Roman"/>
+          <w:sz w:val="22"/>
+          <w:szCs w:val="22"/>
+        </w:rPr>
+        <w:t>Cada vez que un usuario hace clic en un enlace o envía un formulario en su navegador Web, se pone en marcha una solicitud.</w:t>
+      </w:r>
+    </w:p>
+    <w:p>
+      <w:pPr>
+        <w:pStyle w:val="Default"/>
+        <w:spacing w:after="58"/>
+        <w:jc w:val="both"/>
+        <w:rPr>
+          <w:rFonts w:ascii="Times New Roman" w:hAnsi="Times New Roman" w:cs="Times New Roman"/>
+          <w:sz w:val="22"/>
+          <w:szCs w:val="22"/>
+        </w:rPr>
+      </w:pPr>
+      <w:r>
+        <w:rPr>
+          <w:rFonts w:ascii="Times New Roman" w:hAnsi="Times New Roman" w:cs="Times New Roman"/>
+          <w:sz w:val="22"/>
+          <w:szCs w:val="22"/>
+        </w:rPr>
+        <w:t>La solicitud siempre está ocupada. Desde que deja el navegador hasta que vuelve con una respuesta realiza varias paradas, y en cada una deja información y recoge otra. En la siguiente figura se pueden observar todas las paradas que realiza la solicitud.</w:t>
+      </w:r>
+    </w:p>
+    <w:p>
+      <w:pPr>
+        <w:pStyle w:val="Default"/>
+        <w:spacing w:after="58"/>
+        <w:jc w:val="center"/>
         <w:rPr>
           <w:rFonts w:ascii="Times New Roman" w:hAnsi="Times New Roman" w:cs="Times New Roman"/>
           <w:b/>
@@ -7303,6 +7963,65 @@
           <w:lang w:eastAsia="en-US"/>
         </w:rPr>
       </w:pPr>
+      <w:r>
+        <w:rPr>
+          <w:rFonts w:ascii="Times New Roman" w:hAnsi="Times New Roman" w:cs="Times New Roman"/>
+          <w:b/>
+          <w:bCs/>
+          <w:noProof/>
+          <w:sz w:val="28"/>
+          <w:szCs w:val="28"/>
+          <w:lang w:eastAsia="en-US"/>
+        </w:rPr>
+        <w:drawing>
+          <wp:inline distT="0" distB="0" distL="0" distR="0" wp14:anchorId="7A225811" wp14:editId="7BA4BC25">
+            <wp:extent cx="4622800" cy="2688117"/>
+            <wp:effectExtent l="0" t="0" r="6350" b="0"/>
+            <wp:docPr id="25" name="Imagen 25"/>
+            <wp:cNvGraphicFramePr>
+              <a:graphicFrameLocks xmlns:a="http://schemas.openxmlformats.org/drawingml/2006/main" noChangeAspect="1"/>
+            </wp:cNvGraphicFramePr>
+            <a:graphic xmlns:a="http://schemas.openxmlformats.org/drawingml/2006/main">
+              <a:graphicData uri="http://schemas.openxmlformats.org/drawingml/2006/picture">
+                <pic:pic xmlns:pic="http://schemas.openxmlformats.org/drawingml/2006/picture">
+                  <pic:nvPicPr>
+                    <pic:cNvPr id="0" name="Picture 10"/>
+                    <pic:cNvPicPr>
+                      <a:picLocks noChangeAspect="1" noChangeArrowheads="1"/>
+                    </pic:cNvPicPr>
+                  </pic:nvPicPr>
+                  <pic:blipFill>
+                    <a:blip r:embed="rId21">
+                      <a:extLst>
+                        <a:ext uri="{28A0092B-C50C-407E-A947-70E740481C1C}">
+                          <a14:useLocalDpi xmlns:a14="http://schemas.microsoft.com/office/drawing/2010/main" val="0"/>
+                        </a:ext>
+                      </a:extLst>
+                    </a:blip>
+                    <a:srcRect/>
+                    <a:stretch>
+                      <a:fillRect/>
+                    </a:stretch>
+                  </pic:blipFill>
+                  <pic:spPr bwMode="auto">
+                    <a:xfrm>
+                      <a:off x="0" y="0"/>
+                      <a:ext cx="4632084" cy="2693515"/>
+                    </a:xfrm>
+                    <a:prstGeom prst="rect">
+                      <a:avLst/>
+                    </a:prstGeom>
+                    <a:noFill/>
+                    <a:ln>
+                      <a:noFill/>
+                    </a:ln>
+                  </pic:spPr>
+                </pic:pic>
+              </a:graphicData>
+            </a:graphic>
+          </wp:inline>
+        </w:drawing>
+      </w:r>
     </w:p>
     <w:p>
       <w:pPr>
@@ -7318,7 +8037,638 @@
           <w:lang w:eastAsia="en-US"/>
         </w:rPr>
       </w:pPr>
-      <w:r>
+    </w:p>
+    <w:p>
+      <w:pPr>
+        <w:pStyle w:val="Default"/>
+        <w:spacing w:after="58"/>
+        <w:jc w:val="both"/>
+        <w:rPr>
+          <w:rFonts w:ascii="Times New Roman" w:hAnsi="Times New Roman" w:cs="Times New Roman"/>
+          <w:sz w:val="22"/>
+          <w:szCs w:val="22"/>
+          <w:lang w:eastAsia="en-US"/>
+        </w:rPr>
+      </w:pPr>
+      <w:r>
+        <w:rPr>
+          <w:rFonts w:ascii="Times New Roman" w:hAnsi="Times New Roman" w:cs="Times New Roman"/>
+          <w:sz w:val="22"/>
+          <w:szCs w:val="22"/>
+          <w:lang w:eastAsia="en-US"/>
+        </w:rPr>
+        <w:t xml:space="preserve">Cuando la solicitud abandona el navegador </w:t>
+      </w:r>
+      <w:r>
+        <w:rPr>
+          <w:rFonts w:ascii="Cambria Math" w:hAnsi="Cambria Math" w:cs="Cambria Math"/>
+          <w:sz w:val="22"/>
+          <w:szCs w:val="22"/>
+          <w:lang w:eastAsia="en-US"/>
+        </w:rPr>
+        <w:t>❶</w:t>
+      </w:r>
+      <w:r>
+        <w:rPr>
+          <w:rFonts w:ascii="Times New Roman" w:hAnsi="Times New Roman" w:cs="Times New Roman"/>
+          <w:sz w:val="22"/>
+          <w:szCs w:val="22"/>
+          <w:lang w:eastAsia="en-US"/>
+        </w:rPr>
+        <w:t>, lleva información sobre lo que el usuario necesita. Como mínimo, la solicitud va a incluir la URL solicitada. Sin embargo, también puede llevar consigo información adicional, como por ejemplo la enviada por el usuario a través de un formulario.</w:t>
+      </w:r>
+    </w:p>
+    <w:p>
+      <w:pPr>
+        <w:pStyle w:val="Default"/>
+        <w:spacing w:after="58"/>
+        <w:jc w:val="both"/>
+        <w:rPr>
+          <w:rFonts w:ascii="Times New Roman" w:hAnsi="Times New Roman" w:cs="Times New Roman"/>
+          <w:sz w:val="22"/>
+          <w:szCs w:val="22"/>
+          <w:lang w:eastAsia="en-US"/>
+        </w:rPr>
+      </w:pPr>
+      <w:r>
+        <w:rPr>
+          <w:rFonts w:ascii="Times New Roman" w:hAnsi="Times New Roman" w:cs="Times New Roman"/>
+          <w:sz w:val="22"/>
+          <w:szCs w:val="22"/>
+          <w:lang w:eastAsia="en-US"/>
+        </w:rPr>
+        <w:t xml:space="preserve">La primera parada de la solicitud tiene lugar en </w:t>
+      </w:r>
+      <w:proofErr w:type="spellStart"/>
+      <w:r>
+        <w:rPr>
+          <w:rFonts w:ascii="Times New Roman" w:hAnsi="Times New Roman" w:cs="Times New Roman"/>
+          <w:sz w:val="22"/>
+          <w:szCs w:val="22"/>
+          <w:lang w:eastAsia="en-US"/>
+        </w:rPr>
+        <w:t>DispatcherServlet</w:t>
+      </w:r>
+      <w:proofErr w:type="spellEnd"/>
+      <w:r>
+        <w:rPr>
+          <w:rFonts w:ascii="Times New Roman" w:hAnsi="Times New Roman" w:cs="Times New Roman"/>
+          <w:sz w:val="22"/>
+          <w:szCs w:val="22"/>
+          <w:lang w:eastAsia="en-US"/>
+        </w:rPr>
+        <w:t xml:space="preserve"> de Spring. Spring MVC canaliza las solicitudes a través de este único servlet7 controlador. Un controlador frontal es un </w:t>
+      </w:r>
+      <w:r>
+        <w:rPr>
+          <w:rFonts w:ascii="Times New Roman" w:hAnsi="Times New Roman" w:cs="Times New Roman"/>
+          <w:sz w:val="22"/>
+          <w:szCs w:val="22"/>
+          <w:lang w:eastAsia="en-US"/>
+        </w:rPr>
+        <w:lastRenderedPageBreak/>
+        <w:t xml:space="preserve">patrón común de aplicación web en el que un único </w:t>
+      </w:r>
+      <w:proofErr w:type="spellStart"/>
+      <w:r>
+        <w:rPr>
+          <w:rFonts w:ascii="Times New Roman" w:hAnsi="Times New Roman" w:cs="Times New Roman"/>
+          <w:sz w:val="22"/>
+          <w:szCs w:val="22"/>
+          <w:lang w:eastAsia="en-US"/>
+        </w:rPr>
+        <w:t>servlet</w:t>
+      </w:r>
+      <w:proofErr w:type="spellEnd"/>
+      <w:r>
+        <w:rPr>
+          <w:rFonts w:ascii="Times New Roman" w:hAnsi="Times New Roman" w:cs="Times New Roman"/>
+          <w:sz w:val="22"/>
+          <w:szCs w:val="22"/>
+          <w:lang w:eastAsia="en-US"/>
+        </w:rPr>
+        <w:t xml:space="preserve"> delega la responsabilidad de una solicitud a otros componentes de la aplicación para llevar a cabo el procesamiento. En el caso de Spring MVC, </w:t>
+      </w:r>
+      <w:proofErr w:type="spellStart"/>
+      <w:r>
+        <w:rPr>
+          <w:rFonts w:ascii="Times New Roman" w:hAnsi="Times New Roman" w:cs="Times New Roman"/>
+          <w:sz w:val="22"/>
+          <w:szCs w:val="22"/>
+          <w:lang w:eastAsia="en-US"/>
+        </w:rPr>
+        <w:t>DispatcherServlet</w:t>
+      </w:r>
+      <w:proofErr w:type="spellEnd"/>
+      <w:r>
+        <w:rPr>
+          <w:rFonts w:ascii="Times New Roman" w:hAnsi="Times New Roman" w:cs="Times New Roman"/>
+          <w:sz w:val="22"/>
+          <w:szCs w:val="22"/>
+          <w:lang w:eastAsia="en-US"/>
+        </w:rPr>
+        <w:t xml:space="preserve"> sería el controlador frontal.</w:t>
+      </w:r>
+    </w:p>
+    <w:p>
+      <w:pPr>
+        <w:pStyle w:val="Default"/>
+        <w:spacing w:after="58"/>
+        <w:jc w:val="both"/>
+        <w:rPr>
+          <w:rFonts w:ascii="Times New Roman" w:hAnsi="Times New Roman" w:cs="Times New Roman"/>
+          <w:sz w:val="22"/>
+          <w:szCs w:val="22"/>
+          <w:lang w:eastAsia="en-US"/>
+        </w:rPr>
+      </w:pPr>
+    </w:p>
+    <w:p>
+      <w:pPr>
+        <w:pStyle w:val="Default"/>
+        <w:spacing w:after="58"/>
+        <w:jc w:val="both"/>
+        <w:rPr>
+          <w:rFonts w:ascii="Times New Roman" w:hAnsi="Times New Roman" w:cs="Times New Roman"/>
+          <w:sz w:val="22"/>
+          <w:szCs w:val="22"/>
+          <w:lang w:eastAsia="en-US"/>
+        </w:rPr>
+      </w:pPr>
+      <w:r>
+        <w:rPr>
+          <w:rFonts w:ascii="Times New Roman" w:hAnsi="Times New Roman" w:cs="Times New Roman"/>
+          <w:sz w:val="22"/>
+          <w:szCs w:val="22"/>
+          <w:lang w:eastAsia="en-US"/>
+        </w:rPr>
+        <w:t xml:space="preserve">La tarea de </w:t>
+      </w:r>
+      <w:proofErr w:type="spellStart"/>
+      <w:r>
+        <w:rPr>
+          <w:rFonts w:ascii="Times New Roman" w:hAnsi="Times New Roman" w:cs="Times New Roman"/>
+          <w:sz w:val="22"/>
+          <w:szCs w:val="22"/>
+          <w:lang w:eastAsia="en-US"/>
+        </w:rPr>
+        <w:t>DispatcherServlet</w:t>
+      </w:r>
+      <w:proofErr w:type="spellEnd"/>
+      <w:r>
+        <w:rPr>
+          <w:rFonts w:ascii="Times New Roman" w:hAnsi="Times New Roman" w:cs="Times New Roman"/>
+          <w:sz w:val="22"/>
+          <w:szCs w:val="22"/>
+          <w:lang w:eastAsia="en-US"/>
+        </w:rPr>
+        <w:t xml:space="preserve"> es enviar la solicitud a un controlador de Spring MVC. Un controlador es un componente de Spring que procesa la solicitud. Sin embargo, una aplicación típica puede tener varios controladores y </w:t>
+      </w:r>
+      <w:proofErr w:type="spellStart"/>
+      <w:r>
+        <w:rPr>
+          <w:rFonts w:ascii="Times New Roman" w:hAnsi="Times New Roman" w:cs="Times New Roman"/>
+          <w:sz w:val="22"/>
+          <w:szCs w:val="22"/>
+          <w:lang w:eastAsia="en-US"/>
+        </w:rPr>
+        <w:t>DispatcherServlet</w:t>
+      </w:r>
+      <w:proofErr w:type="spellEnd"/>
+      <w:r>
+        <w:rPr>
+          <w:rFonts w:ascii="Times New Roman" w:hAnsi="Times New Roman" w:cs="Times New Roman"/>
+          <w:sz w:val="22"/>
+          <w:szCs w:val="22"/>
+          <w:lang w:eastAsia="en-US"/>
+        </w:rPr>
+        <w:t xml:space="preserve"> tiene que decidir cuál elegir. Para ello, consulta con una o más asignaciones de controlador para decidir cuál va a ser la siguiente parada de la solicitud </w:t>
+      </w:r>
+      <w:r>
+        <w:rPr>
+          <w:rFonts w:ascii="Cambria Math" w:hAnsi="Cambria Math" w:cs="Cambria Math"/>
+          <w:sz w:val="22"/>
+          <w:szCs w:val="22"/>
+          <w:lang w:eastAsia="en-US"/>
+        </w:rPr>
+        <w:t>❷</w:t>
+      </w:r>
+      <w:r>
+        <w:rPr>
+          <w:rFonts w:ascii="Times New Roman" w:hAnsi="Times New Roman" w:cs="Times New Roman"/>
+          <w:sz w:val="22"/>
+          <w:szCs w:val="22"/>
+          <w:lang w:eastAsia="en-US"/>
+        </w:rPr>
+        <w:t>. La asignación del controlador va a prestar especial atención a la URL que transporta la solicitud a la hora de tomar la decisión.</w:t>
+      </w:r>
+    </w:p>
+    <w:p>
+      <w:pPr>
+        <w:pStyle w:val="Default"/>
+        <w:spacing w:after="58"/>
+        <w:jc w:val="both"/>
+        <w:rPr>
+          <w:rFonts w:ascii="Times New Roman" w:hAnsi="Times New Roman" w:cs="Times New Roman"/>
+          <w:sz w:val="22"/>
+          <w:szCs w:val="22"/>
+          <w:lang w:eastAsia="en-US"/>
+        </w:rPr>
+      </w:pPr>
+    </w:p>
+    <w:p>
+      <w:pPr>
+        <w:pStyle w:val="Default"/>
+        <w:spacing w:after="58"/>
+        <w:jc w:val="both"/>
+        <w:rPr>
+          <w:rFonts w:ascii="Times New Roman" w:hAnsi="Times New Roman" w:cs="Times New Roman"/>
+          <w:sz w:val="22"/>
+          <w:szCs w:val="22"/>
+          <w:lang w:eastAsia="en-US"/>
+        </w:rPr>
+      </w:pPr>
+      <w:r>
+        <w:rPr>
+          <w:rFonts w:ascii="Times New Roman" w:hAnsi="Times New Roman" w:cs="Times New Roman"/>
+          <w:sz w:val="22"/>
+          <w:szCs w:val="22"/>
+          <w:lang w:eastAsia="en-US"/>
+        </w:rPr>
+        <w:t xml:space="preserve">Una vez se ha seleccionado un controlador adecuado, </w:t>
+      </w:r>
+      <w:proofErr w:type="spellStart"/>
+      <w:r>
+        <w:rPr>
+          <w:rFonts w:ascii="Times New Roman" w:hAnsi="Times New Roman" w:cs="Times New Roman"/>
+          <w:sz w:val="22"/>
+          <w:szCs w:val="22"/>
+          <w:lang w:eastAsia="en-US"/>
+        </w:rPr>
+        <w:t>DispatcherServlet</w:t>
+      </w:r>
+      <w:proofErr w:type="spellEnd"/>
+      <w:r>
+        <w:rPr>
+          <w:rFonts w:ascii="Times New Roman" w:hAnsi="Times New Roman" w:cs="Times New Roman"/>
+          <w:sz w:val="22"/>
+          <w:szCs w:val="22"/>
+          <w:lang w:eastAsia="en-US"/>
+        </w:rPr>
+        <w:t xml:space="preserve"> envía la solicitud en su camino hacia el controlador elegido </w:t>
+      </w:r>
+      <w:r>
+        <w:rPr>
+          <w:rFonts w:ascii="Cambria Math" w:hAnsi="Cambria Math" w:cs="Cambria Math"/>
+          <w:sz w:val="22"/>
+          <w:szCs w:val="22"/>
+          <w:lang w:eastAsia="en-US"/>
+        </w:rPr>
+        <w:t>❸</w:t>
+      </w:r>
+      <w:r>
+        <w:rPr>
+          <w:rFonts w:ascii="Times New Roman" w:hAnsi="Times New Roman" w:cs="Times New Roman"/>
+          <w:sz w:val="22"/>
+          <w:szCs w:val="22"/>
+          <w:lang w:eastAsia="en-US"/>
+        </w:rPr>
+        <w:t>. En éste, la solicitud va a soltar su carga (la información enviada por el usuario) y a esperar mientras el controlador la procesa (en realidad, un controlador bien diseñado no lleva a cabo tareas de procesamiento y, en su lugar, delega la responsabilidad de la lógica de negocio a uno o más objetos de servicio).</w:t>
+      </w:r>
+    </w:p>
+    <w:p>
+      <w:pPr>
+        <w:pStyle w:val="Default"/>
+        <w:spacing w:after="58"/>
+        <w:jc w:val="both"/>
+        <w:rPr>
+          <w:rFonts w:ascii="Times New Roman" w:hAnsi="Times New Roman" w:cs="Times New Roman"/>
+          <w:sz w:val="22"/>
+          <w:szCs w:val="22"/>
+          <w:lang w:eastAsia="en-US"/>
+        </w:rPr>
+      </w:pPr>
+    </w:p>
+    <w:p>
+      <w:pPr>
+        <w:pStyle w:val="Default"/>
+        <w:spacing w:after="58"/>
+        <w:jc w:val="both"/>
+        <w:rPr>
+          <w:rFonts w:ascii="Times New Roman" w:hAnsi="Times New Roman" w:cs="Times New Roman"/>
+          <w:sz w:val="22"/>
+          <w:szCs w:val="22"/>
+          <w:lang w:eastAsia="en-US"/>
+        </w:rPr>
+      </w:pPr>
+      <w:r>
+        <w:rPr>
+          <w:rFonts w:ascii="Times New Roman" w:hAnsi="Times New Roman" w:cs="Times New Roman"/>
+          <w:sz w:val="22"/>
+          <w:szCs w:val="22"/>
+          <w:lang w:eastAsia="en-US"/>
+        </w:rPr>
+        <w:t>A menudo, la lógica llevada a cabo por un controlador implica que parte de la información tiene que enviarse de nuevo al usuario y mostrarse en el navegador. Esta información recibe el nombre de modelo. Sin embargo, enviar información sin procesar al usuario no es suficiente: necesita un formato para que éste pueda consultarla. Para ello, a la información se le tiene que asignar una vista, normalmente una JSP.</w:t>
+      </w:r>
+    </w:p>
+    <w:p>
+      <w:pPr>
+        <w:pStyle w:val="Default"/>
+        <w:spacing w:after="58"/>
+        <w:jc w:val="both"/>
+        <w:rPr>
+          <w:rFonts w:ascii="Times New Roman" w:hAnsi="Times New Roman" w:cs="Times New Roman"/>
+          <w:sz w:val="22"/>
+          <w:szCs w:val="22"/>
+          <w:lang w:eastAsia="en-US"/>
+        </w:rPr>
+      </w:pPr>
+    </w:p>
+    <w:p>
+      <w:pPr>
+        <w:pStyle w:val="Default"/>
+        <w:spacing w:after="58"/>
+        <w:jc w:val="both"/>
+        <w:rPr>
+          <w:rFonts w:ascii="Times New Roman" w:hAnsi="Times New Roman" w:cs="Times New Roman"/>
+          <w:sz w:val="22"/>
+          <w:szCs w:val="22"/>
+          <w:lang w:eastAsia="en-US"/>
+        </w:rPr>
+      </w:pPr>
+      <w:r>
+        <w:rPr>
+          <w:rFonts w:ascii="Times New Roman" w:hAnsi="Times New Roman" w:cs="Times New Roman"/>
+          <w:sz w:val="22"/>
+          <w:szCs w:val="22"/>
+          <w:lang w:eastAsia="en-US"/>
+        </w:rPr>
+        <w:t xml:space="preserve">Una de las últimas tareas que lleva a cabo un controlador es empaquetar los datos del modelo e identificar el nombre de la vista que debe generar el resultado. A continuación, envía la solicitud, junto con el modelo y el nombre de la vista, de vuelta a </w:t>
+      </w:r>
+      <w:proofErr w:type="spellStart"/>
+      <w:r>
+        <w:rPr>
+          <w:rFonts w:ascii="Times New Roman" w:hAnsi="Times New Roman" w:cs="Times New Roman"/>
+          <w:sz w:val="22"/>
+          <w:szCs w:val="22"/>
+          <w:lang w:eastAsia="en-US"/>
+        </w:rPr>
+        <w:t>DispatcherServlet</w:t>
+      </w:r>
+      <w:proofErr w:type="spellEnd"/>
+      <w:r>
+        <w:rPr>
+          <w:rFonts w:ascii="Times New Roman" w:hAnsi="Times New Roman" w:cs="Times New Roman"/>
+          <w:sz w:val="22"/>
+          <w:szCs w:val="22"/>
+          <w:lang w:eastAsia="en-US"/>
+        </w:rPr>
+        <w:t xml:space="preserve"> </w:t>
+      </w:r>
+      <w:r>
+        <w:rPr>
+          <w:rFonts w:ascii="Cambria Math" w:hAnsi="Cambria Math" w:cs="Cambria Math"/>
+          <w:sz w:val="22"/>
+          <w:szCs w:val="22"/>
+          <w:lang w:eastAsia="en-US"/>
+        </w:rPr>
+        <w:t>❹</w:t>
+      </w:r>
+      <w:r>
+        <w:rPr>
+          <w:rFonts w:ascii="Times New Roman" w:hAnsi="Times New Roman" w:cs="Times New Roman"/>
+          <w:sz w:val="22"/>
+          <w:szCs w:val="22"/>
+          <w:lang w:eastAsia="en-US"/>
+        </w:rPr>
+        <w:t>.</w:t>
+      </w:r>
+    </w:p>
+    <w:p>
+      <w:pPr>
+        <w:pStyle w:val="Default"/>
+        <w:spacing w:after="58"/>
+        <w:jc w:val="both"/>
+        <w:rPr>
+          <w:rFonts w:ascii="Times New Roman" w:hAnsi="Times New Roman" w:cs="Times New Roman"/>
+          <w:sz w:val="22"/>
+          <w:szCs w:val="22"/>
+          <w:lang w:eastAsia="en-US"/>
+        </w:rPr>
+      </w:pPr>
+    </w:p>
+    <w:p>
+      <w:pPr>
+        <w:pStyle w:val="Default"/>
+        <w:spacing w:after="58"/>
+        <w:jc w:val="both"/>
+        <w:rPr>
+          <w:rFonts w:ascii="Times New Roman" w:hAnsi="Times New Roman" w:cs="Times New Roman"/>
+          <w:sz w:val="22"/>
+          <w:szCs w:val="22"/>
+          <w:lang w:eastAsia="en-US"/>
+        </w:rPr>
+      </w:pPr>
+      <w:r>
+        <w:rPr>
+          <w:rFonts w:ascii="Times New Roman" w:hAnsi="Times New Roman" w:cs="Times New Roman"/>
+          <w:sz w:val="22"/>
+          <w:szCs w:val="22"/>
+          <w:lang w:eastAsia="en-US"/>
+        </w:rPr>
+        <w:t xml:space="preserve">Hasta el momento, el controlador no se acopla a ninguna vista y el nombre de la vista devuelto a </w:t>
+      </w:r>
+      <w:proofErr w:type="spellStart"/>
+      <w:r>
+        <w:rPr>
+          <w:rFonts w:ascii="Times New Roman" w:hAnsi="Times New Roman" w:cs="Times New Roman"/>
+          <w:sz w:val="22"/>
+          <w:szCs w:val="22"/>
+          <w:lang w:eastAsia="en-US"/>
+        </w:rPr>
+        <w:t>DispatcherServlet</w:t>
+      </w:r>
+      <w:proofErr w:type="spellEnd"/>
+      <w:r>
+        <w:rPr>
+          <w:rFonts w:ascii="Times New Roman" w:hAnsi="Times New Roman" w:cs="Times New Roman"/>
+          <w:sz w:val="22"/>
+          <w:szCs w:val="22"/>
+          <w:lang w:eastAsia="en-US"/>
+        </w:rPr>
+        <w:t xml:space="preserve"> no identifica una JSP específica (en concreto, ni siquiera tiene que sugerir que la vista sea una</w:t>
+      </w:r>
+      <w:r>
+        <w:rPr>
+          <w:rFonts w:ascii="Times New Roman" w:hAnsi="Times New Roman" w:cs="Times New Roman"/>
+          <w:sz w:val="22"/>
+          <w:szCs w:val="22"/>
+          <w:lang w:eastAsia="en-US"/>
+        </w:rPr>
+        <w:t xml:space="preserve"> </w:t>
+      </w:r>
+      <w:r>
+        <w:rPr>
+          <w:rFonts w:ascii="Times New Roman" w:hAnsi="Times New Roman" w:cs="Times New Roman"/>
+          <w:sz w:val="22"/>
+          <w:szCs w:val="22"/>
+          <w:lang w:eastAsia="en-US"/>
+        </w:rPr>
+        <w:t xml:space="preserve">JSP). En su lugar, solo cuenta con un nombre lógico que se va a utilizar para examinar la vista que va a generar el resultado. </w:t>
+      </w:r>
+      <w:proofErr w:type="spellStart"/>
+      <w:r>
+        <w:rPr>
+          <w:rFonts w:ascii="Times New Roman" w:hAnsi="Times New Roman" w:cs="Times New Roman"/>
+          <w:sz w:val="22"/>
+          <w:szCs w:val="22"/>
+          <w:lang w:eastAsia="en-US"/>
+        </w:rPr>
+        <w:t>DispatcherServlet</w:t>
+      </w:r>
+      <w:proofErr w:type="spellEnd"/>
+      <w:r>
+        <w:rPr>
+          <w:rFonts w:ascii="Times New Roman" w:hAnsi="Times New Roman" w:cs="Times New Roman"/>
+          <w:sz w:val="22"/>
+          <w:szCs w:val="22"/>
+          <w:lang w:eastAsia="en-US"/>
+        </w:rPr>
+        <w:t xml:space="preserve"> va a consultar a un </w:t>
+      </w:r>
+      <w:r>
+        <w:rPr>
+          <w:rFonts w:ascii="Times New Roman" w:hAnsi="Times New Roman" w:cs="Times New Roman"/>
+          <w:sz w:val="22"/>
+          <w:szCs w:val="22"/>
+          <w:lang w:eastAsia="en-US"/>
+        </w:rPr>
+        <w:t>S</w:t>
+      </w:r>
+      <w:r>
+        <w:rPr>
+          <w:rFonts w:ascii="Times New Roman" w:hAnsi="Times New Roman" w:cs="Times New Roman"/>
+          <w:sz w:val="22"/>
+          <w:szCs w:val="22"/>
+          <w:lang w:eastAsia="en-US"/>
+        </w:rPr>
+        <w:t xml:space="preserve">olucionador de vistas para asignar el nombre de la vista lógica a una implementación de vista específica, que puede ser o no una JSP </w:t>
+      </w:r>
+      <w:r>
+        <w:rPr>
+          <w:rFonts w:ascii="Cambria Math" w:hAnsi="Cambria Math" w:cs="Cambria Math"/>
+          <w:sz w:val="22"/>
+          <w:szCs w:val="22"/>
+          <w:lang w:eastAsia="en-US"/>
+        </w:rPr>
+        <w:t>❺</w:t>
+      </w:r>
+      <w:r>
+        <w:rPr>
+          <w:rFonts w:ascii="Times New Roman" w:hAnsi="Times New Roman" w:cs="Times New Roman"/>
+          <w:sz w:val="22"/>
+          <w:szCs w:val="22"/>
+          <w:lang w:eastAsia="en-US"/>
+        </w:rPr>
+        <w:t>.</w:t>
+      </w:r>
+    </w:p>
+    <w:p>
+      <w:pPr>
+        <w:pStyle w:val="Default"/>
+        <w:spacing w:after="58"/>
+        <w:jc w:val="both"/>
+        <w:rPr>
+          <w:rFonts w:ascii="Times New Roman" w:hAnsi="Times New Roman" w:cs="Times New Roman"/>
+          <w:sz w:val="22"/>
+          <w:szCs w:val="22"/>
+          <w:lang w:eastAsia="en-US"/>
+        </w:rPr>
+      </w:pPr>
+    </w:p>
+    <w:p>
+      <w:pPr>
+        <w:pStyle w:val="Default"/>
+        <w:spacing w:after="58"/>
+        <w:jc w:val="both"/>
+        <w:rPr>
+          <w:rFonts w:ascii="Times New Roman" w:hAnsi="Times New Roman" w:cs="Times New Roman"/>
+          <w:sz w:val="22"/>
+          <w:szCs w:val="22"/>
+          <w:lang w:eastAsia="en-US"/>
+        </w:rPr>
+      </w:pPr>
+      <w:r>
+        <w:rPr>
+          <w:rFonts w:ascii="Times New Roman" w:hAnsi="Times New Roman" w:cs="Times New Roman"/>
+          <w:sz w:val="22"/>
+          <w:szCs w:val="22"/>
+          <w:lang w:eastAsia="en-US"/>
+        </w:rPr>
+        <w:t xml:space="preserve">Ahora que </w:t>
+      </w:r>
+      <w:proofErr w:type="spellStart"/>
+      <w:r>
+        <w:rPr>
+          <w:rFonts w:ascii="Times New Roman" w:hAnsi="Times New Roman" w:cs="Times New Roman"/>
+          <w:sz w:val="22"/>
+          <w:szCs w:val="22"/>
+          <w:lang w:eastAsia="en-US"/>
+        </w:rPr>
+        <w:t>DispatcherServlet</w:t>
+      </w:r>
+      <w:proofErr w:type="spellEnd"/>
+      <w:r>
+        <w:rPr>
+          <w:rFonts w:ascii="Times New Roman" w:hAnsi="Times New Roman" w:cs="Times New Roman"/>
+          <w:sz w:val="22"/>
+          <w:szCs w:val="22"/>
+          <w:lang w:eastAsia="en-US"/>
+        </w:rPr>
+        <w:t xml:space="preserve"> sabe qué vista va a procesar el resultado, el trabajo de la solicitud está prácticamente terminado. Su última parada es la implementación de la vista </w:t>
+      </w:r>
+      <w:r>
+        <w:rPr>
+          <w:rFonts w:ascii="Cambria Math" w:hAnsi="Cambria Math" w:cs="Cambria Math"/>
+          <w:sz w:val="22"/>
+          <w:szCs w:val="22"/>
+          <w:lang w:eastAsia="en-US"/>
+        </w:rPr>
+        <w:t>❻</w:t>
+      </w:r>
+      <w:r>
+        <w:rPr>
+          <w:rFonts w:ascii="Times New Roman" w:hAnsi="Times New Roman" w:cs="Times New Roman"/>
+          <w:sz w:val="22"/>
+          <w:szCs w:val="22"/>
+          <w:lang w:eastAsia="en-US"/>
+        </w:rPr>
+        <w:t xml:space="preserve">, por lo general una JSP, donde entrega los datos del modelo. La vista va a utilizarlos para generar el resultado que el objeto de respuesta va a devolver al cliente </w:t>
+      </w:r>
+      <w:r>
+        <w:rPr>
+          <w:rFonts w:ascii="Cambria Math" w:hAnsi="Cambria Math" w:cs="Cambria Math"/>
+          <w:sz w:val="22"/>
+          <w:szCs w:val="22"/>
+          <w:lang w:eastAsia="en-US"/>
+        </w:rPr>
+        <w:t>❼</w:t>
+      </w:r>
+      <w:r>
+        <w:rPr>
+          <w:rFonts w:ascii="Times New Roman" w:hAnsi="Times New Roman" w:cs="Times New Roman"/>
+          <w:sz w:val="22"/>
+          <w:szCs w:val="22"/>
+          <w:lang w:eastAsia="en-US"/>
+        </w:rPr>
+        <w:t>.</w:t>
+      </w:r>
+    </w:p>
+    <w:p>
+      <w:pPr>
+        <w:pStyle w:val="Default"/>
+        <w:spacing w:after="58"/>
+        <w:ind w:firstLine="708"/>
         <w:rPr>
           <w:rFonts w:ascii="Times New Roman" w:hAnsi="Times New Roman" w:cs="Times New Roman"/>
           <w:b/>
@@ -7327,7 +8677,83 @@
           <w:szCs w:val="28"/>
           <w:lang w:eastAsia="en-US"/>
         </w:rPr>
+      </w:pPr>
+    </w:p>
+    <w:p>
+      <w:pPr>
+        <w:pStyle w:val="Default"/>
+        <w:spacing w:after="58"/>
+        <w:ind w:firstLine="708"/>
+        <w:rPr>
+          <w:rFonts w:ascii="Times New Roman" w:hAnsi="Times New Roman" w:cs="Times New Roman"/>
+          <w:b/>
+          <w:bCs/>
+          <w:sz w:val="28"/>
+          <w:szCs w:val="28"/>
+          <w:lang w:eastAsia="en-US"/>
+        </w:rPr>
+      </w:pPr>
+    </w:p>
+    <w:p>
+      <w:pPr>
+        <w:spacing w:line="240" w:lineRule="auto"/>
+        <w:jc w:val="left"/>
+        <w:rPr>
+          <w:b/>
+          <w:bCs/>
+          <w:noProof w:val="0"/>
+          <w:color w:val="000000"/>
+          <w:sz w:val="28"/>
+          <w:szCs w:val="28"/>
+          <w:shd w:val="clear" w:color="auto" w:fill="auto"/>
+        </w:rPr>
+      </w:pPr>
+      <w:r>
+        <w:rPr>
+          <w:b/>
+          <w:bCs/>
+          <w:sz w:val="28"/>
+          <w:szCs w:val="28"/>
+        </w:rPr>
+        <w:br w:type="page"/>
+      </w:r>
+    </w:p>
+    <w:p>
+      <w:pPr>
+        <w:pStyle w:val="Default"/>
+        <w:spacing w:after="58"/>
+        <w:ind w:firstLine="708"/>
+        <w:rPr>
+          <w:rFonts w:ascii="Times New Roman" w:hAnsi="Times New Roman" w:cs="Times New Roman"/>
+          <w:b/>
+          <w:bCs/>
+          <w:sz w:val="28"/>
+          <w:szCs w:val="28"/>
+          <w:lang w:eastAsia="en-US"/>
+        </w:rPr>
+      </w:pPr>
+      <w:r>
+        <w:rPr>
+          <w:rFonts w:ascii="Times New Roman" w:hAnsi="Times New Roman" w:cs="Times New Roman"/>
+          <w:b/>
+          <w:bCs/>
+          <w:sz w:val="28"/>
+          <w:szCs w:val="28"/>
+          <w:lang w:eastAsia="en-US"/>
+        </w:rPr>
+        <w:lastRenderedPageBreak/>
         <w:t>Acceso a datos</w:t>
+      </w:r>
+      <w:r>
+        <w:rPr>
+          <w:rFonts w:ascii="Times New Roman" w:hAnsi="Times New Roman" w:cs="Times New Roman"/>
+          <w:b/>
+          <w:bCs/>
+          <w:sz w:val="28"/>
+          <w:szCs w:val="28"/>
+          <w:lang w:eastAsia="en-US"/>
+        </w:rPr>
+        <w:t xml:space="preserve"> MySQL</w:t>
       </w:r>
     </w:p>
     <w:p>
@@ -7447,7 +8873,39 @@
           <w:sz w:val="22"/>
           <w:szCs w:val="22"/>
         </w:rPr>
-        <w:t xml:space="preserve">” se ha hecho uso de MySQL. MySQL es un sistema de gestión de bases de datos relacional desarrollado bajo licencia dual GPL/Licencia comercial por Oracle </w:t>
+        <w:t xml:space="preserve">” se ha hecho uso de MySQL. </w:t>
+      </w:r>
+    </w:p>
+    <w:p>
+      <w:pPr>
+        <w:pStyle w:val="Default"/>
+        <w:spacing w:after="58"/>
+        <w:jc w:val="both"/>
+        <w:rPr>
+          <w:rFonts w:ascii="Times New Roman" w:hAnsi="Times New Roman" w:cs="Times New Roman"/>
+          <w:sz w:val="22"/>
+          <w:szCs w:val="22"/>
+        </w:rPr>
+      </w:pPr>
+    </w:p>
+    <w:p>
+      <w:pPr>
+        <w:pStyle w:val="Default"/>
+        <w:spacing w:after="58"/>
+        <w:jc w:val="both"/>
+        <w:rPr>
+          <w:rFonts w:ascii="Times New Roman" w:hAnsi="Times New Roman" w:cs="Times New Roman"/>
+          <w:sz w:val="22"/>
+          <w:szCs w:val="22"/>
+        </w:rPr>
+      </w:pPr>
+      <w:r>
+        <w:rPr>
+          <w:rFonts w:ascii="Times New Roman" w:hAnsi="Times New Roman" w:cs="Times New Roman"/>
+          <w:sz w:val="22"/>
+          <w:szCs w:val="22"/>
+        </w:rPr>
+        <w:t xml:space="preserve">MySQL es un sistema de gestión de bases de datos relacional desarrollado bajo licencia dual GPL/Licencia comercial por Oracle </w:t>
       </w:r>
       <w:proofErr w:type="spellStart"/>
       <w:r>
@@ -7535,7 +8993,7 @@
                     </pic:cNvPicPr>
                   </pic:nvPicPr>
                   <pic:blipFill>
-                    <a:blip r:embed="rId20">
+                    <a:blip r:embed="rId22">
                       <a:extLst>
                         <a:ext uri="{28A0092B-C50C-407E-A947-70E740481C1C}">
                           <a14:useLocalDpi xmlns:a14="http://schemas.microsoft.com/office/drawing/2010/main" val="0"/>
@@ -7571,19 +9029,6 @@
       <w:pPr>
         <w:pStyle w:val="Default"/>
         <w:spacing w:after="58"/>
-        <w:jc w:val="center"/>
-        <w:rPr>
-          <w:rFonts w:ascii="Times New Roman" w:hAnsi="Times New Roman" w:cs="Times New Roman"/>
-          <w:sz w:val="22"/>
-          <w:szCs w:val="22"/>
-        </w:rPr>
-      </w:pPr>
-    </w:p>
-    <w:p>
-      <w:pPr>
-        <w:pStyle w:val="Default"/>
-        <w:spacing w:after="58"/>
-        <w:jc w:val="center"/>
         <w:rPr>
           <w:rFonts w:ascii="Times New Roman" w:hAnsi="Times New Roman" w:cs="Times New Roman"/>
           <w:sz w:val="22"/>
@@ -7845,28 +9290,13 @@
       <w:pPr>
         <w:pStyle w:val="Default"/>
         <w:spacing w:after="58"/>
-        <w:ind w:firstLine="360"/>
         <w:jc w:val="both"/>
         <w:rPr>
           <w:rFonts w:ascii="Times New Roman" w:hAnsi="Times New Roman" w:cs="Times New Roman"/>
-          <w:i/>
-          <w:iCs/>
-          <w:sz w:val="22"/>
-          <w:szCs w:val="22"/>
-          <w:u w:val="single"/>
-        </w:rPr>
-      </w:pPr>
-      <w:r>
-        <w:rPr>
-          <w:rFonts w:ascii="Times New Roman" w:hAnsi="Times New Roman" w:cs="Times New Roman"/>
-          <w:i/>
-          <w:iCs/>
-          <w:sz w:val="22"/>
-          <w:szCs w:val="22"/>
-          <w:u w:val="single"/>
-        </w:rPr>
-        <w:t>Configuración</w:t>
-      </w:r>
+          <w:sz w:val="22"/>
+          <w:szCs w:val="22"/>
+        </w:rPr>
+      </w:pPr>
     </w:p>
     <w:p>
       <w:pPr>
@@ -7879,22 +9309,6 @@
           <w:szCs w:val="22"/>
         </w:rPr>
       </w:pPr>
-      <w:r>
-        <w:rPr>
-          <w:rFonts w:ascii="Times New Roman" w:hAnsi="Times New Roman" w:cs="Times New Roman"/>
-          <w:sz w:val="22"/>
-          <w:szCs w:val="22"/>
-        </w:rPr>
-        <w:t>Para hacer uso de la base de datos MySQL, hay que incluir en el fichero POM la dependencia del conector de MySQL</w:t>
-      </w:r>
-      <w:r>
-        <w:rPr>
-          <w:rFonts w:ascii="Times New Roman" w:hAnsi="Times New Roman" w:cs="Times New Roman"/>
-          <w:sz w:val="22"/>
-          <w:szCs w:val="22"/>
-        </w:rPr>
-        <w:t>.</w:t>
-      </w:r>
     </w:p>
     <w:p>
       <w:pPr>
@@ -7927,20 +9341,10 @@
         <w:jc w:val="both"/>
         <w:rPr>
           <w:rFonts w:ascii="Times New Roman" w:hAnsi="Times New Roman" w:cs="Times New Roman"/>
-          <w:color w:val="FF0000"/>
-          <w:sz w:val="22"/>
-          <w:szCs w:val="22"/>
-        </w:rPr>
-      </w:pPr>
-      <w:r>
-        <w:rPr>
-          <w:rFonts w:ascii="Times New Roman" w:hAnsi="Times New Roman" w:cs="Times New Roman"/>
-          <w:color w:val="FF0000"/>
-          <w:sz w:val="22"/>
-          <w:szCs w:val="22"/>
-        </w:rPr>
-        <w:t>//TODO:</w:t>
-      </w:r>
+          <w:sz w:val="22"/>
+          <w:szCs w:val="22"/>
+        </w:rPr>
+      </w:pPr>
     </w:p>
     <w:p>
       <w:pPr>
@@ -7956,14 +9360,461 @@
     </w:p>
     <w:p>
       <w:pPr>
+        <w:pStyle w:val="Default"/>
+        <w:spacing w:after="58"/>
+        <w:jc w:val="both"/>
+        <w:rPr>
+          <w:rFonts w:ascii="Times New Roman" w:hAnsi="Times New Roman" w:cs="Times New Roman"/>
+          <w:b/>
+          <w:bCs/>
+          <w:sz w:val="28"/>
+          <w:szCs w:val="28"/>
+        </w:rPr>
+      </w:pPr>
+      <w:r>
+        <w:rPr>
+          <w:rFonts w:ascii="Times New Roman" w:hAnsi="Times New Roman" w:cs="Times New Roman"/>
+          <w:sz w:val="28"/>
+          <w:szCs w:val="28"/>
+        </w:rPr>
+        <w:lastRenderedPageBreak/>
+        <w:tab/>
+      </w:r>
+      <w:r>
+        <w:rPr>
+          <w:rFonts w:ascii="Times New Roman" w:hAnsi="Times New Roman" w:cs="Times New Roman"/>
+          <w:b/>
+          <w:bCs/>
+          <w:sz w:val="28"/>
+          <w:szCs w:val="28"/>
+        </w:rPr>
+        <w:t>Servidor Apache Tomcat</w:t>
+      </w:r>
+    </w:p>
+    <w:p>
+      <w:pPr>
+        <w:pStyle w:val="Default"/>
+        <w:spacing w:after="58"/>
+        <w:jc w:val="both"/>
+        <w:rPr>
+          <w:rFonts w:ascii="Times New Roman" w:hAnsi="Times New Roman" w:cs="Times New Roman"/>
+          <w:b/>
+          <w:bCs/>
+          <w:sz w:val="28"/>
+          <w:szCs w:val="28"/>
+        </w:rPr>
+      </w:pPr>
+    </w:p>
+    <w:p>
+      <w:pPr>
+        <w:pStyle w:val="Default"/>
+        <w:spacing w:after="58"/>
+        <w:jc w:val="both"/>
+        <w:rPr>
+          <w:rFonts w:ascii="Times New Roman" w:hAnsi="Times New Roman" w:cs="Times New Roman"/>
+          <w:sz w:val="22"/>
+          <w:szCs w:val="22"/>
+        </w:rPr>
+      </w:pPr>
+      <w:r>
+        <w:rPr>
+          <w:rFonts w:ascii="Times New Roman" w:hAnsi="Times New Roman" w:cs="Times New Roman"/>
+          <w:sz w:val="22"/>
+          <w:szCs w:val="22"/>
+        </w:rPr>
+        <w:t xml:space="preserve">El servidor Apache Tomcat es un contenedor de código abierto de aplicaciones web basadas en Java. Implementa las especificaciones de los </w:t>
+      </w:r>
+      <w:proofErr w:type="spellStart"/>
+      <w:r>
+        <w:rPr>
+          <w:rFonts w:ascii="Times New Roman" w:hAnsi="Times New Roman" w:cs="Times New Roman"/>
+          <w:sz w:val="22"/>
+          <w:szCs w:val="22"/>
+        </w:rPr>
+        <w:t>servlets</w:t>
+      </w:r>
+      <w:proofErr w:type="spellEnd"/>
+      <w:r>
+        <w:rPr>
+          <w:rFonts w:ascii="Times New Roman" w:hAnsi="Times New Roman" w:cs="Times New Roman"/>
+          <w:sz w:val="22"/>
+          <w:szCs w:val="22"/>
+        </w:rPr>
+        <w:t xml:space="preserve"> y de </w:t>
+      </w:r>
+      <w:proofErr w:type="spellStart"/>
+      <w:r>
+        <w:rPr>
+          <w:rFonts w:ascii="Times New Roman" w:hAnsi="Times New Roman" w:cs="Times New Roman"/>
+          <w:sz w:val="22"/>
+          <w:szCs w:val="22"/>
+        </w:rPr>
+        <w:t>JavaServer</w:t>
+      </w:r>
+      <w:proofErr w:type="spellEnd"/>
+      <w:r>
+        <w:rPr>
+          <w:rFonts w:ascii="Times New Roman" w:hAnsi="Times New Roman" w:cs="Times New Roman"/>
+          <w:sz w:val="22"/>
+          <w:szCs w:val="22"/>
+        </w:rPr>
+        <w:t xml:space="preserve"> Pages (JSP) de Oracle </w:t>
+      </w:r>
+      <w:proofErr w:type="spellStart"/>
+      <w:r>
+        <w:rPr>
+          <w:rFonts w:ascii="Times New Roman" w:hAnsi="Times New Roman" w:cs="Times New Roman"/>
+          <w:sz w:val="22"/>
+          <w:szCs w:val="22"/>
+        </w:rPr>
+        <w:t>Corporation</w:t>
+      </w:r>
+      <w:proofErr w:type="spellEnd"/>
+      <w:r>
+        <w:rPr>
+          <w:rFonts w:ascii="Times New Roman" w:hAnsi="Times New Roman" w:cs="Times New Roman"/>
+          <w:sz w:val="22"/>
+          <w:szCs w:val="22"/>
+        </w:rPr>
+        <w:t xml:space="preserve"> (anteriormente de </w:t>
+      </w:r>
+      <w:proofErr w:type="spellStart"/>
+      <w:r>
+        <w:rPr>
+          <w:rFonts w:ascii="Times New Roman" w:hAnsi="Times New Roman" w:cs="Times New Roman"/>
+          <w:sz w:val="22"/>
+          <w:szCs w:val="22"/>
+        </w:rPr>
+        <w:t>Sun</w:t>
+      </w:r>
+      <w:proofErr w:type="spellEnd"/>
+      <w:r>
+        <w:rPr>
+          <w:rFonts w:ascii="Times New Roman" w:hAnsi="Times New Roman" w:cs="Times New Roman"/>
+          <w:sz w:val="22"/>
+          <w:szCs w:val="22"/>
+        </w:rPr>
+        <w:t xml:space="preserve"> Microsystems). En concreto, la versión </w:t>
+      </w:r>
+      <w:r>
+        <w:rPr>
+          <w:rFonts w:ascii="Times New Roman" w:hAnsi="Times New Roman" w:cs="Times New Roman"/>
+          <w:sz w:val="22"/>
+          <w:szCs w:val="22"/>
+        </w:rPr>
+        <w:t>9</w:t>
+      </w:r>
+      <w:r>
+        <w:rPr>
+          <w:rFonts w:ascii="Times New Roman" w:hAnsi="Times New Roman" w:cs="Times New Roman"/>
+          <w:sz w:val="22"/>
+          <w:szCs w:val="22"/>
+        </w:rPr>
+        <w:t xml:space="preserve"> (que es la que se va a instalar</w:t>
+      </w:r>
+      <w:r>
+        <w:rPr>
+          <w:rFonts w:ascii="Times New Roman" w:hAnsi="Times New Roman" w:cs="Times New Roman"/>
+          <w:sz w:val="22"/>
+          <w:szCs w:val="22"/>
+        </w:rPr>
+        <w:t xml:space="preserve"> para este proyecto</w:t>
+      </w:r>
+      <w:r>
+        <w:rPr>
+          <w:rFonts w:ascii="Times New Roman" w:hAnsi="Times New Roman" w:cs="Times New Roman"/>
+          <w:sz w:val="22"/>
+          <w:szCs w:val="22"/>
+        </w:rPr>
+        <w:t>), implementa las especificaciones de Servlet 3.0 y de JSP 2.2.</w:t>
+      </w:r>
+    </w:p>
+    <w:p>
+      <w:pPr>
+        <w:pStyle w:val="Default"/>
+        <w:spacing w:after="58"/>
+        <w:jc w:val="both"/>
+        <w:rPr>
+          <w:rFonts w:ascii="Times New Roman" w:hAnsi="Times New Roman" w:cs="Times New Roman"/>
+          <w:sz w:val="22"/>
+          <w:szCs w:val="22"/>
+        </w:rPr>
+      </w:pPr>
+    </w:p>
+    <w:p>
+      <w:pPr>
+        <w:pStyle w:val="Default"/>
+        <w:spacing w:after="58"/>
+        <w:jc w:val="both"/>
+        <w:rPr>
+          <w:rFonts w:ascii="Times New Roman" w:hAnsi="Times New Roman" w:cs="Times New Roman"/>
+          <w:sz w:val="22"/>
+          <w:szCs w:val="22"/>
+        </w:rPr>
+      </w:pPr>
+      <w:r>
+        <w:rPr>
+          <w:rFonts w:ascii="Times New Roman" w:hAnsi="Times New Roman" w:cs="Times New Roman"/>
+          <w:sz w:val="22"/>
+          <w:szCs w:val="22"/>
+        </w:rPr>
+        <w:t>Fue creado en el marco del subproyecto Apache-</w:t>
+      </w:r>
+      <w:proofErr w:type="spellStart"/>
+      <w:r>
+        <w:rPr>
+          <w:rFonts w:ascii="Times New Roman" w:hAnsi="Times New Roman" w:cs="Times New Roman"/>
+          <w:sz w:val="22"/>
+          <w:szCs w:val="22"/>
+        </w:rPr>
+        <w:t>Jakarta</w:t>
+      </w:r>
+      <w:proofErr w:type="spellEnd"/>
+      <w:r>
+        <w:rPr>
+          <w:rFonts w:ascii="Times New Roman" w:hAnsi="Times New Roman" w:cs="Times New Roman"/>
+          <w:sz w:val="22"/>
+          <w:szCs w:val="22"/>
+        </w:rPr>
+        <w:t xml:space="preserve">; sin embargo, debido a su popularidad, constituye ahora un proyecto Apache independiente, donde es soportado y mejorado por un grupo de voluntarios de la comunidad Java de código abierto. Apache Tomcat es muy estable y tiene todas las características de un contenedor de aplicaciones web comercial - sin embargo, se presenta bajo la licencia Open </w:t>
+      </w:r>
+      <w:proofErr w:type="spellStart"/>
+      <w:r>
+        <w:rPr>
+          <w:rFonts w:ascii="Times New Roman" w:hAnsi="Times New Roman" w:cs="Times New Roman"/>
+          <w:sz w:val="22"/>
+          <w:szCs w:val="22"/>
+        </w:rPr>
+        <w:t>Source</w:t>
+      </w:r>
+      <w:proofErr w:type="spellEnd"/>
+      <w:r>
+        <w:rPr>
+          <w:rFonts w:ascii="Times New Roman" w:hAnsi="Times New Roman" w:cs="Times New Roman"/>
+          <w:sz w:val="22"/>
+          <w:szCs w:val="22"/>
+        </w:rPr>
+        <w:t xml:space="preserve"> Apache </w:t>
+      </w:r>
+      <w:proofErr w:type="spellStart"/>
+      <w:r>
+        <w:rPr>
+          <w:rFonts w:ascii="Times New Roman" w:hAnsi="Times New Roman" w:cs="Times New Roman"/>
+          <w:sz w:val="22"/>
+          <w:szCs w:val="22"/>
+        </w:rPr>
+        <w:t>License</w:t>
+      </w:r>
+      <w:proofErr w:type="spellEnd"/>
+      <w:r>
+        <w:rPr>
+          <w:rFonts w:ascii="Times New Roman" w:hAnsi="Times New Roman" w:cs="Times New Roman"/>
+          <w:sz w:val="22"/>
+          <w:szCs w:val="22"/>
+        </w:rPr>
+        <w:t>.</w:t>
+      </w:r>
+    </w:p>
+    <w:p>
+      <w:pPr>
+        <w:pStyle w:val="Default"/>
+        <w:spacing w:after="58"/>
+        <w:jc w:val="center"/>
+        <w:rPr>
+          <w:rFonts w:ascii="Times New Roman" w:hAnsi="Times New Roman" w:cs="Times New Roman"/>
+          <w:sz w:val="28"/>
+          <w:szCs w:val="28"/>
+        </w:rPr>
+      </w:pPr>
+      <w:r>
+        <w:rPr>
+          <w:noProof/>
+        </w:rPr>
+        <w:drawing>
+          <wp:inline distT="0" distB="0" distL="0" distR="0" wp14:anchorId="2AD7D97C" wp14:editId="2517A605">
+            <wp:extent cx="1981200" cy="1974850"/>
+            <wp:effectExtent l="0" t="0" r="0" b="6350"/>
+            <wp:docPr id="29" name="Imagen 29" descr="Solucionadas tres vulnerabilidades en servidores Apache Tomcat - Una al Día"/>
+            <wp:cNvGraphicFramePr>
+              <a:graphicFrameLocks xmlns:a="http://schemas.openxmlformats.org/drawingml/2006/main" noChangeAspect="1"/>
+            </wp:cNvGraphicFramePr>
+            <a:graphic xmlns:a="http://schemas.openxmlformats.org/drawingml/2006/main">
+              <a:graphicData uri="http://schemas.openxmlformats.org/drawingml/2006/picture">
+                <pic:pic xmlns:pic="http://schemas.openxmlformats.org/drawingml/2006/picture">
+                  <pic:nvPicPr>
+                    <pic:cNvPr id="0" name="Picture 14" descr="Solucionadas tres vulnerabilidades en servidores Apache Tomcat - Una al Día"/>
+                    <pic:cNvPicPr>
+                      <a:picLocks noChangeAspect="1" noChangeArrowheads="1"/>
+                    </pic:cNvPicPr>
+                  </pic:nvPicPr>
+                  <pic:blipFill>
+                    <a:blip r:embed="rId23">
+                      <a:extLst>
+                        <a:ext uri="{28A0092B-C50C-407E-A947-70E740481C1C}">
+                          <a14:useLocalDpi xmlns:a14="http://schemas.microsoft.com/office/drawing/2010/main" val="0"/>
+                        </a:ext>
+                      </a:extLst>
+                    </a:blip>
+                    <a:srcRect/>
+                    <a:stretch>
+                      <a:fillRect/>
+                    </a:stretch>
+                  </pic:blipFill>
+                  <pic:spPr bwMode="auto">
+                    <a:xfrm>
+                      <a:off x="0" y="0"/>
+                      <a:ext cx="1981200" cy="1974850"/>
+                    </a:xfrm>
+                    <a:prstGeom prst="rect">
+                      <a:avLst/>
+                    </a:prstGeom>
+                    <a:noFill/>
+                    <a:ln>
+                      <a:noFill/>
+                    </a:ln>
+                  </pic:spPr>
+                </pic:pic>
+              </a:graphicData>
+            </a:graphic>
+          </wp:inline>
+        </w:drawing>
+      </w:r>
+    </w:p>
+    <w:p>
+      <w:pPr>
+        <w:pStyle w:val="Default"/>
+        <w:spacing w:after="58"/>
+        <w:jc w:val="center"/>
+        <w:rPr>
+          <w:rFonts w:ascii="Times New Roman" w:hAnsi="Times New Roman" w:cs="Times New Roman"/>
+          <w:sz w:val="28"/>
+          <w:szCs w:val="28"/>
+        </w:rPr>
+      </w:pPr>
+    </w:p>
+    <w:p>
+      <w:pPr>
+        <w:pStyle w:val="Default"/>
+        <w:spacing w:after="58"/>
+        <w:jc w:val="both"/>
+        <w:rPr>
+          <w:rFonts w:ascii="Times New Roman" w:hAnsi="Times New Roman" w:cs="Times New Roman"/>
+          <w:sz w:val="22"/>
+          <w:szCs w:val="22"/>
+        </w:rPr>
+      </w:pPr>
+      <w:r>
+        <w:rPr>
+          <w:rFonts w:ascii="Times New Roman" w:hAnsi="Times New Roman" w:cs="Times New Roman"/>
+          <w:sz w:val="22"/>
+          <w:szCs w:val="22"/>
+        </w:rPr>
+        <w:t xml:space="preserve">Es un servidor HTTP y un contenedor de </w:t>
+      </w:r>
+      <w:proofErr w:type="spellStart"/>
+      <w:r>
+        <w:rPr>
+          <w:rFonts w:ascii="Times New Roman" w:hAnsi="Times New Roman" w:cs="Times New Roman"/>
+          <w:sz w:val="22"/>
+          <w:szCs w:val="22"/>
+        </w:rPr>
+        <w:t>servlets</w:t>
+      </w:r>
+      <w:proofErr w:type="spellEnd"/>
+      <w:r>
+        <w:rPr>
+          <w:rFonts w:ascii="Times New Roman" w:hAnsi="Times New Roman" w:cs="Times New Roman"/>
+          <w:sz w:val="22"/>
+          <w:szCs w:val="22"/>
+        </w:rPr>
+        <w:t>. De forma predeterminada, se ejecuta en el puerto 8080.</w:t>
+      </w:r>
+    </w:p>
+    <w:p>
+      <w:pPr>
+        <w:pStyle w:val="Default"/>
+        <w:spacing w:after="58"/>
+        <w:jc w:val="both"/>
+        <w:rPr>
+          <w:rFonts w:ascii="Times New Roman" w:hAnsi="Times New Roman" w:cs="Times New Roman"/>
+          <w:sz w:val="22"/>
+          <w:szCs w:val="22"/>
+        </w:rPr>
+      </w:pPr>
+    </w:p>
+    <w:p>
+      <w:pPr>
+        <w:pStyle w:val="Default"/>
+        <w:spacing w:after="58"/>
+        <w:jc w:val="both"/>
+        <w:rPr>
+          <w:rFonts w:ascii="Times New Roman" w:hAnsi="Times New Roman" w:cs="Times New Roman"/>
+          <w:sz w:val="22"/>
+          <w:szCs w:val="22"/>
+        </w:rPr>
+      </w:pPr>
+      <w:r>
+        <w:rPr>
+          <w:rFonts w:ascii="Times New Roman" w:hAnsi="Times New Roman" w:cs="Times New Roman"/>
+          <w:sz w:val="22"/>
+          <w:szCs w:val="22"/>
+        </w:rPr>
+        <w:t xml:space="preserve">Tomcat implementa los </w:t>
+      </w:r>
+      <w:proofErr w:type="spellStart"/>
+      <w:r>
+        <w:rPr>
+          <w:rFonts w:ascii="Times New Roman" w:hAnsi="Times New Roman" w:cs="Times New Roman"/>
+          <w:sz w:val="22"/>
+          <w:szCs w:val="22"/>
+        </w:rPr>
+        <w:t>servlets</w:t>
+      </w:r>
+      <w:proofErr w:type="spellEnd"/>
+      <w:r>
+        <w:rPr>
+          <w:rFonts w:ascii="Times New Roman" w:hAnsi="Times New Roman" w:cs="Times New Roman"/>
+          <w:sz w:val="22"/>
+          <w:szCs w:val="22"/>
+        </w:rPr>
+        <w:t xml:space="preserve"> java y las especificaciones de las páginas del servidor Java. Proporciona un entorno de servidor web Java para que se ejecute el código Java. Apache Tomcat incluye herramientas de configuración y gestión. También se puede configurar directamente editando el archivo de configuración XML.</w:t>
+      </w:r>
+    </w:p>
+    <w:p>
+      <w:pPr>
+        <w:pStyle w:val="Default"/>
+        <w:spacing w:after="58"/>
+        <w:jc w:val="both"/>
+        <w:rPr>
+          <w:rFonts w:ascii="Times New Roman" w:hAnsi="Times New Roman" w:cs="Times New Roman"/>
+          <w:color w:val="FF0000"/>
+          <w:sz w:val="22"/>
+          <w:szCs w:val="22"/>
+        </w:rPr>
+      </w:pPr>
+    </w:p>
+    <w:p>
+      <w:pPr>
+        <w:pStyle w:val="Default"/>
+        <w:spacing w:after="58"/>
+        <w:jc w:val="both"/>
+        <w:rPr>
+          <w:rFonts w:ascii="Times New Roman" w:hAnsi="Times New Roman" w:cs="Times New Roman"/>
+          <w:sz w:val="22"/>
+          <w:szCs w:val="22"/>
+        </w:rPr>
+      </w:pPr>
+    </w:p>
+    <w:p>
+      <w:pPr>
         <w:pStyle w:val="Ttulo2"/>
       </w:pPr>
-      <w:bookmarkStart w:id="11" w:name="_Toc339384396"/>
-      <w:bookmarkStart w:id="12" w:name="_Toc104744584"/>
+      <w:bookmarkStart w:id="11" w:name="_Toc104744584"/>
+      <w:bookmarkStart w:id="12" w:name="_Toc339384396"/>
       <w:r>
         <w:t>Planificación</w:t>
       </w:r>
-      <w:bookmarkEnd w:id="12"/>
+      <w:bookmarkEnd w:id="11"/>
     </w:p>
     <w:p/>
     <w:p>
@@ -8365,7 +10216,6 @@
           <w:szCs w:val="22"/>
           <w:lang w:eastAsia="es-ES"/>
         </w:rPr>
-        <w:lastRenderedPageBreak/>
         <w:t>El Product Backlog es necesario para poder arrancar con el primer sprint, tiene permitido cambiar y crecer tantas veces como sea necesario en función del aprendizaje adquirido en el desarrollo del producto.</w:t>
       </w:r>
     </w:p>
@@ -8654,7 +10504,7 @@
       <w:r>
         <w:t>Descripción del trabajo realizado</w:t>
       </w:r>
-      <w:bookmarkEnd w:id="11"/>
+      <w:bookmarkEnd w:id="12"/>
       <w:bookmarkEnd w:id="15"/>
     </w:p>
     <w:p>
@@ -9021,6 +10871,7 @@
           <w:color w:val="008181"/>
           <w:lang w:val="en-GB"/>
         </w:rPr>
+        <w:lastRenderedPageBreak/>
         <w:t>&lt;</w:t>
       </w:r>
       <w:r>
@@ -9194,7 +11045,6 @@
         <w:rPr>
           <w:color w:val="000000"/>
         </w:rPr>
-        <w:lastRenderedPageBreak/>
         <w:t>(bean) no son responsables de encontrar o crear el resto de los objetos que necesitan para llevar a cabo su trabajo, en su lugar, el contenedor del núcleo de Spring (fábricas de beans), les asigna referencias a los objetos con los que tienen que colaborar.</w:t>
       </w:r>
     </w:p>
@@ -9372,34 +11222,24 @@
         </w:rPr>
         <w:t>Para este proyecto se opta por la configuración en Java, con el uso de</w:t>
       </w:r>
-    </w:p>
-    <w:p>
-      <w:pPr>
-        <w:autoSpaceDE w:val="0"/>
-        <w:autoSpaceDN w:val="0"/>
-        <w:adjustRightInd w:val="0"/>
-        <w:spacing w:line="240" w:lineRule="auto"/>
+      <w:r>
         <w:rPr>
           <w:color w:val="000000"/>
         </w:rPr>
-      </w:pPr>
+        <w:t xml:space="preserve"> </w:t>
+      </w:r>
       <w:r>
         <w:rPr>
           <w:color w:val="000000"/>
         </w:rPr>
         <w:t>anotaciones, ya que es más potente, ofrece seguridad de tipos y permite</w:t>
       </w:r>
-    </w:p>
-    <w:p>
-      <w:pPr>
-        <w:autoSpaceDE w:val="0"/>
-        <w:autoSpaceDN w:val="0"/>
-        <w:adjustRightInd w:val="0"/>
-        <w:spacing w:line="240" w:lineRule="auto"/>
+      <w:r>
         <w:rPr>
           <w:color w:val="000000"/>
         </w:rPr>
-      </w:pPr>
+        <w:t xml:space="preserve"> </w:t>
+      </w:r>
       <w:r>
         <w:rPr>
           <w:color w:val="000000"/>
@@ -9747,7 +11587,7 @@
                     <pic:cNvPicPr/>
                   </pic:nvPicPr>
                   <pic:blipFill>
-                    <a:blip r:embed="rId21">
+                    <a:blip r:embed="rId24">
                       <a:extLst>
                         <a:ext uri="{28A0092B-C50C-407E-A947-70E740481C1C}">
                           <a14:useLocalDpi xmlns:a14="http://schemas.microsoft.com/office/drawing/2010/main" val="0"/>
@@ -9826,6 +11666,18 @@
       <w:r>
         <w:t>Para el desarrollo de la aplicación se ha usado el entorno Eclipse Java EE IDE</w:t>
       </w:r>
+      <w:r>
+        <w:t xml:space="preserve"> </w:t>
+      </w:r>
+      <w:r>
+        <w:t>for Web Developers, la aplicación web se ha desarrollado en Java</w:t>
+      </w:r>
+      <w:r>
+        <w:t xml:space="preserve"> </w:t>
+      </w:r>
+      <w:r>
+        <w:t>EE 8. Las dependencias de librerías se resuelven con Apache Maven.</w:t>
+      </w:r>
     </w:p>
     <w:p>
       <w:pPr>
@@ -9835,7 +11687,19 @@
         <w:spacing w:line="240" w:lineRule="auto"/>
       </w:pPr>
       <w:r>
-        <w:t>for Web Developers , la aplicación web se ha desarrollado en Java</w:t>
+        <w:t>Se utiliza Spring MVC 4 para implementar el modelo MVC y la inyección de</w:t>
+      </w:r>
+      <w:r>
+        <w:t xml:space="preserve"> </w:t>
+      </w:r>
+      <w:r>
+        <w:t>dependencias. Para la base de datos se utiliza MySQL y para el acceso a la</w:t>
+      </w:r>
+      <w:r>
+        <w:t xml:space="preserve"> </w:t>
+      </w:r>
+      <w:r>
+        <w:t>base de datos se usará JPA+Hibernate 4.</w:t>
       </w:r>
     </w:p>
     <w:p>
@@ -9845,9 +11709,6 @@
         <w:adjustRightInd w:val="0"/>
         <w:spacing w:line="240" w:lineRule="auto"/>
       </w:pPr>
-      <w:r>
-        <w:t>EE 8. Las dependencias de librerías se resuelven con Apache Maven.</w:t>
-      </w:r>
     </w:p>
     <w:p>
       <w:pPr>
@@ -9857,7 +11718,19 @@
         <w:spacing w:line="240" w:lineRule="auto"/>
       </w:pPr>
       <w:r>
-        <w:t>Se utiliza Spring MVC 4 para implementar el modelo MVC y la inyección de</w:t>
+        <w:t>En la parte de la vista, se hará uso de las tecnologías Apache Tiles, para la</w:t>
+      </w:r>
+      <w:r>
+        <w:t xml:space="preserve"> </w:t>
+      </w:r>
+      <w:r>
+        <w:t>resolución de vistas; JSP, para las vistas; CSS y BootStrap, para el estilo; y Javascript</w:t>
+      </w:r>
+      <w:r>
+        <w:t xml:space="preserve"> </w:t>
+      </w:r>
+      <w:r>
+        <w:t>para los scripts del lado del cliente.</w:t>
       </w:r>
     </w:p>
     <w:p>
@@ -9867,9 +11740,6 @@
         <w:adjustRightInd w:val="0"/>
         <w:spacing w:line="240" w:lineRule="auto"/>
       </w:pPr>
-      <w:r>
-        <w:t>dependencias. Para la base de datos se utiliza MySQL Server 5 y para el acceso a la</w:t>
-      </w:r>
     </w:p>
     <w:p>
       <w:pPr>
@@ -9879,7 +11749,10 @@
         <w:spacing w:line="240" w:lineRule="auto"/>
       </w:pPr>
       <w:r>
-        <w:t>base de datos se usará JPA+Hibernate 4.</w:t>
+        <w:t>El servidor de aplicación es Apache Tomcat 9.</w:t>
+      </w:r>
+      <w:r>
+        <w:t xml:space="preserve"> </w:t>
       </w:r>
     </w:p>
     <w:p>
@@ -9889,71 +11762,12 @@
         <w:adjustRightInd w:val="0"/>
         <w:spacing w:line="240" w:lineRule="auto"/>
       </w:pPr>
-    </w:p>
-    <w:p>
-      <w:pPr>
-        <w:autoSpaceDE w:val="0"/>
-        <w:autoSpaceDN w:val="0"/>
-        <w:adjustRightInd w:val="0"/>
-        <w:spacing w:line="240" w:lineRule="auto"/>
-      </w:pPr>
-      <w:r>
-        <w:t>En la parte de la vista, se hará uso de las tecnologías Apache Tiles, para la</w:t>
-      </w:r>
-    </w:p>
-    <w:p>
-      <w:pPr>
-        <w:autoSpaceDE w:val="0"/>
-        <w:autoSpaceDN w:val="0"/>
-        <w:adjustRightInd w:val="0"/>
-        <w:spacing w:line="240" w:lineRule="auto"/>
-      </w:pPr>
-      <w:r>
-        <w:t>resolución de vistas; JSP, para las vistas; CSS y BootStrap, para el estilo; y Javascript</w:t>
-      </w:r>
-    </w:p>
-    <w:p>
-      <w:pPr>
-        <w:autoSpaceDE w:val="0"/>
-        <w:autoSpaceDN w:val="0"/>
-        <w:adjustRightInd w:val="0"/>
-        <w:spacing w:line="240" w:lineRule="auto"/>
-      </w:pPr>
-      <w:r>
-        <w:t>para los scripts del lado del cliente.</w:t>
-      </w:r>
-    </w:p>
-    <w:p>
-      <w:pPr>
-        <w:autoSpaceDE w:val="0"/>
-        <w:autoSpaceDN w:val="0"/>
-        <w:adjustRightInd w:val="0"/>
-        <w:spacing w:line="240" w:lineRule="auto"/>
-      </w:pPr>
-    </w:p>
-    <w:p>
-      <w:pPr>
-        <w:autoSpaceDE w:val="0"/>
-        <w:autoSpaceDN w:val="0"/>
-        <w:adjustRightInd w:val="0"/>
-        <w:spacing w:line="240" w:lineRule="auto"/>
-      </w:pPr>
-      <w:r>
-        <w:t>El servidor de aplicación es Apache Tomcat 9.</w:t>
-      </w:r>
-    </w:p>
-    <w:p>
-      <w:pPr>
-        <w:autoSpaceDE w:val="0"/>
-        <w:autoSpaceDN w:val="0"/>
-        <w:adjustRightInd w:val="0"/>
-        <w:spacing w:line="240" w:lineRule="auto"/>
-      </w:pPr>
       <w:r>
         <w:t>En la siguiente figura se muestran las diferentes tecnologías que se han</w:t>
       </w:r>
-    </w:p>
-    <w:p>
+      <w:r>
+        <w:t xml:space="preserve"> </w:t>
+      </w:r>
       <w:r>
         <w:t>utilizado de forma esquemática:</w:t>
       </w:r>
@@ -9980,7 +11794,7 @@
                     </pic:cNvPicPr>
                   </pic:nvPicPr>
                   <pic:blipFill>
-                    <a:blip r:embed="rId22">
+                    <a:blip r:embed="rId25">
                       <a:extLst>
                         <a:ext uri="{28A0092B-C50C-407E-A947-70E740481C1C}">
                           <a14:useLocalDpi xmlns:a14="http://schemas.microsoft.com/office/drawing/2010/main" val="0"/>
@@ -10060,7 +11874,6 @@
           <w:sz w:val="28"/>
           <w:szCs w:val="28"/>
         </w:rPr>
-        <w:lastRenderedPageBreak/>
         <w:t>Modelo de datos</w:t>
       </w:r>
     </w:p>
@@ -10140,7 +11953,7 @@
                     <pic:cNvPicPr/>
                   </pic:nvPicPr>
                   <pic:blipFill>
-                    <a:blip r:embed="rId23"/>
+                    <a:blip r:embed="rId26"/>
                     <a:stretch>
                       <a:fillRect/>
                     </a:stretch>
@@ -10272,7 +12085,7 @@
                     <pic:cNvPicPr/>
                   </pic:nvPicPr>
                   <pic:blipFill>
-                    <a:blip r:embed="rId24"/>
+                    <a:blip r:embed="rId27"/>
                     <a:stretch>
                       <a:fillRect/>
                     </a:stretch>
@@ -10295,12 +12108,12 @@
     </w:p>
     <w:p>
       <w:r>
+        <w:t>Siguiente Tabla, se corresponde con un catalogo de las pistas existentes que se pueden seleccionar:</w:t>
+      </w:r>
+    </w:p>
+    <w:p>
+      <w:r>
         <w:lastRenderedPageBreak/>
-        <w:t>Siguiente Tabla, se corresponde con un catalogo de las pistas existentes que se pueden seleccionar:</w:t>
-      </w:r>
-    </w:p>
-    <w:p>
-      <w:r>
         <w:t>PISTAS:</w:t>
       </w:r>
     </w:p>
@@ -10322,7 +12135,7 @@
                     <pic:cNvPicPr/>
                   </pic:nvPicPr>
                   <pic:blipFill>
-                    <a:blip r:embed="rId25"/>
+                    <a:blip r:embed="rId28"/>
                     <a:stretch>
                       <a:fillRect/>
                     </a:stretch>
@@ -10372,7 +12185,7 @@
                     <pic:cNvPicPr/>
                   </pic:nvPicPr>
                   <pic:blipFill>
-                    <a:blip r:embed="rId26"/>
+                    <a:blip r:embed="rId29"/>
                     <a:stretch>
                       <a:fillRect/>
                     </a:stretch>
@@ -10506,7 +12319,7 @@
                     </pic:cNvPicPr>
                   </pic:nvPicPr>
                   <pic:blipFill>
-                    <a:blip r:embed="rId27">
+                    <a:blip r:embed="rId30">
                       <a:extLst>
                         <a:ext uri="{28A0092B-C50C-407E-A947-70E740481C1C}">
                           <a14:useLocalDpi xmlns:a14="http://schemas.microsoft.com/office/drawing/2010/main" val="0"/>
@@ -10636,11 +12449,19 @@
         </w:rPr>
       </w:pPr>
       <w:proofErr w:type="spellStart"/>
-      <w:r>
-        <w:rPr>
-          <w:rFonts w:ascii="Times New Roman" w:hAnsi="Times New Roman" w:cs="Times New Roman"/>
-        </w:rPr>
-        <w:t>Configuración:padelcar.config</w:t>
+      <w:proofErr w:type="gramStart"/>
+      <w:r>
+        <w:rPr>
+          <w:rFonts w:ascii="Times New Roman" w:hAnsi="Times New Roman" w:cs="Times New Roman"/>
+        </w:rPr>
+        <w:t>Configuración:padelcar</w:t>
+      </w:r>
+      <w:proofErr w:type="gramEnd"/>
+      <w:r>
+        <w:rPr>
+          <w:rFonts w:ascii="Times New Roman" w:hAnsi="Times New Roman" w:cs="Times New Roman"/>
+        </w:rPr>
+        <w:t>.config</w:t>
       </w:r>
       <w:proofErr w:type="spellEnd"/>
     </w:p>
@@ -10666,6 +12487,7 @@
         <w:t xml:space="preserve">Capa de Dominio (Entidades): </w:t>
       </w:r>
       <w:proofErr w:type="spellStart"/>
+      <w:proofErr w:type="gramStart"/>
       <w:r>
         <w:rPr>
           <w:rFonts w:ascii="Times New Roman" w:hAnsi="Times New Roman" w:cs="Times New Roman"/>
@@ -10673,6 +12495,7 @@
         <w:t>padelcar.model</w:t>
       </w:r>
       <w:proofErr w:type="spellEnd"/>
+      <w:proofErr w:type="gramEnd"/>
     </w:p>
     <w:p>
       <w:pPr>
@@ -10719,14 +12542,28 @@
         <w:rPr>
           <w:rFonts w:ascii="Times New Roman" w:hAnsi="Times New Roman" w:cs="Times New Roman"/>
         </w:rPr>
-        <w:t>Capa de Acciones (Controladores):</w:t>
+        <w:t>Capa de Acciones (Controladores</w:t>
+      </w:r>
+      <w:proofErr w:type="gramStart"/>
+      <w:r>
+        <w:rPr>
+          <w:rFonts w:ascii="Times New Roman" w:hAnsi="Times New Roman" w:cs="Times New Roman"/>
+        </w:rPr>
+        <w:t>):</w:t>
       </w:r>
       <w:proofErr w:type="spellStart"/>
       <w:r>
         <w:rPr>
           <w:rFonts w:ascii="Times New Roman" w:hAnsi="Times New Roman" w:cs="Times New Roman"/>
         </w:rPr>
-        <w:t>padelcar.controller</w:t>
+        <w:t>padelcar</w:t>
+      </w:r>
+      <w:proofErr w:type="gramEnd"/>
+      <w:r>
+        <w:rPr>
+          <w:rFonts w:ascii="Times New Roman" w:hAnsi="Times New Roman" w:cs="Times New Roman"/>
+        </w:rPr>
+        <w:t>.controller</w:t>
       </w:r>
       <w:proofErr w:type="spellEnd"/>
     </w:p>
@@ -10748,6 +12585,7 @@
         <w:t xml:space="preserve">Capa de Negocio (Servicios): </w:t>
       </w:r>
       <w:proofErr w:type="spellStart"/>
+      <w:proofErr w:type="gramStart"/>
       <w:r>
         <w:rPr>
           <w:rFonts w:ascii="Times New Roman" w:hAnsi="Times New Roman" w:cs="Times New Roman"/>
@@ -10755,6 +12593,7 @@
         <w:t>padelcar.service</w:t>
       </w:r>
       <w:proofErr w:type="spellEnd"/>
+      <w:proofErr w:type="gramEnd"/>
     </w:p>
     <w:p>
       <w:pPr>
@@ -10780,7 +12619,7 @@
                     <pic:cNvPicPr/>
                   </pic:nvPicPr>
                   <pic:blipFill>
-                    <a:blip r:embed="rId28"/>
+                    <a:blip r:embed="rId31"/>
                     <a:stretch>
                       <a:fillRect/>
                     </a:stretch>
@@ -10884,7 +12723,7 @@
                     <pic:cNvPicPr/>
                   </pic:nvPicPr>
                   <pic:blipFill>
-                    <a:blip r:embed="rId29"/>
+                    <a:blip r:embed="rId32"/>
                     <a:stretch>
                       <a:fillRect/>
                     </a:stretch>
@@ -11018,7 +12857,7 @@
                     <pic:cNvPicPr/>
                   </pic:nvPicPr>
                   <pic:blipFill>
-                    <a:blip r:embed="rId30"/>
+                    <a:blip r:embed="rId33"/>
                     <a:stretch>
                       <a:fillRect/>
                     </a:stretch>
@@ -11682,12 +13521,21 @@
         <w:t xml:space="preserve">” en su nombre, por </w:t>
       </w:r>
       <w:proofErr w:type="spellStart"/>
+      <w:proofErr w:type="gramStart"/>
       <w:r>
         <w:rPr>
           <w:rFonts w:ascii="Times New Roman" w:hAnsi="Times New Roman" w:cs="Times New Roman"/>
           <w:color w:val="000000"/>
         </w:rPr>
-        <w:t>ejemplo“ClienteServiceImpl</w:t>
+        <w:t>ejemplo“</w:t>
+      </w:r>
+      <w:proofErr w:type="gramEnd"/>
+      <w:r>
+        <w:rPr>
+          <w:rFonts w:ascii="Times New Roman" w:hAnsi="Times New Roman" w:cs="Times New Roman"/>
+          <w:color w:val="000000"/>
+        </w:rPr>
+        <w:t>ClienteServiceImpl</w:t>
       </w:r>
       <w:proofErr w:type="spellEnd"/>
       <w:r>
@@ -11871,7 +13719,7 @@
                     <pic:cNvPicPr/>
                   </pic:nvPicPr>
                   <pic:blipFill>
-                    <a:blip r:embed="rId31"/>
+                    <a:blip r:embed="rId34"/>
                     <a:stretch>
                       <a:fillRect/>
                     </a:stretch>
@@ -11982,7 +13830,7 @@
                     <pic:cNvPicPr/>
                   </pic:nvPicPr>
                   <pic:blipFill>
-                    <a:blip r:embed="rId32"/>
+                    <a:blip r:embed="rId35"/>
                     <a:stretch>
                       <a:fillRect/>
                     </a:stretch>
@@ -12269,8 +14117,8 @@
     <w:p>
       <w:pPr>
         <w:sectPr>
-          <w:headerReference w:type="default" r:id="rId33"/>
-          <w:footerReference w:type="default" r:id="rId34"/>
+          <w:headerReference w:type="default" r:id="rId36"/>
+          <w:footerReference w:type="default" r:id="rId37"/>
           <w:pgSz w:w="11906" w:h="16838"/>
           <w:pgMar w:top="1417" w:right="1701" w:bottom="1417" w:left="1701" w:header="708" w:footer="708" w:gutter="0"/>
           <w:cols w:space="708"/>
@@ -12432,8 +14280,8 @@
     <w:p>
       <w:pPr>
         <w:sectPr>
-          <w:headerReference w:type="default" r:id="rId35"/>
-          <w:footerReference w:type="default" r:id="rId36"/>
+          <w:headerReference w:type="default" r:id="rId38"/>
+          <w:footerReference w:type="default" r:id="rId39"/>
           <w:pgSz w:w="11906" w:h="16838"/>
           <w:pgMar w:top="1417" w:right="1701" w:bottom="1417" w:left="1701" w:header="708" w:footer="708" w:gutter="0"/>
           <w:cols w:space="708"/>
@@ -12471,7 +14319,7 @@
       <w:r>
         <w:t>EDUCAMADRID. (2011) www.educa2.madrid.org. Fecha de consulta: 22:17, febrero 14, 2011 de</w:t>
       </w:r>
-      <w:hyperlink r:id="rId37" w:history="1">
+      <w:hyperlink r:id="rId40" w:history="1">
         <w:r>
           <w:t xml:space="preserve"> http://www.educa2.madrid.org/educamadrid</w:t>
         </w:r>
@@ -12494,7 +14342,7 @@
       <w:r>
         <w:t>O’REILLY, T. (2004, 05) de Octubre. Conferences.oreillynet.com. Fecha de consulta: 09:09, febrero 15, 2011 de</w:t>
       </w:r>
-      <w:hyperlink r:id="rId38" w:history="1">
+      <w:hyperlink r:id="rId41" w:history="1">
         <w:r>
           <w:t xml:space="preserve"> http://conferences.oreillynet.com/web2con</w:t>
         </w:r>
@@ -12509,8 +14357,8 @@
     <w:p>
       <w:pPr>
         <w:sectPr>
-          <w:headerReference w:type="default" r:id="rId39"/>
-          <w:footerReference w:type="default" r:id="rId40"/>
+          <w:headerReference w:type="default" r:id="rId42"/>
+          <w:footerReference w:type="default" r:id="rId43"/>
           <w:pgSz w:w="11906" w:h="16838"/>
           <w:pgMar w:top="1417" w:right="1701" w:bottom="1417" w:left="1701" w:header="708" w:footer="708" w:gutter="0"/>
           <w:cols w:space="708"/>
@@ -12521,8 +14369,8 @@
     <w:p>
       <w:pPr>
         <w:sectPr>
-          <w:headerReference w:type="default" r:id="rId41"/>
-          <w:footerReference w:type="default" r:id="rId42"/>
+          <w:headerReference w:type="default" r:id="rId44"/>
+          <w:footerReference w:type="default" r:id="rId45"/>
           <w:pgSz w:w="11906" w:h="16838"/>
           <w:pgMar w:top="1417" w:right="1701" w:bottom="1417" w:left="1701" w:header="708" w:footer="708" w:gutter="0"/>
           <w:cols w:space="708"/>
@@ -13746,8 +15594,8 @@
     </w:p>
     <w:p/>
     <w:sectPr>
-      <w:headerReference w:type="default" r:id="rId43"/>
-      <w:footerReference w:type="default" r:id="rId44"/>
+      <w:headerReference w:type="default" r:id="rId46"/>
+      <w:footerReference w:type="default" r:id="rId47"/>
       <w:pgSz w:w="11906" w:h="16838"/>
       <w:pgMar w:top="1417" w:right="1701" w:bottom="1417" w:left="1701" w:header="708" w:footer="708" w:gutter="0"/>
       <w:pgNumType w:fmt="upperRoman" w:start="1"/>
@@ -18671,7 +20519,7 @@
       <w:lvlText w:val=""/>
       <w:lvlJc w:val="left"/>
       <w:pPr>
-        <w:ind w:left="720" w:hanging="360"/>
+        <w:ind w:left="360" w:hanging="360"/>
       </w:pPr>
       <w:rPr>
         <w:rFonts w:ascii="Symbol" w:hAnsi="Symbol" w:hint="default"/>
@@ -18683,7 +20531,7 @@
       <w:lvlText w:val="o"/>
       <w:lvlJc w:val="left"/>
       <w:pPr>
-        <w:ind w:left="1440" w:hanging="360"/>
+        <w:ind w:left="1080" w:hanging="360"/>
       </w:pPr>
       <w:rPr>
         <w:rFonts w:ascii="Courier New" w:hAnsi="Courier New" w:cs="Courier New" w:hint="default"/>
@@ -18695,7 +20543,7 @@
       <w:lvlText w:val=""/>
       <w:lvlJc w:val="left"/>
       <w:pPr>
-        <w:ind w:left="2160" w:hanging="360"/>
+        <w:ind w:left="1800" w:hanging="360"/>
       </w:pPr>
       <w:rPr>
         <w:rFonts w:ascii="Wingdings" w:hAnsi="Wingdings" w:hint="default"/>
@@ -18707,7 +20555,7 @@
       <w:lvlText w:val=""/>
       <w:lvlJc w:val="left"/>
       <w:pPr>
-        <w:ind w:left="2880" w:hanging="360"/>
+        <w:ind w:left="2520" w:hanging="360"/>
       </w:pPr>
       <w:rPr>
         <w:rFonts w:ascii="Symbol" w:hAnsi="Symbol" w:hint="default"/>
@@ -18719,7 +20567,7 @@
       <w:lvlText w:val="o"/>
       <w:lvlJc w:val="left"/>
       <w:pPr>
-        <w:ind w:left="3600" w:hanging="360"/>
+        <w:ind w:left="3240" w:hanging="360"/>
       </w:pPr>
       <w:rPr>
         <w:rFonts w:ascii="Courier New" w:hAnsi="Courier New" w:cs="Courier New" w:hint="default"/>
@@ -18731,7 +20579,7 @@
       <w:lvlText w:val=""/>
       <w:lvlJc w:val="left"/>
       <w:pPr>
-        <w:ind w:left="4320" w:hanging="360"/>
+        <w:ind w:left="3960" w:hanging="360"/>
       </w:pPr>
       <w:rPr>
         <w:rFonts w:ascii="Wingdings" w:hAnsi="Wingdings" w:hint="default"/>
@@ -18743,7 +20591,7 @@
       <w:lvlText w:val=""/>
       <w:lvlJc w:val="left"/>
       <w:pPr>
-        <w:ind w:left="5040" w:hanging="360"/>
+        <w:ind w:left="4680" w:hanging="360"/>
       </w:pPr>
       <w:rPr>
         <w:rFonts w:ascii="Symbol" w:hAnsi="Symbol" w:hint="default"/>
@@ -18755,7 +20603,7 @@
       <w:lvlText w:val="o"/>
       <w:lvlJc w:val="left"/>
       <w:pPr>
-        <w:ind w:left="5760" w:hanging="360"/>
+        <w:ind w:left="5400" w:hanging="360"/>
       </w:pPr>
       <w:rPr>
         <w:rFonts w:ascii="Courier New" w:hAnsi="Courier New" w:cs="Courier New" w:hint="default"/>
@@ -18767,7 +20615,7 @@
       <w:lvlText w:val=""/>
       <w:lvlJc w:val="left"/>
       <w:pPr>
-        <w:ind w:left="6480" w:hanging="360"/>
+        <w:ind w:left="6120" w:hanging="360"/>
       </w:pPr>
       <w:rPr>
         <w:rFonts w:ascii="Wingdings" w:hAnsi="Wingdings" w:hint="default"/>
@@ -18775,6 +20623,119 @@
     </w:lvl>
   </w:abstractNum>
   <w:abstractNum w:abstractNumId="34" w15:restartNumberingAfterBreak="0">
+    <w:nsid w:val="7D9E71B6"/>
+    <w:multiLevelType w:val="hybridMultilevel"/>
+    <w:tmpl w:val="4FC48EB0"/>
+    <w:lvl w:ilvl="0" w:tplc="0C0A0005">
+      <w:start w:val="1"/>
+      <w:numFmt w:val="bullet"/>
+      <w:lvlText w:val=""/>
+      <w:lvlJc w:val="left"/>
+      <w:pPr>
+        <w:ind w:left="720" w:hanging="360"/>
+      </w:pPr>
+      <w:rPr>
+        <w:rFonts w:ascii="Wingdings" w:hAnsi="Wingdings" w:hint="default"/>
+      </w:rPr>
+    </w:lvl>
+    <w:lvl w:ilvl="1" w:tplc="0C0A0003" w:tentative="1">
+      <w:start w:val="1"/>
+      <w:numFmt w:val="bullet"/>
+      <w:lvlText w:val="o"/>
+      <w:lvlJc w:val="left"/>
+      <w:pPr>
+        <w:ind w:left="1440" w:hanging="360"/>
+      </w:pPr>
+      <w:rPr>
+        <w:rFonts w:ascii="Courier New" w:hAnsi="Courier New" w:cs="Courier New" w:hint="default"/>
+      </w:rPr>
+    </w:lvl>
+    <w:lvl w:ilvl="2" w:tplc="0C0A0005" w:tentative="1">
+      <w:start w:val="1"/>
+      <w:numFmt w:val="bullet"/>
+      <w:lvlText w:val=""/>
+      <w:lvlJc w:val="left"/>
+      <w:pPr>
+        <w:ind w:left="2160" w:hanging="360"/>
+      </w:pPr>
+      <w:rPr>
+        <w:rFonts w:ascii="Wingdings" w:hAnsi="Wingdings" w:hint="default"/>
+      </w:rPr>
+    </w:lvl>
+    <w:lvl w:ilvl="3" w:tplc="0C0A0001" w:tentative="1">
+      <w:start w:val="1"/>
+      <w:numFmt w:val="bullet"/>
+      <w:lvlText w:val=""/>
+      <w:lvlJc w:val="left"/>
+      <w:pPr>
+        <w:ind w:left="2880" w:hanging="360"/>
+      </w:pPr>
+      <w:rPr>
+        <w:rFonts w:ascii="Symbol" w:hAnsi="Symbol" w:hint="default"/>
+      </w:rPr>
+    </w:lvl>
+    <w:lvl w:ilvl="4" w:tplc="0C0A0003" w:tentative="1">
+      <w:start w:val="1"/>
+      <w:numFmt w:val="bullet"/>
+      <w:lvlText w:val="o"/>
+      <w:lvlJc w:val="left"/>
+      <w:pPr>
+        <w:ind w:left="3600" w:hanging="360"/>
+      </w:pPr>
+      <w:rPr>
+        <w:rFonts w:ascii="Courier New" w:hAnsi="Courier New" w:cs="Courier New" w:hint="default"/>
+      </w:rPr>
+    </w:lvl>
+    <w:lvl w:ilvl="5" w:tplc="0C0A0005" w:tentative="1">
+      <w:start w:val="1"/>
+      <w:numFmt w:val="bullet"/>
+      <w:lvlText w:val=""/>
+      <w:lvlJc w:val="left"/>
+      <w:pPr>
+        <w:ind w:left="4320" w:hanging="360"/>
+      </w:pPr>
+      <w:rPr>
+        <w:rFonts w:ascii="Wingdings" w:hAnsi="Wingdings" w:hint="default"/>
+      </w:rPr>
+    </w:lvl>
+    <w:lvl w:ilvl="6" w:tplc="0C0A0001" w:tentative="1">
+      <w:start w:val="1"/>
+      <w:numFmt w:val="bullet"/>
+      <w:lvlText w:val=""/>
+      <w:lvlJc w:val="left"/>
+      <w:pPr>
+        <w:ind w:left="5040" w:hanging="360"/>
+      </w:pPr>
+      <w:rPr>
+        <w:rFonts w:ascii="Symbol" w:hAnsi="Symbol" w:hint="default"/>
+      </w:rPr>
+    </w:lvl>
+    <w:lvl w:ilvl="7" w:tplc="0C0A0003" w:tentative="1">
+      <w:start w:val="1"/>
+      <w:numFmt w:val="bullet"/>
+      <w:lvlText w:val="o"/>
+      <w:lvlJc w:val="left"/>
+      <w:pPr>
+        <w:ind w:left="5760" w:hanging="360"/>
+      </w:pPr>
+      <w:rPr>
+        <w:rFonts w:ascii="Courier New" w:hAnsi="Courier New" w:cs="Courier New" w:hint="default"/>
+      </w:rPr>
+    </w:lvl>
+    <w:lvl w:ilvl="8" w:tplc="0C0A0005" w:tentative="1">
+      <w:start w:val="1"/>
+      <w:numFmt w:val="bullet"/>
+      <w:lvlText w:val=""/>
+      <w:lvlJc w:val="left"/>
+      <w:pPr>
+        <w:ind w:left="6480" w:hanging="360"/>
+      </w:pPr>
+      <w:rPr>
+        <w:rFonts w:ascii="Wingdings" w:hAnsi="Wingdings" w:hint="default"/>
+      </w:rPr>
+    </w:lvl>
+  </w:abstractNum>
+  <w:abstractNum w:abstractNumId="35" w15:restartNumberingAfterBreak="0">
     <w:nsid w:val="7E7D6511"/>
     <w:multiLevelType w:val="hybridMultilevel"/>
     <w:tmpl w:val="F70C2CB4"/>
@@ -18939,7 +20900,7 @@
     <w:abstractNumId w:val="11"/>
   </w:num>
   <w:num w:numId="18">
-    <w:abstractNumId w:val="34"/>
+    <w:abstractNumId w:val="35"/>
   </w:num>
   <w:num w:numId="19">
     <w:abstractNumId w:val="29"/>
@@ -19102,6 +21063,9 @@
   </w:num>
   <w:num w:numId="45">
     <w:abstractNumId w:val="6"/>
+  </w:num>
+  <w:num w:numId="46">
+    <w:abstractNumId w:val="34"/>
   </w:num>
 </w:numbering>
 </file>

</xml_diff>

<commit_message>
Modificacion de documento y de la clase loginController para acceder a registro
</commit_message>
<xml_diff>
--- a/Documentacion/PADEL RAC_Proyecto TFC _v3.docx
+++ b/Documentacion/PADEL RAC_Proyecto TFC _v3.docx
@@ -14155,16 +14155,19 @@
     <w:p/>
     <w:p>
       <w:r>
-        <w:t xml:space="preserve">Son las conclusiones propiamente dichas del trabajo realizado. </w:t>
-      </w:r>
-      <w:r>
-        <w:t xml:space="preserve">Es uno de los capítulos </w:t>
-      </w:r>
-      <w:r>
-        <w:rPr>
-          <w:b/>
-        </w:rPr>
-        <w:t>más importantes.</w:t>
+        <w:t xml:space="preserve">Despues de </w:t>
+      </w:r>
+      <w:r>
+        <w:t>un largo trabajo, hemos logrado cumplir con el objetivo de este proyecto,</w:t>
+      </w:r>
+      <w:r>
+        <w:t xml:space="preserve"> el cual era </w:t>
+      </w:r>
+      <w:r>
+        <w:t>llevar a cabo la creación de una aplicación web utilizando el Framework Spring y Java. Dicha</w:t>
+      </w:r>
+      <w:r>
+        <w:t xml:space="preserve"> aplicación serviria para gestionar la reservas que realiza un usuario en un centro deportivo de pádel.</w:t>
       </w:r>
       <w:r>
         <w:t xml:space="preserve"> </w:t>
@@ -14173,17 +14176,86 @@
     <w:p/>
     <w:p>
       <w:r>
-        <w:t xml:space="preserve">Comenzar con un resumen de los realizado destacando los aspectos más importantes, principales hitos conseguidos, principales problemas encontrados, etc. </w:t>
-      </w:r>
-      <w:r>
-        <w:t>Se comenta si se han conseguido los objetivos, si se recomienda el método utilizado o cualquier otro, si el resultado es fiable o no, si son necesarias nuevas pruebas; es decir, se hace un resumen breve de los principales puntos del trabajo realizado y los resultados obtenidos.</w:t>
-      </w:r>
-      <w:r>
-        <w:t xml:space="preserve"> Este es un buen lugar para destacar la razón de retrasos, parones, o cualquier otro incidente que haya retrasado la realización del PFC. </w:t>
+        <w:t>El verdadero reto fue utilizar una te</w:t>
+      </w:r>
+      <w:r>
+        <w:t>c</w:t>
+      </w:r>
+      <w:r>
+        <w:t xml:space="preserve">nologia que no habiamos </w:t>
+      </w:r>
+      <w:r>
+        <w:t>aprendido durante el curso. Pero, ya que sabiamos que era algo que teniamos que aprender</w:t>
+      </w:r>
+      <w:r>
+        <w:t>, ya que, en</w:t>
+      </w:r>
+      <w:r>
+        <w:t xml:space="preserve"> el mundo laboral </w:t>
+      </w:r>
+      <w:r>
+        <w:t>es lo que se</w:t>
+      </w:r>
+      <w:r>
+        <w:t xml:space="preserve"> utiliza, esta era nuestra oportunidad para </w:t>
+      </w:r>
+      <w:r>
+        <w:t>conocerla y aprenderla</w:t>
+      </w:r>
+      <w:r>
+        <w:t>, aunque haya sido de manera muy basica</w:t>
+      </w:r>
+      <w:r>
+        <w:t>, y</w:t>
+      </w:r>
+      <w:r>
+        <w:t>a que conforme ibamos investigando, nos dimos que cuenta que era una tecnologia muy extensa y compleja</w:t>
+      </w:r>
+      <w:r>
+        <w:t>, a pesar de hacer mucho mas facil la programación.</w:t>
+      </w:r>
+      <w:r>
+        <w:t xml:space="preserve">  </w:t>
       </w:r>
     </w:p>
     <w:p/>
     <w:p>
+      <w:r>
+        <w:t xml:space="preserve">Desde la primera idea, el diseño y el desarrollo, hemos trabajado de manera grupal, exponiendo de manera personal cada uno su idea, para despues fusionarlas en una. Con reuniones cada semana para tratar los problemas o errores encontrados y para plantear los nuevos objetivos durante los siguientes días, </w:t>
+      </w:r>
+      <w:r>
+        <w:t xml:space="preserve">hemos </w:t>
+      </w:r>
+      <w:r>
+        <w:t>logrado así</w:t>
+      </w:r>
+      <w:r>
+        <w:t>,</w:t>
+      </w:r>
+      <w:r>
+        <w:t xml:space="preserve"> un trabajo constante.</w:t>
+      </w:r>
+    </w:p>
+    <w:p/>
+    <w:p>
+      <w:r>
+        <w:t>Estamos seguros que gracias a la unión entre compañeros que supimos cultivar durante estos casi dos años, nos ha ayudado a saber superar cada uno de los aspectos mas dificiles que se nos presentaban durante el diseño del programa, dandonos apoyo mutuo en todo momento.</w:t>
+      </w:r>
+    </w:p>
+    <w:p/>
+    <w:p>
+      <w:r>
+        <w:t>Como resultado final, hemos desarrollado una aplicación funcional, pero el verdadero resultado es la capacidad adquirida para trabajar tanto en Backend como en Frontend, gracias al uso de las distintas tecnologias como son CSS, JavaScript, html, Java y por supuesto, nuestro principal aporte, Spring.</w:t>
+      </w:r>
+    </w:p>
+    <w:p>
+      <w:pPr>
+        <w:rPr>
+          <w:noProof w:val="0"/>
+        </w:rPr>
+      </w:pPr>
+    </w:p>
+    <w:p>
       <w:pPr>
         <w:pStyle w:val="Ttulo2"/>
       </w:pPr>
@@ -14193,6 +14265,19 @@
       </w:r>
       <w:bookmarkEnd w:id="20"/>
     </w:p>
+    <w:p>
+      <w:pPr>
+        <w:rPr>
+          <w:color w:val="FF0000"/>
+        </w:rPr>
+      </w:pPr>
+      <w:r>
+        <w:rPr>
+          <w:color w:val="FF0000"/>
+        </w:rPr>
+        <w:t>Pendiente Carlos:</w:t>
+      </w:r>
+    </w:p>
     <w:p/>
     <w:p>
       <w:pPr>
@@ -14263,16 +14348,130 @@
     </w:p>
     <w:p/>
     <w:p>
-      <w:pPr>
-        <w:sectPr>
-          <w:pgSz w:w="11906" w:h="16838"/>
-          <w:pgMar w:top="1417" w:right="1701" w:bottom="1417" w:left="1701" w:header="708" w:footer="708" w:gutter="0"/>
-          <w:cols w:space="708"/>
-          <w:docGrid w:linePitch="360"/>
-        </w:sectPr>
-      </w:pPr>
-      <w:r>
-        <w:t>En los trabajos de investigación extensos con objetivos ambiciosos conviene enumerar aquellos puntos del trabajo sobre los que se debe hacer énfasis. También se deben destacar aquellas líneas que el trabajo abre y que pueden dar resultados interesantes.</w:t>
+      <w:r>
+        <w:t xml:space="preserve">Al final del desarrollo y después de una larga investigación, nos dimos cuenta que se puede diseñar una aplicación web con otro tipo de tecnologias como por ejemplo Django, Angular o Gradle. </w:t>
+      </w:r>
+    </w:p>
+    <w:p/>
+    <w:p>
+      <w:r>
+        <w:lastRenderedPageBreak/>
+        <w:t xml:space="preserve">Y siguiendo la tecnologia Spring, el siguiente paso sería utilizar </w:t>
+      </w:r>
+      <w:r>
+        <w:t>Spring Boot</w:t>
+      </w:r>
+      <w:r>
+        <w:t>, el cuál ya implenta un contenedor Tomcat, dependencias y muchas otras funcionalidades que con Spring Framework tuvimos que implementarlas manualmente, sindo esto mas compl</w:t>
+      </w:r>
+      <w:r>
+        <w:t>icado</w:t>
+      </w:r>
+      <w:r>
+        <w:t xml:space="preserve"> de realizar. </w:t>
+      </w:r>
+    </w:p>
+    <w:p/>
+    <w:p>
+      <w:r>
+        <w:t>Y si hablamos de nuestro proyecto, sabemos que se pueden ampliar y mejorar, en los siguientes aspectos:</w:t>
+      </w:r>
+    </w:p>
+    <w:p/>
+    <w:p>
+      <w:pPr>
+        <w:pStyle w:val="Prrafodelista"/>
+        <w:numPr>
+          <w:ilvl w:val="0"/>
+          <w:numId w:val="47"/>
+        </w:numPr>
+      </w:pPr>
+      <w:r>
+        <w:rPr>
+          <w:rFonts w:ascii="Times New Roman" w:hAnsi="Times New Roman" w:cs="Times New Roman"/>
+        </w:rPr>
+        <w:t>Cancelación de reservas</w:t>
+      </w:r>
+    </w:p>
+    <w:p>
+      <w:pPr>
+        <w:pStyle w:val="Prrafodelista"/>
+        <w:numPr>
+          <w:ilvl w:val="0"/>
+          <w:numId w:val="47"/>
+        </w:numPr>
+      </w:pPr>
+      <w:r>
+        <w:rPr>
+          <w:rFonts w:ascii="Times New Roman" w:hAnsi="Times New Roman" w:cs="Times New Roman"/>
+        </w:rPr>
+        <w:t>Modificación del perfil del usuario</w:t>
+      </w:r>
+    </w:p>
+    <w:p>
+      <w:pPr>
+        <w:pStyle w:val="Prrafodelista"/>
+        <w:numPr>
+          <w:ilvl w:val="0"/>
+          <w:numId w:val="47"/>
+        </w:numPr>
+      </w:pPr>
+      <w:r>
+        <w:rPr>
+          <w:rFonts w:ascii="Times New Roman" w:hAnsi="Times New Roman" w:cs="Times New Roman"/>
+        </w:rPr>
+        <w:t>Creación de equipos</w:t>
+      </w:r>
+      <w:r>
+        <w:rPr>
+          <w:rFonts w:ascii="Times New Roman" w:hAnsi="Times New Roman" w:cs="Times New Roman"/>
+        </w:rPr>
+        <w:t xml:space="preserve"> y partidos</w:t>
+      </w:r>
+    </w:p>
+    <w:p>
+      <w:pPr>
+        <w:pStyle w:val="Prrafodelista"/>
+        <w:numPr>
+          <w:ilvl w:val="0"/>
+          <w:numId w:val="47"/>
+        </w:numPr>
+      </w:pPr>
+      <w:r>
+        <w:rPr>
+          <w:rFonts w:ascii="Times New Roman" w:hAnsi="Times New Roman" w:cs="Times New Roman"/>
+        </w:rPr>
+        <w:t>Añadir participantes a un partido</w:t>
+      </w:r>
+    </w:p>
+    <w:p>
+      <w:pPr>
+        <w:pStyle w:val="Prrafodelista"/>
+        <w:numPr>
+          <w:ilvl w:val="0"/>
+          <w:numId w:val="47"/>
+        </w:numPr>
+      </w:pPr>
+      <w:r>
+        <w:rPr>
+          <w:rFonts w:ascii="Times New Roman" w:hAnsi="Times New Roman" w:cs="Times New Roman"/>
+        </w:rPr>
+        <w:t>Diseñar formas de pago real.</w:t>
+      </w:r>
+    </w:p>
+    <w:p>
+      <w:pPr>
+        <w:pStyle w:val="Prrafodelista"/>
+        <w:numPr>
+          <w:ilvl w:val="0"/>
+          <w:numId w:val="47"/>
+        </w:numPr>
+      </w:pPr>
+      <w:r>
+        <w:rPr>
+          <w:rFonts w:ascii="Times New Roman" w:hAnsi="Times New Roman" w:cs="Times New Roman"/>
+        </w:rPr>
+        <w:t>Promociones e incentivos a los usuarios.</w:t>
       </w:r>
     </w:p>
     <w:p/>
@@ -14302,1300 +14501,404 @@
       <w:bookmarkEnd w:id="22"/>
       <w:bookmarkEnd w:id="23"/>
     </w:p>
+    <w:p>
+      <w:pPr>
+        <w:rPr>
+          <w:noProof w:val="0"/>
+        </w:rPr>
+      </w:pPr>
+    </w:p>
+    <w:p>
+      <w:pPr>
+        <w:pStyle w:val="Ttulo2"/>
+      </w:pPr>
+      <w:r>
+        <w:t>Biliografía</w:t>
+      </w:r>
+    </w:p>
+    <w:p>
+      <w:pPr>
+        <w:rPr>
+          <w:noProof w:val="0"/>
+        </w:rPr>
+      </w:pPr>
+    </w:p>
+    <w:p>
+      <w:pPr>
+        <w:pStyle w:val="Prrafodelista"/>
+        <w:numPr>
+          <w:ilvl w:val="0"/>
+          <w:numId w:val="49"/>
+        </w:numPr>
+      </w:pPr>
+      <w:r>
+        <w:t xml:space="preserve">Patrones de Diseño en Java.  </w:t>
+      </w:r>
+      <w:proofErr w:type="spellStart"/>
+      <w:r>
+        <w:t>Eni</w:t>
+      </w:r>
+      <w:proofErr w:type="spellEnd"/>
+      <w:r>
+        <w:t xml:space="preserve"> Ediciones. Laurent </w:t>
+      </w:r>
+      <w:proofErr w:type="spellStart"/>
+      <w:r>
+        <w:t>Debrauwer</w:t>
+      </w:r>
+      <w:proofErr w:type="spellEnd"/>
+      <w:r>
+        <w:t>. Fecha de consulta: abril 10, 2022</w:t>
+      </w:r>
+    </w:p>
+    <w:p>
+      <w:pPr>
+        <w:pStyle w:val="Prrafodelista"/>
+        <w:numPr>
+          <w:ilvl w:val="0"/>
+          <w:numId w:val="49"/>
+        </w:numPr>
+      </w:pPr>
+      <w:r>
+        <w:t xml:space="preserve">Documentación Spring Core + MVC. </w:t>
+      </w:r>
+      <w:proofErr w:type="spellStart"/>
+      <w:r>
+        <w:t>Edicion</w:t>
+      </w:r>
+      <w:proofErr w:type="spellEnd"/>
+      <w:r>
+        <w:t xml:space="preserve"> Libre. Sin autor. Fecha de consulta: abril 15, 2022</w:t>
+      </w:r>
+    </w:p>
+    <w:p>
+      <w:pPr>
+        <w:pStyle w:val="Ttulo2"/>
+      </w:pPr>
+      <w:r>
+        <w:t>Webgrafía</w:t>
+      </w:r>
+    </w:p>
     <w:p/>
     <w:p>
-      <w:r>
-        <w:t>Al final del informe es necesario añadir la bibliografía general con las referencias que se hayan hecho a lo largo del texto. Un trabajo de investigación y desarrollo sin referencias es un trabajo muy poco documentado y demuestra una falta del estudio de los antecedentes y entorno del trabajo, por lo tanto tiene poca credibilidad como tal.</w:t>
+      <w:pPr>
+        <w:pStyle w:val="Prrafodelista"/>
+        <w:numPr>
+          <w:ilvl w:val="0"/>
+          <w:numId w:val="48"/>
+        </w:numPr>
+        <w:jc w:val="both"/>
+      </w:pPr>
+      <w:r>
+        <w:t>Spring Framework</w:t>
+      </w:r>
+    </w:p>
+    <w:p>
+      <w:pPr>
+        <w:pStyle w:val="Prrafodelista"/>
+        <w:jc w:val="both"/>
+      </w:pPr>
+      <w:hyperlink r:id="rId40" w:history="1">
+        <w:r>
+          <w:rPr>
+            <w:rStyle w:val="Hipervnculo"/>
+          </w:rPr>
+          <w:t>https://www.uv.es/grimo/teaching/SpringMVCv5PasoAPaso/index.html</w:t>
+        </w:r>
+      </w:hyperlink>
+      <w:r>
+        <w:t>.</w:t>
+      </w:r>
+    </w:p>
+    <w:p>
+      <w:pPr>
+        <w:pStyle w:val="Prrafodelista"/>
+        <w:jc w:val="both"/>
+      </w:pPr>
+      <w:r>
+        <w:t>Francisco Grimaldo Moreno</w:t>
+      </w:r>
+    </w:p>
+    <w:p>
+      <w:pPr>
+        <w:pStyle w:val="Prrafodelista"/>
+        <w:jc w:val="both"/>
+      </w:pPr>
+      <w:r>
+        <w:t>Fecha de consulta: abril 2, 2022</w:t>
+      </w:r>
+    </w:p>
+    <w:p>
+      <w:pPr>
+        <w:pStyle w:val="Prrafodelista"/>
+        <w:numPr>
+          <w:ilvl w:val="0"/>
+          <w:numId w:val="48"/>
+        </w:numPr>
+        <w:jc w:val="both"/>
+      </w:pPr>
+      <w:proofErr w:type="spellStart"/>
+      <w:r>
+        <w:t>Hibernate</w:t>
+      </w:r>
+      <w:proofErr w:type="spellEnd"/>
+      <w:r>
+        <w:t xml:space="preserve">. </w:t>
+      </w:r>
+    </w:p>
+    <w:p>
+      <w:pPr>
+        <w:pStyle w:val="Prrafodelista"/>
+        <w:jc w:val="both"/>
+      </w:pPr>
+      <w:hyperlink r:id="rId41" w:history="1">
+        <w:r>
+          <w:rPr>
+            <w:rStyle w:val="Hipervnculo"/>
+          </w:rPr>
+          <w:t>Capítulo 6. Mapeos de colección (jboss.org)</w:t>
+        </w:r>
+      </w:hyperlink>
+    </w:p>
+    <w:p>
+      <w:pPr>
+        <w:pStyle w:val="Prrafodelista"/>
+        <w:jc w:val="both"/>
+      </w:pPr>
+      <w:r>
+        <w:t xml:space="preserve">Red </w:t>
+      </w:r>
+      <w:proofErr w:type="spellStart"/>
+      <w:r>
+        <w:t>Hat</w:t>
+      </w:r>
+      <w:proofErr w:type="spellEnd"/>
+      <w:r>
+        <w:t>, Inc.</w:t>
+      </w:r>
+    </w:p>
+    <w:p>
+      <w:pPr>
+        <w:pStyle w:val="Prrafodelista"/>
+        <w:jc w:val="both"/>
+      </w:pPr>
+      <w:r>
+        <w:t>Fecha de consulta: abril 5, 2022</w:t>
+      </w:r>
+    </w:p>
+    <w:p>
+      <w:pPr>
+        <w:pStyle w:val="Prrafodelista"/>
+        <w:numPr>
+          <w:ilvl w:val="0"/>
+          <w:numId w:val="48"/>
+        </w:numPr>
+      </w:pPr>
+      <w:proofErr w:type="spellStart"/>
+      <w:r>
+        <w:t>stackoverflow</w:t>
+      </w:r>
+      <w:proofErr w:type="spellEnd"/>
+    </w:p>
+    <w:p>
+      <w:pPr>
+        <w:pStyle w:val="Prrafodelista"/>
+      </w:pPr>
+      <w:hyperlink r:id="rId42" w:history="1">
+        <w:r>
+          <w:rPr>
+            <w:rStyle w:val="Hipervnculo"/>
+          </w:rPr>
+          <w:t xml:space="preserve">java - Spring MVC </w:t>
+        </w:r>
+        <w:proofErr w:type="spellStart"/>
+        <w:r>
+          <w:rPr>
+            <w:rStyle w:val="Hipervnculo"/>
+          </w:rPr>
+          <w:t>jsp</w:t>
+        </w:r>
+        <w:proofErr w:type="spellEnd"/>
+        <w:r>
+          <w:rPr>
+            <w:rStyle w:val="Hipervnculo"/>
+          </w:rPr>
+          <w:t xml:space="preserve"> </w:t>
+        </w:r>
+        <w:proofErr w:type="gramStart"/>
+        <w:r>
+          <w:rPr>
+            <w:rStyle w:val="Hipervnculo"/>
+          </w:rPr>
+          <w:t>c:if</w:t>
+        </w:r>
+        <w:proofErr w:type="gramEnd"/>
+        <w:r>
+          <w:rPr>
+            <w:rStyle w:val="Hipervnculo"/>
+          </w:rPr>
+          <w:t xml:space="preserve"> tag </w:t>
+        </w:r>
+        <w:proofErr w:type="spellStart"/>
+        <w:r>
+          <w:rPr>
+            <w:rStyle w:val="Hipervnculo"/>
+          </w:rPr>
+          <w:t>doesn't</w:t>
+        </w:r>
+        <w:proofErr w:type="spellEnd"/>
+        <w:r>
+          <w:rPr>
+            <w:rStyle w:val="Hipervnculo"/>
+          </w:rPr>
+          <w:t xml:space="preserve"> </w:t>
+        </w:r>
+        <w:proofErr w:type="spellStart"/>
+        <w:r>
+          <w:rPr>
+            <w:rStyle w:val="Hipervnculo"/>
+          </w:rPr>
+          <w:t>work</w:t>
+        </w:r>
+        <w:proofErr w:type="spellEnd"/>
+        <w:r>
+          <w:rPr>
+            <w:rStyle w:val="Hipervnculo"/>
+          </w:rPr>
+          <w:t xml:space="preserve"> - </w:t>
+        </w:r>
+        <w:proofErr w:type="spellStart"/>
+        <w:r>
+          <w:rPr>
+            <w:rStyle w:val="Hipervnculo"/>
+          </w:rPr>
+          <w:t>Stack</w:t>
+        </w:r>
+        <w:proofErr w:type="spellEnd"/>
+        <w:r>
+          <w:rPr>
+            <w:rStyle w:val="Hipervnculo"/>
+          </w:rPr>
+          <w:t xml:space="preserve"> </w:t>
+        </w:r>
+        <w:proofErr w:type="spellStart"/>
+        <w:r>
+          <w:rPr>
+            <w:rStyle w:val="Hipervnculo"/>
+          </w:rPr>
+          <w:t>Overflow</w:t>
+        </w:r>
+        <w:proofErr w:type="spellEnd"/>
+      </w:hyperlink>
+    </w:p>
+    <w:p>
+      <w:pPr>
+        <w:pStyle w:val="Prrafodelista"/>
+      </w:pPr>
+      <w:proofErr w:type="spellStart"/>
+      <w:r>
+        <w:t>Stack</w:t>
+      </w:r>
+      <w:proofErr w:type="spellEnd"/>
+      <w:r>
+        <w:t xml:space="preserve"> Exchange, Inc.</w:t>
+      </w:r>
+    </w:p>
+    <w:p>
+      <w:pPr>
+        <w:pStyle w:val="Prrafodelista"/>
+      </w:pPr>
+      <w:r>
+        <w:t>Fecha de consulta: mayo 10, 2022</w:t>
+      </w:r>
+    </w:p>
+    <w:p>
+      <w:pPr>
+        <w:pStyle w:val="Prrafodelista"/>
+        <w:numPr>
+          <w:ilvl w:val="0"/>
+          <w:numId w:val="48"/>
+        </w:numPr>
+      </w:pPr>
+      <w:r>
+        <w:t>programador clic</w:t>
+      </w:r>
+    </w:p>
+    <w:p>
+      <w:pPr>
+        <w:pStyle w:val="Prrafodelista"/>
+      </w:pPr>
+      <w:hyperlink r:id="rId43" w:history="1">
+        <w:r>
+          <w:rPr>
+            <w:rStyle w:val="Hipervnculo"/>
+          </w:rPr>
+          <w:t xml:space="preserve">Spring MVC </w:t>
+        </w:r>
+        <w:proofErr w:type="spellStart"/>
+        <w:r>
+          <w:rPr>
+            <w:rStyle w:val="Hipervnculo"/>
+          </w:rPr>
+          <w:t>Hibernate</w:t>
+        </w:r>
+        <w:proofErr w:type="spellEnd"/>
+        <w:r>
+          <w:rPr>
+            <w:rStyle w:val="Hipervnculo"/>
+          </w:rPr>
+          <w:t xml:space="preserve"> MySQL </w:t>
+        </w:r>
+        <w:proofErr w:type="spellStart"/>
+        <w:r>
+          <w:rPr>
+            <w:rStyle w:val="Hipervnculo"/>
+          </w:rPr>
+          <w:t>Integration</w:t>
+        </w:r>
+        <w:proofErr w:type="spellEnd"/>
+        <w:r>
+          <w:rPr>
+            <w:rStyle w:val="Hipervnculo"/>
+          </w:rPr>
+          <w:t xml:space="preserve"> (integración) Tutorial de ejemplo de CRUD [extracto] - programador clic (programmerclick.com)</w:t>
+        </w:r>
+      </w:hyperlink>
+    </w:p>
+    <w:p>
+      <w:pPr>
+        <w:pStyle w:val="Prrafodelista"/>
+      </w:pPr>
+      <w:r>
+        <w:t>Programadorclick.com</w:t>
+      </w:r>
+    </w:p>
+    <w:p>
+      <w:pPr>
+        <w:pStyle w:val="Prrafodelista"/>
+      </w:pPr>
+      <w:r>
+        <w:t>Fecha de consulta: mayo 10, 2022</w:t>
       </w:r>
     </w:p>
     <w:p/>
-    <w:p>
-      <w:r>
-        <w:t>La bibliografía debe seguir el formato A.P.A. como los siguientes:</w:t>
-      </w:r>
-    </w:p>
     <w:p/>
+    <w:p/>
     <w:p>
       <w:r>
         <w:t>EDUCAMADRID. (2011) www.educa2.madrid.org. Fecha de consulta: 22:17, febrero 14, 2011 de</w:t>
       </w:r>
-      <w:hyperlink r:id="rId40" w:history="1">
+      <w:hyperlink r:id="rId44" w:history="1">
         <w:r>
           <w:t xml:space="preserve"> http://www.educa2.madrid.org/educamadrid</w:t>
         </w:r>
       </w:hyperlink>
     </w:p>
     <w:p/>
-    <w:p>
-      <w:r>
-        <w:t>CLOUTIER, J. (1975). L’ére D’emerec ou la comunication audio-scrito-visuelle à L’ heure des self-media. (segunda ed.). Montréal: Les Press de L’ Université de Montréal.</w:t>
-      </w:r>
-    </w:p>
-    <w:p/>
-    <w:p>
-      <w:r>
-        <w:t>CALLEJO GALLEGO, J. (2008). El esquema espaciotemporal en la sociedad digital. Madrid. Madrid: UNED.</w:t>
-      </w:r>
-    </w:p>
-    <w:p/>
-    <w:p>
-      <w:r>
-        <w:t>O’REILLY, T. (2004, 05) de Octubre. Conferences.oreillynet.com. Fecha de consulta: 09:09, febrero 15, 2011 de</w:t>
-      </w:r>
-      <w:hyperlink r:id="rId41" w:history="1">
-        <w:r>
-          <w:t xml:space="preserve"> http://conferences.oreillynet.com/web2con</w:t>
-        </w:r>
-      </w:hyperlink>
-    </w:p>
-    <w:p/>
-    <w:p>
-      <w:r>
-        <w:t>KAPLÚN, M. (1998). Una pedagogía de la comunicación. Madrid: Ediciones de la Torre.</w:t>
-      </w:r>
-    </w:p>
-    <w:p>
-      <w:pPr>
-        <w:sectPr>
-          <w:headerReference w:type="default" r:id="rId42"/>
-          <w:footerReference w:type="default" r:id="rId43"/>
-          <w:pgSz w:w="11906" w:h="16838"/>
-          <w:pgMar w:top="1417" w:right="1701" w:bottom="1417" w:left="1701" w:header="708" w:footer="708" w:gutter="0"/>
-          <w:cols w:space="708"/>
-          <w:docGrid w:linePitch="360"/>
-        </w:sectPr>
-      </w:pPr>
-    </w:p>
-    <w:p>
-      <w:pPr>
-        <w:sectPr>
-          <w:headerReference w:type="default" r:id="rId44"/>
-          <w:footerReference w:type="default" r:id="rId45"/>
-          <w:pgSz w:w="11906" w:h="16838"/>
-          <w:pgMar w:top="1417" w:right="1701" w:bottom="1417" w:left="1701" w:header="708" w:footer="708" w:gutter="0"/>
-          <w:cols w:space="708"/>
-          <w:docGrid w:linePitch="360"/>
-        </w:sectPr>
-      </w:pPr>
-    </w:p>
-    <w:p/>
-    <w:p>
-      <w:pPr>
-        <w:pStyle w:val="Ttulo1"/>
-      </w:pPr>
-      <w:bookmarkStart w:id="24" w:name="_Toc104744593"/>
-      <w:r>
-        <w:t>ANEXOS</w:t>
-      </w:r>
-      <w:bookmarkEnd w:id="24"/>
-    </w:p>
-    <w:p/>
-    <w:p>
-      <w:r>
-        <w:t>En los anexos se recoge información técnica subsidiaria al trabajo realizado y que no tiene cabida directa en el esquema presentado hasta ahora. Es el lugar ideal para los listados de programas, esquemas de circuitos, demostración de teoremas, etc.</w:t>
-      </w:r>
-    </w:p>
-    <w:p/>
-    <w:p>
-      <w:r>
-        <w:t>Numerar con letras mayúsculas (pueden tener (sub)secciones: A.1, A.3.1, etc.). Incluir en el anexo todo aquello que ocupe muchas páginas y tenga una estructura repetitiva que pueda hacer tediosa la lectura (resumir en el texto principal y referenciar el anexo). El Manual de Usuario puede incluirse como un anexo o como un documento aparte (comenzando en la página 1 o no). Debería ser una guía de uso donde se explica cómo utilizar cada funcionalidad que ofrezca el sistema, explicando los pasos a dar y apoyándonos masivamente en pantallazos.</w:t>
-      </w:r>
-    </w:p>
-    <w:p>
-      <w:pPr>
-        <w:pStyle w:val="Ttulo2"/>
-      </w:pPr>
-      <w:bookmarkStart w:id="25" w:name="_Toc507298549"/>
-      <w:bookmarkStart w:id="26" w:name="_Toc104744594"/>
-      <w:r>
-        <w:t>Presentación general de un informe</w:t>
-      </w:r>
-      <w:bookmarkEnd w:id="25"/>
-      <w:bookmarkEnd w:id="26"/>
-    </w:p>
-    <w:p>
-      <w:pPr>
-        <w:rPr>
-          <w:lang w:bidi="en-US"/>
-        </w:rPr>
-      </w:pPr>
-    </w:p>
-    <w:p>
-      <w:r>
-        <w:t>Lo más importante de un trabajo es sin duda el trabajo en sí y sus resultados, sin embargo, un buen trabajo mal presentado arrojará dudas sobre lo allí expuesto y sobre la persona que ha realizado el trabajo y la memoria. Por lo tanto resulta conveniente cuidar la presentación del mismo:</w:t>
-      </w:r>
-    </w:p>
-    <w:p/>
-    <w:p>
-      <w:pPr>
-        <w:numPr>
-          <w:ilvl w:val="0"/>
-          <w:numId w:val="26"/>
-        </w:numPr>
-        <w:jc w:val="left"/>
-      </w:pPr>
-      <w:r>
-        <w:t>Hay que evitar en lo posible las faltas de ortografía y de mecanografía. Con los procesadores modernos de texto es cada vez más difícil cometer este tipo de faltas. Hay que aprender a usar y utilizar las herramientas de corrección ortográfica. Las herramientas de revisión sintáctica son también aconsejables, aunque todavía están en proceso de mejora. Un trabajo presentado con faltas de ortografía, aunque sea bueno, dará una impresión lamentable. Al final de los apéndices se dan unas reglas mecanográficas básicas.</w:t>
-      </w:r>
-    </w:p>
-    <w:p>
-      <w:pPr>
-        <w:numPr>
-          <w:ilvl w:val="0"/>
-          <w:numId w:val="26"/>
-        </w:numPr>
-        <w:jc w:val="left"/>
-      </w:pPr>
-      <w:r>
-        <w:t>Los trabajos profesionales se deben presentar mecanografiados siempre.</w:t>
-      </w:r>
-    </w:p>
-    <w:p>
-      <w:pPr>
-        <w:numPr>
-          <w:ilvl w:val="0"/>
-          <w:numId w:val="26"/>
-        </w:numPr>
-        <w:jc w:val="left"/>
-      </w:pPr>
-      <w:r>
-        <w:t>Es mejor utilizar un tipo de letra estándar y un tamaño también estándar. El tamaño de letra debe estar entre 10 y 12 pt., y la fuente puede ser Times, Arial o similar. Por lo general la letra Times de 12 pt. suele ser la más utilizada. Nunca hay que usar tipos raros o poco legibles y nunca tamaños inferiores a 10 pt. (10 pt. ya es realmente pequeño) ni superiores a 12 pt.</w:t>
-      </w:r>
-    </w:p>
-    <w:p>
-      <w:pPr>
-        <w:numPr>
-          <w:ilvl w:val="0"/>
-          <w:numId w:val="26"/>
-        </w:numPr>
-        <w:jc w:val="left"/>
-      </w:pPr>
-      <w:r>
-        <w:t>Los listados de los programas se hacen con una fuente que tenga espaciado fijo (Courier por ejemplo). Estas fuentes suelen ser más grandes que las normales por lo que puede ser interesante cambiar también el tamaño de letra y dejarlo entre 8 y 10 pt.</w:t>
-      </w:r>
-    </w:p>
-    <w:p>
-      <w:pPr>
-        <w:numPr>
-          <w:ilvl w:val="0"/>
-          <w:numId w:val="26"/>
-        </w:numPr>
-        <w:jc w:val="left"/>
-      </w:pPr>
-      <w:r>
-        <w:t>El interlineado debe ser simple y nunca menor de una línea. En algunos casos se puede agrandar algo pero sin sobrepasar la mitad del interlineado simple (1.5 líneas).</w:t>
-      </w:r>
-    </w:p>
-    <w:p>
-      <w:pPr>
-        <w:numPr>
-          <w:ilvl w:val="0"/>
-          <w:numId w:val="26"/>
-        </w:numPr>
-        <w:jc w:val="left"/>
-      </w:pPr>
-      <w:r>
-        <w:t>En trabajos extensos resulta interesante incluir un índice con los capítulos, secciones y subsecciones que contenga, así como la página en la que se encuentra.</w:t>
-      </w:r>
-    </w:p>
-    <w:p>
-      <w:pPr>
-        <w:numPr>
-          <w:ilvl w:val="0"/>
-          <w:numId w:val="26"/>
-        </w:numPr>
-        <w:jc w:val="left"/>
-      </w:pPr>
-      <w:r>
-        <w:t xml:space="preserve">Una buena presentación no significa que haya que utilizar todos los tipos de letra posibles, ni todos los tamaños, ni todos los colores; la utilización de estos recursos (color, enfatizado, tamaño, etc.) sólo es interesante siempre que quede justificado, </w:t>
-      </w:r>
-      <w:r>
-        <w:lastRenderedPageBreak/>
-        <w:t>siendo la regla general no alterar el texto estándar a no ser que se esté seguro de querer hacerlo.</w:t>
-      </w:r>
-    </w:p>
-    <w:p>
-      <w:pPr>
-        <w:numPr>
-          <w:ilvl w:val="0"/>
-          <w:numId w:val="26"/>
-        </w:numPr>
-      </w:pPr>
-      <w:r>
-        <w:t>La inclusión de esquemas y figuras ayudan a la claridad y mejoran la presentación de un trabajo.</w:t>
-      </w:r>
-    </w:p>
-    <w:p>
-      <w:pPr>
-        <w:numPr>
-          <w:ilvl w:val="0"/>
-          <w:numId w:val="26"/>
-        </w:numPr>
-      </w:pPr>
-      <w:r>
-        <w:t>Es aconsejable utilizar hojas blancas A4 (210 x 297 mm) por ser un formato estándar y el más utilizado en Europa. Se pueden incluir otro tipo de hojas (milimetradas, cuadriculadas,...) siempre que exista una buena razón para ello (gráficos, esquemas, etc.) y siempre que el tamaño no sobresalga del resto.</w:t>
-      </w:r>
-    </w:p>
-    <w:p>
-      <w:pPr>
-        <w:numPr>
-          <w:ilvl w:val="0"/>
-          <w:numId w:val="26"/>
-        </w:numPr>
-      </w:pPr>
-      <w:r>
-        <w:t xml:space="preserve">El proyecto </w:t>
-      </w:r>
-      <w:r>
-        <w:t>se debe encuadernar de forma que su consulta sea lo más cómoda posible.</w:t>
-      </w:r>
-    </w:p>
-    <w:p/>
-    <w:p>
-      <w:pPr>
-        <w:pStyle w:val="Ttulo2"/>
-      </w:pPr>
-      <w:bookmarkStart w:id="27" w:name="_Toc507298550"/>
-      <w:bookmarkStart w:id="28" w:name="_Toc104744595"/>
-      <w:r>
-        <w:t xml:space="preserve">Directrices particulares para </w:t>
-      </w:r>
-      <w:bookmarkEnd w:id="27"/>
-      <w:r>
-        <w:t>el proyecto</w:t>
-      </w:r>
-      <w:bookmarkEnd w:id="28"/>
-    </w:p>
-    <w:p/>
-    <w:p>
-      <w:r>
-        <w:t xml:space="preserve">Los consejos anteriores son válidos para la realización de un informe en general. Para </w:t>
-      </w:r>
-      <w:r>
-        <w:t>el proyecto fin de ciclo</w:t>
-      </w:r>
-      <w:r>
-        <w:t xml:space="preserve"> es aconsejable su aplicación</w:t>
-      </w:r>
-    </w:p>
-    <w:p/>
-    <w:p>
-      <w:pPr>
-        <w:numPr>
-          <w:ilvl w:val="0"/>
-          <w:numId w:val="27"/>
-        </w:numPr>
-      </w:pPr>
-      <w:r>
-        <w:t>La presentación sigue siendo muy importante, pero en este caso son más importantes los contenidos. Por tanto no hay que perder el tiempo en hacer rótulos bonitos a todo color ni buscar di</w:t>
-      </w:r>
-      <w:r>
-        <w:t>bujos de ordenadores por la red.</w:t>
-      </w:r>
-    </w:p>
-    <w:p>
-      <w:pPr>
-        <w:numPr>
-          <w:ilvl w:val="0"/>
-          <w:numId w:val="27"/>
-        </w:numPr>
-      </w:pPr>
-      <w:r>
-        <w:t>En la portada añadir el título del proyecto y los integrantes.</w:t>
-      </w:r>
-    </w:p>
-    <w:p>
-      <w:pPr>
-        <w:numPr>
-          <w:ilvl w:val="0"/>
-          <w:numId w:val="27"/>
-        </w:numPr>
-      </w:pPr>
-      <w:r>
-        <w:t>No dejar hojas completas en blanco como separación, no sirven para nada y son un gasto inútil.</w:t>
-      </w:r>
-    </w:p>
-    <w:p>
-      <w:pPr>
-        <w:numPr>
-          <w:ilvl w:val="0"/>
-          <w:numId w:val="27"/>
-        </w:numPr>
-      </w:pPr>
-      <w:r>
-        <w:t>A poder ser se presentarán las hojas escritas tanto por delante como por detrás.</w:t>
-      </w:r>
-    </w:p>
-    <w:p>
-      <w:pPr>
-        <w:numPr>
-          <w:ilvl w:val="0"/>
-          <w:numId w:val="27"/>
-        </w:numPr>
-      </w:pPr>
-      <w:r>
-        <w:t>Abrir</w:t>
-      </w:r>
-      <w:r>
-        <w:t xml:space="preserve"> una nueva página </w:t>
-      </w:r>
-      <w:r>
-        <w:t>al</w:t>
-      </w:r>
-      <w:r>
-        <w:t xml:space="preserve"> comenzar una nueva sección, salvo para evitar que un título quede suelto. </w:t>
-      </w:r>
-      <w:r>
-        <w:t>H</w:t>
-      </w:r>
-      <w:r>
-        <w:t>acer un salto de página para empezar una nueva sección.</w:t>
-      </w:r>
-    </w:p>
-    <w:p>
-      <w:pPr>
-        <w:numPr>
-          <w:ilvl w:val="0"/>
-          <w:numId w:val="27"/>
-        </w:numPr>
-      </w:pPr>
-      <w:r>
-        <w:t>El proyecto se encuaderno con una espiral simple.</w:t>
-      </w:r>
-    </w:p>
-    <w:p>
-      <w:pPr>
-        <w:numPr>
-          <w:ilvl w:val="0"/>
-          <w:numId w:val="27"/>
-        </w:numPr>
-      </w:pPr>
-      <w:r>
-        <w:t>La extensión del proyecto debe ser entre 30 y 60 páginas incluyendo</w:t>
-      </w:r>
-      <w:r>
-        <w:t xml:space="preserve"> todo el trabajo realizado, las conclusiones, etc., sin extenderse en detalles superfluos. </w:t>
-      </w:r>
-      <w:r>
-        <w:t xml:space="preserve">Esto </w:t>
-      </w:r>
-      <w:r>
-        <w:t xml:space="preserve">depende de </w:t>
-      </w:r>
-      <w:r>
-        <w:t xml:space="preserve">si </w:t>
-      </w:r>
-      <w:r>
-        <w:t xml:space="preserve">el trabajo la presenten una </w:t>
-      </w:r>
-      <w:r>
-        <w:t>o más</w:t>
-      </w:r>
-      <w:r>
-        <w:t xml:space="preserve"> personas</w:t>
-      </w:r>
-      <w:r>
-        <w:t xml:space="preserve"> y si está realizada en la empresa</w:t>
-      </w:r>
-    </w:p>
-    <w:p>
-      <w:pPr>
-        <w:ind w:left="720"/>
-      </w:pPr>
-      <w:r>
-        <w:t>.</w:t>
-      </w:r>
-    </w:p>
-    <w:p>
-      <w:pPr>
-        <w:pStyle w:val="Ttulo2"/>
-      </w:pPr>
-      <w:bookmarkStart w:id="29" w:name="_Toc507298551"/>
-      <w:bookmarkStart w:id="30" w:name="_Toc104744596"/>
-      <w:r>
-        <w:t>Directrices particulares para los listados de programas</w:t>
-      </w:r>
-      <w:bookmarkEnd w:id="29"/>
-      <w:bookmarkEnd w:id="30"/>
-    </w:p>
-    <w:p>
-      <w:pPr>
-        <w:ind w:left="720"/>
-      </w:pPr>
-    </w:p>
-    <w:p>
-      <w:r>
-        <w:t xml:space="preserve">En </w:t>
-      </w:r>
-      <w:r>
-        <w:t>los proyectos</w:t>
-      </w:r>
-      <w:r>
-        <w:t xml:space="preserve"> es bastante común la realización de memorias sobre la creación de algún programa, da igual el lenguaje, que haga alguna cosa. En estos casos las directrices dadas en los puntos anteriores son de obligada aplicación, aunque resulta conveniente resaltar los siguientes aspectos:</w:t>
-      </w:r>
-    </w:p>
-    <w:p>
-      <w:pPr>
-        <w:numPr>
-          <w:ilvl w:val="0"/>
-          <w:numId w:val="28"/>
-        </w:numPr>
-      </w:pPr>
-      <w:r>
-        <w:t>El listado del programa debe estar comentado siempre. Si un programa no tiene comentarios casi es mejor no incluirlo.</w:t>
-      </w:r>
-    </w:p>
-    <w:p>
-      <w:pPr>
-        <w:numPr>
-          <w:ilvl w:val="0"/>
-          <w:numId w:val="28"/>
-        </w:numPr>
-      </w:pPr>
-      <w:r>
-        <w:t>Un listado del programa, por muy bien comentado que esté, no</w:t>
-      </w:r>
-      <w:r>
-        <w:t xml:space="preserve"> es por sí solo la memoria del proyecto</w:t>
-      </w:r>
-      <w:r>
-        <w:t>, de hecho debería ser una de las partes menos importantes.</w:t>
-      </w:r>
-    </w:p>
-    <w:p>
-      <w:pPr>
-        <w:numPr>
-          <w:ilvl w:val="0"/>
-          <w:numId w:val="28"/>
-        </w:numPr>
-      </w:pPr>
-      <w:r>
-        <w:t xml:space="preserve">Si se incluye el listado completo del programa se pondrá en los </w:t>
-      </w:r>
-      <w:r>
-        <w:t>anexos</w:t>
-      </w:r>
-      <w:r>
-        <w:t xml:space="preserve"> al final de la memoria. Sólo en el caso de que el programa sea muy pequeño (apenas una rutina) se puede poner en la parte de desarrollo o resultados.</w:t>
-      </w:r>
-    </w:p>
-    <w:p>
-      <w:pPr>
-        <w:numPr>
-          <w:ilvl w:val="0"/>
-          <w:numId w:val="28"/>
-        </w:numPr>
-      </w:pPr>
-      <w:r>
-        <w:lastRenderedPageBreak/>
-        <w:t xml:space="preserve">Si el listado es muy grande (más de 3 ó 4 páginas) es mejor no incluirlo o ponerlo aparte en un </w:t>
-      </w:r>
-      <w:r>
-        <w:t>cd</w:t>
-      </w:r>
-      <w:r>
-        <w:t>. También se puede intentar reducir el tamaño de letra, los espaciados, etc.</w:t>
-      </w:r>
-    </w:p>
-    <w:p>
-      <w:pPr>
-        <w:numPr>
-          <w:ilvl w:val="0"/>
-          <w:numId w:val="28"/>
-        </w:numPr>
-      </w:pPr>
-      <w:r>
-        <w:t>En la parte de desarrollo o resultados se describe el funcionamiento del programa, por qué se ha hecho así, se explicará si funciona bien o no, bajo qué casos, etc. En estos apartados se pueden incluir trozos del listado del programa, pero sólo aquellas partes significativas para la explicación. Si el trozo que se incluye ocupa una página o más entonces no es aconsejable ponerlo.</w:t>
-      </w:r>
-    </w:p>
-    <w:p>
-      <w:pPr>
-        <w:numPr>
-          <w:ilvl w:val="0"/>
-          <w:numId w:val="28"/>
-        </w:numPr>
-      </w:pPr>
-      <w:r>
-        <w:t xml:space="preserve">Los listados, tanto si son fragmentos como si es el listado global, se deben hacer con un tipo de letra de tamaño fijo (por ejemplo </w:t>
-      </w:r>
-      <w:r>
-        <w:t>Consolas</w:t>
-      </w:r>
-      <w:r>
-        <w:t xml:space="preserve">). Por otro lado, el tamaño debe ser lo menor posible para que ocupe poco espacio. </w:t>
-      </w:r>
-    </w:p>
-    <w:p>
-      <w:pPr>
-        <w:numPr>
-          <w:ilvl w:val="0"/>
-          <w:numId w:val="28"/>
-        </w:numPr>
-      </w:pPr>
-      <w:r>
-        <w:t>Es recomendables insertar los listados en una table e insertarse un título (Referencias -&gt; Insertar Título), si hay muchos listados puede ser interesante añadir un Índice de listados.</w:t>
-      </w:r>
-    </w:p>
-    <w:p>
-      <w:pPr>
-        <w:ind w:left="720"/>
-      </w:pPr>
-    </w:p>
-    <w:p/>
-    <w:tbl>
-      <w:tblPr>
-        <w:tblW w:w="0" w:type="auto"/>
-        <w:tblBorders>
-          <w:top w:val="single" w:sz="4" w:space="0" w:color="auto"/>
-          <w:left w:val="single" w:sz="4" w:space="0" w:color="auto"/>
-          <w:bottom w:val="single" w:sz="4" w:space="0" w:color="auto"/>
-          <w:right w:val="single" w:sz="4" w:space="0" w:color="auto"/>
-          <w:insideH w:val="single" w:sz="4" w:space="0" w:color="auto"/>
-          <w:insideV w:val="single" w:sz="4" w:space="0" w:color="auto"/>
-        </w:tblBorders>
-        <w:tblLook w:val="04A0" w:firstRow="1" w:lastRow="0" w:firstColumn="1" w:lastColumn="0" w:noHBand="0" w:noVBand="1"/>
-      </w:tblPr>
-      <w:tblGrid>
-        <w:gridCol w:w="8494"/>
-      </w:tblGrid>
-      <w:tr>
-        <w:tc>
-          <w:tcPr>
-            <w:tcW w:w="8720" w:type="dxa"/>
-            <w:shd w:val="clear" w:color="auto" w:fill="auto"/>
-          </w:tcPr>
-          <w:p>
-            <w:pPr>
-              <w:rPr>
-                <w:rFonts w:ascii="Consolas" w:hAnsi="Consolas"/>
-                <w:sz w:val="16"/>
-                <w:lang w:val="en-GB"/>
-              </w:rPr>
-            </w:pPr>
-            <w:r>
-              <w:rPr>
-                <w:rFonts w:ascii="Consolas" w:hAnsi="Consolas"/>
-                <w:sz w:val="16"/>
-                <w:lang w:val="en-GB"/>
-              </w:rPr>
-              <w:t>; Image base = 0x00400000</w:t>
-            </w:r>
-          </w:p>
-          <w:p>
-            <w:pPr>
-              <w:rPr>
-                <w:rFonts w:ascii="Consolas" w:hAnsi="Consolas"/>
-                <w:sz w:val="16"/>
-                <w:lang w:val="en-GB"/>
-              </w:rPr>
-            </w:pPr>
-            <w:r>
-              <w:rPr>
-                <w:rFonts w:ascii="Consolas" w:hAnsi="Consolas"/>
-                <w:sz w:val="16"/>
-                <w:lang w:val="en-GB"/>
-              </w:rPr>
-              <w:t>%define RVA(x) (x-0x00400000)</w:t>
-            </w:r>
-          </w:p>
-          <w:p>
-            <w:pPr>
-              <w:rPr>
-                <w:rFonts w:ascii="Consolas" w:hAnsi="Consolas"/>
-                <w:sz w:val="16"/>
-                <w:lang w:val="en-GB"/>
-              </w:rPr>
-            </w:pPr>
-            <w:r>
-              <w:rPr>
-                <w:rFonts w:ascii="Consolas" w:hAnsi="Consolas"/>
-                <w:sz w:val="16"/>
-                <w:lang w:val="en-GB"/>
-              </w:rPr>
-              <w:t>section .text</w:t>
-            </w:r>
-          </w:p>
-          <w:p>
-            <w:pPr>
-              <w:rPr>
-                <w:rFonts w:ascii="Consolas" w:hAnsi="Consolas"/>
-                <w:sz w:val="16"/>
-                <w:lang w:val="en-GB"/>
-              </w:rPr>
-            </w:pPr>
-            <w:r>
-              <w:rPr>
-                <w:rFonts w:ascii="Consolas" w:hAnsi="Consolas"/>
-                <w:sz w:val="16"/>
-                <w:lang w:val="en-GB"/>
-              </w:rPr>
-              <w:t>push dword hello</w:t>
-            </w:r>
-          </w:p>
-          <w:p>
-            <w:pPr>
-              <w:rPr>
-                <w:rFonts w:ascii="Consolas" w:hAnsi="Consolas"/>
-                <w:sz w:val="16"/>
-                <w:lang w:val="en-GB"/>
-              </w:rPr>
-            </w:pPr>
-            <w:r>
-              <w:rPr>
-                <w:rFonts w:ascii="Consolas" w:hAnsi="Consolas"/>
-                <w:sz w:val="16"/>
-                <w:lang w:val="en-GB"/>
-              </w:rPr>
-              <w:t>call dword [printf]</w:t>
-            </w:r>
-          </w:p>
-          <w:p>
-            <w:pPr>
-              <w:rPr>
-                <w:rFonts w:ascii="Consolas" w:hAnsi="Consolas"/>
-                <w:sz w:val="16"/>
-                <w:lang w:val="en-GB"/>
-              </w:rPr>
-            </w:pPr>
-            <w:r>
-              <w:rPr>
-                <w:rFonts w:ascii="Consolas" w:hAnsi="Consolas"/>
-                <w:sz w:val="16"/>
-                <w:lang w:val="en-GB"/>
-              </w:rPr>
-              <w:t>push byte +0</w:t>
-            </w:r>
-          </w:p>
-          <w:p>
-            <w:pPr>
-              <w:rPr>
-                <w:rFonts w:ascii="Consolas" w:hAnsi="Consolas"/>
-                <w:sz w:val="16"/>
-                <w:lang w:val="en-GB"/>
-              </w:rPr>
-            </w:pPr>
-            <w:r>
-              <w:rPr>
-                <w:rFonts w:ascii="Consolas" w:hAnsi="Consolas"/>
-                <w:sz w:val="16"/>
-                <w:lang w:val="en-GB"/>
-              </w:rPr>
-              <w:t>call dword [exit]</w:t>
-            </w:r>
-          </w:p>
-          <w:p>
-            <w:pPr>
-              <w:rPr>
-                <w:rFonts w:ascii="Consolas" w:hAnsi="Consolas"/>
-                <w:sz w:val="16"/>
-                <w:lang w:val="en-GB"/>
-              </w:rPr>
-            </w:pPr>
-            <w:r>
-              <w:rPr>
-                <w:rFonts w:ascii="Consolas" w:hAnsi="Consolas"/>
-                <w:sz w:val="16"/>
-                <w:lang w:val="en-GB"/>
-              </w:rPr>
-              <w:t>ret</w:t>
-            </w:r>
-          </w:p>
-          <w:p>
-            <w:pPr>
-              <w:rPr>
-                <w:rFonts w:ascii="Consolas" w:hAnsi="Consolas"/>
-                <w:sz w:val="16"/>
-                <w:lang w:val="en-GB"/>
-              </w:rPr>
-            </w:pPr>
-            <w:r>
-              <w:rPr>
-                <w:rFonts w:ascii="Consolas" w:hAnsi="Consolas"/>
-                <w:sz w:val="16"/>
-                <w:lang w:val="en-GB"/>
-              </w:rPr>
-              <w:t xml:space="preserve"> </w:t>
-            </w:r>
-          </w:p>
-          <w:p>
-            <w:pPr>
-              <w:rPr>
-                <w:rFonts w:ascii="Consolas" w:hAnsi="Consolas"/>
-                <w:sz w:val="16"/>
-                <w:lang w:val="en-GB"/>
-              </w:rPr>
-            </w:pPr>
-            <w:r>
-              <w:rPr>
-                <w:rFonts w:ascii="Consolas" w:hAnsi="Consolas"/>
-                <w:sz w:val="16"/>
-                <w:lang w:val="en-GB"/>
-              </w:rPr>
-              <w:t>section .data</w:t>
-            </w:r>
-          </w:p>
-          <w:p>
-            <w:pPr>
-              <w:rPr>
-                <w:rFonts w:ascii="Consolas" w:hAnsi="Consolas"/>
-                <w:sz w:val="16"/>
-                <w:lang w:val="en-GB"/>
-              </w:rPr>
-            </w:pPr>
-            <w:r>
-              <w:rPr>
-                <w:rFonts w:ascii="Consolas" w:hAnsi="Consolas"/>
-                <w:sz w:val="16"/>
-                <w:lang w:val="en-GB"/>
-              </w:rPr>
-              <w:t>hello db "Hello world!"</w:t>
-            </w:r>
-          </w:p>
-          <w:p>
-            <w:pPr>
-              <w:rPr>
-                <w:rFonts w:ascii="Consolas" w:hAnsi="Consolas"/>
-                <w:sz w:val="16"/>
-                <w:lang w:val="en-GB"/>
-              </w:rPr>
-            </w:pPr>
-            <w:r>
-              <w:rPr>
-                <w:rFonts w:ascii="Consolas" w:hAnsi="Consolas"/>
-                <w:sz w:val="16"/>
-                <w:lang w:val="en-GB"/>
-              </w:rPr>
-              <w:t xml:space="preserve"> </w:t>
-            </w:r>
-          </w:p>
-          <w:p>
-            <w:pPr>
-              <w:rPr>
-                <w:rFonts w:ascii="Consolas" w:hAnsi="Consolas"/>
-                <w:sz w:val="16"/>
-                <w:lang w:val="en-GB"/>
-              </w:rPr>
-            </w:pPr>
-            <w:r>
-              <w:rPr>
-                <w:rFonts w:ascii="Consolas" w:hAnsi="Consolas"/>
-                <w:sz w:val="16"/>
-                <w:lang w:val="en-GB"/>
-              </w:rPr>
-              <w:t>section .idata</w:t>
-            </w:r>
-          </w:p>
-          <w:p>
-            <w:pPr>
-              <w:rPr>
-                <w:rFonts w:ascii="Consolas" w:hAnsi="Consolas"/>
-                <w:sz w:val="16"/>
-                <w:lang w:val="en-GB"/>
-              </w:rPr>
-            </w:pPr>
-            <w:r>
-              <w:rPr>
-                <w:rFonts w:ascii="Consolas" w:hAnsi="Consolas"/>
-                <w:sz w:val="16"/>
-                <w:lang w:val="en-GB"/>
-              </w:rPr>
-              <w:t>dd RVA(msvcrt_LookupTable)</w:t>
-            </w:r>
-          </w:p>
-          <w:p>
-            <w:pPr>
-              <w:rPr>
-                <w:rFonts w:ascii="Consolas" w:hAnsi="Consolas"/>
-                <w:sz w:val="16"/>
-                <w:lang w:val="en-GB"/>
-              </w:rPr>
-            </w:pPr>
-            <w:r>
-              <w:rPr>
-                <w:rFonts w:ascii="Consolas" w:hAnsi="Consolas"/>
-                <w:sz w:val="16"/>
-                <w:lang w:val="en-GB"/>
-              </w:rPr>
-              <w:t>dd -1</w:t>
-            </w:r>
-          </w:p>
-          <w:p>
-            <w:pPr>
-              <w:rPr>
-                <w:rFonts w:ascii="Consolas" w:hAnsi="Consolas"/>
-                <w:sz w:val="16"/>
-                <w:lang w:val="en-GB"/>
-              </w:rPr>
-            </w:pPr>
-            <w:r>
-              <w:rPr>
-                <w:rFonts w:ascii="Consolas" w:hAnsi="Consolas"/>
-                <w:sz w:val="16"/>
-                <w:lang w:val="en-GB"/>
-              </w:rPr>
-              <w:t>dd 0</w:t>
-            </w:r>
-          </w:p>
-          <w:p>
-            <w:pPr>
-              <w:rPr>
-                <w:rFonts w:ascii="Consolas" w:hAnsi="Consolas"/>
-                <w:sz w:val="16"/>
-                <w:lang w:val="en-GB"/>
-              </w:rPr>
-            </w:pPr>
-            <w:r>
-              <w:rPr>
-                <w:rFonts w:ascii="Consolas" w:hAnsi="Consolas"/>
-                <w:sz w:val="16"/>
-                <w:lang w:val="en-GB"/>
-              </w:rPr>
-              <w:t>dd RVA(msvcrt_string)</w:t>
-            </w:r>
-          </w:p>
-          <w:p>
-            <w:pPr>
-              <w:rPr>
-                <w:rFonts w:ascii="Consolas" w:hAnsi="Consolas"/>
-                <w:sz w:val="16"/>
-                <w:lang w:val="en-GB"/>
-              </w:rPr>
-            </w:pPr>
-            <w:r>
-              <w:rPr>
-                <w:rFonts w:ascii="Consolas" w:hAnsi="Consolas"/>
-                <w:sz w:val="16"/>
-                <w:lang w:val="en-GB"/>
-              </w:rPr>
-              <w:t>dd RVA(msvcrt_imports)</w:t>
-            </w:r>
-          </w:p>
-          <w:p>
-            <w:pPr>
-              <w:rPr>
-                <w:rFonts w:ascii="Consolas" w:hAnsi="Consolas"/>
-                <w:sz w:val="16"/>
-                <w:lang w:val="en-GB"/>
-              </w:rPr>
-            </w:pPr>
-            <w:r>
-              <w:rPr>
-                <w:rFonts w:ascii="Consolas" w:hAnsi="Consolas"/>
-                <w:sz w:val="16"/>
-                <w:lang w:val="en-GB"/>
-              </w:rPr>
-              <w:t>times 5 dd 0 ; ends the descriptor table</w:t>
-            </w:r>
-          </w:p>
-          <w:p>
-            <w:pPr>
-              <w:rPr>
-                <w:rFonts w:ascii="Consolas" w:hAnsi="Consolas"/>
-                <w:sz w:val="16"/>
-                <w:lang w:val="en-GB"/>
-              </w:rPr>
-            </w:pPr>
-            <w:r>
-              <w:rPr>
-                <w:rFonts w:ascii="Consolas" w:hAnsi="Consolas"/>
-                <w:sz w:val="16"/>
-                <w:lang w:val="en-GB"/>
-              </w:rPr>
-              <w:t xml:space="preserve"> </w:t>
-            </w:r>
-          </w:p>
-          <w:p>
-            <w:pPr>
-              <w:rPr>
-                <w:rFonts w:ascii="Consolas" w:hAnsi="Consolas"/>
-                <w:sz w:val="16"/>
-                <w:lang w:val="en-GB"/>
-              </w:rPr>
-            </w:pPr>
-            <w:r>
-              <w:rPr>
-                <w:rFonts w:ascii="Consolas" w:hAnsi="Consolas"/>
-                <w:sz w:val="16"/>
-                <w:lang w:val="en-GB"/>
-              </w:rPr>
-              <w:t>msvcrt_string dd "msvcrt.dll", 0</w:t>
-            </w:r>
-          </w:p>
-          <w:p>
-            <w:pPr>
-              <w:rPr>
-                <w:rFonts w:ascii="Consolas" w:hAnsi="Consolas"/>
-                <w:sz w:val="16"/>
-                <w:lang w:val="en-GB"/>
-              </w:rPr>
-            </w:pPr>
-            <w:r>
-              <w:rPr>
-                <w:rFonts w:ascii="Consolas" w:hAnsi="Consolas"/>
-                <w:sz w:val="16"/>
-                <w:lang w:val="en-GB"/>
-              </w:rPr>
-              <w:t>msvcrt_LookupTable:</w:t>
-            </w:r>
-          </w:p>
-          <w:p>
-            <w:pPr>
-              <w:rPr>
-                <w:rFonts w:ascii="Consolas" w:hAnsi="Consolas"/>
-                <w:sz w:val="16"/>
-                <w:lang w:val="en-GB"/>
-              </w:rPr>
-            </w:pPr>
-            <w:r>
-              <w:rPr>
-                <w:rFonts w:ascii="Consolas" w:hAnsi="Consolas"/>
-                <w:sz w:val="16"/>
-                <w:lang w:val="en-GB"/>
-              </w:rPr>
-              <w:t>dd RVA(msvcrt_printf)</w:t>
-            </w:r>
-          </w:p>
-          <w:p>
-            <w:pPr>
-              <w:rPr>
-                <w:rFonts w:ascii="Consolas" w:hAnsi="Consolas"/>
-                <w:sz w:val="16"/>
-                <w:lang w:val="en-GB"/>
-              </w:rPr>
-            </w:pPr>
-            <w:r>
-              <w:rPr>
-                <w:rFonts w:ascii="Consolas" w:hAnsi="Consolas"/>
-                <w:sz w:val="16"/>
-                <w:lang w:val="en-GB"/>
-              </w:rPr>
-              <w:t>dd RVA(msvcrt_exit)</w:t>
-            </w:r>
-          </w:p>
-          <w:p>
-            <w:pPr>
-              <w:rPr>
-                <w:rFonts w:ascii="Consolas" w:hAnsi="Consolas"/>
-                <w:sz w:val="16"/>
-                <w:lang w:val="en-GB"/>
-              </w:rPr>
-            </w:pPr>
-            <w:r>
-              <w:rPr>
-                <w:rFonts w:ascii="Consolas" w:hAnsi="Consolas"/>
-                <w:sz w:val="16"/>
-                <w:lang w:val="en-GB"/>
-              </w:rPr>
-              <w:t>dd 0</w:t>
-            </w:r>
-          </w:p>
-          <w:p>
-            <w:pPr>
-              <w:rPr>
-                <w:rFonts w:ascii="Consolas" w:hAnsi="Consolas"/>
-                <w:sz w:val="16"/>
-                <w:lang w:val="en-GB"/>
-              </w:rPr>
-            </w:pPr>
-            <w:r>
-              <w:rPr>
-                <w:rFonts w:ascii="Consolas" w:hAnsi="Consolas"/>
-                <w:sz w:val="16"/>
-                <w:lang w:val="en-GB"/>
-              </w:rPr>
-              <w:t xml:space="preserve"> </w:t>
-            </w:r>
-          </w:p>
-          <w:p>
-            <w:pPr>
-              <w:rPr>
-                <w:rFonts w:ascii="Consolas" w:hAnsi="Consolas"/>
-                <w:sz w:val="16"/>
-                <w:lang w:val="en-GB"/>
-              </w:rPr>
-            </w:pPr>
-            <w:r>
-              <w:rPr>
-                <w:rFonts w:ascii="Consolas" w:hAnsi="Consolas"/>
-                <w:sz w:val="16"/>
-                <w:lang w:val="en-GB"/>
-              </w:rPr>
-              <w:t>msvcrt_imports:</w:t>
-            </w:r>
-          </w:p>
-          <w:p>
-            <w:pPr>
-              <w:rPr>
-                <w:rFonts w:ascii="Consolas" w:hAnsi="Consolas"/>
-                <w:sz w:val="16"/>
-                <w:lang w:val="en-GB"/>
-              </w:rPr>
-            </w:pPr>
-            <w:r>
-              <w:rPr>
-                <w:rFonts w:ascii="Consolas" w:hAnsi="Consolas"/>
-                <w:sz w:val="16"/>
-                <w:lang w:val="en-GB"/>
-              </w:rPr>
-              <w:t>printf dd RVA(msvcrt_printf)</w:t>
-            </w:r>
-          </w:p>
-          <w:p>
-            <w:pPr>
-              <w:rPr>
-                <w:rFonts w:ascii="Consolas" w:hAnsi="Consolas"/>
-                <w:sz w:val="16"/>
-              </w:rPr>
-            </w:pPr>
-            <w:r>
-              <w:rPr>
-                <w:rFonts w:ascii="Consolas" w:hAnsi="Consolas"/>
-                <w:sz w:val="16"/>
-              </w:rPr>
-              <w:t>exit dd RVA(msvcrt_exit)</w:t>
-            </w:r>
-          </w:p>
-          <w:p>
-            <w:pPr>
-              <w:rPr>
-                <w:rFonts w:ascii="Consolas" w:hAnsi="Consolas"/>
-                <w:sz w:val="16"/>
-                <w:lang w:val="en-GB"/>
-              </w:rPr>
-            </w:pPr>
-            <w:r>
-              <w:rPr>
-                <w:rFonts w:ascii="Consolas" w:hAnsi="Consolas"/>
-                <w:sz w:val="16"/>
-                <w:lang w:val="en-GB"/>
-              </w:rPr>
-              <w:t>dd 0</w:t>
-            </w:r>
-          </w:p>
-          <w:p>
-            <w:pPr>
-              <w:rPr>
-                <w:rFonts w:ascii="Consolas" w:hAnsi="Consolas"/>
-                <w:sz w:val="16"/>
-                <w:lang w:val="en-GB"/>
-              </w:rPr>
-            </w:pPr>
-            <w:r>
-              <w:rPr>
-                <w:rFonts w:ascii="Consolas" w:hAnsi="Consolas"/>
-                <w:sz w:val="16"/>
-                <w:lang w:val="en-GB"/>
-              </w:rPr>
-              <w:t xml:space="preserve"> </w:t>
-            </w:r>
-          </w:p>
-          <w:p>
-            <w:pPr>
-              <w:rPr>
-                <w:rFonts w:ascii="Consolas" w:hAnsi="Consolas"/>
-                <w:sz w:val="16"/>
-                <w:lang w:val="en-GB"/>
-              </w:rPr>
-            </w:pPr>
-            <w:r>
-              <w:rPr>
-                <w:rFonts w:ascii="Consolas" w:hAnsi="Consolas"/>
-                <w:sz w:val="16"/>
-                <w:lang w:val="en-GB"/>
-              </w:rPr>
-              <w:t>msvcrt_printf:</w:t>
-            </w:r>
-          </w:p>
-          <w:p>
-            <w:pPr>
-              <w:rPr>
-                <w:rFonts w:ascii="Consolas" w:hAnsi="Consolas"/>
-                <w:sz w:val="16"/>
-                <w:lang w:val="en-GB"/>
-              </w:rPr>
-            </w:pPr>
-            <w:r>
-              <w:rPr>
-                <w:rFonts w:ascii="Consolas" w:hAnsi="Consolas"/>
-                <w:sz w:val="16"/>
-                <w:lang w:val="en-GB"/>
-              </w:rPr>
-              <w:t>dw 1</w:t>
-            </w:r>
-          </w:p>
-          <w:p>
-            <w:pPr>
-              <w:rPr>
-                <w:rFonts w:ascii="Consolas" w:hAnsi="Consolas"/>
-                <w:sz w:val="16"/>
-                <w:lang w:val="en-GB"/>
-              </w:rPr>
-            </w:pPr>
-            <w:r>
-              <w:rPr>
-                <w:rFonts w:ascii="Consolas" w:hAnsi="Consolas"/>
-                <w:sz w:val="16"/>
-                <w:lang w:val="en-GB"/>
-              </w:rPr>
-              <w:t>dw "printf", 0</w:t>
-            </w:r>
-          </w:p>
-          <w:p>
-            <w:pPr>
-              <w:rPr>
-                <w:rFonts w:ascii="Consolas" w:hAnsi="Consolas"/>
-                <w:sz w:val="16"/>
-                <w:lang w:val="en-GB"/>
-              </w:rPr>
-            </w:pPr>
-            <w:r>
-              <w:rPr>
-                <w:rFonts w:ascii="Consolas" w:hAnsi="Consolas"/>
-                <w:sz w:val="16"/>
-                <w:lang w:val="en-GB"/>
-              </w:rPr>
-              <w:t>msvcrt_exit:</w:t>
-            </w:r>
-          </w:p>
-          <w:p>
-            <w:pPr>
-              <w:rPr>
-                <w:rFonts w:ascii="Consolas" w:hAnsi="Consolas"/>
-                <w:sz w:val="16"/>
-                <w:lang w:val="en-GB"/>
-              </w:rPr>
-            </w:pPr>
-            <w:r>
-              <w:rPr>
-                <w:rFonts w:ascii="Consolas" w:hAnsi="Consolas"/>
-                <w:sz w:val="16"/>
-                <w:lang w:val="en-GB"/>
-              </w:rPr>
-              <w:t>dw 2</w:t>
-            </w:r>
-          </w:p>
-          <w:p>
-            <w:pPr>
-              <w:rPr>
-                <w:rFonts w:ascii="Consolas" w:hAnsi="Consolas"/>
-                <w:sz w:val="16"/>
-                <w:lang w:val="en-GB"/>
-              </w:rPr>
-            </w:pPr>
-            <w:r>
-              <w:rPr>
-                <w:rFonts w:ascii="Consolas" w:hAnsi="Consolas"/>
-                <w:sz w:val="16"/>
-                <w:lang w:val="en-GB"/>
-              </w:rPr>
-              <w:t>dw "exit", 0</w:t>
-            </w:r>
-          </w:p>
-          <w:p>
-            <w:r>
-              <w:rPr>
-                <w:rFonts w:ascii="Consolas" w:hAnsi="Consolas"/>
-                <w:sz w:val="16"/>
-              </w:rPr>
-              <w:t>dd 0</w:t>
-            </w:r>
-          </w:p>
-        </w:tc>
-      </w:tr>
-    </w:tbl>
-    <w:p>
-      <w:pPr>
-        <w:pStyle w:val="Epgrafe"/>
-        <w:jc w:val="center"/>
-      </w:pPr>
-      <w:bookmarkStart w:id="31" w:name="_Toc104744598"/>
-      <w:r>
-        <w:t>Listado</w:t>
-      </w:r>
-      <w:r>
-        <w:t xml:space="preserve"> </w:t>
-      </w:r>
-      <w:r>
-        <w:fldChar w:fldCharType="begin"/>
-      </w:r>
-      <w:r>
-        <w:instrText xml:space="preserve"> SEQ Código \* ARABIC </w:instrText>
-      </w:r>
-      <w:r>
-        <w:fldChar w:fldCharType="separate"/>
-      </w:r>
-      <w:r>
-        <w:t>2</w:t>
-      </w:r>
-      <w:r>
-        <w:fldChar w:fldCharType="end"/>
-      </w:r>
-      <w:r>
-        <w:t>: Hola mundo en ensamblador</w:t>
-      </w:r>
-      <w:bookmarkEnd w:id="31"/>
-    </w:p>
-    <w:p>
-      <w:pPr>
-        <w:ind w:left="720"/>
-      </w:pPr>
-    </w:p>
-    <w:p>
-      <w:pPr>
-        <w:pStyle w:val="Ttulo2"/>
-      </w:pPr>
-      <w:bookmarkStart w:id="32" w:name="_Toc507298552"/>
-      <w:bookmarkStart w:id="33" w:name="_Toc104744597"/>
-      <w:r>
-        <w:lastRenderedPageBreak/>
-        <w:t>Algunas reglas mecanográficas</w:t>
-      </w:r>
-      <w:bookmarkEnd w:id="32"/>
-      <w:bookmarkEnd w:id="33"/>
-    </w:p>
-    <w:p/>
-    <w:p>
-      <w:r>
-        <w:t>Estas reglas son casi tan importantes como las ortográficas y su incumplimiento produce una mala impresión del trabajo que se está realizando. Se listan a continuación algunas de las más importantes o utilizadas:</w:t>
-      </w:r>
-    </w:p>
-    <w:p>
-      <w:pPr>
-        <w:numPr>
-          <w:ilvl w:val="0"/>
-          <w:numId w:val="29"/>
-        </w:numPr>
-      </w:pPr>
-      <w:r>
-        <w:t>Los signos de puntuación como los puntos, comas, dos puntos, etc., van siempre unidos a la palabra que preceda; es decir, nunca hay que poner un espacio delante de cualquiera de estos signos.</w:t>
-      </w:r>
-    </w:p>
-    <w:p>
-      <w:pPr>
-        <w:numPr>
-          <w:ilvl w:val="0"/>
-          <w:numId w:val="29"/>
-        </w:numPr>
-      </w:pPr>
-      <w:r>
-        <w:t>En cuanto a los signos que se abren y cierran como las comillas, los paréntesis, las llaves, etc., el signo que abre debe ir unido a la palabra que sigue, y el signo que cierra debe ir unido a la palabra precedente; es decir, detrás de un signo que abre nunca va un espacio al igual que delante de un símbolo de cierre donde tampoco se pone espacio.</w:t>
-      </w:r>
-    </w:p>
-    <w:p>
-      <w:pPr>
-        <w:numPr>
-          <w:ilvl w:val="0"/>
-          <w:numId w:val="29"/>
-        </w:numPr>
-      </w:pPr>
-      <w:r>
-        <w:t>Los títulos de las secciones o subsecciones no deben ir sueltos. Si no hay espacio en la página para empezar una sección se debe empezar en página nueva.</w:t>
-      </w:r>
-    </w:p>
     <w:p/>
     <w:sectPr>
-      <w:headerReference w:type="default" r:id="rId46"/>
-      <w:footerReference w:type="default" r:id="rId47"/>
+      <w:headerReference w:type="default" r:id="rId45"/>
+      <w:footerReference w:type="default" r:id="rId46"/>
       <w:pgSz w:w="11906" w:h="16838"/>
       <w:pgMar w:top="1417" w:right="1701" w:bottom="1417" w:left="1701" w:header="708" w:footer="708" w:gutter="0"/>
       <w:pgNumType w:fmt="upperRoman" w:start="1"/>
@@ -15812,94 +15115,6 @@
 </file>
 
 <file path=word/footer6.xml><?xml version="1.0" encoding="utf-8"?>
-<w:ftr xmlns:wpc="http://schemas.microsoft.com/office/word/2010/wordprocessingCanvas" xmlns:cx="http://schemas.microsoft.com/office/drawing/2014/chartex" xmlns:cx1="http://schemas.microsoft.com/office/drawing/2015/9/8/chartex" xmlns:cx2="http://schemas.microsoft.com/office/drawing/2015/10/21/chartex" xmlns:cx3="http://schemas.microsoft.com/office/drawing/2016/5/9/chartex" xmlns:cx4="http://schemas.microsoft.com/office/drawing/2016/5/10/chartex" xmlns:cx5="http://schemas.microsoft.com/office/drawing/2016/5/11/chartex" xmlns:cx6="http://schemas.microsoft.com/office/drawing/2016/5/12/chartex" xmlns:cx7="http://schemas.microsoft.com/office/drawing/2016/5/13/chartex" xmlns:cx8="http://schemas.microsoft.com/office/drawing/2016/5/14/chartex" xmlns:mc="http://schemas.openxmlformats.org/markup-compatibility/2006" xmlns:aink="http://schemas.microsoft.com/office/drawing/2016/ink" xmlns:am3d="http://schemas.microsoft.com/office/drawing/2017/model3d" xmlns:o="urn:schemas-microsoft-com:office:office" xmlns:r="http://schemas.openxmlformats.org/officeDocument/2006/relationships" xmlns:m="http://schemas.openxmlformats.org/officeDocument/2006/math" xmlns:v="urn:schemas-microsoft-com:vml" xmlns:wp14="http://schemas.microsoft.com/office/word/2010/wordprocessingDrawing" xmlns:wp="http://schemas.openxmlformats.org/drawingml/2006/wordprocessingDrawing" xmlns:w10="urn:schemas-microsoft-com:office:word" xmlns:w="http://schemas.openxmlformats.org/wordprocessingml/2006/main" xmlns:w14="http://schemas.microsoft.com/office/word/2010/wordml" xmlns:w15="http://schemas.microsoft.com/office/word/2012/wordml" xmlns:w16cex="http://schemas.microsoft.com/office/word/2018/wordml/cex" xmlns:w16cid="http://schemas.microsoft.com/office/word/2016/wordml/cid" xmlns:w16="http://schemas.microsoft.com/office/word/2018/wordml" xmlns:w16sdtdh="http://schemas.microsoft.com/office/word/2020/wordml/sdtdatahash" xmlns:w16se="http://schemas.microsoft.com/office/word/2015/wordml/symex" xmlns:wpg="http://schemas.microsoft.com/office/word/2010/wordprocessingGroup" xmlns:wpi="http://schemas.microsoft.com/office/word/2010/wordprocessingInk" xmlns:wne="http://schemas.microsoft.com/office/word/2006/wordml" xmlns:wps="http://schemas.microsoft.com/office/word/2010/wordprocessingShape" mc:Ignorable="w14 w15 w16se w16cid w16 w16cex w16sdtdh wp14">
-  <w:p>
-    <w:pPr>
-      <w:jc w:val="center"/>
-      <w:rPr>
-        <w:sz w:val="20"/>
-      </w:rPr>
-    </w:pPr>
-    <w:r>
-      <w:pict w14:anchorId="52812897">
-        <v:shapetype id="_x0000_t75" coordsize="21600,21600" o:spt="75" o:preferrelative="t" path="m@4@5l@4@11@9@11@9@5xe" filled="f" stroked="f">
-          <v:stroke joinstyle="miter"/>
-          <v:formulas>
-            <v:f eqn="if lineDrawn pixelLineWidth 0"/>
-            <v:f eqn="sum @0 1 0"/>
-            <v:f eqn="sum 0 0 @1"/>
-            <v:f eqn="prod @2 1 2"/>
-            <v:f eqn="prod @3 21600 pixelWidth"/>
-            <v:f eqn="prod @3 21600 pixelHeight"/>
-            <v:f eqn="sum @0 0 1"/>
-            <v:f eqn="prod @6 1 2"/>
-            <v:f eqn="prod @7 21600 pixelWidth"/>
-            <v:f eqn="sum @8 21600 0"/>
-            <v:f eqn="prod @7 21600 pixelHeight"/>
-            <v:f eqn="sum @10 21600 0"/>
-          </v:formulas>
-          <v:path o:extrusionok="f" gradientshapeok="t" o:connecttype="rect"/>
-          <o:lock v:ext="edit" aspectratio="t"/>
-        </v:shapetype>
-        <v:shape id="_x0000_i1031" type="#_x0000_t75" style="width:424.8pt;height:7.1pt" o:hrpct="0" o:hralign="center" o:hr="t">
-          <v:imagedata r:id="rId1" o:title="BD14845_"/>
-        </v:shape>
-      </w:pict>
-    </w:r>
-    <w:r>
-      <w:rPr>
-        <w:sz w:val="20"/>
-      </w:rPr>
-      <w:t xml:space="preserve"> </w:t>
-    </w:r>
-    <w:r>
-      <w:rPr>
-        <w:sz w:val="20"/>
-      </w:rPr>
-      <w:fldChar w:fldCharType="begin"/>
-    </w:r>
-    <w:r>
-      <w:rPr>
-        <w:sz w:val="20"/>
-      </w:rPr>
-      <w:instrText xml:space="preserve"> PAGE </w:instrText>
-    </w:r>
-    <w:r>
-      <w:rPr>
-        <w:sz w:val="20"/>
-      </w:rPr>
-      <w:fldChar w:fldCharType="separate"/>
-    </w:r>
-    <w:r>
-      <w:rPr>
-        <w:sz w:val="20"/>
-      </w:rPr>
-      <w:t>7</w:t>
-    </w:r>
-    <w:r>
-      <w:rPr>
-        <w:sz w:val="20"/>
-      </w:rPr>
-      <w:fldChar w:fldCharType="end"/>
-    </w:r>
-  </w:p>
-</w:ftr>
-</file>
-
-<file path=word/footer7.xml><?xml version="1.0" encoding="utf-8"?>
-<w:ftr xmlns:wpc="http://schemas.microsoft.com/office/word/2010/wordprocessingCanvas" xmlns:cx="http://schemas.microsoft.com/office/drawing/2014/chartex" xmlns:cx1="http://schemas.microsoft.com/office/drawing/2015/9/8/chartex" xmlns:cx2="http://schemas.microsoft.com/office/drawing/2015/10/21/chartex" xmlns:cx3="http://schemas.microsoft.com/office/drawing/2016/5/9/chartex" xmlns:cx4="http://schemas.microsoft.com/office/drawing/2016/5/10/chartex" xmlns:cx5="http://schemas.microsoft.com/office/drawing/2016/5/11/chartex" xmlns:cx6="http://schemas.microsoft.com/office/drawing/2016/5/12/chartex" xmlns:cx7="http://schemas.microsoft.com/office/drawing/2016/5/13/chartex" xmlns:cx8="http://schemas.microsoft.com/office/drawing/2016/5/14/chartex" xmlns:mc="http://schemas.openxmlformats.org/markup-compatibility/2006" xmlns:aink="http://schemas.microsoft.com/office/drawing/2016/ink" xmlns:am3d="http://schemas.microsoft.com/office/drawing/2017/model3d" xmlns:o="urn:schemas-microsoft-com:office:office" xmlns:r="http://schemas.openxmlformats.org/officeDocument/2006/relationships" xmlns:m="http://schemas.openxmlformats.org/officeDocument/2006/math" xmlns:v="urn:schemas-microsoft-com:vml" xmlns:wp14="http://schemas.microsoft.com/office/word/2010/wordprocessingDrawing" xmlns:wp="http://schemas.openxmlformats.org/drawingml/2006/wordprocessingDrawing" xmlns:w10="urn:schemas-microsoft-com:office:word" xmlns:w="http://schemas.openxmlformats.org/wordprocessingml/2006/main" xmlns:w14="http://schemas.microsoft.com/office/word/2010/wordml" xmlns:w15="http://schemas.microsoft.com/office/word/2012/wordml" xmlns:w16cex="http://schemas.microsoft.com/office/word/2018/wordml/cex" xmlns:w16cid="http://schemas.microsoft.com/office/word/2016/wordml/cid" xmlns:w16="http://schemas.microsoft.com/office/word/2018/wordml" xmlns:w16sdtdh="http://schemas.microsoft.com/office/word/2020/wordml/sdtdatahash" xmlns:w16se="http://schemas.microsoft.com/office/word/2015/wordml/symex" xmlns:wpg="http://schemas.microsoft.com/office/word/2010/wordprocessingGroup" xmlns:wpi="http://schemas.microsoft.com/office/word/2010/wordprocessingInk" xmlns:wne="http://schemas.microsoft.com/office/word/2006/wordml" xmlns:wps="http://schemas.microsoft.com/office/word/2010/wordprocessingShape" mc:Ignorable="w14 w15 w16se w16cid w16 w16cex w16sdtdh wp14">
-  <w:p>
-    <w:pPr>
-      <w:jc w:val="center"/>
-      <w:rPr>
-        <w:sz w:val="20"/>
-      </w:rPr>
-    </w:pPr>
-  </w:p>
-</w:ftr>
-</file>
-
-<file path=word/footer8.xml><?xml version="1.0" encoding="utf-8"?>
 <w:ftr xmlns:wpc="http://schemas.microsoft.com/office/word/2010/wordprocessingCanvas" xmlns:cx="http://schemas.microsoft.com/office/drawing/2014/chartex" xmlns:cx1="http://schemas.microsoft.com/office/drawing/2015/9/8/chartex" xmlns:cx2="http://schemas.microsoft.com/office/drawing/2015/10/21/chartex" xmlns:cx3="http://schemas.microsoft.com/office/drawing/2016/5/9/chartex" xmlns:cx4="http://schemas.microsoft.com/office/drawing/2016/5/10/chartex" xmlns:cx5="http://schemas.microsoft.com/office/drawing/2016/5/11/chartex" xmlns:cx6="http://schemas.microsoft.com/office/drawing/2016/5/12/chartex" xmlns:cx7="http://schemas.microsoft.com/office/drawing/2016/5/13/chartex" xmlns:cx8="http://schemas.microsoft.com/office/drawing/2016/5/14/chartex" xmlns:mc="http://schemas.openxmlformats.org/markup-compatibility/2006" xmlns:aink="http://schemas.microsoft.com/office/drawing/2016/ink" xmlns:am3d="http://schemas.microsoft.com/office/drawing/2017/model3d" xmlns:o="urn:schemas-microsoft-com:office:office" xmlns:r="http://schemas.openxmlformats.org/officeDocument/2006/relationships" xmlns:m="http://schemas.openxmlformats.org/officeDocument/2006/math" xmlns:v="urn:schemas-microsoft-com:vml" xmlns:wp14="http://schemas.microsoft.com/office/word/2010/wordprocessingDrawing" xmlns:wp="http://schemas.openxmlformats.org/drawingml/2006/wordprocessingDrawing" xmlns:w10="urn:schemas-microsoft-com:office:word" xmlns:w="http://schemas.openxmlformats.org/wordprocessingml/2006/main" xmlns:w14="http://schemas.microsoft.com/office/word/2010/wordml" xmlns:w15="http://schemas.microsoft.com/office/word/2012/wordml" xmlns:w16cex="http://schemas.microsoft.com/office/word/2018/wordml/cex" xmlns:w16cid="http://schemas.microsoft.com/office/word/2016/wordml/cid" xmlns:w16="http://schemas.microsoft.com/office/word/2018/wordml" xmlns:w16sdtdh="http://schemas.microsoft.com/office/word/2020/wordml/sdtdatahash" xmlns:w16se="http://schemas.microsoft.com/office/word/2015/wordml/symex" xmlns:wpg="http://schemas.microsoft.com/office/word/2010/wordprocessingGroup" xmlns:wpi="http://schemas.microsoft.com/office/word/2010/wordprocessingInk" xmlns:wne="http://schemas.microsoft.com/office/word/2006/wordml" xmlns:wps="http://schemas.microsoft.com/office/word/2010/wordprocessingShape" mc:Ignorable="w14 w15 w16se w16cid w16 w16cex w16sdtdh wp14">
   <w:p>
     <w:pPr>
@@ -16783,243 +15998,6 @@
               <w:lang w:val="es-ES" w:eastAsia="es-ES"/>
             </w:rPr>
             <w:drawing>
-              <wp:inline distT="0" distB="0" distL="0" distR="0" wp14:anchorId="58433DA7" wp14:editId="6AD3E5BC">
-                <wp:extent cx="635000" cy="635000"/>
-                <wp:effectExtent l="0" t="0" r="0" b="0"/>
-                <wp:docPr id="17" name="Imagen 17"/>
-                <wp:cNvGraphicFramePr>
-                  <a:graphicFrameLocks xmlns:a="http://schemas.openxmlformats.org/drawingml/2006/main" noChangeAspect="1"/>
-                </wp:cNvGraphicFramePr>
-                <a:graphic xmlns:a="http://schemas.openxmlformats.org/drawingml/2006/main">
-                  <a:graphicData uri="http://schemas.openxmlformats.org/drawingml/2006/picture">
-                    <pic:pic xmlns:pic="http://schemas.openxmlformats.org/drawingml/2006/picture">
-                      <pic:nvPicPr>
-                        <pic:cNvPr id="0" name="Picture 17"/>
-                        <pic:cNvPicPr>
-                          <a:picLocks noChangeAspect="1" noChangeArrowheads="1"/>
-                        </pic:cNvPicPr>
-                      </pic:nvPicPr>
-                      <pic:blipFill>
-                        <a:blip r:embed="rId1">
-                          <a:extLst>
-                            <a:ext uri="{28A0092B-C50C-407E-A947-70E740481C1C}">
-                              <a14:useLocalDpi xmlns:a14="http://schemas.microsoft.com/office/drawing/2010/main" val="0"/>
-                            </a:ext>
-                          </a:extLst>
-                        </a:blip>
-                        <a:srcRect/>
-                        <a:stretch>
-                          <a:fillRect/>
-                        </a:stretch>
-                      </pic:blipFill>
-                      <pic:spPr bwMode="auto">
-                        <a:xfrm>
-                          <a:off x="0" y="0"/>
-                          <a:ext cx="635000" cy="635000"/>
-                        </a:xfrm>
-                        <a:prstGeom prst="rect">
-                          <a:avLst/>
-                        </a:prstGeom>
-                        <a:noFill/>
-                        <a:ln>
-                          <a:noFill/>
-                        </a:ln>
-                      </pic:spPr>
-                    </pic:pic>
-                  </a:graphicData>
-                </a:graphic>
-              </wp:inline>
-            </w:drawing>
-          </w:r>
-        </w:p>
-      </w:tc>
-    </w:tr>
-    <w:tr>
-      <w:tc>
-        <w:tcPr>
-          <w:tcW w:w="2881" w:type="dxa"/>
-          <w:vMerge/>
-        </w:tcPr>
-        <w:p>
-          <w:pPr>
-            <w:pStyle w:val="Encabezado"/>
-            <w:rPr>
-              <w:rFonts w:ascii="Times New Roman" w:hAnsi="Times New Roman"/>
-              <w:sz w:val="22"/>
-              <w:szCs w:val="23"/>
-              <w:lang w:val="es-ES" w:eastAsia="en-US"/>
-            </w:rPr>
-          </w:pPr>
-        </w:p>
-      </w:tc>
-      <w:tc>
-        <w:tcPr>
-          <w:tcW w:w="2881" w:type="dxa"/>
-        </w:tcPr>
-        <w:p>
-          <w:pPr>
-            <w:pStyle w:val="Encabezado"/>
-            <w:rPr>
-              <w:rFonts w:ascii="Times New Roman" w:hAnsi="Times New Roman"/>
-              <w:sz w:val="22"/>
-              <w:szCs w:val="23"/>
-              <w:lang w:val="es-ES" w:eastAsia="en-US"/>
-            </w:rPr>
-          </w:pPr>
-        </w:p>
-      </w:tc>
-      <w:tc>
-        <w:tcPr>
-          <w:tcW w:w="2882" w:type="dxa"/>
-          <w:vMerge/>
-        </w:tcPr>
-        <w:p>
-          <w:pPr>
-            <w:pStyle w:val="Encabezado"/>
-            <w:rPr>
-              <w:rFonts w:ascii="Times New Roman" w:hAnsi="Times New Roman"/>
-              <w:sz w:val="22"/>
-              <w:szCs w:val="23"/>
-              <w:lang w:val="es-ES" w:eastAsia="en-US"/>
-            </w:rPr>
-          </w:pPr>
-        </w:p>
-      </w:tc>
-    </w:tr>
-  </w:tbl>
-  <w:p>
-    <w:pPr>
-      <w:pStyle w:val="Encabezado"/>
-    </w:pPr>
-    <w:r>
-      <w:pict w14:anchorId="6023A516">
-        <v:shapetype id="_x0000_t75" coordsize="21600,21600" o:spt="75" o:preferrelative="t" path="m@4@5l@4@11@9@11@9@5xe" filled="f" stroked="f">
-          <v:stroke joinstyle="miter"/>
-          <v:formulas>
-            <v:f eqn="if lineDrawn pixelLineWidth 0"/>
-            <v:f eqn="sum @0 1 0"/>
-            <v:f eqn="sum 0 0 @1"/>
-            <v:f eqn="prod @2 1 2"/>
-            <v:f eqn="prod @3 21600 pixelWidth"/>
-            <v:f eqn="prod @3 21600 pixelHeight"/>
-            <v:f eqn="sum @0 0 1"/>
-            <v:f eqn="prod @6 1 2"/>
-            <v:f eqn="prod @7 21600 pixelWidth"/>
-            <v:f eqn="sum @8 21600 0"/>
-            <v:f eqn="prod @7 21600 pixelHeight"/>
-            <v:f eqn="sum @10 21600 0"/>
-          </v:formulas>
-          <v:path o:extrusionok="f" gradientshapeok="t" o:connecttype="rect"/>
-          <o:lock v:ext="edit" aspectratio="t"/>
-        </v:shapetype>
-        <v:shape id="_x0000_i1030" type="#_x0000_t75" style="width:424.8pt;height:7.1pt" o:hrpct="0" o:hralign="center" o:hr="t">
-          <v:imagedata r:id="rId2" o:title="BD14845_"/>
-        </v:shape>
-      </w:pict>
-    </w:r>
-  </w:p>
-  <w:p>
-    <w:pPr>
-      <w:pStyle w:val="Encabezado"/>
-    </w:pPr>
-  </w:p>
-</w:hdr>
-</file>
-
-<file path=word/header8.xml><?xml version="1.0" encoding="utf-8"?>
-<w:hdr xmlns:wpc="http://schemas.microsoft.com/office/word/2010/wordprocessingCanvas" xmlns:cx="http://schemas.microsoft.com/office/drawing/2014/chartex" xmlns:cx1="http://schemas.microsoft.com/office/drawing/2015/9/8/chartex" xmlns:cx2="http://schemas.microsoft.com/office/drawing/2015/10/21/chartex" xmlns:cx3="http://schemas.microsoft.com/office/drawing/2016/5/9/chartex" xmlns:cx4="http://schemas.microsoft.com/office/drawing/2016/5/10/chartex" xmlns:cx5="http://schemas.microsoft.com/office/drawing/2016/5/11/chartex" xmlns:cx6="http://schemas.microsoft.com/office/drawing/2016/5/12/chartex" xmlns:cx7="http://schemas.microsoft.com/office/drawing/2016/5/13/chartex" xmlns:cx8="http://schemas.microsoft.com/office/drawing/2016/5/14/chartex" xmlns:mc="http://schemas.openxmlformats.org/markup-compatibility/2006" xmlns:aink="http://schemas.microsoft.com/office/drawing/2016/ink" xmlns:am3d="http://schemas.microsoft.com/office/drawing/2017/model3d" xmlns:o="urn:schemas-microsoft-com:office:office" xmlns:r="http://schemas.openxmlformats.org/officeDocument/2006/relationships" xmlns:m="http://schemas.openxmlformats.org/officeDocument/2006/math" xmlns:v="urn:schemas-microsoft-com:vml" xmlns:wp14="http://schemas.microsoft.com/office/word/2010/wordprocessingDrawing" xmlns:wp="http://schemas.openxmlformats.org/drawingml/2006/wordprocessingDrawing" xmlns:w10="urn:schemas-microsoft-com:office:word" xmlns:w="http://schemas.openxmlformats.org/wordprocessingml/2006/main" xmlns:w14="http://schemas.microsoft.com/office/word/2010/wordml" xmlns:w15="http://schemas.microsoft.com/office/word/2012/wordml" xmlns:w16cex="http://schemas.microsoft.com/office/word/2018/wordml/cex" xmlns:w16cid="http://schemas.microsoft.com/office/word/2016/wordml/cid" xmlns:w16="http://schemas.microsoft.com/office/word/2018/wordml" xmlns:w16sdtdh="http://schemas.microsoft.com/office/word/2020/wordml/sdtdatahash" xmlns:w16se="http://schemas.microsoft.com/office/word/2015/wordml/symex" xmlns:wpg="http://schemas.microsoft.com/office/word/2010/wordprocessingGroup" xmlns:wpi="http://schemas.microsoft.com/office/word/2010/wordprocessingInk" xmlns:wne="http://schemas.microsoft.com/office/word/2006/wordml" xmlns:wps="http://schemas.microsoft.com/office/word/2010/wordprocessingShape" mc:Ignorable="w14 w15 w16se w16cid w16 w16cex w16sdtdh wp14">
-  <w:p>
-    <w:pPr>
-      <w:pStyle w:val="Encabezado"/>
-    </w:pPr>
-  </w:p>
-  <w:p>
-    <w:pPr>
-      <w:pStyle w:val="Encabezado"/>
-    </w:pPr>
-  </w:p>
-</w:hdr>
-</file>
-
-<file path=word/header9.xml><?xml version="1.0" encoding="utf-8"?>
-<w:hdr xmlns:wpc="http://schemas.microsoft.com/office/word/2010/wordprocessingCanvas" xmlns:cx="http://schemas.microsoft.com/office/drawing/2014/chartex" xmlns:cx1="http://schemas.microsoft.com/office/drawing/2015/9/8/chartex" xmlns:cx2="http://schemas.microsoft.com/office/drawing/2015/10/21/chartex" xmlns:cx3="http://schemas.microsoft.com/office/drawing/2016/5/9/chartex" xmlns:cx4="http://schemas.microsoft.com/office/drawing/2016/5/10/chartex" xmlns:cx5="http://schemas.microsoft.com/office/drawing/2016/5/11/chartex" xmlns:cx6="http://schemas.microsoft.com/office/drawing/2016/5/12/chartex" xmlns:cx7="http://schemas.microsoft.com/office/drawing/2016/5/13/chartex" xmlns:cx8="http://schemas.microsoft.com/office/drawing/2016/5/14/chartex" xmlns:mc="http://schemas.openxmlformats.org/markup-compatibility/2006" xmlns:aink="http://schemas.microsoft.com/office/drawing/2016/ink" xmlns:am3d="http://schemas.microsoft.com/office/drawing/2017/model3d" xmlns:o="urn:schemas-microsoft-com:office:office" xmlns:r="http://schemas.openxmlformats.org/officeDocument/2006/relationships" xmlns:m="http://schemas.openxmlformats.org/officeDocument/2006/math" xmlns:v="urn:schemas-microsoft-com:vml" xmlns:wp14="http://schemas.microsoft.com/office/word/2010/wordprocessingDrawing" xmlns:wp="http://schemas.openxmlformats.org/drawingml/2006/wordprocessingDrawing" xmlns:w10="urn:schemas-microsoft-com:office:word" xmlns:w="http://schemas.openxmlformats.org/wordprocessingml/2006/main" xmlns:w14="http://schemas.microsoft.com/office/word/2010/wordml" xmlns:w15="http://schemas.microsoft.com/office/word/2012/wordml" xmlns:w16cex="http://schemas.microsoft.com/office/word/2018/wordml/cex" xmlns:w16cid="http://schemas.microsoft.com/office/word/2016/wordml/cid" xmlns:w16="http://schemas.microsoft.com/office/word/2018/wordml" xmlns:w16sdtdh="http://schemas.microsoft.com/office/word/2020/wordml/sdtdatahash" xmlns:w16se="http://schemas.microsoft.com/office/word/2015/wordml/symex" xmlns:wpg="http://schemas.microsoft.com/office/word/2010/wordprocessingGroup" xmlns:wpi="http://schemas.microsoft.com/office/word/2010/wordprocessingInk" xmlns:wne="http://schemas.microsoft.com/office/word/2006/wordml" xmlns:wps="http://schemas.microsoft.com/office/word/2010/wordprocessingShape" mc:Ignorable="w14 w15 w16se w16cid w16 w16cex w16sdtdh wp14">
-  <w:tbl>
-    <w:tblPr>
-      <w:tblW w:w="0" w:type="auto"/>
-      <w:tblLook w:val="04A0" w:firstRow="1" w:lastRow="0" w:firstColumn="1" w:lastColumn="0" w:noHBand="0" w:noVBand="1"/>
-    </w:tblPr>
-    <w:tblGrid>
-      <w:gridCol w:w="2827"/>
-      <w:gridCol w:w="2828"/>
-      <w:gridCol w:w="2849"/>
-    </w:tblGrid>
-    <w:tr>
-      <w:tc>
-        <w:tcPr>
-          <w:tcW w:w="2881" w:type="dxa"/>
-          <w:vMerge w:val="restart"/>
-        </w:tcPr>
-        <w:p>
-          <w:pPr>
-            <w:pStyle w:val="Encabezado"/>
-            <w:rPr>
-              <w:rFonts w:ascii="Times New Roman" w:hAnsi="Times New Roman"/>
-              <w:szCs w:val="23"/>
-              <w:lang w:val="es-ES" w:eastAsia="en-US"/>
-            </w:rPr>
-          </w:pPr>
-          <w:r>
-            <w:rPr>
-              <w:rFonts w:ascii="Times New Roman" w:hAnsi="Times New Roman"/>
-              <w:sz w:val="22"/>
-              <w:szCs w:val="23"/>
-              <w:lang w:val="es-ES" w:eastAsia="en-US"/>
-            </w:rPr>
-            <w:br/>
-          </w:r>
-        </w:p>
-      </w:tc>
-      <w:tc>
-        <w:tcPr>
-          <w:tcW w:w="2881" w:type="dxa"/>
-        </w:tcPr>
-        <w:p>
-          <w:pPr>
-            <w:pStyle w:val="Encabezado"/>
-            <w:rPr>
-              <w:rFonts w:ascii="Times New Roman" w:hAnsi="Times New Roman"/>
-              <w:sz w:val="22"/>
-              <w:szCs w:val="23"/>
-              <w:lang w:val="es-ES" w:eastAsia="en-US"/>
-            </w:rPr>
-          </w:pPr>
-        </w:p>
-      </w:tc>
-      <w:tc>
-        <w:tcPr>
-          <w:tcW w:w="2882" w:type="dxa"/>
-          <w:vMerge w:val="restart"/>
-        </w:tcPr>
-        <w:p>
-          <w:pPr>
-            <w:pStyle w:val="Encabezado"/>
-            <w:jc w:val="right"/>
-            <w:rPr>
-              <w:rFonts w:ascii="Times New Roman" w:hAnsi="Times New Roman"/>
-              <w:sz w:val="22"/>
-              <w:szCs w:val="23"/>
-              <w:lang w:val="es-ES" w:eastAsia="en-US"/>
-            </w:rPr>
-          </w:pPr>
-          <w:r>
-            <w:rPr>
-              <w:rFonts w:ascii="Times New Roman" w:hAnsi="Times New Roman"/>
-              <w:color w:val="000000"/>
-              <w:sz w:val="27"/>
-              <w:szCs w:val="27"/>
-              <w:lang w:val="es-ES" w:eastAsia="es-ES"/>
-            </w:rPr>
-            <w:drawing>
               <wp:inline distT="0" distB="0" distL="0" distR="0" wp14:anchorId="26A12755" wp14:editId="63EF34B0">
                 <wp:extent cx="635000" cy="635000"/>
                 <wp:effectExtent l="0" t="0" r="0" b="0"/>
@@ -18258,6 +17236,119 @@
     </w:lvl>
   </w:abstractNum>
   <w:abstractNum w:abstractNumId="11" w15:restartNumberingAfterBreak="0">
+    <w:nsid w:val="164B7DEA"/>
+    <w:multiLevelType w:val="hybridMultilevel"/>
+    <w:tmpl w:val="4156CD46"/>
+    <w:lvl w:ilvl="0" w:tplc="0C0A0005">
+      <w:start w:val="1"/>
+      <w:numFmt w:val="bullet"/>
+      <w:lvlText w:val=""/>
+      <w:lvlJc w:val="left"/>
+      <w:pPr>
+        <w:ind w:left="720" w:hanging="360"/>
+      </w:pPr>
+      <w:rPr>
+        <w:rFonts w:ascii="Wingdings" w:hAnsi="Wingdings" w:hint="default"/>
+      </w:rPr>
+    </w:lvl>
+    <w:lvl w:ilvl="1" w:tplc="0C0A0003">
+      <w:start w:val="1"/>
+      <w:numFmt w:val="bullet"/>
+      <w:lvlText w:val="o"/>
+      <w:lvlJc w:val="left"/>
+      <w:pPr>
+        <w:ind w:left="1440" w:hanging="360"/>
+      </w:pPr>
+      <w:rPr>
+        <w:rFonts w:ascii="Courier New" w:hAnsi="Courier New" w:cs="Courier New" w:hint="default"/>
+      </w:rPr>
+    </w:lvl>
+    <w:lvl w:ilvl="2" w:tplc="0C0A0005" w:tentative="1">
+      <w:start w:val="1"/>
+      <w:numFmt w:val="bullet"/>
+      <w:lvlText w:val=""/>
+      <w:lvlJc w:val="left"/>
+      <w:pPr>
+        <w:ind w:left="2160" w:hanging="360"/>
+      </w:pPr>
+      <w:rPr>
+        <w:rFonts w:ascii="Wingdings" w:hAnsi="Wingdings" w:hint="default"/>
+      </w:rPr>
+    </w:lvl>
+    <w:lvl w:ilvl="3" w:tplc="0C0A0001" w:tentative="1">
+      <w:start w:val="1"/>
+      <w:numFmt w:val="bullet"/>
+      <w:lvlText w:val=""/>
+      <w:lvlJc w:val="left"/>
+      <w:pPr>
+        <w:ind w:left="2880" w:hanging="360"/>
+      </w:pPr>
+      <w:rPr>
+        <w:rFonts w:ascii="Symbol" w:hAnsi="Symbol" w:hint="default"/>
+      </w:rPr>
+    </w:lvl>
+    <w:lvl w:ilvl="4" w:tplc="0C0A0003" w:tentative="1">
+      <w:start w:val="1"/>
+      <w:numFmt w:val="bullet"/>
+      <w:lvlText w:val="o"/>
+      <w:lvlJc w:val="left"/>
+      <w:pPr>
+        <w:ind w:left="3600" w:hanging="360"/>
+      </w:pPr>
+      <w:rPr>
+        <w:rFonts w:ascii="Courier New" w:hAnsi="Courier New" w:cs="Courier New" w:hint="default"/>
+      </w:rPr>
+    </w:lvl>
+    <w:lvl w:ilvl="5" w:tplc="0C0A0005" w:tentative="1">
+      <w:start w:val="1"/>
+      <w:numFmt w:val="bullet"/>
+      <w:lvlText w:val=""/>
+      <w:lvlJc w:val="left"/>
+      <w:pPr>
+        <w:ind w:left="4320" w:hanging="360"/>
+      </w:pPr>
+      <w:rPr>
+        <w:rFonts w:ascii="Wingdings" w:hAnsi="Wingdings" w:hint="default"/>
+      </w:rPr>
+    </w:lvl>
+    <w:lvl w:ilvl="6" w:tplc="0C0A0001" w:tentative="1">
+      <w:start w:val="1"/>
+      <w:numFmt w:val="bullet"/>
+      <w:lvlText w:val=""/>
+      <w:lvlJc w:val="left"/>
+      <w:pPr>
+        <w:ind w:left="5040" w:hanging="360"/>
+      </w:pPr>
+      <w:rPr>
+        <w:rFonts w:ascii="Symbol" w:hAnsi="Symbol" w:hint="default"/>
+      </w:rPr>
+    </w:lvl>
+    <w:lvl w:ilvl="7" w:tplc="0C0A0003" w:tentative="1">
+      <w:start w:val="1"/>
+      <w:numFmt w:val="bullet"/>
+      <w:lvlText w:val="o"/>
+      <w:lvlJc w:val="left"/>
+      <w:pPr>
+        <w:ind w:left="5760" w:hanging="360"/>
+      </w:pPr>
+      <w:rPr>
+        <w:rFonts w:ascii="Courier New" w:hAnsi="Courier New" w:cs="Courier New" w:hint="default"/>
+      </w:rPr>
+    </w:lvl>
+    <w:lvl w:ilvl="8" w:tplc="0C0A0005" w:tentative="1">
+      <w:start w:val="1"/>
+      <w:numFmt w:val="bullet"/>
+      <w:lvlText w:val=""/>
+      <w:lvlJc w:val="left"/>
+      <w:pPr>
+        <w:ind w:left="6480" w:hanging="360"/>
+      </w:pPr>
+      <w:rPr>
+        <w:rFonts w:ascii="Wingdings" w:hAnsi="Wingdings" w:hint="default"/>
+      </w:rPr>
+    </w:lvl>
+  </w:abstractNum>
+  <w:abstractNum w:abstractNumId="12" w15:restartNumberingAfterBreak="0">
     <w:nsid w:val="16822AB6"/>
     <w:multiLevelType w:val="hybridMultilevel"/>
     <w:tmpl w:val="8A42847A"/>
@@ -18370,7 +17461,7 @@
       </w:rPr>
     </w:lvl>
   </w:abstractNum>
-  <w:abstractNum w:abstractNumId="12" w15:restartNumberingAfterBreak="0">
+  <w:abstractNum w:abstractNumId="13" w15:restartNumberingAfterBreak="0">
     <w:nsid w:val="171A080C"/>
     <w:multiLevelType w:val="hybridMultilevel"/>
     <w:tmpl w:val="B5F030BE"/>
@@ -18483,7 +17574,120 @@
       </w:rPr>
     </w:lvl>
   </w:abstractNum>
-  <w:abstractNum w:abstractNumId="13" w15:restartNumberingAfterBreak="0">
+  <w:abstractNum w:abstractNumId="14" w15:restartNumberingAfterBreak="0">
+    <w:nsid w:val="1A2C5271"/>
+    <w:multiLevelType w:val="hybridMultilevel"/>
+    <w:tmpl w:val="DF16CACC"/>
+    <w:lvl w:ilvl="0" w:tplc="0C0A0005">
+      <w:start w:val="1"/>
+      <w:numFmt w:val="bullet"/>
+      <w:lvlText w:val=""/>
+      <w:lvlJc w:val="left"/>
+      <w:pPr>
+        <w:ind w:left="720" w:hanging="360"/>
+      </w:pPr>
+      <w:rPr>
+        <w:rFonts w:ascii="Wingdings" w:hAnsi="Wingdings" w:hint="default"/>
+      </w:rPr>
+    </w:lvl>
+    <w:lvl w:ilvl="1" w:tplc="0C0A0003" w:tentative="1">
+      <w:start w:val="1"/>
+      <w:numFmt w:val="bullet"/>
+      <w:lvlText w:val="o"/>
+      <w:lvlJc w:val="left"/>
+      <w:pPr>
+        <w:ind w:left="1440" w:hanging="360"/>
+      </w:pPr>
+      <w:rPr>
+        <w:rFonts w:ascii="Courier New" w:hAnsi="Courier New" w:cs="Courier New" w:hint="default"/>
+      </w:rPr>
+    </w:lvl>
+    <w:lvl w:ilvl="2" w:tplc="0C0A0005" w:tentative="1">
+      <w:start w:val="1"/>
+      <w:numFmt w:val="bullet"/>
+      <w:lvlText w:val=""/>
+      <w:lvlJc w:val="left"/>
+      <w:pPr>
+        <w:ind w:left="2160" w:hanging="360"/>
+      </w:pPr>
+      <w:rPr>
+        <w:rFonts w:ascii="Wingdings" w:hAnsi="Wingdings" w:hint="default"/>
+      </w:rPr>
+    </w:lvl>
+    <w:lvl w:ilvl="3" w:tplc="0C0A0001" w:tentative="1">
+      <w:start w:val="1"/>
+      <w:numFmt w:val="bullet"/>
+      <w:lvlText w:val=""/>
+      <w:lvlJc w:val="left"/>
+      <w:pPr>
+        <w:ind w:left="2880" w:hanging="360"/>
+      </w:pPr>
+      <w:rPr>
+        <w:rFonts w:ascii="Symbol" w:hAnsi="Symbol" w:hint="default"/>
+      </w:rPr>
+    </w:lvl>
+    <w:lvl w:ilvl="4" w:tplc="0C0A0003" w:tentative="1">
+      <w:start w:val="1"/>
+      <w:numFmt w:val="bullet"/>
+      <w:lvlText w:val="o"/>
+      <w:lvlJc w:val="left"/>
+      <w:pPr>
+        <w:ind w:left="3600" w:hanging="360"/>
+      </w:pPr>
+      <w:rPr>
+        <w:rFonts w:ascii="Courier New" w:hAnsi="Courier New" w:cs="Courier New" w:hint="default"/>
+      </w:rPr>
+    </w:lvl>
+    <w:lvl w:ilvl="5" w:tplc="0C0A0005" w:tentative="1">
+      <w:start w:val="1"/>
+      <w:numFmt w:val="bullet"/>
+      <w:lvlText w:val=""/>
+      <w:lvlJc w:val="left"/>
+      <w:pPr>
+        <w:ind w:left="4320" w:hanging="360"/>
+      </w:pPr>
+      <w:rPr>
+        <w:rFonts w:ascii="Wingdings" w:hAnsi="Wingdings" w:hint="default"/>
+      </w:rPr>
+    </w:lvl>
+    <w:lvl w:ilvl="6" w:tplc="0C0A0001" w:tentative="1">
+      <w:start w:val="1"/>
+      <w:numFmt w:val="bullet"/>
+      <w:lvlText w:val=""/>
+      <w:lvlJc w:val="left"/>
+      <w:pPr>
+        <w:ind w:left="5040" w:hanging="360"/>
+      </w:pPr>
+      <w:rPr>
+        <w:rFonts w:ascii="Symbol" w:hAnsi="Symbol" w:hint="default"/>
+      </w:rPr>
+    </w:lvl>
+    <w:lvl w:ilvl="7" w:tplc="0C0A0003" w:tentative="1">
+      <w:start w:val="1"/>
+      <w:numFmt w:val="bullet"/>
+      <w:lvlText w:val="o"/>
+      <w:lvlJc w:val="left"/>
+      <w:pPr>
+        <w:ind w:left="5760" w:hanging="360"/>
+      </w:pPr>
+      <w:rPr>
+        <w:rFonts w:ascii="Courier New" w:hAnsi="Courier New" w:cs="Courier New" w:hint="default"/>
+      </w:rPr>
+    </w:lvl>
+    <w:lvl w:ilvl="8" w:tplc="0C0A0005" w:tentative="1">
+      <w:start w:val="1"/>
+      <w:numFmt w:val="bullet"/>
+      <w:lvlText w:val=""/>
+      <w:lvlJc w:val="left"/>
+      <w:pPr>
+        <w:ind w:left="6480" w:hanging="360"/>
+      </w:pPr>
+      <w:rPr>
+        <w:rFonts w:ascii="Wingdings" w:hAnsi="Wingdings" w:hint="default"/>
+      </w:rPr>
+    </w:lvl>
+  </w:abstractNum>
+  <w:abstractNum w:abstractNumId="15" w15:restartNumberingAfterBreak="0">
     <w:nsid w:val="1D57451A"/>
     <w:multiLevelType w:val="hybridMultilevel"/>
     <w:tmpl w:val="876CAE10"/>
@@ -18569,7 +17773,7 @@
       </w:pPr>
     </w:lvl>
   </w:abstractNum>
-  <w:abstractNum w:abstractNumId="14" w15:restartNumberingAfterBreak="0">
+  <w:abstractNum w:abstractNumId="16" w15:restartNumberingAfterBreak="0">
     <w:nsid w:val="24091CBA"/>
     <w:multiLevelType w:val="hybridMultilevel"/>
     <w:tmpl w:val="A54CE380"/>
@@ -18682,7 +17886,7 @@
       </w:rPr>
     </w:lvl>
   </w:abstractNum>
-  <w:abstractNum w:abstractNumId="15" w15:restartNumberingAfterBreak="0">
+  <w:abstractNum w:abstractNumId="17" w15:restartNumberingAfterBreak="0">
     <w:nsid w:val="265B38E6"/>
     <w:multiLevelType w:val="multilevel"/>
     <w:tmpl w:val="137CBB0E"/>
@@ -18768,7 +17972,7 @@
       </w:pPr>
     </w:lvl>
   </w:abstractNum>
-  <w:abstractNum w:abstractNumId="16" w15:restartNumberingAfterBreak="0">
+  <w:abstractNum w:abstractNumId="18" w15:restartNumberingAfterBreak="0">
     <w:nsid w:val="26A546D9"/>
     <w:multiLevelType w:val="hybridMultilevel"/>
     <w:tmpl w:val="7102CBFC"/>
@@ -18881,7 +18085,7 @@
       </w:rPr>
     </w:lvl>
   </w:abstractNum>
-  <w:abstractNum w:abstractNumId="17" w15:restartNumberingAfterBreak="0">
+  <w:abstractNum w:abstractNumId="19" w15:restartNumberingAfterBreak="0">
     <w:nsid w:val="26E14B7D"/>
     <w:multiLevelType w:val="multilevel"/>
     <w:tmpl w:val="D070092E"/>
@@ -18967,7 +18171,7 @@
       </w:pPr>
     </w:lvl>
   </w:abstractNum>
-  <w:abstractNum w:abstractNumId="18" w15:restartNumberingAfterBreak="0">
+  <w:abstractNum w:abstractNumId="20" w15:restartNumberingAfterBreak="0">
     <w:nsid w:val="2A5B1E94"/>
     <w:multiLevelType w:val="hybridMultilevel"/>
     <w:tmpl w:val="91AE3D8C"/>
@@ -19108,7 +18312,7 @@
       </w:rPr>
     </w:lvl>
   </w:abstractNum>
-  <w:abstractNum w:abstractNumId="19" w15:restartNumberingAfterBreak="0">
+  <w:abstractNum w:abstractNumId="21" w15:restartNumberingAfterBreak="0">
     <w:nsid w:val="31A82B83"/>
     <w:multiLevelType w:val="hybridMultilevel"/>
     <w:tmpl w:val="FF921F86"/>
@@ -19221,7 +18425,7 @@
       </w:rPr>
     </w:lvl>
   </w:abstractNum>
-  <w:abstractNum w:abstractNumId="20" w15:restartNumberingAfterBreak="0">
+  <w:abstractNum w:abstractNumId="22" w15:restartNumberingAfterBreak="0">
     <w:nsid w:val="3AA5097E"/>
     <w:multiLevelType w:val="hybridMultilevel"/>
     <w:tmpl w:val="A4DC351A"/>
@@ -19334,7 +18538,7 @@
       </w:rPr>
     </w:lvl>
   </w:abstractNum>
-  <w:abstractNum w:abstractNumId="21" w15:restartNumberingAfterBreak="0">
+  <w:abstractNum w:abstractNumId="23" w15:restartNumberingAfterBreak="0">
     <w:nsid w:val="3B304D60"/>
     <w:multiLevelType w:val="hybridMultilevel"/>
     <w:tmpl w:val="3072F784"/>
@@ -19447,7 +18651,7 @@
       </w:rPr>
     </w:lvl>
   </w:abstractNum>
-  <w:abstractNum w:abstractNumId="22" w15:restartNumberingAfterBreak="0">
+  <w:abstractNum w:abstractNumId="24" w15:restartNumberingAfterBreak="0">
     <w:nsid w:val="40CED5A8"/>
     <w:multiLevelType w:val="singleLevel"/>
     <w:tmpl w:val="40CED5A8"/>
@@ -19467,7 +18671,7 @@
       </w:rPr>
     </w:lvl>
   </w:abstractNum>
-  <w:abstractNum w:abstractNumId="23" w15:restartNumberingAfterBreak="0">
+  <w:abstractNum w:abstractNumId="25" w15:restartNumberingAfterBreak="0">
     <w:nsid w:val="496D2ED8"/>
     <w:multiLevelType w:val="hybridMultilevel"/>
     <w:tmpl w:val="8E28066E"/>
@@ -19580,7 +18784,7 @@
       </w:rPr>
     </w:lvl>
   </w:abstractNum>
-  <w:abstractNum w:abstractNumId="24" w15:restartNumberingAfterBreak="0">
+  <w:abstractNum w:abstractNumId="26" w15:restartNumberingAfterBreak="0">
     <w:nsid w:val="4E8A3775"/>
     <w:multiLevelType w:val="hybridMultilevel"/>
     <w:tmpl w:val="4E382E56"/>
@@ -19693,7 +18897,7 @@
       </w:rPr>
     </w:lvl>
   </w:abstractNum>
-  <w:abstractNum w:abstractNumId="25" w15:restartNumberingAfterBreak="0">
+  <w:abstractNum w:abstractNumId="27" w15:restartNumberingAfterBreak="0">
     <w:nsid w:val="530B18B6"/>
     <w:multiLevelType w:val="hybridMultilevel"/>
     <w:tmpl w:val="4900074C"/>
@@ -19806,7 +19010,7 @@
       </w:rPr>
     </w:lvl>
   </w:abstractNum>
-  <w:abstractNum w:abstractNumId="26" w15:restartNumberingAfterBreak="0">
+  <w:abstractNum w:abstractNumId="28" w15:restartNumberingAfterBreak="0">
     <w:nsid w:val="53426212"/>
     <w:multiLevelType w:val="hybridMultilevel"/>
     <w:tmpl w:val="4E8CA1B4"/>
@@ -19919,7 +19123,7 @@
       </w:rPr>
     </w:lvl>
   </w:abstractNum>
-  <w:abstractNum w:abstractNumId="27" w15:restartNumberingAfterBreak="0">
+  <w:abstractNum w:abstractNumId="29" w15:restartNumberingAfterBreak="0">
     <w:nsid w:val="536465EE"/>
     <w:multiLevelType w:val="hybridMultilevel"/>
     <w:tmpl w:val="3510197E"/>
@@ -20032,7 +19236,7 @@
       </w:rPr>
     </w:lvl>
   </w:abstractNum>
-  <w:abstractNum w:abstractNumId="28" w15:restartNumberingAfterBreak="0">
+  <w:abstractNum w:abstractNumId="30" w15:restartNumberingAfterBreak="0">
     <w:nsid w:val="62825BDC"/>
     <w:multiLevelType w:val="hybridMultilevel"/>
     <w:tmpl w:val="862EF464"/>
@@ -20145,7 +19349,120 @@
       </w:rPr>
     </w:lvl>
   </w:abstractNum>
-  <w:abstractNum w:abstractNumId="29" w15:restartNumberingAfterBreak="0">
+  <w:abstractNum w:abstractNumId="31" w15:restartNumberingAfterBreak="0">
+    <w:nsid w:val="646137AF"/>
+    <w:multiLevelType w:val="hybridMultilevel"/>
+    <w:tmpl w:val="D2E2BFE2"/>
+    <w:lvl w:ilvl="0" w:tplc="0C0A0001">
+      <w:start w:val="1"/>
+      <w:numFmt w:val="bullet"/>
+      <w:lvlText w:val=""/>
+      <w:lvlJc w:val="left"/>
+      <w:pPr>
+        <w:ind w:left="780" w:hanging="360"/>
+      </w:pPr>
+      <w:rPr>
+        <w:rFonts w:ascii="Symbol" w:hAnsi="Symbol" w:hint="default"/>
+      </w:rPr>
+    </w:lvl>
+    <w:lvl w:ilvl="1" w:tplc="0C0A0003" w:tentative="1">
+      <w:start w:val="1"/>
+      <w:numFmt w:val="bullet"/>
+      <w:lvlText w:val="o"/>
+      <w:lvlJc w:val="left"/>
+      <w:pPr>
+        <w:ind w:left="1500" w:hanging="360"/>
+      </w:pPr>
+      <w:rPr>
+        <w:rFonts w:ascii="Courier New" w:hAnsi="Courier New" w:cs="Courier New" w:hint="default"/>
+      </w:rPr>
+    </w:lvl>
+    <w:lvl w:ilvl="2" w:tplc="0C0A0005" w:tentative="1">
+      <w:start w:val="1"/>
+      <w:numFmt w:val="bullet"/>
+      <w:lvlText w:val=""/>
+      <w:lvlJc w:val="left"/>
+      <w:pPr>
+        <w:ind w:left="2220" w:hanging="360"/>
+      </w:pPr>
+      <w:rPr>
+        <w:rFonts w:ascii="Wingdings" w:hAnsi="Wingdings" w:hint="default"/>
+      </w:rPr>
+    </w:lvl>
+    <w:lvl w:ilvl="3" w:tplc="0C0A0001" w:tentative="1">
+      <w:start w:val="1"/>
+      <w:numFmt w:val="bullet"/>
+      <w:lvlText w:val=""/>
+      <w:lvlJc w:val="left"/>
+      <w:pPr>
+        <w:ind w:left="2940" w:hanging="360"/>
+      </w:pPr>
+      <w:rPr>
+        <w:rFonts w:ascii="Symbol" w:hAnsi="Symbol" w:hint="default"/>
+      </w:rPr>
+    </w:lvl>
+    <w:lvl w:ilvl="4" w:tplc="0C0A0003" w:tentative="1">
+      <w:start w:val="1"/>
+      <w:numFmt w:val="bullet"/>
+      <w:lvlText w:val="o"/>
+      <w:lvlJc w:val="left"/>
+      <w:pPr>
+        <w:ind w:left="3660" w:hanging="360"/>
+      </w:pPr>
+      <w:rPr>
+        <w:rFonts w:ascii="Courier New" w:hAnsi="Courier New" w:cs="Courier New" w:hint="default"/>
+      </w:rPr>
+    </w:lvl>
+    <w:lvl w:ilvl="5" w:tplc="0C0A0005" w:tentative="1">
+      <w:start w:val="1"/>
+      <w:numFmt w:val="bullet"/>
+      <w:lvlText w:val=""/>
+      <w:lvlJc w:val="left"/>
+      <w:pPr>
+        <w:ind w:left="4380" w:hanging="360"/>
+      </w:pPr>
+      <w:rPr>
+        <w:rFonts w:ascii="Wingdings" w:hAnsi="Wingdings" w:hint="default"/>
+      </w:rPr>
+    </w:lvl>
+    <w:lvl w:ilvl="6" w:tplc="0C0A0001" w:tentative="1">
+      <w:start w:val="1"/>
+      <w:numFmt w:val="bullet"/>
+      <w:lvlText w:val=""/>
+      <w:lvlJc w:val="left"/>
+      <w:pPr>
+        <w:ind w:left="5100" w:hanging="360"/>
+      </w:pPr>
+      <w:rPr>
+        <w:rFonts w:ascii="Symbol" w:hAnsi="Symbol" w:hint="default"/>
+      </w:rPr>
+    </w:lvl>
+    <w:lvl w:ilvl="7" w:tplc="0C0A0003" w:tentative="1">
+      <w:start w:val="1"/>
+      <w:numFmt w:val="bullet"/>
+      <w:lvlText w:val="o"/>
+      <w:lvlJc w:val="left"/>
+      <w:pPr>
+        <w:ind w:left="5820" w:hanging="360"/>
+      </w:pPr>
+      <w:rPr>
+        <w:rFonts w:ascii="Courier New" w:hAnsi="Courier New" w:cs="Courier New" w:hint="default"/>
+      </w:rPr>
+    </w:lvl>
+    <w:lvl w:ilvl="8" w:tplc="0C0A0005" w:tentative="1">
+      <w:start w:val="1"/>
+      <w:numFmt w:val="bullet"/>
+      <w:lvlText w:val=""/>
+      <w:lvlJc w:val="left"/>
+      <w:pPr>
+        <w:ind w:left="6540" w:hanging="360"/>
+      </w:pPr>
+      <w:rPr>
+        <w:rFonts w:ascii="Wingdings" w:hAnsi="Wingdings" w:hint="default"/>
+      </w:rPr>
+    </w:lvl>
+  </w:abstractNum>
+  <w:abstractNum w:abstractNumId="32" w15:restartNumberingAfterBreak="0">
     <w:nsid w:val="69FE079E"/>
     <w:multiLevelType w:val="multilevel"/>
     <w:tmpl w:val="6F98B85C"/>
@@ -20233,7 +19550,7 @@
       </w:pPr>
     </w:lvl>
   </w:abstractNum>
-  <w:abstractNum w:abstractNumId="30" w15:restartNumberingAfterBreak="0">
+  <w:abstractNum w:abstractNumId="33" w15:restartNumberingAfterBreak="0">
     <w:nsid w:val="6EE81C75"/>
     <w:multiLevelType w:val="hybridMultilevel"/>
     <w:tmpl w:val="DE64537A"/>
@@ -20345,7 +19662,7 @@
       </w:rPr>
     </w:lvl>
   </w:abstractNum>
-  <w:abstractNum w:abstractNumId="31" w15:restartNumberingAfterBreak="0">
+  <w:abstractNum w:abstractNumId="34" w15:restartNumberingAfterBreak="0">
     <w:nsid w:val="792E19D4"/>
     <w:multiLevelType w:val="hybridMultilevel"/>
     <w:tmpl w:val="B2B65F92"/>
@@ -20458,7 +19775,7 @@
       </w:rPr>
     </w:lvl>
   </w:abstractNum>
-  <w:abstractNum w:abstractNumId="32" w15:restartNumberingAfterBreak="0">
+  <w:abstractNum w:abstractNumId="35" w15:restartNumberingAfterBreak="0">
     <w:nsid w:val="7AB1FD5C"/>
     <w:multiLevelType w:val="hybridMultilevel"/>
     <w:tmpl w:val="FFFFFFFF"/>
@@ -20509,7 +19826,7 @@
       <w:lvlJc w:val="left"/>
     </w:lvl>
   </w:abstractNum>
-  <w:abstractNum w:abstractNumId="33" w15:restartNumberingAfterBreak="0">
+  <w:abstractNum w:abstractNumId="36" w15:restartNumberingAfterBreak="0">
     <w:nsid w:val="7B26370E"/>
     <w:multiLevelType w:val="hybridMultilevel"/>
     <w:tmpl w:val="8278DD42"/>
@@ -20622,7 +19939,7 @@
       </w:rPr>
     </w:lvl>
   </w:abstractNum>
-  <w:abstractNum w:abstractNumId="34" w15:restartNumberingAfterBreak="0">
+  <w:abstractNum w:abstractNumId="37" w15:restartNumberingAfterBreak="0">
     <w:nsid w:val="7D9E71B6"/>
     <w:multiLevelType w:val="hybridMultilevel"/>
     <w:tmpl w:val="4FC48EB0"/>
@@ -20735,7 +20052,7 @@
       </w:rPr>
     </w:lvl>
   </w:abstractNum>
-  <w:abstractNum w:abstractNumId="35" w15:restartNumberingAfterBreak="0">
+  <w:abstractNum w:abstractNumId="38" w15:restartNumberingAfterBreak="0">
     <w:nsid w:val="7E7D6511"/>
     <w:multiLevelType w:val="hybridMultilevel"/>
     <w:tmpl w:val="F70C2CB4"/>
@@ -20858,58 +20175,58 @@
     <w:abstractNumId w:val="8"/>
   </w:num>
   <w:num w:numId="4">
-    <w:abstractNumId w:val="17"/>
+    <w:abstractNumId w:val="19"/>
   </w:num>
   <w:num w:numId="5">
-    <w:abstractNumId w:val="17"/>
+    <w:abstractNumId w:val="19"/>
   </w:num>
   <w:num w:numId="6">
-    <w:abstractNumId w:val="19"/>
+    <w:abstractNumId w:val="21"/>
   </w:num>
   <w:num w:numId="7">
-    <w:abstractNumId w:val="26"/>
+    <w:abstractNumId w:val="28"/>
   </w:num>
   <w:num w:numId="8">
-    <w:abstractNumId w:val="20"/>
+    <w:abstractNumId w:val="22"/>
   </w:num>
   <w:num w:numId="9">
-    <w:abstractNumId w:val="29"/>
+    <w:abstractNumId w:val="32"/>
   </w:num>
   <w:num w:numId="10">
     <w:abstractNumId w:val="2"/>
   </w:num>
   <w:num w:numId="11">
+    <w:abstractNumId w:val="32"/>
+  </w:num>
+  <w:num w:numId="12">
+    <w:abstractNumId w:val="19"/>
+  </w:num>
+  <w:num w:numId="13">
     <w:abstractNumId w:val="29"/>
   </w:num>
-  <w:num w:numId="12">
-    <w:abstractNumId w:val="17"/>
-  </w:num>
-  <w:num w:numId="13">
-    <w:abstractNumId w:val="27"/>
-  </w:num>
   <w:num w:numId="14">
-    <w:abstractNumId w:val="23"/>
+    <w:abstractNumId w:val="25"/>
   </w:num>
   <w:num w:numId="15">
-    <w:abstractNumId w:val="17"/>
+    <w:abstractNumId w:val="19"/>
   </w:num>
   <w:num w:numId="16">
-    <w:abstractNumId w:val="17"/>
+    <w:abstractNumId w:val="19"/>
   </w:num>
   <w:num w:numId="17">
-    <w:abstractNumId w:val="11"/>
+    <w:abstractNumId w:val="12"/>
   </w:num>
   <w:num w:numId="18">
-    <w:abstractNumId w:val="35"/>
+    <w:abstractNumId w:val="38"/>
   </w:num>
   <w:num w:numId="19">
-    <w:abstractNumId w:val="29"/>
+    <w:abstractNumId w:val="32"/>
   </w:num>
   <w:num w:numId="20">
-    <w:abstractNumId w:val="17"/>
+    <w:abstractNumId w:val="19"/>
   </w:num>
   <w:num w:numId="21">
-    <w:abstractNumId w:val="17"/>
+    <w:abstractNumId w:val="19"/>
     <w:lvlOverride w:ilvl="0">
       <w:startOverride w:val="1"/>
     </w:lvlOverride>
@@ -20939,7 +20256,7 @@
     </w:lvlOverride>
   </w:num>
   <w:num w:numId="22">
-    <w:abstractNumId w:val="17"/>
+    <w:abstractNumId w:val="19"/>
     <w:lvlOverride w:ilvl="0">
       <w:startOverride w:val="1"/>
     </w:lvlOverride>
@@ -20969,13 +20286,13 @@
     </w:lvlOverride>
   </w:num>
   <w:num w:numId="23">
-    <w:abstractNumId w:val="15"/>
+    <w:abstractNumId w:val="17"/>
   </w:num>
   <w:num w:numId="24">
-    <w:abstractNumId w:val="21"/>
+    <w:abstractNumId w:val="23"/>
   </w:num>
   <w:num w:numId="25">
-    <w:abstractNumId w:val="18"/>
+    <w:abstractNumId w:val="20"/>
   </w:num>
   <w:num w:numId="26">
     <w:abstractNumId w:val="7"/>
@@ -20984,10 +20301,10 @@
     <w:abstractNumId w:val="10"/>
   </w:num>
   <w:num w:numId="28">
-    <w:abstractNumId w:val="28"/>
+    <w:abstractNumId w:val="30"/>
   </w:num>
   <w:num w:numId="29">
-    <w:abstractNumId w:val="12"/>
+    <w:abstractNumId w:val="13"/>
   </w:num>
   <w:num w:numId="30">
     <w:abstractNumId w:val="1"/>
@@ -20996,22 +20313,22 @@
     <w:abstractNumId w:val="0"/>
   </w:num>
   <w:num w:numId="32">
-    <w:abstractNumId w:val="32"/>
+    <w:abstractNumId w:val="35"/>
   </w:num>
   <w:num w:numId="33">
-    <w:abstractNumId w:val="22"/>
+    <w:abstractNumId w:val="24"/>
   </w:num>
   <w:num w:numId="34">
+    <w:abstractNumId w:val="18"/>
+  </w:num>
+  <w:num w:numId="35">
     <w:abstractNumId w:val="16"/>
   </w:num>
-  <w:num w:numId="35">
-    <w:abstractNumId w:val="14"/>
-  </w:num>
   <w:num w:numId="36">
-    <w:abstractNumId w:val="30"/>
+    <w:abstractNumId w:val="33"/>
   </w:num>
   <w:num w:numId="37">
-    <w:abstractNumId w:val="29"/>
+    <w:abstractNumId w:val="32"/>
     <w:lvlOverride w:ilvl="0">
       <w:startOverride w:val="1"/>
     </w:lvlOverride>
@@ -21041,10 +20358,10 @@
     </w:lvlOverride>
   </w:num>
   <w:num w:numId="38">
-    <w:abstractNumId w:val="31"/>
+    <w:abstractNumId w:val="34"/>
   </w:num>
   <w:num w:numId="39">
-    <w:abstractNumId w:val="24"/>
+    <w:abstractNumId w:val="26"/>
   </w:num>
   <w:num w:numId="40">
     <w:abstractNumId w:val="4"/>
@@ -21053,19 +20370,28 @@
     <w:abstractNumId w:val="9"/>
   </w:num>
   <w:num w:numId="42">
-    <w:abstractNumId w:val="33"/>
+    <w:abstractNumId w:val="36"/>
   </w:num>
   <w:num w:numId="43">
-    <w:abstractNumId w:val="25"/>
+    <w:abstractNumId w:val="27"/>
   </w:num>
   <w:num w:numId="44">
-    <w:abstractNumId w:val="13"/>
+    <w:abstractNumId w:val="15"/>
   </w:num>
   <w:num w:numId="45">
     <w:abstractNumId w:val="6"/>
   </w:num>
   <w:num w:numId="46">
-    <w:abstractNumId w:val="34"/>
+    <w:abstractNumId w:val="37"/>
+  </w:num>
+  <w:num w:numId="47">
+    <w:abstractNumId w:val="31"/>
+  </w:num>
+  <w:num w:numId="48">
+    <w:abstractNumId w:val="11"/>
+  </w:num>
+  <w:num w:numId="49">
+    <w:abstractNumId w:val="14"/>
   </w:num>
 </w:numbering>
 </file>
@@ -21568,6 +20894,7 @@
   <w:style w:type="character" w:default="1" w:styleId="Fuentedeprrafopredeter">
     <w:name w:val="Default Paragraph Font"/>
     <w:uiPriority w:val="1"/>
+    <w:semiHidden/>
     <w:unhideWhenUsed/>
   </w:style>
   <w:style w:type="table" w:default="1" w:styleId="Tablanormal">
@@ -22268,6 +21595,18 @@
       <w:lang w:eastAsia="en-US"/>
     </w:rPr>
   </w:style>
+  <w:style w:type="character" w:styleId="Mencinsinresolver">
+    <w:name w:val="Unresolved Mention"/>
+    <w:basedOn w:val="Fuentedeprrafopredeter"/>
+    <w:uiPriority w:val="99"/>
+    <w:semiHidden/>
+    <w:unhideWhenUsed/>
+    <w:rsid w:val="007E268D"/>
+    <w:rPr>
+      <w:color w:val="605E5C"/>
+      <w:shd w:val="clear" w:color="auto" w:fill="E1DFDD"/>
+    </w:rPr>
+  </w:style>
 </w:styles>
 </file>
 

</xml_diff>

<commit_message>
Añado modificaciones de Rafaela
</commit_message>
<xml_diff>
--- a/Documentacion/PADEL RAC_Proyecto TFC _v3.docx
+++ b/Documentacion/PADEL RAC_Proyecto TFC _v3.docx
@@ -1658,25 +1658,7 @@
           <w:szCs w:val="22"/>
           <w:shd w:val="clear" w:color="auto" w:fill="auto"/>
         </w:rPr>
-        <w:t>s</w:t>
-      </w:r>
-      <w:r>
-        <w:rPr>
-          <w:noProof w:val="0"/>
-          <w:color w:val="000000"/>
-          <w:szCs w:val="22"/>
-          <w:shd w:val="clear" w:color="auto" w:fill="auto"/>
-        </w:rPr>
-        <w:t>ituaciones</w:t>
-      </w:r>
-      <w:r>
-        <w:rPr>
-          <w:noProof w:val="0"/>
-          <w:color w:val="000000"/>
-          <w:szCs w:val="22"/>
-          <w:shd w:val="clear" w:color="auto" w:fill="auto"/>
-        </w:rPr>
-        <w:t>:</w:t>
+        <w:t>situaciones:</w:t>
       </w:r>
     </w:p>
     <w:p>
@@ -1697,21 +1679,7 @@
           <w:rFonts w:ascii="Times New Roman" w:hAnsi="Times New Roman" w:cs="Times New Roman"/>
           <w:color w:val="000000"/>
         </w:rPr>
-        <w:t>Los requerimientos cambian constantemente; el cliente, al cual hemos presentado el</w:t>
-      </w:r>
-      <w:r>
-        <w:rPr>
-          <w:rFonts w:ascii="Times New Roman" w:hAnsi="Times New Roman" w:cs="Times New Roman"/>
-          <w:color w:val="000000"/>
-        </w:rPr>
-        <w:t xml:space="preserve"> proyecto</w:t>
-      </w:r>
-      <w:r>
-        <w:rPr>
-          <w:rFonts w:ascii="Times New Roman" w:hAnsi="Times New Roman" w:cs="Times New Roman"/>
-          <w:color w:val="000000"/>
-        </w:rPr>
-        <w:t xml:space="preserve"> actual quiere cambios que debemos aplicar.</w:t>
+        <w:t>Los requerimientos cambian constantemente; el cliente, al cual hemos presentado el proyecto actual quiere cambios que debemos aplicar.</w:t>
       </w:r>
     </w:p>
     <w:p>
@@ -1732,35 +1700,7 @@
           <w:rFonts w:ascii="Times New Roman" w:hAnsi="Times New Roman" w:cs="Times New Roman"/>
           <w:color w:val="000000"/>
         </w:rPr>
-        <w:t>Queremos una arquitectura flexible; hace unos años no pensábamos en tener clientes</w:t>
-      </w:r>
-      <w:r>
-        <w:rPr>
-          <w:rFonts w:ascii="Times New Roman" w:hAnsi="Times New Roman" w:cs="Times New Roman"/>
-          <w:color w:val="000000"/>
-        </w:rPr>
-        <w:t xml:space="preserve"> </w:t>
-      </w:r>
-      <w:r>
-        <w:rPr>
-          <w:rFonts w:ascii="Times New Roman" w:hAnsi="Times New Roman" w:cs="Times New Roman"/>
-          <w:color w:val="000000"/>
-        </w:rPr>
-        <w:t>móviles y la pregunta que nos hacemos todos es que nos deparará el futuro. Nuestra</w:t>
-      </w:r>
-      <w:r>
-        <w:rPr>
-          <w:rFonts w:ascii="Times New Roman" w:hAnsi="Times New Roman" w:cs="Times New Roman"/>
-          <w:color w:val="000000"/>
-        </w:rPr>
-        <w:t xml:space="preserve"> </w:t>
-      </w:r>
-      <w:r>
-        <w:rPr>
-          <w:rFonts w:ascii="Times New Roman" w:hAnsi="Times New Roman" w:cs="Times New Roman"/>
-          <w:color w:val="000000"/>
-        </w:rPr>
-        <w:t>aplicación debe estar preparada para adoptar esos cambios.</w:t>
+        <w:t>Queremos una arquitectura flexible; hace unos años no pensábamos en tener clientes móviles y la pregunta que nos hacemos todos es que nos deparará el futuro. Nuestra aplicación debe estar preparada para adoptar esos cambios.</w:t>
       </w:r>
     </w:p>
     <w:p>
@@ -2318,15 +2258,7 @@
           <w:color w:val="000000"/>
           <w:lang w:val="en-GB"/>
         </w:rPr>
-        <w:t>R</w:t>
-      </w:r>
-      <w:r>
-        <w:rPr>
-          <w:rFonts w:ascii="Times New Roman" w:hAnsi="Times New Roman" w:cs="Times New Roman"/>
-          <w:color w:val="000000"/>
-          <w:lang w:val="en-GB"/>
-        </w:rPr>
-        <w:t>equirements are constantly changing; the client, to whom we have presented the current project, wants changes that we must apply.</w:t>
+        <w:t>Requirements are constantly changing; the client, to whom we have presented the current project, wants changes that we must apply.</w:t>
       </w:r>
     </w:p>
     <w:p>
@@ -2479,6 +2411,206 @@
         <w:adjustRightInd w:val="0"/>
         <w:spacing w:line="240" w:lineRule="auto"/>
         <w:jc w:val="left"/>
+      </w:pPr>
+      <w:r>
+        <w:t xml:space="preserve">Para estos agradecimientos tratamos de encontrar una frase que resumiera el esfuerzo de estos dos años que termina con este proyecto. </w:t>
+      </w:r>
+    </w:p>
+    <w:p>
+      <w:pPr>
+        <w:autoSpaceDE w:val="0"/>
+        <w:autoSpaceDN w:val="0"/>
+        <w:adjustRightInd w:val="0"/>
+        <w:spacing w:line="240" w:lineRule="auto"/>
+        <w:jc w:val="left"/>
+      </w:pPr>
+    </w:p>
+    <w:p>
+      <w:pPr>
+        <w:autoSpaceDE w:val="0"/>
+        <w:autoSpaceDN w:val="0"/>
+        <w:adjustRightInd w:val="0"/>
+        <w:spacing w:line="240" w:lineRule="auto"/>
+        <w:jc w:val="left"/>
+      </w:pPr>
+      <w:r>
+        <w:t>Tras analizar varias situaciones nos dimos cuenta que el esfuerzo individual ha sido importante, el sacrificio y constancia muy necesarios pero sobre todo hemos aprendido  que en esta profesión sin un buen equipo no hay futuro.</w:t>
+      </w:r>
+    </w:p>
+    <w:p>
+      <w:pPr>
+        <w:autoSpaceDE w:val="0"/>
+        <w:autoSpaceDN w:val="0"/>
+        <w:adjustRightInd w:val="0"/>
+        <w:spacing w:line="240" w:lineRule="auto"/>
+        <w:jc w:val="left"/>
+      </w:pPr>
+    </w:p>
+    <w:p>
+      <w:pPr>
+        <w:autoSpaceDE w:val="0"/>
+        <w:autoSpaceDN w:val="0"/>
+        <w:adjustRightInd w:val="0"/>
+        <w:spacing w:line="240" w:lineRule="auto"/>
+        <w:jc w:val="left"/>
+      </w:pPr>
+      <w:r>
+        <w:t>Por ello nos quedamos con la que más nos representa y resume esta etapa formativa que culmina con este proyecto.</w:t>
+      </w:r>
+    </w:p>
+    <w:p>
+      <w:pPr>
+        <w:autoSpaceDE w:val="0"/>
+        <w:autoSpaceDN w:val="0"/>
+        <w:adjustRightInd w:val="0"/>
+        <w:spacing w:line="240" w:lineRule="auto"/>
+        <w:jc w:val="left"/>
+      </w:pPr>
+    </w:p>
+    <w:p>
+      <w:pPr>
+        <w:autoSpaceDE w:val="0"/>
+        <w:autoSpaceDN w:val="0"/>
+        <w:adjustRightInd w:val="0"/>
+        <w:spacing w:line="240" w:lineRule="auto"/>
+        <w:jc w:val="left"/>
+      </w:pPr>
+    </w:p>
+    <w:p>
+      <w:pPr>
+        <w:autoSpaceDE w:val="0"/>
+        <w:autoSpaceDN w:val="0"/>
+        <w:adjustRightInd w:val="0"/>
+        <w:spacing w:line="240" w:lineRule="auto"/>
+        <w:jc w:val="left"/>
+      </w:pPr>
+      <w:r>
+        <w:t>“</w:t>
+      </w:r>
+      <w:r>
+        <w:rPr>
+          <w:b/>
+          <w:bCs/>
+          <w:i/>
+          <w:iCs/>
+        </w:rPr>
+        <w:t>EL TALENTO GANA PARTIDOS, PERO EL TRABAJO EN EQUIPO Y LA INTELIGENCIA GANA CAMPEONATOS</w:t>
+      </w:r>
+      <w:r>
+        <w:rPr>
+          <w:b/>
+          <w:bCs/>
+          <w:i/>
+          <w:iCs/>
+        </w:rPr>
+        <w:t>”</w:t>
+      </w:r>
+    </w:p>
+    <w:p>
+      <w:pPr>
+        <w:autoSpaceDE w:val="0"/>
+        <w:autoSpaceDN w:val="0"/>
+        <w:adjustRightInd w:val="0"/>
+        <w:spacing w:line="240" w:lineRule="auto"/>
+        <w:jc w:val="left"/>
+      </w:pPr>
+      <w:r>
+        <w:tab/>
+      </w:r>
+      <w:r>
+        <w:tab/>
+      </w:r>
+      <w:r>
+        <w:tab/>
+      </w:r>
+      <w:r>
+        <w:tab/>
+      </w:r>
+      <w:r>
+        <w:tab/>
+      </w:r>
+      <w:r>
+        <w:tab/>
+      </w:r>
+      <w:r>
+        <w:tab/>
+      </w:r>
+      <w:r>
+        <w:tab/>
+      </w:r>
+      <w:r>
+        <w:tab/>
+        <w:t>Michel Jordan</w:t>
+      </w:r>
+    </w:p>
+    <w:p>
+      <w:pPr>
+        <w:autoSpaceDE w:val="0"/>
+        <w:autoSpaceDN w:val="0"/>
+        <w:adjustRightInd w:val="0"/>
+        <w:spacing w:line="240" w:lineRule="auto"/>
+        <w:jc w:val="left"/>
+      </w:pPr>
+    </w:p>
+    <w:p>
+      <w:pPr>
+        <w:autoSpaceDE w:val="0"/>
+        <w:autoSpaceDN w:val="0"/>
+        <w:adjustRightInd w:val="0"/>
+        <w:spacing w:line="240" w:lineRule="auto"/>
+        <w:jc w:val="left"/>
+      </w:pPr>
+      <w:r>
+        <w:t>Gracias a todos los que de alguna manera han hecho posible esta aventura formativa</w:t>
+      </w:r>
+      <w:r>
+        <w:t>.</w:t>
+      </w:r>
+    </w:p>
+    <w:p>
+      <w:pPr>
+        <w:autoSpaceDE w:val="0"/>
+        <w:autoSpaceDN w:val="0"/>
+        <w:adjustRightInd w:val="0"/>
+        <w:spacing w:line="240" w:lineRule="auto"/>
+        <w:jc w:val="left"/>
+      </w:pPr>
+    </w:p>
+    <w:p>
+      <w:pPr>
+        <w:autoSpaceDE w:val="0"/>
+        <w:autoSpaceDN w:val="0"/>
+        <w:adjustRightInd w:val="0"/>
+        <w:spacing w:line="240" w:lineRule="auto"/>
+        <w:jc w:val="left"/>
+      </w:pPr>
+      <w:r>
+        <w:t>#Familia #profesores #parejas #compañeros</w:t>
+      </w:r>
+    </w:p>
+    <w:p>
+      <w:pPr>
+        <w:autoSpaceDE w:val="0"/>
+        <w:autoSpaceDN w:val="0"/>
+        <w:adjustRightInd w:val="0"/>
+        <w:spacing w:line="240" w:lineRule="auto"/>
+        <w:jc w:val="left"/>
+      </w:pPr>
+    </w:p>
+    <w:p>
+      <w:pPr>
+        <w:autoSpaceDE w:val="0"/>
+        <w:autoSpaceDN w:val="0"/>
+        <w:adjustRightInd w:val="0"/>
+        <w:spacing w:line="240" w:lineRule="auto"/>
+        <w:jc w:val="left"/>
+      </w:pPr>
+      <w:r>
+        <w:t>Gracias.</w:t>
+      </w:r>
+    </w:p>
+    <w:p>
+      <w:pPr>
         <w:rPr>
           <w:rFonts w:eastAsia="Times New Roman"/>
           <w:noProof w:val="0"/>
@@ -2486,15 +2618,6 @@
           <w:shd w:val="clear" w:color="auto" w:fill="auto"/>
         </w:rPr>
       </w:pPr>
-      <w:r>
-        <w:t>Es de bien nacidos el ser agradecidos”. Puede ir en algún orden (de más a</w:t>
-      </w:r>
-      <w:r>
-        <w:t xml:space="preserve"> </w:t>
-      </w:r>
-      <w:r>
-        <w:t xml:space="preserve">menos implicación directa en el proyecto: profesores y compañeros, amigos, familia) o no. </w:t>
-      </w:r>
       <w:r>
         <w:br w:type="page"/>
       </w:r>
@@ -2971,7 +3094,7 @@
       <w:r>
         <w:fldChar w:fldCharType="separate"/>
       </w:r>
-      <w:hyperlink w:anchor="_Toc105531929" w:history="1">
+      <w:hyperlink w:anchor="_Toc105690548" w:history="1">
         <w:r>
           <w:rPr>
             <w:rStyle w:val="Hipervnculo"/>
@@ -3015,7 +3138,7 @@
           <w:rPr>
             <w:webHidden/>
           </w:rPr>
-          <w:instrText xml:space="preserve"> PAGEREF _Toc105531929 \h </w:instrText>
+          <w:instrText xml:space="preserve"> PAGEREF _Toc105690548 \h </w:instrText>
         </w:r>
         <w:r>
           <w:rPr>
@@ -3058,7 +3181,7 @@
           <w:lang w:eastAsia="es-ES"/>
         </w:rPr>
       </w:pPr>
-      <w:hyperlink w:anchor="_Toc105531930" w:history="1">
+      <w:hyperlink w:anchor="_Toc105690549" w:history="1">
         <w:r>
           <w:rPr>
             <w:rStyle w:val="Hipervnculo"/>
@@ -3100,7 +3223,7 @@
           <w:rPr>
             <w:webHidden/>
           </w:rPr>
-          <w:instrText xml:space="preserve"> PAGEREF _Toc105531930 \h </w:instrText>
+          <w:instrText xml:space="preserve"> PAGEREF _Toc105690549 \h </w:instrText>
         </w:r>
         <w:r>
           <w:rPr>
@@ -3143,7 +3266,7 @@
           <w:lang w:eastAsia="es-ES"/>
         </w:rPr>
       </w:pPr>
-      <w:hyperlink w:anchor="_Toc105531931" w:history="1">
+      <w:hyperlink w:anchor="_Toc105690550" w:history="1">
         <w:r>
           <w:rPr>
             <w:rStyle w:val="Hipervnculo"/>
@@ -3185,7 +3308,7 @@
           <w:rPr>
             <w:webHidden/>
           </w:rPr>
-          <w:instrText xml:space="preserve"> PAGEREF _Toc105531931 \h </w:instrText>
+          <w:instrText xml:space="preserve"> PAGEREF _Toc105690550 \h </w:instrText>
         </w:r>
         <w:r>
           <w:rPr>
@@ -3228,7 +3351,7 @@
           <w:lang w:eastAsia="es-ES"/>
         </w:rPr>
       </w:pPr>
-      <w:hyperlink w:anchor="_Toc105531932" w:history="1">
+      <w:hyperlink w:anchor="_Toc105690551" w:history="1">
         <w:r>
           <w:rPr>
             <w:rStyle w:val="Hipervnculo"/>
@@ -3270,7 +3393,7 @@
           <w:rPr>
             <w:webHidden/>
           </w:rPr>
-          <w:instrText xml:space="preserve"> PAGEREF _Toc105531932 \h </w:instrText>
+          <w:instrText xml:space="preserve"> PAGEREF _Toc105690551 \h </w:instrText>
         </w:r>
         <w:r>
           <w:rPr>
@@ -3315,7 +3438,7 @@
           <w:lang w:eastAsia="es-ES"/>
         </w:rPr>
       </w:pPr>
-      <w:hyperlink w:anchor="_Toc105531933" w:history="1">
+      <w:hyperlink w:anchor="_Toc105690552" w:history="1">
         <w:r>
           <w:rPr>
             <w:rStyle w:val="Hipervnculo"/>
@@ -3359,7 +3482,7 @@
           <w:rPr>
             <w:webHidden/>
           </w:rPr>
-          <w:instrText xml:space="preserve"> PAGEREF _Toc105531933 \h </w:instrText>
+          <w:instrText xml:space="preserve"> PAGEREF _Toc105690552 \h </w:instrText>
         </w:r>
         <w:r>
           <w:rPr>
@@ -3402,7 +3525,7 @@
           <w:lang w:eastAsia="es-ES"/>
         </w:rPr>
       </w:pPr>
-      <w:hyperlink w:anchor="_Toc105531934" w:history="1">
+      <w:hyperlink w:anchor="_Toc105690553" w:history="1">
         <w:r>
           <w:rPr>
             <w:rStyle w:val="Hipervnculo"/>
@@ -3444,7 +3567,7 @@
           <w:rPr>
             <w:webHidden/>
           </w:rPr>
-          <w:instrText xml:space="preserve"> PAGEREF _Toc105531934 \h </w:instrText>
+          <w:instrText xml:space="preserve"> PAGEREF _Toc105690553 \h </w:instrText>
         </w:r>
         <w:r>
           <w:rPr>
@@ -3487,7 +3610,7 @@
           <w:lang w:eastAsia="es-ES"/>
         </w:rPr>
       </w:pPr>
-      <w:hyperlink w:anchor="_Toc105531935" w:history="1">
+      <w:hyperlink w:anchor="_Toc105690554" w:history="1">
         <w:r>
           <w:rPr>
             <w:rStyle w:val="Hipervnculo"/>
@@ -3529,7 +3652,7 @@
           <w:rPr>
             <w:webHidden/>
           </w:rPr>
-          <w:instrText xml:space="preserve"> PAGEREF _Toc105531935 \h </w:instrText>
+          <w:instrText xml:space="preserve"> PAGEREF _Toc105690554 \h </w:instrText>
         </w:r>
         <w:r>
           <w:rPr>
@@ -3572,7 +3695,7 @@
           <w:lang w:eastAsia="es-ES"/>
         </w:rPr>
       </w:pPr>
-      <w:hyperlink w:anchor="_Toc105531936" w:history="1">
+      <w:hyperlink w:anchor="_Toc105690555" w:history="1">
         <w:r>
           <w:rPr>
             <w:rStyle w:val="Hipervnculo"/>
@@ -3614,7 +3737,7 @@
           <w:rPr>
             <w:webHidden/>
           </w:rPr>
-          <w:instrText xml:space="preserve"> PAGEREF _Toc105531936 \h </w:instrText>
+          <w:instrText xml:space="preserve"> PAGEREF _Toc105690555 \h </w:instrText>
         </w:r>
         <w:r>
           <w:rPr>
@@ -3657,7 +3780,7 @@
           <w:lang w:eastAsia="es-ES"/>
         </w:rPr>
       </w:pPr>
-      <w:hyperlink w:anchor="_Toc105531937" w:history="1">
+      <w:hyperlink w:anchor="_Toc105690556" w:history="1">
         <w:r>
           <w:rPr>
             <w:rStyle w:val="Hipervnculo"/>
@@ -3699,7 +3822,7 @@
           <w:rPr>
             <w:webHidden/>
           </w:rPr>
-          <w:instrText xml:space="preserve"> PAGEREF _Toc105531937 \h </w:instrText>
+          <w:instrText xml:space="preserve"> PAGEREF _Toc105690556 \h </w:instrText>
         </w:r>
         <w:r>
           <w:rPr>
@@ -3742,7 +3865,7 @@
           <w:lang w:eastAsia="es-ES"/>
         </w:rPr>
       </w:pPr>
-      <w:hyperlink w:anchor="_Toc105531938" w:history="1">
+      <w:hyperlink w:anchor="_Toc105690557" w:history="1">
         <w:r>
           <w:rPr>
             <w:rStyle w:val="Hipervnculo"/>
@@ -3784,7 +3907,7 @@
           <w:rPr>
             <w:webHidden/>
           </w:rPr>
-          <w:instrText xml:space="preserve"> PAGEREF _Toc105531938 \h </w:instrText>
+          <w:instrText xml:space="preserve"> PAGEREF _Toc105690557 \h </w:instrText>
         </w:r>
         <w:r>
           <w:rPr>
@@ -3827,7 +3950,7 @@
           <w:lang w:eastAsia="es-ES"/>
         </w:rPr>
       </w:pPr>
-      <w:hyperlink w:anchor="_Toc105531939" w:history="1">
+      <w:hyperlink w:anchor="_Toc105690558" w:history="1">
         <w:r>
           <w:rPr>
             <w:rStyle w:val="Hipervnculo"/>
@@ -3854,7 +3977,7 @@
           <w:rPr>
             <w:webHidden/>
           </w:rPr>
-          <w:instrText xml:space="preserve"> PAGEREF _Toc105531939 \h </w:instrText>
+          <w:instrText xml:space="preserve"> PAGEREF _Toc105690558 \h </w:instrText>
         </w:r>
         <w:r>
           <w:rPr>
@@ -3897,7 +4020,7 @@
           <w:lang w:eastAsia="es-ES"/>
         </w:rPr>
       </w:pPr>
-      <w:hyperlink w:anchor="_Toc105531940" w:history="1">
+      <w:hyperlink w:anchor="_Toc105690559" w:history="1">
         <w:r>
           <w:rPr>
             <w:rStyle w:val="Hipervnculo"/>
@@ -3924,7 +4047,7 @@
           <w:rPr>
             <w:webHidden/>
           </w:rPr>
-          <w:instrText xml:space="preserve"> PAGEREF _Toc105531940 \h </w:instrText>
+          <w:instrText xml:space="preserve"> PAGEREF _Toc105690559 \h </w:instrText>
         </w:r>
         <w:r>
           <w:rPr>
@@ -3967,7 +4090,7 @@
           <w:lang w:eastAsia="es-ES"/>
         </w:rPr>
       </w:pPr>
-      <w:hyperlink w:anchor="_Toc105531941" w:history="1">
+      <w:hyperlink w:anchor="_Toc105690560" w:history="1">
         <w:r>
           <w:rPr>
             <w:rStyle w:val="Hipervnculo"/>
@@ -4009,7 +4132,7 @@
           <w:rPr>
             <w:webHidden/>
           </w:rPr>
-          <w:instrText xml:space="preserve"> PAGEREF _Toc105531941 \h </w:instrText>
+          <w:instrText xml:space="preserve"> PAGEREF _Toc105690560 \h </w:instrText>
         </w:r>
         <w:r>
           <w:rPr>
@@ -4052,7 +4175,7 @@
           <w:lang w:eastAsia="es-ES"/>
         </w:rPr>
       </w:pPr>
-      <w:hyperlink w:anchor="_Toc105531942" w:history="1">
+      <w:hyperlink w:anchor="_Toc105690561" w:history="1">
         <w:r>
           <w:rPr>
             <w:rStyle w:val="Hipervnculo"/>
@@ -4094,7 +4217,7 @@
           <w:rPr>
             <w:webHidden/>
           </w:rPr>
-          <w:instrText xml:space="preserve"> PAGEREF _Toc105531942 \h </w:instrText>
+          <w:instrText xml:space="preserve"> PAGEREF _Toc105690561 \h </w:instrText>
         </w:r>
         <w:r>
           <w:rPr>
@@ -4139,7 +4262,7 @@
           <w:lang w:eastAsia="es-ES"/>
         </w:rPr>
       </w:pPr>
-      <w:hyperlink w:anchor="_Toc105531943" w:history="1">
+      <w:hyperlink w:anchor="_Toc105690562" w:history="1">
         <w:r>
           <w:rPr>
             <w:rStyle w:val="Hipervnculo"/>
@@ -4183,7 +4306,7 @@
           <w:rPr>
             <w:webHidden/>
           </w:rPr>
-          <w:instrText xml:space="preserve"> PAGEREF _Toc105531943 \h </w:instrText>
+          <w:instrText xml:space="preserve"> PAGEREF _Toc105690562 \h </w:instrText>
         </w:r>
         <w:r>
           <w:rPr>
@@ -4226,7 +4349,7 @@
           <w:lang w:eastAsia="es-ES"/>
         </w:rPr>
       </w:pPr>
-      <w:hyperlink w:anchor="_Toc105531944" w:history="1">
+      <w:hyperlink w:anchor="_Toc105690563" w:history="1">
         <w:r>
           <w:rPr>
             <w:rStyle w:val="Hipervnculo"/>
@@ -4268,7 +4391,7 @@
           <w:rPr>
             <w:webHidden/>
           </w:rPr>
-          <w:instrText xml:space="preserve"> PAGEREF _Toc105531944 \h </w:instrText>
+          <w:instrText xml:space="preserve"> PAGEREF _Toc105690563 \h </w:instrText>
         </w:r>
         <w:r>
           <w:rPr>
@@ -4311,7 +4434,7 @@
           <w:lang w:eastAsia="es-ES"/>
         </w:rPr>
       </w:pPr>
-      <w:hyperlink w:anchor="_Toc105531945" w:history="1">
+      <w:hyperlink w:anchor="_Toc105690564" w:history="1">
         <w:r>
           <w:rPr>
             <w:rStyle w:val="Hipervnculo"/>
@@ -4353,7 +4476,7 @@
           <w:rPr>
             <w:webHidden/>
           </w:rPr>
-          <w:instrText xml:space="preserve"> PAGEREF _Toc105531945 \h </w:instrText>
+          <w:instrText xml:space="preserve"> PAGEREF _Toc105690564 \h </w:instrText>
         </w:r>
         <w:r>
           <w:rPr>
@@ -4370,7 +4493,7 @@
           <w:rPr>
             <w:webHidden/>
           </w:rPr>
-          <w:t>23</w:t>
+          <w:t>24</w:t>
         </w:r>
         <w:r>
           <w:rPr>
@@ -4398,7 +4521,7 @@
           <w:lang w:eastAsia="es-ES"/>
         </w:rPr>
       </w:pPr>
-      <w:hyperlink w:anchor="_Toc105531946" w:history="1">
+      <w:hyperlink w:anchor="_Toc105690565" w:history="1">
         <w:r>
           <w:rPr>
             <w:rStyle w:val="Hipervnculo"/>
@@ -4442,7 +4565,7 @@
           <w:rPr>
             <w:webHidden/>
           </w:rPr>
-          <w:instrText xml:space="preserve"> PAGEREF _Toc105531946 \h </w:instrText>
+          <w:instrText xml:space="preserve"> PAGEREF _Toc105690565 \h </w:instrText>
         </w:r>
         <w:r>
           <w:rPr>
@@ -4485,7 +4608,7 @@
           <w:lang w:eastAsia="es-ES"/>
         </w:rPr>
       </w:pPr>
-      <w:hyperlink w:anchor="_Toc105531947" w:history="1">
+      <w:hyperlink w:anchor="_Toc105690566" w:history="1">
         <w:r>
           <w:rPr>
             <w:rStyle w:val="Hipervnculo"/>
@@ -4527,7 +4650,7 @@
           <w:rPr>
             <w:webHidden/>
           </w:rPr>
-          <w:instrText xml:space="preserve"> PAGEREF _Toc105531947 \h </w:instrText>
+          <w:instrText xml:space="preserve"> PAGEREF _Toc105690566 \h </w:instrText>
         </w:r>
         <w:r>
           <w:rPr>
@@ -4570,7 +4693,7 @@
           <w:lang w:eastAsia="es-ES"/>
         </w:rPr>
       </w:pPr>
-      <w:hyperlink w:anchor="_Toc105531948" w:history="1">
+      <w:hyperlink w:anchor="_Toc105690567" w:history="1">
         <w:r>
           <w:rPr>
             <w:rStyle w:val="Hipervnculo"/>
@@ -4612,7 +4735,7 @@
           <w:rPr>
             <w:webHidden/>
           </w:rPr>
-          <w:instrText xml:space="preserve"> PAGEREF _Toc105531948 \h </w:instrText>
+          <w:instrText xml:space="preserve"> PAGEREF _Toc105690567 \h </w:instrText>
         </w:r>
         <w:r>
           <w:rPr>
@@ -4657,7 +4780,7 @@
           <w:lang w:eastAsia="es-ES"/>
         </w:rPr>
       </w:pPr>
-      <w:hyperlink w:anchor="_Toc105531949" w:history="1">
+      <w:hyperlink w:anchor="_Toc105690568" w:history="1">
         <w:r>
           <w:rPr>
             <w:rStyle w:val="Hipervnculo"/>
@@ -4701,7 +4824,7 @@
           <w:rPr>
             <w:webHidden/>
           </w:rPr>
-          <w:instrText xml:space="preserve"> PAGEREF _Toc105531949 \h </w:instrText>
+          <w:instrText xml:space="preserve"> PAGEREF _Toc105690568 \h </w:instrText>
         </w:r>
         <w:r>
           <w:rPr>
@@ -4744,7 +4867,7 @@
           <w:lang w:eastAsia="es-ES"/>
         </w:rPr>
       </w:pPr>
-      <w:hyperlink w:anchor="_Toc105531950" w:history="1">
+      <w:hyperlink w:anchor="_Toc105690569" w:history="1">
         <w:r>
           <w:rPr>
             <w:rStyle w:val="Hipervnculo"/>
@@ -4786,7 +4909,7 @@
           <w:rPr>
             <w:webHidden/>
           </w:rPr>
-          <w:instrText xml:space="preserve"> PAGEREF _Toc105531950 \h </w:instrText>
+          <w:instrText xml:space="preserve"> PAGEREF _Toc105690569 \h </w:instrText>
         </w:r>
         <w:r>
           <w:rPr>
@@ -4896,7 +5019,7 @@
         <w:fldChar w:fldCharType="begin"/>
       </w:r>
       <w:r>
-        <w:instrText xml:space="preserve"> PAGEREF _Toc105531907 \h </w:instrText>
+        <w:instrText xml:space="preserve"> PAGEREF _Toc105690570 \h </w:instrText>
       </w:r>
       <w:r>
         <w:fldChar w:fldCharType="separate"/>
@@ -4931,7 +5054,7 @@
         <w:fldChar w:fldCharType="begin"/>
       </w:r>
       <w:r>
-        <w:instrText xml:space="preserve"> PAGEREF _Toc105531908 \h </w:instrText>
+        <w:instrText xml:space="preserve"> PAGEREF _Toc105690571 \h </w:instrText>
       </w:r>
       <w:r>
         <w:fldChar w:fldCharType="separate"/>
@@ -4966,7 +5089,7 @@
         <w:fldChar w:fldCharType="begin"/>
       </w:r>
       <w:r>
-        <w:instrText xml:space="preserve"> PAGEREF _Toc105531909 \h </w:instrText>
+        <w:instrText xml:space="preserve"> PAGEREF _Toc105690572 \h </w:instrText>
       </w:r>
       <w:r>
         <w:fldChar w:fldCharType="separate"/>
@@ -5001,7 +5124,7 @@
         <w:fldChar w:fldCharType="begin"/>
       </w:r>
       <w:r>
-        <w:instrText xml:space="preserve"> PAGEREF _Toc105531910 \h </w:instrText>
+        <w:instrText xml:space="preserve"> PAGEREF _Toc105690573 \h </w:instrText>
       </w:r>
       <w:r>
         <w:fldChar w:fldCharType="separate"/>
@@ -5036,7 +5159,7 @@
         <w:fldChar w:fldCharType="begin"/>
       </w:r>
       <w:r>
-        <w:instrText xml:space="preserve"> PAGEREF _Toc105531911 \h </w:instrText>
+        <w:instrText xml:space="preserve"> PAGEREF _Toc105690574 \h </w:instrText>
       </w:r>
       <w:r>
         <w:fldChar w:fldCharType="separate"/>
@@ -5071,7 +5194,7 @@
         <w:fldChar w:fldCharType="begin"/>
       </w:r>
       <w:r>
-        <w:instrText xml:space="preserve"> PAGEREF _Toc105531912 \h </w:instrText>
+        <w:instrText xml:space="preserve"> PAGEREF _Toc105690575 \h </w:instrText>
       </w:r>
       <w:r>
         <w:fldChar w:fldCharType="separate"/>
@@ -5106,7 +5229,7 @@
         <w:fldChar w:fldCharType="begin"/>
       </w:r>
       <w:r>
-        <w:instrText xml:space="preserve"> PAGEREF _Toc105531913 \h </w:instrText>
+        <w:instrText xml:space="preserve"> PAGEREF _Toc105690576 \h </w:instrText>
       </w:r>
       <w:r>
         <w:fldChar w:fldCharType="separate"/>
@@ -5141,7 +5264,7 @@
         <w:fldChar w:fldCharType="begin"/>
       </w:r>
       <w:r>
-        <w:instrText xml:space="preserve"> PAGEREF _Toc105531914 \h </w:instrText>
+        <w:instrText xml:space="preserve"> PAGEREF _Toc105690577 \h </w:instrText>
       </w:r>
       <w:r>
         <w:fldChar w:fldCharType="separate"/>
@@ -5176,7 +5299,7 @@
         <w:fldChar w:fldCharType="begin"/>
       </w:r>
       <w:r>
-        <w:instrText xml:space="preserve"> PAGEREF _Toc105531915 \h </w:instrText>
+        <w:instrText xml:space="preserve"> PAGEREF _Toc105690578 \h </w:instrText>
       </w:r>
       <w:r>
         <w:fldChar w:fldCharType="separate"/>
@@ -5211,7 +5334,7 @@
         <w:fldChar w:fldCharType="begin"/>
       </w:r>
       <w:r>
-        <w:instrText xml:space="preserve"> PAGEREF _Toc105531916 \h </w:instrText>
+        <w:instrText xml:space="preserve"> PAGEREF _Toc105690579 \h </w:instrText>
       </w:r>
       <w:r>
         <w:fldChar w:fldCharType="separate"/>
@@ -5246,7 +5369,7 @@
         <w:fldChar w:fldCharType="begin"/>
       </w:r>
       <w:r>
-        <w:instrText xml:space="preserve"> PAGEREF _Toc105531917 \h </w:instrText>
+        <w:instrText xml:space="preserve"> PAGEREF _Toc105690580 \h </w:instrText>
       </w:r>
       <w:r>
         <w:fldChar w:fldCharType="separate"/>
@@ -5281,7 +5404,7 @@
         <w:fldChar w:fldCharType="begin"/>
       </w:r>
       <w:r>
-        <w:instrText xml:space="preserve"> PAGEREF _Toc105531918 \h </w:instrText>
+        <w:instrText xml:space="preserve"> PAGEREF _Toc105690581 \h </w:instrText>
       </w:r>
       <w:r>
         <w:fldChar w:fldCharType="separate"/>
@@ -5326,7 +5449,7 @@
       <w:pPr>
         <w:pStyle w:val="Ttulo1"/>
       </w:pPr>
-      <w:bookmarkStart w:id="3" w:name="_Toc105531929"/>
+      <w:bookmarkStart w:id="3" w:name="_Toc105690548"/>
       <w:r>
         <w:lastRenderedPageBreak/>
         <w:t>Introducción</w:t>
@@ -5449,7 +5572,7 @@
       <w:pPr>
         <w:pStyle w:val="Ttulo2"/>
       </w:pPr>
-      <w:bookmarkStart w:id="4" w:name="_Toc105531930"/>
+      <w:bookmarkStart w:id="4" w:name="_Toc105690549"/>
       <w:r>
         <w:t>Objetivos</w:t>
       </w:r>
@@ -5504,7 +5627,7 @@
       <w:pPr>
         <w:pStyle w:val="Ttulo2"/>
       </w:pPr>
-      <w:bookmarkStart w:id="5" w:name="_Toc105531931"/>
+      <w:bookmarkStart w:id="5" w:name="_Toc105690550"/>
       <w:r>
         <w:t>Motivaciones</w:t>
       </w:r>
@@ -5554,7 +5677,7 @@
       <w:pPr>
         <w:pStyle w:val="Ttulo2"/>
       </w:pPr>
-      <w:bookmarkStart w:id="6" w:name="_Toc105531932"/>
+      <w:bookmarkStart w:id="6" w:name="_Toc105690551"/>
       <w:r>
         <w:t>Antecedentes</w:t>
       </w:r>
@@ -5617,7 +5740,7 @@
         <w:pStyle w:val="Ttulo1"/>
       </w:pPr>
       <w:bookmarkStart w:id="7" w:name="_Toc339384394"/>
-      <w:bookmarkStart w:id="8" w:name="_Toc105531933"/>
+      <w:bookmarkStart w:id="8" w:name="_Toc105690552"/>
       <w:r>
         <w:t>DESARROLLO DE LA PRÁCTICA</w:t>
       </w:r>
@@ -5643,7 +5766,7 @@
         </w:numPr>
       </w:pPr>
       <w:bookmarkStart w:id="9" w:name="_Toc339384395"/>
-      <w:bookmarkStart w:id="10" w:name="_Toc105531934"/>
+      <w:bookmarkStart w:id="10" w:name="_Toc105690553"/>
       <w:r>
         <w:t>Material</w:t>
       </w:r>
@@ -5992,7 +6115,7 @@
           <w:numId w:val="17"/>
         </w:numPr>
       </w:pPr>
-      <w:bookmarkStart w:id="11" w:name="_Toc105531935"/>
+      <w:bookmarkStart w:id="11" w:name="_Toc105690554"/>
       <w:r>
         <w:t>Spring Framework</w:t>
       </w:r>
@@ -6581,7 +6704,7 @@
         </w:tabs>
         <w:jc w:val="center"/>
       </w:pPr>
-      <w:bookmarkStart w:id="12" w:name="_Toc105531907"/>
+      <w:bookmarkStart w:id="12" w:name="_Toc105690570"/>
       <w:r>
         <w:t>Figur</w:t>
       </w:r>
@@ -9869,7 +9992,7 @@
           <w:numId w:val="17"/>
         </w:numPr>
       </w:pPr>
-      <w:bookmarkStart w:id="13" w:name="_Toc105531936"/>
+      <w:bookmarkStart w:id="13" w:name="_Toc105690555"/>
       <w:r>
         <w:lastRenderedPageBreak/>
         <w:t>Acceso a Datos. My SQL</w:t>
@@ -10525,13 +10648,10 @@
           <w:numId w:val="17"/>
         </w:numPr>
       </w:pPr>
-      <w:bookmarkStart w:id="14" w:name="_Toc105531937"/>
+      <w:bookmarkStart w:id="14" w:name="_Toc105690556"/>
       <w:r>
         <w:lastRenderedPageBreak/>
-        <w:t>S</w:t>
-      </w:r>
-      <w:r>
-        <w:t>ervidor Apache Tomcat</w:t>
+        <w:t>Servidor Apache Tomcat</w:t>
       </w:r>
       <w:bookmarkEnd w:id="14"/>
     </w:p>
@@ -10995,7 +11115,7 @@
         </w:numPr>
       </w:pPr>
       <w:bookmarkStart w:id="15" w:name="_Toc339384396"/>
-      <w:bookmarkStart w:id="16" w:name="_Toc105531938"/>
+      <w:bookmarkStart w:id="16" w:name="_Toc105690557"/>
       <w:r>
         <w:t>Planificación</w:t>
       </w:r>
@@ -11047,9 +11167,12 @@
           <w:shd w:val="clear" w:color="auto" w:fill="auto"/>
           <w:lang w:eastAsia="es-ES"/>
         </w:rPr>
-        <w:t xml:space="preserve"> CAR se ha organizado con reuniones semanales todos los martes para plantear y </w:t>
-      </w:r>
-      <w:r>
+        <w:t xml:space="preserve"> CAR se ha organizado con reuniones semanales todos los martes para plantear y diseñar y desarrollar la aplicación.</w:t>
+      </w:r>
+    </w:p>
+    <w:p>
+      <w:pPr>
+        <w:spacing w:line="253" w:lineRule="atLeast"/>
         <w:rPr>
           <w:rFonts w:eastAsia="Times New Roman"/>
           <w:noProof w:val="0"/>
@@ -11058,9 +11181,11 @@
           <w:shd w:val="clear" w:color="auto" w:fill="auto"/>
           <w:lang w:eastAsia="es-ES"/>
         </w:rPr>
-        <w:t>diseñar y</w:t>
-      </w:r>
-      <w:r>
+      </w:pPr>
+    </w:p>
+    <w:p>
+      <w:pPr>
+        <w:spacing w:line="253" w:lineRule="atLeast"/>
         <w:rPr>
           <w:rFonts w:eastAsia="Times New Roman"/>
           <w:noProof w:val="0"/>
@@ -11069,12 +11194,8 @@
           <w:shd w:val="clear" w:color="auto" w:fill="auto"/>
           <w:lang w:eastAsia="es-ES"/>
         </w:rPr>
-        <w:t xml:space="preserve"> desarrollar la aplicación.</w:t>
-      </w:r>
-    </w:p>
-    <w:p>
-      <w:pPr>
-        <w:spacing w:line="253" w:lineRule="atLeast"/>
+      </w:pPr>
+      <w:r>
         <w:rPr>
           <w:rFonts w:eastAsia="Times New Roman"/>
           <w:noProof w:val="0"/>
@@ -11083,52 +11204,7 @@
           <w:shd w:val="clear" w:color="auto" w:fill="auto"/>
           <w:lang w:eastAsia="es-ES"/>
         </w:rPr>
-      </w:pPr>
-    </w:p>
-    <w:p>
-      <w:pPr>
-        <w:spacing w:line="253" w:lineRule="atLeast"/>
-        <w:rPr>
-          <w:rFonts w:eastAsia="Times New Roman"/>
-          <w:noProof w:val="0"/>
-          <w:color w:val="202124"/>
-          <w:szCs w:val="22"/>
-          <w:shd w:val="clear" w:color="auto" w:fill="auto"/>
-          <w:lang w:eastAsia="es-ES"/>
-        </w:rPr>
-      </w:pPr>
-      <w:r>
-        <w:rPr>
-          <w:rFonts w:eastAsia="Times New Roman"/>
-          <w:noProof w:val="0"/>
-          <w:color w:val="202124"/>
-          <w:szCs w:val="22"/>
-          <w:shd w:val="clear" w:color="auto" w:fill="auto"/>
-          <w:lang w:eastAsia="es-ES"/>
-        </w:rPr>
-        <w:t xml:space="preserve">Para el desarrollo de la aplicación hemos trabajado sobre un repositorio remoto en GitHub, donde los integrantes del equipo han podido añadir, </w:t>
-      </w:r>
-      <w:r>
-        <w:rPr>
-          <w:rFonts w:eastAsia="Times New Roman"/>
-          <w:noProof w:val="0"/>
-          <w:color w:val="202124"/>
-          <w:szCs w:val="22"/>
-          <w:shd w:val="clear" w:color="auto" w:fill="auto"/>
-          <w:lang w:eastAsia="es-ES"/>
-        </w:rPr>
-        <w:t>modificar y</w:t>
-      </w:r>
-      <w:r>
-        <w:rPr>
-          <w:rFonts w:eastAsia="Times New Roman"/>
-          <w:noProof w:val="0"/>
-          <w:color w:val="202124"/>
-          <w:szCs w:val="22"/>
-          <w:shd w:val="clear" w:color="auto" w:fill="auto"/>
-          <w:lang w:eastAsia="es-ES"/>
-        </w:rPr>
-        <w:t xml:space="preserve"> actualizar las partes de la aplicación para que esta funcione correctamente.</w:t>
+        <w:t>Para el desarrollo de la aplicación hemos trabajado sobre un repositorio remoto en GitHub, donde los integrantes del equipo han podido añadir, modificar y actualizar las partes de la aplicación para que esta funcione correctamente.</w:t>
       </w:r>
     </w:p>
     <w:p>
@@ -11213,7 +11289,7 @@
           <w:shd w:val="clear" w:color="auto" w:fill="auto"/>
           <w:lang w:eastAsia="es-ES"/>
         </w:rPr>
-        <w:t xml:space="preserve"> proceso para llevar a cabo </w:t>
+        <w:t xml:space="preserve"> para llevar a cabo </w:t>
       </w:r>
       <w:r>
         <w:rPr>
@@ -11235,448 +11311,55 @@
           <w:shd w:val="clear" w:color="auto" w:fill="auto"/>
           <w:lang w:eastAsia="es-ES"/>
         </w:rPr>
-        <w:t xml:space="preserve"> conjunto de tareas de forma regular con el objetivo principal de trabajar de manera colaborativa, para fomentar el trabajo en equipo. Con este método de trabajo lo que se pretende es alcanzar el mejor resultado de un proyecto determinado</w:t>
-      </w:r>
-    </w:p>
-    <w:p>
-      <w:pPr>
-        <w:shd w:val="clear" w:color="auto" w:fill="FFFFFF"/>
-        <w:spacing w:after="150" w:line="240" w:lineRule="auto"/>
+        <w:t xml:space="preserve"> conjunto de tareas de forma regular con el objetivo principal de trabajar de manera colaborativa, para fomentar el trabajo en equipo</w:t>
+      </w:r>
+      <w:r>
         <w:rPr>
           <w:rFonts w:eastAsia="Times New Roman"/>
-          <w:color w:val="222222"/>
-          <w:szCs w:val="22"/>
+          <w:noProof w:val="0"/>
+          <w:color w:val="202124"/>
+          <w:szCs w:val="22"/>
+          <w:shd w:val="clear" w:color="auto" w:fill="auto"/>
           <w:lang w:eastAsia="es-ES"/>
         </w:rPr>
-      </w:pPr>
-    </w:p>
-    <w:p>
-      <w:pPr>
-        <w:shd w:val="clear" w:color="auto" w:fill="FFFFFF"/>
-        <w:spacing w:after="150" w:line="240" w:lineRule="auto"/>
+        <w:t>.</w:t>
+      </w:r>
+    </w:p>
+    <w:p>
+      <w:pPr>
+        <w:spacing w:line="253" w:lineRule="atLeast"/>
         <w:rPr>
           <w:rFonts w:eastAsia="Times New Roman"/>
-          <w:color w:val="222222"/>
-          <w:szCs w:val="22"/>
+          <w:noProof w:val="0"/>
+          <w:color w:val="202124"/>
+          <w:szCs w:val="22"/>
+          <w:shd w:val="clear" w:color="auto" w:fill="auto"/>
           <w:lang w:eastAsia="es-ES"/>
         </w:rPr>
       </w:pPr>
-      <w:r>
+    </w:p>
+    <w:p>
+      <w:pPr>
+        <w:spacing w:line="253" w:lineRule="atLeast"/>
         <w:rPr>
           <w:rFonts w:eastAsia="Times New Roman"/>
-          <w:color w:val="222222"/>
-          <w:szCs w:val="22"/>
+          <w:noProof w:val="0"/>
+          <w:color w:val="202124"/>
+          <w:szCs w:val="22"/>
+          <w:shd w:val="clear" w:color="auto" w:fill="auto"/>
           <w:lang w:eastAsia="es-ES"/>
         </w:rPr>
-        <w:t xml:space="preserve">La </w:t>
-      </w:r>
-      <w:r>
+      </w:pPr>
+    </w:p>
+    <w:p>
+      <w:pPr>
+        <w:spacing w:line="253" w:lineRule="atLeast"/>
         <w:rPr>
           <w:rFonts w:eastAsia="Times New Roman"/>
-          <w:color w:val="222222"/>
-          <w:szCs w:val="22"/>
-          <w:lang w:eastAsia="es-ES"/>
-        </w:rPr>
-        <w:t>metodología Scrum pasa por diferentes fases que hacen posible que se lleve a cabo con éxito.</w:t>
-      </w:r>
-    </w:p>
-    <w:p>
-      <w:pPr>
-        <w:shd w:val="clear" w:color="auto" w:fill="FFFFFF"/>
-        <w:spacing w:after="150" w:line="240" w:lineRule="auto"/>
-        <w:rPr>
-          <w:rFonts w:eastAsia="Times New Roman"/>
-          <w:b/>
-          <w:bCs/>
-          <w:color w:val="222222"/>
-          <w:szCs w:val="22"/>
-          <w:lang w:eastAsia="es-ES"/>
-        </w:rPr>
-      </w:pPr>
-      <w:r>
-        <w:rPr>
-          <w:rFonts w:eastAsia="Times New Roman"/>
-          <w:b/>
-          <w:bCs/>
-          <w:color w:val="222222"/>
-          <w:szCs w:val="22"/>
-          <w:lang w:eastAsia="es-ES"/>
-        </w:rPr>
-        <w:t>1</w:t>
-      </w:r>
-      <w:r>
-        <w:rPr>
-          <w:rFonts w:ascii="Arial" w:eastAsia="Times New Roman" w:hAnsi="Arial" w:cs="Arial"/>
-          <w:b/>
-          <w:bCs/>
-          <w:color w:val="222222"/>
-          <w:sz w:val="27"/>
-          <w:szCs w:val="27"/>
-          <w:lang w:eastAsia="es-ES"/>
-        </w:rPr>
-        <w:t>.</w:t>
-      </w:r>
-      <w:r>
-        <w:rPr>
-          <w:rFonts w:eastAsia="Times New Roman"/>
-          <w:b/>
-          <w:bCs/>
-          <w:color w:val="222222"/>
-          <w:szCs w:val="22"/>
-          <w:lang w:eastAsia="es-ES"/>
-        </w:rPr>
-        <w:t xml:space="preserve"> Planificación: Product Backlog</w:t>
-      </w:r>
-    </w:p>
-    <w:p>
-      <w:pPr>
-        <w:shd w:val="clear" w:color="auto" w:fill="FFFFFF"/>
-        <w:spacing w:after="150" w:line="240" w:lineRule="auto"/>
-        <w:rPr>
-          <w:rFonts w:eastAsia="Times New Roman"/>
-          <w:color w:val="222222"/>
-          <w:szCs w:val="22"/>
-          <w:lang w:eastAsia="es-ES"/>
-        </w:rPr>
-      </w:pPr>
-      <w:r>
-        <w:rPr>
-          <w:rFonts w:eastAsia="Times New Roman"/>
-          <w:color w:val="222222"/>
-          <w:szCs w:val="22"/>
-          <w:lang w:eastAsia="es-ES"/>
-        </w:rPr>
-        <w:t>El Product Backlog es la fase en la que</w:t>
-      </w:r>
-      <w:r>
-        <w:rPr>
-          <w:rFonts w:eastAsia="Times New Roman"/>
-          <w:color w:val="222222"/>
-          <w:lang w:eastAsia="es-ES"/>
-        </w:rPr>
-        <w:t xml:space="preserve"> </w:t>
-      </w:r>
-      <w:r>
-        <w:rPr>
-          <w:rFonts w:eastAsia="Times New Roman"/>
-          <w:color w:val="222222"/>
-          <w:szCs w:val="22"/>
-          <w:lang w:eastAsia="es-ES"/>
-        </w:rPr>
-        <w:t>se establecen las tareas prioritarias</w:t>
-      </w:r>
-      <w:r>
-        <w:rPr>
-          <w:rFonts w:eastAsia="Times New Roman"/>
-          <w:color w:val="222222"/>
-          <w:lang w:eastAsia="es-ES"/>
-        </w:rPr>
-        <w:t xml:space="preserve"> </w:t>
-      </w:r>
-      <w:r>
-        <w:rPr>
-          <w:rFonts w:eastAsia="Times New Roman"/>
-          <w:color w:val="222222"/>
-          <w:szCs w:val="22"/>
-          <w:lang w:eastAsia="es-ES"/>
-        </w:rPr>
-        <w:t>y donde se obtiene información breve y detallada sobre el proyecto que se va a desarrollar.</w:t>
-      </w:r>
-    </w:p>
-    <w:p>
-      <w:pPr>
-        <w:shd w:val="clear" w:color="auto" w:fill="FFFFFF"/>
-        <w:spacing w:after="150" w:line="240" w:lineRule="auto"/>
-        <w:rPr>
-          <w:rFonts w:eastAsia="Times New Roman"/>
-          <w:color w:val="222222"/>
-          <w:szCs w:val="22"/>
-          <w:lang w:eastAsia="es-ES"/>
-        </w:rPr>
-      </w:pPr>
-      <w:r>
-        <w:rPr>
-          <w:rFonts w:eastAsia="Times New Roman"/>
-          <w:color w:val="222222"/>
-          <w:szCs w:val="22"/>
-          <w:lang w:eastAsia="es-ES"/>
-        </w:rPr>
-        <w:t>El Product Backlog es necesario para poder arrancar con el primer sprint, tiene permitido cambiar y crecer tantas veces como sea necesario en función del aprendizaje adquirido en el desarrollo del producto.</w:t>
-      </w:r>
-    </w:p>
-    <w:p>
-      <w:pPr>
-        <w:shd w:val="clear" w:color="auto" w:fill="FFFFFF"/>
-        <w:spacing w:before="225" w:after="225" w:line="240" w:lineRule="auto"/>
-        <w:outlineLvl w:val="2"/>
-        <w:rPr>
-          <w:rFonts w:eastAsia="Times New Roman"/>
-          <w:b/>
-          <w:bCs/>
-          <w:color w:val="222222"/>
-          <w:szCs w:val="22"/>
-          <w:lang w:eastAsia="es-ES"/>
-        </w:rPr>
-      </w:pPr>
-      <w:bookmarkStart w:id="17" w:name="_Toc105531939"/>
-      <w:r>
-        <w:rPr>
-          <w:rFonts w:eastAsia="Times New Roman"/>
-          <w:b/>
-          <w:bCs/>
-          <w:color w:val="222222"/>
-          <w:szCs w:val="22"/>
-          <w:lang w:eastAsia="es-ES"/>
-        </w:rPr>
-        <w:t>2. Ejecución: Sprint</w:t>
-      </w:r>
-      <w:bookmarkEnd w:id="17"/>
-    </w:p>
-    <w:p>
-      <w:pPr>
-        <w:shd w:val="clear" w:color="auto" w:fill="FFFFFF"/>
-        <w:spacing w:after="150" w:line="240" w:lineRule="auto"/>
-        <w:rPr>
-          <w:rFonts w:eastAsia="Times New Roman"/>
-          <w:color w:val="222222"/>
-          <w:szCs w:val="22"/>
-          <w:lang w:eastAsia="es-ES"/>
-        </w:rPr>
-      </w:pPr>
-      <w:r>
-        <w:rPr>
-          <w:rFonts w:eastAsia="Times New Roman"/>
-          <w:color w:val="222222"/>
-          <w:szCs w:val="22"/>
-          <w:lang w:eastAsia="es-ES"/>
-        </w:rPr>
-        <w:t>Dentro del método Scrum,</w:t>
-      </w:r>
-      <w:r>
-        <w:rPr>
-          <w:rFonts w:eastAsia="Times New Roman"/>
-          <w:color w:val="222222"/>
-          <w:lang w:eastAsia="es-ES"/>
-        </w:rPr>
-        <w:t xml:space="preserve"> </w:t>
-      </w:r>
-      <w:r>
-        <w:rPr>
-          <w:rFonts w:eastAsia="Times New Roman"/>
-          <w:b/>
-          <w:bCs/>
-          <w:color w:val="222222"/>
-          <w:szCs w:val="22"/>
-          <w:lang w:eastAsia="es-ES"/>
-        </w:rPr>
-        <w:t>el Sprint es el corazón</w:t>
-      </w:r>
-      <w:r>
-        <w:rPr>
-          <w:rFonts w:eastAsia="Times New Roman"/>
-          <w:color w:val="222222"/>
-          <w:szCs w:val="22"/>
-          <w:lang w:eastAsia="es-ES"/>
-        </w:rPr>
-        <w:t xml:space="preserve">, </w:t>
-      </w:r>
-      <w:r>
-        <w:rPr>
-          <w:rFonts w:eastAsia="Times New Roman"/>
-          <w:color w:val="222222"/>
-          <w:lang w:eastAsia="es-ES"/>
-        </w:rPr>
-        <w:t>es el</w:t>
-      </w:r>
-      <w:r>
-        <w:rPr>
-          <w:rFonts w:eastAsia="Times New Roman"/>
-          <w:color w:val="222222"/>
-          <w:szCs w:val="22"/>
-          <w:lang w:eastAsia="es-ES"/>
-        </w:rPr>
-        <w:t xml:space="preserve"> intervalo de tiempo que como máximo tiene una duración de un mes y en donde se produce el desarrollo de un producto que es entregable potencialmente.</w:t>
-      </w:r>
-    </w:p>
-    <w:p>
-      <w:pPr>
-        <w:shd w:val="clear" w:color="auto" w:fill="FFFFFF"/>
-        <w:spacing w:after="150" w:line="240" w:lineRule="auto"/>
-        <w:rPr>
-          <w:rFonts w:eastAsia="Times New Roman"/>
-          <w:color w:val="222222"/>
-          <w:szCs w:val="22"/>
-          <w:lang w:eastAsia="es-ES"/>
-        </w:rPr>
-      </w:pPr>
-      <w:r>
-        <w:rPr>
-          <w:rFonts w:eastAsia="Times New Roman"/>
-          <w:b/>
-          <w:bCs/>
-          <w:color w:val="222222"/>
-          <w:szCs w:val="22"/>
-          <w:lang w:eastAsia="es-ES"/>
-        </w:rPr>
-        <w:t>se puede definir el Sprint como un mini proyecto</w:t>
-      </w:r>
-      <w:r>
-        <w:rPr>
-          <w:rFonts w:eastAsia="Times New Roman"/>
-          <w:color w:val="222222"/>
-          <w:lang w:eastAsia="es-ES"/>
-        </w:rPr>
-        <w:t xml:space="preserve"> </w:t>
-      </w:r>
-      <w:r>
-        <w:rPr>
-          <w:rFonts w:eastAsia="Times New Roman"/>
-          <w:color w:val="222222"/>
-          <w:szCs w:val="22"/>
-          <w:lang w:eastAsia="es-ES"/>
-        </w:rPr>
-        <w:t>en donde el equipo de trabajo se</w:t>
-      </w:r>
-      <w:r>
-        <w:rPr>
-          <w:rFonts w:eastAsia="Times New Roman"/>
-          <w:color w:val="222222"/>
-          <w:lang w:eastAsia="es-ES"/>
-        </w:rPr>
-        <w:t>a</w:t>
-      </w:r>
-      <w:r>
-        <w:rPr>
-          <w:rFonts w:eastAsia="Times New Roman"/>
-          <w:color w:val="222222"/>
-          <w:szCs w:val="22"/>
-          <w:lang w:eastAsia="es-ES"/>
-        </w:rPr>
-        <w:t xml:space="preserve"> focaliza</w:t>
-      </w:r>
-      <w:r>
-        <w:rPr>
-          <w:rFonts w:eastAsia="Times New Roman"/>
-          <w:color w:val="222222"/>
-          <w:lang w:eastAsia="es-ES"/>
-        </w:rPr>
-        <w:t>do</w:t>
-      </w:r>
-      <w:r>
-        <w:rPr>
-          <w:rFonts w:eastAsia="Times New Roman"/>
-          <w:color w:val="222222"/>
-          <w:szCs w:val="22"/>
-          <w:lang w:eastAsia="es-ES"/>
-        </w:rPr>
-        <w:t xml:space="preserve"> en el desarrollo de tareas para alcanzar el objetivo que se ha definido previamente en el Sprint planning.</w:t>
-      </w:r>
-    </w:p>
-    <w:p>
-      <w:pPr>
-        <w:shd w:val="clear" w:color="auto" w:fill="FFFFFF"/>
-        <w:spacing w:before="225" w:after="225" w:line="240" w:lineRule="auto"/>
-        <w:outlineLvl w:val="2"/>
-        <w:rPr>
-          <w:rFonts w:eastAsia="Times New Roman"/>
-          <w:b/>
-          <w:bCs/>
-          <w:color w:val="222222"/>
-          <w:szCs w:val="22"/>
-          <w:lang w:eastAsia="es-ES"/>
-        </w:rPr>
-      </w:pPr>
-      <w:bookmarkStart w:id="18" w:name="_Toc105531940"/>
-      <w:r>
-        <w:rPr>
-          <w:rFonts w:eastAsia="Times New Roman"/>
-          <w:b/>
-          <w:bCs/>
-          <w:color w:val="222222"/>
-          <w:szCs w:val="22"/>
-          <w:lang w:eastAsia="es-ES"/>
-        </w:rPr>
-        <w:t>3. Control: Burn Down</w:t>
-      </w:r>
-      <w:bookmarkEnd w:id="18"/>
-    </w:p>
-    <w:p>
-      <w:pPr>
-        <w:shd w:val="clear" w:color="auto" w:fill="FFFFFF"/>
-        <w:spacing w:after="150" w:line="240" w:lineRule="auto"/>
-        <w:rPr>
-          <w:rFonts w:eastAsia="Times New Roman"/>
-          <w:color w:val="222222"/>
-          <w:szCs w:val="22"/>
-          <w:lang w:eastAsia="es-ES"/>
-        </w:rPr>
-      </w:pPr>
-      <w:r>
-        <w:rPr>
-          <w:rFonts w:eastAsia="Times New Roman"/>
-          <w:color w:val="222222"/>
-          <w:szCs w:val="22"/>
-          <w:lang w:eastAsia="es-ES"/>
-        </w:rPr>
-        <w:t>El Burn Down es la fase en la que</w:t>
-      </w:r>
-      <w:r>
-        <w:rPr>
-          <w:rFonts w:eastAsia="Times New Roman"/>
-          <w:color w:val="222222"/>
-          <w:lang w:eastAsia="es-ES"/>
-        </w:rPr>
-        <w:t xml:space="preserve"> </w:t>
-      </w:r>
-      <w:r>
-        <w:rPr>
-          <w:rFonts w:eastAsia="Times New Roman"/>
-          <w:b/>
-          <w:bCs/>
-          <w:color w:val="222222"/>
-          <w:szCs w:val="22"/>
-          <w:lang w:eastAsia="es-ES"/>
-        </w:rPr>
-        <w:t>se mide el progreso de un determinado proyecto</w:t>
-      </w:r>
-      <w:r>
-        <w:rPr>
-          <w:rFonts w:eastAsia="Times New Roman"/>
-          <w:color w:val="222222"/>
-          <w:lang w:eastAsia="es-ES"/>
-        </w:rPr>
-        <w:t xml:space="preserve"> </w:t>
-      </w:r>
-      <w:r>
-        <w:rPr>
-          <w:rFonts w:eastAsia="Times New Roman"/>
-          <w:color w:val="222222"/>
-          <w:szCs w:val="22"/>
-          <w:lang w:eastAsia="es-ES"/>
-        </w:rPr>
-        <w:t>Scrum. En ella, el Scrum Master será el encargado de actualizar los gráficos cuando se finalice cada uno de los Sprint.</w:t>
-      </w:r>
-    </w:p>
-    <w:p>
-      <w:pPr>
-        <w:shd w:val="clear" w:color="auto" w:fill="FFFFFF"/>
-        <w:spacing w:after="150" w:line="240" w:lineRule="auto"/>
-        <w:rPr>
-          <w:rFonts w:eastAsia="Times New Roman"/>
-          <w:color w:val="222222"/>
-          <w:szCs w:val="22"/>
-          <w:lang w:eastAsia="es-ES"/>
-        </w:rPr>
-      </w:pPr>
-    </w:p>
-    <w:p>
-      <w:pPr>
-        <w:shd w:val="clear" w:color="auto" w:fill="FFFFFF"/>
-        <w:spacing w:after="150" w:line="240" w:lineRule="auto"/>
-        <w:rPr>
-          <w:rFonts w:eastAsia="Times New Roman"/>
-          <w:color w:val="222222"/>
-          <w:szCs w:val="22"/>
+          <w:noProof w:val="0"/>
+          <w:color w:val="202124"/>
+          <w:szCs w:val="22"/>
+          <w:shd w:val="clear" w:color="auto" w:fill="auto"/>
           <w:lang w:eastAsia="es-ES"/>
         </w:rPr>
       </w:pPr>
@@ -11689,12 +11372,12 @@
           <w:numId w:val="2"/>
         </w:numPr>
       </w:pPr>
-      <w:bookmarkStart w:id="19" w:name="_Toc105531941"/>
+      <w:bookmarkStart w:id="17" w:name="_Toc105690560"/>
       <w:r>
         <w:t>Descripción del trabajo realizado</w:t>
       </w:r>
       <w:bookmarkEnd w:id="15"/>
-      <w:bookmarkEnd w:id="19"/>
+      <w:bookmarkEnd w:id="17"/>
     </w:p>
     <w:p>
       <w:pPr>
@@ -12567,6 +12250,13 @@
           <w:color w:val="000000"/>
         </w:rPr>
       </w:pPr>
+      <w:r>
+        <w:rPr>
+          <w:color w:val="000000"/>
+        </w:rPr>
+        <w:lastRenderedPageBreak/>
+        <w:t>La conexión automática es una forma de permitir que Spring satisfaga</w:t>
+      </w:r>
     </w:p>
     <w:p>
       <w:pPr>
@@ -12582,7 +12272,7 @@
         <w:rPr>
           <w:color w:val="000000"/>
         </w:rPr>
-        <w:t>La conexión automática es una forma de permitir que Spring satisfaga</w:t>
+        <w:t>automáticamente las dependencias de un bean buscando otros bean de la aplicación</w:t>
       </w:r>
     </w:p>
     <w:p>
@@ -12599,7 +12289,7 @@
         <w:rPr>
           <w:color w:val="000000"/>
         </w:rPr>
-        <w:t>automáticamente las dependencias de un bean buscando otros bean de la aplicación</w:t>
+        <w:t xml:space="preserve">que coincidan con sus necesidades. </w:t>
       </w:r>
     </w:p>
     <w:p>
@@ -12612,12 +12302,6 @@
           <w:color w:val="000000"/>
         </w:rPr>
       </w:pPr>
-      <w:r>
-        <w:rPr>
-          <w:color w:val="000000"/>
-        </w:rPr>
-        <w:t xml:space="preserve">que coincidan con sus necesidades. </w:t>
-      </w:r>
     </w:p>
     <w:p>
       <w:pPr>
@@ -12629,6 +12313,12 @@
           <w:color w:val="000000"/>
         </w:rPr>
       </w:pPr>
+      <w:r>
+        <w:rPr>
+          <w:color w:val="000000"/>
+        </w:rPr>
+        <w:t xml:space="preserve">Para indicar que debe realizarse la conexión automática se utiliza la anotación @Autowired del paquete org.springframework.beans.factor.annotation. </w:t>
+      </w:r>
     </w:p>
     <w:p>
       <w:pPr>
@@ -12640,12 +12330,6 @@
           <w:color w:val="000000"/>
         </w:rPr>
       </w:pPr>
-      <w:r>
-        <w:rPr>
-          <w:color w:val="000000"/>
-        </w:rPr>
-        <w:t xml:space="preserve">Para indicar que debe realizarse la conexión automática se utiliza la anotación @Autowired del paquete org.springframework.beans.factor.annotation. </w:t>
-      </w:r>
     </w:p>
     <w:p>
       <w:pPr>
@@ -12657,6 +12341,25 @@
           <w:color w:val="000000"/>
         </w:rPr>
       </w:pPr>
+      <w:r>
+        <w:rPr>
+          <w:color w:val="000000"/>
+        </w:rPr>
+        <w:t xml:space="preserve">Por ejemplo, en el proyecto se conecta el bean de  </w:t>
+      </w:r>
+      <w:r>
+        <w:rPr>
+          <w:color w:val="000000"/>
+          <w:shd w:val="clear" w:color="auto" w:fill="E8F2FE"/>
+        </w:rPr>
+        <w:t xml:space="preserve">IClienteService </w:t>
+      </w:r>
+      <w:r>
+        <w:rPr>
+          <w:color w:val="000000"/>
+        </w:rPr>
+        <w:t>en ClienteController.java:</w:t>
+      </w:r>
     </w:p>
     <w:p>
       <w:pPr>
@@ -12665,14 +12368,15 @@
         <w:adjustRightInd w:val="0"/>
         <w:spacing w:line="240" w:lineRule="auto"/>
         <w:rPr>
-          <w:color w:val="000000"/>
-        </w:rPr>
-      </w:pPr>
-      <w:r>
-        <w:rPr>
-          <w:color w:val="000000"/>
-        </w:rPr>
-        <w:t xml:space="preserve">Por ejemplo, en el proyecto se conecta el bean de  </w:t>
+          <w:color w:val="0000C0"/>
+          <w:shd w:val="clear" w:color="auto" w:fill="F0D8A8"/>
+        </w:rPr>
+      </w:pPr>
+      <w:r>
+        <w:rPr>
+          <w:color w:val="646464"/>
+        </w:rPr>
+        <w:t xml:space="preserve">@Autowired </w:t>
       </w:r>
       <w:r>
         <w:rPr>
@@ -12683,9 +12387,10 @@
       </w:r>
       <w:r>
         <w:rPr>
-          <w:color w:val="000000"/>
-        </w:rPr>
-        <w:t>en ClienteController.java:</w:t>
+          <w:color w:val="0000C0"/>
+          <w:shd w:val="clear" w:color="auto" w:fill="F0D8A8"/>
+        </w:rPr>
+        <w:t xml:space="preserve">clienteService </w:t>
       </w:r>
     </w:p>
     <w:p>
@@ -12695,53 +12400,10 @@
         <w:adjustRightInd w:val="0"/>
         <w:spacing w:line="240" w:lineRule="auto"/>
         <w:rPr>
-          <w:color w:val="000000"/>
-        </w:rPr>
-      </w:pPr>
-    </w:p>
-    <w:p>
-      <w:pPr>
-        <w:autoSpaceDE w:val="0"/>
-        <w:autoSpaceDN w:val="0"/>
-        <w:adjustRightInd w:val="0"/>
-        <w:spacing w:line="240" w:lineRule="auto"/>
-        <w:rPr>
           <w:color w:val="0000C0"/>
           <w:shd w:val="clear" w:color="auto" w:fill="F0D8A8"/>
         </w:rPr>
       </w:pPr>
-      <w:r>
-        <w:rPr>
-          <w:color w:val="646464"/>
-        </w:rPr>
-        <w:t xml:space="preserve">@Autowired </w:t>
-      </w:r>
-      <w:r>
-        <w:rPr>
-          <w:color w:val="000000"/>
-          <w:shd w:val="clear" w:color="auto" w:fill="E8F2FE"/>
-        </w:rPr>
-        <w:t xml:space="preserve">IClienteService </w:t>
-      </w:r>
-      <w:r>
-        <w:rPr>
-          <w:color w:val="0000C0"/>
-          <w:shd w:val="clear" w:color="auto" w:fill="F0D8A8"/>
-        </w:rPr>
-        <w:t xml:space="preserve">clienteService </w:t>
-      </w:r>
-    </w:p>
-    <w:p>
-      <w:pPr>
-        <w:autoSpaceDE w:val="0"/>
-        <w:autoSpaceDN w:val="0"/>
-        <w:adjustRightInd w:val="0"/>
-        <w:spacing w:line="240" w:lineRule="auto"/>
-        <w:rPr>
-          <w:color w:val="0000C0"/>
-          <w:shd w:val="clear" w:color="auto" w:fill="F0D8A8"/>
-        </w:rPr>
-      </w:pPr>
     </w:p>
     <w:p>
       <w:pPr>
@@ -12758,14 +12420,20 @@
     </w:p>
     <w:p>
       <w:pPr>
+        <w:rPr>
+          <w:color w:val="000000"/>
+        </w:rPr>
+      </w:pPr>
+    </w:p>
+    <w:p>
+      <w:pPr>
         <w:jc w:val="center"/>
       </w:pPr>
       <w:r>
-        <w:lastRenderedPageBreak/>
         <w:drawing>
-          <wp:inline distT="0" distB="0" distL="0" distR="0" wp14:anchorId="54E6E6CA" wp14:editId="3930AA4D">
-            <wp:extent cx="2421331" cy="7337872"/>
-            <wp:effectExtent l="0" t="0" r="0" b="0"/>
+          <wp:inline distT="0" distB="0" distL="0" distR="0" wp14:anchorId="54E6E6CA" wp14:editId="039204D3">
+            <wp:extent cx="2209522" cy="6695980"/>
+            <wp:effectExtent l="0" t="0" r="635" b="0"/>
             <wp:docPr id="2" name="Imagen 2" descr="Escala de tiempo&#10;&#10;Descripción generada automáticamente con confianza media"/>
             <wp:cNvGraphicFramePr>
               <a:graphicFrameLocks xmlns:a="http://schemas.openxmlformats.org/drawingml/2006/main" noChangeAspect="1"/>
@@ -12792,7 +12460,7 @@
                   <pic:spPr>
                     <a:xfrm>
                       <a:off x="0" y="0"/>
-                      <a:ext cx="2456881" cy="7445606"/>
+                      <a:ext cx="2251274" cy="6822509"/>
                     </a:xfrm>
                     <a:prstGeom prst="rect">
                       <a:avLst/>
@@ -12834,13 +12502,6 @@
       <w:r>
         <w:t>de paquetes</w:t>
       </w:r>
-    </w:p>
-    <w:p>
-      <w:pPr>
-        <w:jc w:val="center"/>
-      </w:pPr>
-    </w:p>
-    <w:p>
       <w:r>
         <w:br w:type="page"/>
       </w:r>
@@ -13125,15 +12786,20 @@
           <w:szCs w:val="28"/>
         </w:rPr>
       </w:pPr>
-      <w:r>
+    </w:p>
+    <w:p>
+      <w:pPr>
+        <w:autoSpaceDE w:val="0"/>
+        <w:autoSpaceDN w:val="0"/>
+        <w:adjustRightInd w:val="0"/>
+        <w:spacing w:line="240" w:lineRule="auto"/>
         <w:rPr>
           <w:b/>
           <w:bCs/>
           <w:sz w:val="28"/>
           <w:szCs w:val="28"/>
         </w:rPr>
-        <w:t>Modelo de datos</w:t>
-      </w:r>
+      </w:pPr>
     </w:p>
     <w:p>
       <w:pPr>
@@ -13142,11 +12808,22 @@
         <w:adjustRightInd w:val="0"/>
         <w:spacing w:line="240" w:lineRule="auto"/>
         <w:rPr>
-          <w:rFonts w:cstheme="minorHAnsi"/>
-          <w:sz w:val="24"/>
-          <w:szCs w:val="24"/>
-        </w:rPr>
-      </w:pPr>
+          <w:b/>
+          <w:bCs/>
+          <w:sz w:val="28"/>
+          <w:szCs w:val="28"/>
+        </w:rPr>
+      </w:pPr>
+      <w:r>
+        <w:rPr>
+          <w:b/>
+          <w:bCs/>
+          <w:sz w:val="28"/>
+          <w:szCs w:val="28"/>
+        </w:rPr>
+        <w:lastRenderedPageBreak/>
+        <w:t>Modelo de datos</w:t>
+      </w:r>
     </w:p>
     <w:p>
       <w:pPr>
@@ -13154,9 +12831,21 @@
         <w:autoSpaceDN w:val="0"/>
         <w:adjustRightInd w:val="0"/>
         <w:spacing w:line="240" w:lineRule="auto"/>
-      </w:pPr>
-      <w:r>
-        <w:lastRenderedPageBreak/>
+        <w:rPr>
+          <w:rFonts w:cstheme="minorHAnsi"/>
+          <w:sz w:val="24"/>
+          <w:szCs w:val="24"/>
+        </w:rPr>
+      </w:pPr>
+    </w:p>
+    <w:p>
+      <w:pPr>
+        <w:autoSpaceDE w:val="0"/>
+        <w:autoSpaceDN w:val="0"/>
+        <w:adjustRightInd w:val="0"/>
+        <w:spacing w:line="240" w:lineRule="auto"/>
+      </w:pPr>
+      <w:r>
         <w:t>El modelo de datos se ha implementado sobre una base de datos MySQL Server</w:t>
       </w:r>
       <w:r>
@@ -13298,16 +12987,6 @@
     </w:p>
     <w:p>
       <w:pPr>
-        <w:jc w:val="center"/>
-        <w:rPr>
-          <w:rFonts w:ascii="CIDFont+F2" w:hAnsi="CIDFont+F2" w:cs="CIDFont+F2"/>
-          <w:sz w:val="24"/>
-          <w:szCs w:val="24"/>
-        </w:rPr>
-      </w:pPr>
-    </w:p>
-    <w:p>
-      <w:pPr>
         <w:autoSpaceDE w:val="0"/>
         <w:autoSpaceDN w:val="0"/>
         <w:adjustRightInd w:val="0"/>
@@ -13317,11 +12996,168 @@
           <w:szCs w:val="24"/>
         </w:rPr>
       </w:pPr>
-      <w:r>
+    </w:p>
+    <w:p>
+      <w:pPr>
+        <w:autoSpaceDE w:val="0"/>
+        <w:autoSpaceDN w:val="0"/>
+        <w:adjustRightInd w:val="0"/>
+        <w:spacing w:line="240" w:lineRule="auto"/>
         <w:rPr>
           <w:sz w:val="24"/>
           <w:szCs w:val="24"/>
         </w:rPr>
+      </w:pPr>
+    </w:p>
+    <w:p>
+      <w:pPr>
+        <w:autoSpaceDE w:val="0"/>
+        <w:autoSpaceDN w:val="0"/>
+        <w:adjustRightInd w:val="0"/>
+        <w:spacing w:line="240" w:lineRule="auto"/>
+        <w:rPr>
+          <w:sz w:val="24"/>
+          <w:szCs w:val="24"/>
+        </w:rPr>
+      </w:pPr>
+    </w:p>
+    <w:p>
+      <w:pPr>
+        <w:autoSpaceDE w:val="0"/>
+        <w:autoSpaceDN w:val="0"/>
+        <w:adjustRightInd w:val="0"/>
+        <w:spacing w:line="240" w:lineRule="auto"/>
+        <w:rPr>
+          <w:sz w:val="24"/>
+          <w:szCs w:val="24"/>
+        </w:rPr>
+      </w:pPr>
+    </w:p>
+    <w:p>
+      <w:pPr>
+        <w:autoSpaceDE w:val="0"/>
+        <w:autoSpaceDN w:val="0"/>
+        <w:adjustRightInd w:val="0"/>
+        <w:spacing w:line="240" w:lineRule="auto"/>
+        <w:rPr>
+          <w:sz w:val="24"/>
+          <w:szCs w:val="24"/>
+        </w:rPr>
+      </w:pPr>
+    </w:p>
+    <w:p>
+      <w:pPr>
+        <w:autoSpaceDE w:val="0"/>
+        <w:autoSpaceDN w:val="0"/>
+        <w:adjustRightInd w:val="0"/>
+        <w:spacing w:line="240" w:lineRule="auto"/>
+        <w:rPr>
+          <w:sz w:val="24"/>
+          <w:szCs w:val="24"/>
+        </w:rPr>
+      </w:pPr>
+    </w:p>
+    <w:p>
+      <w:pPr>
+        <w:autoSpaceDE w:val="0"/>
+        <w:autoSpaceDN w:val="0"/>
+        <w:adjustRightInd w:val="0"/>
+        <w:spacing w:line="240" w:lineRule="auto"/>
+        <w:rPr>
+          <w:sz w:val="24"/>
+          <w:szCs w:val="24"/>
+        </w:rPr>
+      </w:pPr>
+    </w:p>
+    <w:p>
+      <w:pPr>
+        <w:autoSpaceDE w:val="0"/>
+        <w:autoSpaceDN w:val="0"/>
+        <w:adjustRightInd w:val="0"/>
+        <w:spacing w:line="240" w:lineRule="auto"/>
+        <w:rPr>
+          <w:sz w:val="24"/>
+          <w:szCs w:val="24"/>
+        </w:rPr>
+      </w:pPr>
+    </w:p>
+    <w:p>
+      <w:pPr>
+        <w:autoSpaceDE w:val="0"/>
+        <w:autoSpaceDN w:val="0"/>
+        <w:adjustRightInd w:val="0"/>
+        <w:spacing w:line="240" w:lineRule="auto"/>
+        <w:rPr>
+          <w:sz w:val="24"/>
+          <w:szCs w:val="24"/>
+        </w:rPr>
+      </w:pPr>
+    </w:p>
+    <w:p>
+      <w:pPr>
+        <w:autoSpaceDE w:val="0"/>
+        <w:autoSpaceDN w:val="0"/>
+        <w:adjustRightInd w:val="0"/>
+        <w:spacing w:line="240" w:lineRule="auto"/>
+        <w:rPr>
+          <w:sz w:val="24"/>
+          <w:szCs w:val="24"/>
+        </w:rPr>
+      </w:pPr>
+    </w:p>
+    <w:p>
+      <w:pPr>
+        <w:autoSpaceDE w:val="0"/>
+        <w:autoSpaceDN w:val="0"/>
+        <w:adjustRightInd w:val="0"/>
+        <w:spacing w:line="240" w:lineRule="auto"/>
+        <w:rPr>
+          <w:sz w:val="24"/>
+          <w:szCs w:val="24"/>
+        </w:rPr>
+      </w:pPr>
+    </w:p>
+    <w:p>
+      <w:pPr>
+        <w:autoSpaceDE w:val="0"/>
+        <w:autoSpaceDN w:val="0"/>
+        <w:adjustRightInd w:val="0"/>
+        <w:spacing w:line="240" w:lineRule="auto"/>
+        <w:rPr>
+          <w:sz w:val="24"/>
+          <w:szCs w:val="24"/>
+        </w:rPr>
+      </w:pPr>
+    </w:p>
+    <w:p>
+      <w:pPr>
+        <w:autoSpaceDE w:val="0"/>
+        <w:autoSpaceDN w:val="0"/>
+        <w:adjustRightInd w:val="0"/>
+        <w:spacing w:line="240" w:lineRule="auto"/>
+        <w:rPr>
+          <w:sz w:val="24"/>
+          <w:szCs w:val="24"/>
+        </w:rPr>
+      </w:pPr>
+    </w:p>
+    <w:p>
+      <w:pPr>
+        <w:autoSpaceDE w:val="0"/>
+        <w:autoSpaceDN w:val="0"/>
+        <w:adjustRightInd w:val="0"/>
+        <w:spacing w:line="240" w:lineRule="auto"/>
+        <w:rPr>
+          <w:sz w:val="24"/>
+          <w:szCs w:val="24"/>
+        </w:rPr>
+      </w:pPr>
+      <w:r>
+        <w:rPr>
+          <w:sz w:val="24"/>
+          <w:szCs w:val="24"/>
+        </w:rPr>
+        <w:lastRenderedPageBreak/>
         <w:t>A continuación, se muestra una breve descripción de las tablas utilizadas:</w:t>
       </w:r>
     </w:p>
@@ -13447,9 +13283,8 @@
         </w:tabs>
         <w:jc w:val="center"/>
       </w:pPr>
-      <w:bookmarkStart w:id="20" w:name="_Toc105531908"/>
-      <w:r>
-        <w:lastRenderedPageBreak/>
+      <w:bookmarkStart w:id="18" w:name="_Toc105690571"/>
+      <w:r>
         <w:t>Figur</w:t>
       </w:r>
       <w:r>
@@ -13488,7 +13323,7 @@
       <w:r>
         <w:t>. Tabla cliente</w:t>
       </w:r>
-      <w:bookmarkEnd w:id="20"/>
+      <w:bookmarkEnd w:id="18"/>
     </w:p>
     <w:p/>
     <w:p>
@@ -13562,7 +13397,7 @@
         </w:tabs>
         <w:jc w:val="center"/>
       </w:pPr>
-      <w:bookmarkStart w:id="21" w:name="_Toc105531909"/>
+      <w:bookmarkStart w:id="19" w:name="_Toc105690572"/>
       <w:r>
         <w:t>Figur</w:t>
       </w:r>
@@ -13597,12 +13432,9 @@
         <w:t xml:space="preserve">Estructura </w:t>
       </w:r>
       <w:r>
-        <w:t>base de datos MySQL. Tabla</w:t>
-      </w:r>
-      <w:r>
-        <w:t xml:space="preserve"> pista</w:t>
-      </w:r>
-      <w:bookmarkEnd w:id="21"/>
+        <w:t>base de datos MySQL. Tabla pista</w:t>
+      </w:r>
+      <w:bookmarkEnd w:id="19"/>
     </w:p>
     <w:p/>
     <w:p/>
@@ -13668,7 +13500,7 @@
         </w:tabs>
         <w:jc w:val="center"/>
       </w:pPr>
-      <w:bookmarkStart w:id="22" w:name="_Toc105531910"/>
+      <w:bookmarkStart w:id="20" w:name="_Toc105690573"/>
       <w:r>
         <w:t>Figur</w:t>
       </w:r>
@@ -13703,12 +13535,9 @@
         <w:t xml:space="preserve">Estructura </w:t>
       </w:r>
       <w:r>
-        <w:t xml:space="preserve">base de datos MySQL. Tabla </w:t>
-      </w:r>
-      <w:r>
-        <w:t>reserva</w:t>
-      </w:r>
-      <w:bookmarkEnd w:id="22"/>
+        <w:t>base de datos MySQL. Tabla reserva</w:t>
+      </w:r>
+      <w:bookmarkEnd w:id="20"/>
     </w:p>
     <w:p>
       <w:pPr>
@@ -13888,7 +13717,7 @@
         </w:tabs>
         <w:jc w:val="center"/>
       </w:pPr>
-      <w:bookmarkStart w:id="23" w:name="_Toc105531911"/>
+      <w:bookmarkStart w:id="21" w:name="_Toc105690574"/>
       <w:r>
         <w:t>Figur</w:t>
       </w:r>
@@ -13922,12 +13751,7 @@
       <w:r>
         <w:t>Modelo de capas</w:t>
       </w:r>
-      <w:bookmarkEnd w:id="23"/>
-    </w:p>
-    <w:p>
-      <w:pPr>
-        <w:jc w:val="center"/>
-      </w:pPr>
+      <w:bookmarkEnd w:id="21"/>
     </w:p>
     <w:p>
       <w:pPr>
@@ -13937,14 +13761,6 @@
           <w:szCs w:val="28"/>
         </w:rPr>
       </w:pPr>
-      <w:r>
-        <w:rPr>
-          <w:rFonts w:cstheme="minorHAnsi"/>
-          <w:sz w:val="28"/>
-          <w:szCs w:val="28"/>
-        </w:rPr>
-        <w:br w:type="page"/>
-      </w:r>
     </w:p>
     <w:p>
       <w:pPr>
@@ -13966,7 +13782,6 @@
           <w:sz w:val="28"/>
           <w:szCs w:val="28"/>
         </w:rPr>
-        <w:lastRenderedPageBreak/>
         <w:t>Estructura de paquetes</w:t>
       </w:r>
     </w:p>
@@ -14327,6 +14142,7 @@
         <w:rPr>
           <w:color w:val="000000"/>
         </w:rPr>
+        <w:lastRenderedPageBreak/>
         <w:t xml:space="preserve">HibernateConfig.java: Clase para configurar el contexto raíz, en concreto los componentes del nivel de datos. Se define la fábrica de administradores de entidades, las propiedades de Hibernate y la base de datos de la aplicación. Para conectar con la base de datos de la aplicación se añade la anotación </w:t>
       </w:r>
       <w:r>
@@ -14492,18 +14308,6 @@
           <w:highlight w:val="yellow"/>
         </w:rPr>
       </w:pPr>
-      <w:r>
-        <w:rPr>
-          <w:rFonts w:cstheme="minorHAnsi"/>
-          <w:i/>
-          <w:iCs/>
-          <w:color w:val="000000"/>
-          <w:sz w:val="24"/>
-          <w:szCs w:val="24"/>
-          <w:highlight w:val="yellow"/>
-        </w:rPr>
-        <w:br w:type="page"/>
-      </w:r>
     </w:p>
     <w:p>
       <w:pPr>
@@ -14523,7 +14327,6 @@
           <w:iCs/>
           <w:color w:val="000000"/>
         </w:rPr>
-        <w:lastRenderedPageBreak/>
         <w:t>CAPA DE DOMINIO</w:t>
       </w:r>
       <w:r>
@@ -14976,6 +14779,7 @@
           <w:rFonts w:ascii="Times New Roman" w:hAnsi="Times New Roman" w:cs="Times New Roman"/>
           <w:color w:val="000000"/>
         </w:rPr>
+        <w:lastRenderedPageBreak/>
         <w:t>En la medida de lo posible, no realizarán funciones de</w:t>
       </w:r>
       <w:r>
@@ -15153,25 +14957,6 @@
     </w:p>
     <w:p>
       <w:pPr>
-        <w:rPr>
-          <w:rFonts w:cstheme="minorHAnsi"/>
-          <w:color w:val="000000"/>
-          <w:sz w:val="24"/>
-          <w:szCs w:val="24"/>
-        </w:rPr>
-      </w:pPr>
-      <w:r>
-        <w:rPr>
-          <w:rFonts w:cstheme="minorHAnsi"/>
-          <w:color w:val="000000"/>
-          <w:sz w:val="24"/>
-          <w:szCs w:val="24"/>
-        </w:rPr>
-        <w:br w:type="page"/>
-      </w:r>
-    </w:p>
-    <w:p>
-      <w:pPr>
         <w:autoSpaceDE w:val="0"/>
         <w:autoSpaceDN w:val="0"/>
         <w:adjustRightInd w:val="0"/>
@@ -15183,14 +14968,27 @@
           <w:iCs/>
         </w:rPr>
       </w:pPr>
-      <w:r>
+    </w:p>
+    <w:p>
+      <w:pPr>
+        <w:autoSpaceDE w:val="0"/>
+        <w:autoSpaceDN w:val="0"/>
+        <w:adjustRightInd w:val="0"/>
+        <w:spacing w:line="240" w:lineRule="auto"/>
         <w:rPr>
           <w:b/>
           <w:bCs/>
           <w:i/>
           <w:iCs/>
         </w:rPr>
-        <w:lastRenderedPageBreak/>
+      </w:pPr>
+      <w:r>
+        <w:rPr>
+          <w:b/>
+          <w:bCs/>
+          <w:i/>
+          <w:iCs/>
+        </w:rPr>
         <w:t>Capa de presentación</w:t>
       </w:r>
     </w:p>
@@ -15263,9 +15061,9 @@
       </w:pPr>
       <w:r>
         <w:drawing>
-          <wp:inline distT="0" distB="0" distL="0" distR="0" wp14:anchorId="0A3F9D88" wp14:editId="458B1EA2">
-            <wp:extent cx="4894873" cy="2949933"/>
-            <wp:effectExtent l="0" t="0" r="1270" b="3175"/>
+          <wp:inline distT="0" distB="0" distL="0" distR="0" wp14:anchorId="0A3F9D88" wp14:editId="1D14DBB0">
+            <wp:extent cx="4476750" cy="2697947"/>
+            <wp:effectExtent l="0" t="0" r="0" b="7620"/>
             <wp:docPr id="20" name="Imagen 20" descr="Interfaz de usuario gráfica, Sitio web&#10;&#10;Descripción generada automáticamente"/>
             <wp:cNvGraphicFramePr>
               <a:graphicFrameLocks xmlns:a="http://schemas.openxmlformats.org/drawingml/2006/main" noChangeAspect="1"/>
@@ -15286,7 +15084,7 @@
                   <pic:spPr>
                     <a:xfrm>
                       <a:off x="0" y="0"/>
-                      <a:ext cx="4912851" cy="2960767"/>
+                      <a:ext cx="4502147" cy="2713253"/>
                     </a:xfrm>
                     <a:prstGeom prst="rect">
                       <a:avLst/>
@@ -15307,7 +15105,7 @@
         </w:tabs>
         <w:jc w:val="center"/>
       </w:pPr>
-      <w:bookmarkStart w:id="24" w:name="_Toc105531912"/>
+      <w:bookmarkStart w:id="22" w:name="_Toc105690575"/>
       <w:r>
         <w:t>Figur</w:t>
       </w:r>
@@ -15341,7 +15139,7 @@
       <w:r>
         <w:t>Pantalla Nuevo Usuario</w:t>
       </w:r>
-      <w:bookmarkEnd w:id="24"/>
+      <w:bookmarkEnd w:id="22"/>
     </w:p>
     <w:p>
       <w:pPr>
@@ -15391,19 +15189,6 @@
       <w:r>
         <w:t>de la carpeta src/main/webapp.</w:t>
       </w:r>
-    </w:p>
-    <w:p>
-      <w:pPr>
-        <w:autoSpaceDE w:val="0"/>
-        <w:autoSpaceDN w:val="0"/>
-        <w:adjustRightInd w:val="0"/>
-        <w:spacing w:line="240" w:lineRule="auto"/>
-        <w:rPr>
-          <w:rFonts w:ascii="CIDFont+F2" w:hAnsi="CIDFont+F2" w:cs="CIDFont+F2"/>
-          <w:sz w:val="24"/>
-          <w:szCs w:val="24"/>
-        </w:rPr>
-      </w:pPr>
     </w:p>
     <w:p>
       <w:pPr>
@@ -15477,7 +15262,7 @@
         </w:tabs>
         <w:jc w:val="center"/>
       </w:pPr>
-      <w:bookmarkStart w:id="25" w:name="_Toc105531913"/>
+      <w:bookmarkStart w:id="23" w:name="_Toc105690576"/>
       <w:r>
         <w:t>Figur</w:t>
       </w:r>
@@ -15511,7 +15296,7 @@
       <w:r>
         <w:t>Estructura paquete main</w:t>
       </w:r>
-      <w:bookmarkEnd w:id="25"/>
+      <w:bookmarkEnd w:id="23"/>
     </w:p>
     <w:p>
       <w:pPr>
@@ -15520,7 +15305,21 @@
         <w:adjustRightInd w:val="0"/>
         <w:spacing w:line="240" w:lineRule="auto"/>
         <w:rPr>
-          <w:rFonts w:ascii="CIDFont+F10" w:hAnsi="CIDFont+F10" w:cs="CIDFont+F10"/>
+          <w:rFonts w:eastAsia="CIDFont+F7"/>
+        </w:rPr>
+      </w:pPr>
+      <w:r>
+        <w:rPr>
+          <w:rFonts w:eastAsia="CIDFont+F7"/>
+        </w:rPr>
+        <w:lastRenderedPageBreak/>
+        <w:t>Páginas JSP: En la aplicación se va a utilizar JSP para la tecnología de la vista. Para el diseño se va a hacer uso de Apache Tiles como motor de diseño para reducir la duplicación de elementos comunes. En la carpeta WEB-INF está ubicado:</w:t>
+      </w:r>
+    </w:p>
+    <w:p>
+      <w:pPr>
+        <w:rPr>
+          <w:rFonts w:eastAsia="CIDFont+F7" w:cstheme="minorHAnsi"/>
           <w:sz w:val="24"/>
           <w:szCs w:val="24"/>
         </w:rPr>
@@ -15540,41 +15339,6 @@
         <w:rPr>
           <w:rFonts w:eastAsia="CIDFont+F7"/>
         </w:rPr>
-        <w:t>Páginas JSP: En la aplicación se va a utilizar JSP para la tecnología de la vista. Para el diseño se va a hacer uso de Apache Tiles como motor de diseño para reducir la duplicación de elementos comunes. En la carpeta WEB-INF está ubicado:</w:t>
-      </w:r>
-    </w:p>
-    <w:p>
-      <w:pPr>
-        <w:rPr>
-          <w:rFonts w:eastAsia="CIDFont+F7" w:cstheme="minorHAnsi"/>
-          <w:sz w:val="24"/>
-          <w:szCs w:val="24"/>
-        </w:rPr>
-      </w:pPr>
-      <w:r>
-        <w:rPr>
-          <w:rFonts w:eastAsia="CIDFont+F7" w:cstheme="minorHAnsi"/>
-          <w:sz w:val="24"/>
-          <w:szCs w:val="24"/>
-        </w:rPr>
-        <w:br w:type="page"/>
-      </w:r>
-    </w:p>
-    <w:p>
-      <w:pPr>
-        <w:autoSpaceDE w:val="0"/>
-        <w:autoSpaceDN w:val="0"/>
-        <w:adjustRightInd w:val="0"/>
-        <w:spacing w:line="240" w:lineRule="auto"/>
-        <w:rPr>
-          <w:rFonts w:eastAsia="CIDFont+F7"/>
-        </w:rPr>
-      </w:pPr>
-      <w:r>
-        <w:rPr>
-          <w:rFonts w:eastAsia="CIDFont+F7"/>
-        </w:rPr>
-        <w:lastRenderedPageBreak/>
         <w:t>En WEB-INF/tiles se encuentra el fichero tiles.xml que va a contener las especificaciones de mosaico.</w:t>
       </w:r>
     </w:p>
@@ -15717,13 +15481,13 @@
           <w:numId w:val="2"/>
         </w:numPr>
       </w:pPr>
-      <w:bookmarkStart w:id="26" w:name="_Toc339384397"/>
-      <w:bookmarkStart w:id="27" w:name="_Toc105531942"/>
+      <w:bookmarkStart w:id="24" w:name="_Toc339384397"/>
+      <w:bookmarkStart w:id="25" w:name="_Toc105690561"/>
       <w:r>
         <w:t>Resultados y validación</w:t>
       </w:r>
-      <w:bookmarkEnd w:id="26"/>
-      <w:bookmarkEnd w:id="27"/>
+      <w:bookmarkEnd w:id="24"/>
+      <w:bookmarkEnd w:id="25"/>
     </w:p>
     <w:p/>
     <w:p>
@@ -15744,10 +15508,10 @@
       </w:pPr>
       <w:r>
         <w:drawing>
-          <wp:inline distT="0" distB="0" distL="0" distR="0" wp14:anchorId="3616D227" wp14:editId="0F25DE71">
-            <wp:extent cx="4795507" cy="2978150"/>
-            <wp:effectExtent l="0" t="0" r="5715" b="0"/>
-            <wp:docPr id="30" name="Imagen 30"/>
+          <wp:inline distT="0" distB="0" distL="0" distR="0" wp14:anchorId="63C3F19B" wp14:editId="6F18AB7C">
+            <wp:extent cx="4222143" cy="2700403"/>
+            <wp:effectExtent l="0" t="0" r="6985" b="5080"/>
+            <wp:docPr id="13" name="Imagen 13" descr="Interfaz de usuario gráfica, Sitio web&#10;&#10;Descripción generada automáticamente"/>
             <wp:cNvGraphicFramePr>
               <a:graphicFrameLocks xmlns:a="http://schemas.openxmlformats.org/drawingml/2006/main" noChangeAspect="1"/>
             </wp:cNvGraphicFramePr>
@@ -15755,19 +15519,11 @@
               <a:graphicData uri="http://schemas.openxmlformats.org/drawingml/2006/picture">
                 <pic:pic xmlns:pic="http://schemas.openxmlformats.org/drawingml/2006/picture">
                   <pic:nvPicPr>
-                    <pic:cNvPr id="1" name="Imagen 1"/>
-                    <pic:cNvPicPr>
-                      <a:picLocks noChangeAspect="1"/>
-                    </pic:cNvPicPr>
+                    <pic:cNvPr id="1" name="Imagen 1" descr="Interfaz de usuario gráfica, Sitio web&#10;&#10;Descripción generada automáticamente"/>
+                    <pic:cNvPicPr/>
                   </pic:nvPicPr>
                   <pic:blipFill>
-                    <a:blip r:embed="rId36">
-                      <a:extLst>
-                        <a:ext uri="{28A0092B-C50C-407E-A947-70E740481C1C}">
-                          <a14:useLocalDpi xmlns:a14="http://schemas.microsoft.com/office/drawing/2010/main" val="0"/>
-                        </a:ext>
-                      </a:extLst>
-                    </a:blip>
+                    <a:blip r:embed="rId36"/>
                     <a:stretch>
                       <a:fillRect/>
                     </a:stretch>
@@ -15775,15 +15531,11 @@
                   <pic:spPr>
                     <a:xfrm>
                       <a:off x="0" y="0"/>
-                      <a:ext cx="4797751" cy="2979544"/>
+                      <a:ext cx="4239829" cy="2711715"/>
                     </a:xfrm>
                     <a:prstGeom prst="rect">
                       <a:avLst/>
                     </a:prstGeom>
-                    <a:noFill/>
-                    <a:ln>
-                      <a:noFill/>
-                    </a:ln>
                   </pic:spPr>
                 </pic:pic>
               </a:graphicData>
@@ -15800,7 +15552,7 @@
         </w:tabs>
         <w:jc w:val="center"/>
       </w:pPr>
-      <w:bookmarkStart w:id="28" w:name="_Toc105531914"/>
+      <w:bookmarkStart w:id="26" w:name="_Toc105690577"/>
       <w:r>
         <w:t>Figur</w:t>
       </w:r>
@@ -15834,7 +15586,7 @@
       <w:r>
         <w:t>Pantalla principal</w:t>
       </w:r>
-      <w:bookmarkEnd w:id="28"/>
+      <w:bookmarkEnd w:id="26"/>
     </w:p>
     <w:p>
       <w:pPr>
@@ -15919,7 +15671,7 @@
         </w:tabs>
         <w:jc w:val="center"/>
       </w:pPr>
-      <w:bookmarkStart w:id="29" w:name="_Toc105531915"/>
+      <w:bookmarkStart w:id="27" w:name="_Toc105690578"/>
       <w:r>
         <w:t>Figur</w:t>
       </w:r>
@@ -15956,7 +15708,7 @@
       <w:r>
         <w:t>nuevo usuario</w:t>
       </w:r>
-      <w:bookmarkEnd w:id="29"/>
+      <w:bookmarkEnd w:id="27"/>
     </w:p>
     <w:p>
       <w:pPr>
@@ -15970,10 +15722,7 @@
     </w:p>
     <w:p>
       <w:r>
-        <w:t>Siendo obligatorio rellenar los campos de nombre, apellido 1, fecha de nacimiento, correo electrónico y la contraseña, solo tienes que darle a guardar para incluirte en nuestra base de datos</w:t>
-      </w:r>
-      <w:r>
-        <w:t>.</w:t>
+        <w:t>Siendo obligatorio rellenar los campos de nombre, apellido 1, fecha de nacimiento, correo electrónico y la contraseña, solo tienes que darle a guardar para incluirte en nuestra base de datos.</w:t>
       </w:r>
     </w:p>
     <w:p/>
@@ -16039,7 +15788,7 @@
         </w:tabs>
         <w:jc w:val="center"/>
       </w:pPr>
-      <w:bookmarkStart w:id="30" w:name="_Toc105531916"/>
+      <w:bookmarkStart w:id="28" w:name="_Toc105690579"/>
       <w:r>
         <w:t>Figur</w:t>
       </w:r>
@@ -16073,7 +15822,7 @@
       <w:r>
         <w:t>Validaciones</w:t>
       </w:r>
-      <w:bookmarkEnd w:id="30"/>
+      <w:bookmarkEnd w:id="28"/>
     </w:p>
     <w:p/>
     <w:p>
@@ -16096,17 +15845,16 @@
         <w:t>En ventajas del club tienes una lista de ventajas que puedes disfrutar si usas la aplicación.</w:t>
       </w:r>
     </w:p>
-    <w:p/>
     <w:p>
       <w:pPr>
         <w:jc w:val="center"/>
       </w:pPr>
       <w:r>
         <w:drawing>
-          <wp:inline distT="0" distB="0" distL="0" distR="0" wp14:anchorId="54698250" wp14:editId="18FCFFDC">
-            <wp:extent cx="3473450" cy="2146935"/>
-            <wp:effectExtent l="0" t="0" r="0" b="5715"/>
-            <wp:docPr id="33" name="Imagen 33"/>
+          <wp:inline distT="0" distB="0" distL="0" distR="0" wp14:anchorId="23E44623" wp14:editId="07636CB5">
+            <wp:extent cx="4230094" cy="2695043"/>
+            <wp:effectExtent l="0" t="0" r="0" b="0"/>
+            <wp:docPr id="14" name="Imagen 14" descr="Interfaz de usuario gráfica, Sitio web&#10;&#10;Descripción generada automáticamente"/>
             <wp:cNvGraphicFramePr>
               <a:graphicFrameLocks xmlns:a="http://schemas.openxmlformats.org/drawingml/2006/main" noChangeAspect="1"/>
             </wp:cNvGraphicFramePr>
@@ -16114,19 +15862,11 @@
               <a:graphicData uri="http://schemas.openxmlformats.org/drawingml/2006/picture">
                 <pic:pic xmlns:pic="http://schemas.openxmlformats.org/drawingml/2006/picture">
                   <pic:nvPicPr>
-                    <pic:cNvPr id="4" name="Imagen 4"/>
-                    <pic:cNvPicPr>
-                      <a:picLocks noChangeAspect="1"/>
-                    </pic:cNvPicPr>
+                    <pic:cNvPr id="2" name="Imagen 2" descr="Interfaz de usuario gráfica, Sitio web&#10;&#10;Descripción generada automáticamente"/>
+                    <pic:cNvPicPr/>
                   </pic:nvPicPr>
                   <pic:blipFill>
-                    <a:blip r:embed="rId39">
-                      <a:extLst>
-                        <a:ext uri="{28A0092B-C50C-407E-A947-70E740481C1C}">
-                          <a14:useLocalDpi xmlns:a14="http://schemas.microsoft.com/office/drawing/2010/main" val="0"/>
-                        </a:ext>
-                      </a:extLst>
-                    </a:blip>
+                    <a:blip r:embed="rId39"/>
                     <a:stretch>
                       <a:fillRect/>
                     </a:stretch>
@@ -16134,15 +15874,11 @@
                   <pic:spPr>
                     <a:xfrm>
                       <a:off x="0" y="0"/>
-                      <a:ext cx="3473450" cy="2146935"/>
+                      <a:ext cx="4244170" cy="2704011"/>
                     </a:xfrm>
                     <a:prstGeom prst="rect">
                       <a:avLst/>
                     </a:prstGeom>
-                    <a:noFill/>
-                    <a:ln>
-                      <a:noFill/>
-                    </a:ln>
                   </pic:spPr>
                 </pic:pic>
               </a:graphicData>
@@ -16159,7 +15895,7 @@
         </w:tabs>
         <w:jc w:val="center"/>
       </w:pPr>
-      <w:bookmarkStart w:id="31" w:name="_Toc105531917"/>
+      <w:bookmarkStart w:id="29" w:name="_Toc105690580"/>
       <w:r>
         <w:t>Figur</w:t>
       </w:r>
@@ -16191,22 +15927,9 @@
         <w:t xml:space="preserve">: </w:t>
       </w:r>
       <w:r>
-        <w:t xml:space="preserve">Pantalla </w:t>
-      </w:r>
-      <w:r>
-        <w:t>ventajas del club</w:t>
-      </w:r>
-      <w:bookmarkEnd w:id="31"/>
-    </w:p>
-    <w:p>
-      <w:pPr>
-        <w:jc w:val="center"/>
-      </w:pPr>
-    </w:p>
-    <w:p>
-      <w:pPr>
-        <w:jc w:val="center"/>
-      </w:pPr>
+        <w:t>Pantalla ventajas del club</w:t>
+      </w:r>
+      <w:bookmarkEnd w:id="29"/>
     </w:p>
     <w:p>
       <w:r>
@@ -16221,10 +15944,10 @@
       </w:pPr>
       <w:r>
         <w:drawing>
-          <wp:inline distT="0" distB="0" distL="0" distR="0" wp14:anchorId="53E6D61E" wp14:editId="603F3FC6">
-            <wp:extent cx="3310890" cy="2352675"/>
-            <wp:effectExtent l="0" t="0" r="3810" b="9525"/>
-            <wp:docPr id="34" name="Imagen 34"/>
+          <wp:inline distT="0" distB="0" distL="0" distR="0" wp14:anchorId="5D91BBD9" wp14:editId="3AE0699F">
+            <wp:extent cx="3602162" cy="2549745"/>
+            <wp:effectExtent l="0" t="0" r="0" b="3175"/>
+            <wp:docPr id="15" name="Imagen 15" descr="Interfaz de usuario gráfica&#10;&#10;Descripción generada automáticamente"/>
             <wp:cNvGraphicFramePr>
               <a:graphicFrameLocks xmlns:a="http://schemas.openxmlformats.org/drawingml/2006/main" noChangeAspect="1"/>
             </wp:cNvGraphicFramePr>
@@ -16232,19 +15955,11 @@
               <a:graphicData uri="http://schemas.openxmlformats.org/drawingml/2006/picture">
                 <pic:pic xmlns:pic="http://schemas.openxmlformats.org/drawingml/2006/picture">
                   <pic:nvPicPr>
-                    <pic:cNvPr id="5" name="Imagen 5"/>
-                    <pic:cNvPicPr>
-                      <a:picLocks noChangeAspect="1"/>
-                    </pic:cNvPicPr>
+                    <pic:cNvPr id="3" name="Imagen 3" descr="Interfaz de usuario gráfica&#10;&#10;Descripción generada automáticamente"/>
+                    <pic:cNvPicPr/>
                   </pic:nvPicPr>
                   <pic:blipFill>
-                    <a:blip r:embed="rId40">
-                      <a:extLst>
-                        <a:ext uri="{28A0092B-C50C-407E-A947-70E740481C1C}">
-                          <a14:useLocalDpi xmlns:a14="http://schemas.microsoft.com/office/drawing/2010/main" val="0"/>
-                        </a:ext>
-                      </a:extLst>
-                    </a:blip>
+                    <a:blip r:embed="rId40"/>
                     <a:stretch>
                       <a:fillRect/>
                     </a:stretch>
@@ -16252,15 +15967,11 @@
                   <pic:spPr>
                     <a:xfrm>
                       <a:off x="0" y="0"/>
-                      <a:ext cx="3310890" cy="2352675"/>
+                      <a:ext cx="3619950" cy="2562336"/>
                     </a:xfrm>
                     <a:prstGeom prst="rect">
                       <a:avLst/>
                     </a:prstGeom>
-                    <a:noFill/>
-                    <a:ln>
-                      <a:noFill/>
-                    </a:ln>
                   </pic:spPr>
                 </pic:pic>
               </a:graphicData>
@@ -16277,7 +15988,7 @@
         </w:tabs>
         <w:jc w:val="center"/>
       </w:pPr>
-      <w:bookmarkStart w:id="32" w:name="_Toc105531918"/>
+      <w:bookmarkStart w:id="30" w:name="_Toc105690581"/>
       <w:r>
         <w:t>Figur</w:t>
       </w:r>
@@ -16309,12 +16020,9 @@
         <w:t xml:space="preserve">: </w:t>
       </w:r>
       <w:r>
-        <w:t xml:space="preserve">Pantalla </w:t>
-      </w:r>
-      <w:r>
-        <w:t>Contacto</w:t>
-      </w:r>
-      <w:bookmarkEnd w:id="32"/>
+        <w:t>Pantalla Contacto</w:t>
+      </w:r>
+      <w:bookmarkEnd w:id="30"/>
     </w:p>
     <w:p>
       <w:pPr>
@@ -16334,8 +16042,6 @@
         <w:t xml:space="preserve"> y dirección.</w:t>
       </w:r>
     </w:p>
-    <w:p/>
-    <w:p/>
     <w:p/>
     <w:p>
       <w:r>
@@ -16420,10 +16126,7 @@
         <w:t xml:space="preserve">: </w:t>
       </w:r>
       <w:r>
-        <w:t xml:space="preserve">Pantalla </w:t>
-      </w:r>
-      <w:r>
-        <w:t>inicio de sesión</w:t>
+        <w:t>Pantalla inicio de sesión</w:t>
       </w:r>
     </w:p>
     <w:p>
@@ -16453,7 +16156,6 @@
         <w:t>Las simulaciones se han echo en local utilizando el worbench para comprobar si el guardado se hacia correctamente, y el propio front de la aplicación para comprobar que la base de datos manda la información.</w:t>
       </w:r>
     </w:p>
-    <w:p/>
     <w:p>
       <w:r>
         <w:t>Es un programa sencillo que consta de dos partes, la parte del usuario, que te autentifica para poder generar un id único para cada uno, y la parte de reservas, que guarda, modifica y borra a trabes de ese id.</w:t>
@@ -16466,14 +16168,14 @@
       <w:pPr>
         <w:pStyle w:val="Ttulo1"/>
       </w:pPr>
-      <w:bookmarkStart w:id="33" w:name="_Toc339384398"/>
-      <w:bookmarkStart w:id="34" w:name="_Toc105531943"/>
+      <w:bookmarkStart w:id="31" w:name="_Toc339384398"/>
+      <w:bookmarkStart w:id="32" w:name="_Toc105690562"/>
       <w:r>
         <w:lastRenderedPageBreak/>
         <w:t>CONCLUSIONES</w:t>
       </w:r>
-      <w:bookmarkEnd w:id="33"/>
-      <w:bookmarkEnd w:id="34"/>
+      <w:bookmarkEnd w:id="31"/>
+      <w:bookmarkEnd w:id="32"/>
       <w:r>
         <w:t xml:space="preserve"> </w:t>
       </w:r>
@@ -16596,11 +16298,11 @@
           <w:numId w:val="2"/>
         </w:numPr>
       </w:pPr>
-      <w:bookmarkStart w:id="35" w:name="_Toc105531944"/>
+      <w:bookmarkStart w:id="33" w:name="_Toc105690563"/>
       <w:r>
         <w:t>Aportaciones</w:t>
       </w:r>
-      <w:bookmarkEnd w:id="35"/>
+      <w:bookmarkEnd w:id="33"/>
     </w:p>
     <w:p/>
     <w:p>
@@ -16662,12 +16364,12 @@
           <w:numId w:val="2"/>
         </w:numPr>
       </w:pPr>
-      <w:bookmarkStart w:id="36" w:name="_Toc105531945"/>
+      <w:bookmarkStart w:id="34" w:name="_Toc105690564"/>
       <w:r>
         <w:lastRenderedPageBreak/>
         <w:t>Trabajo futuro</w:t>
       </w:r>
-      <w:bookmarkEnd w:id="36"/>
+      <w:bookmarkEnd w:id="34"/>
     </w:p>
     <w:p/>
     <w:p>
@@ -16814,31 +16516,31 @@
       <w:pPr>
         <w:pStyle w:val="Ttulo1"/>
       </w:pPr>
-      <w:bookmarkStart w:id="37" w:name="_Toc339384399"/>
-      <w:bookmarkStart w:id="38" w:name="_Toc105531946"/>
+      <w:bookmarkStart w:id="35" w:name="_Toc339384399"/>
+      <w:bookmarkStart w:id="36" w:name="_Toc105690565"/>
       <w:r>
         <w:lastRenderedPageBreak/>
         <w:t>BIBLIOGRAFÍA Y WEBGRAFÍA</w:t>
       </w:r>
+      <w:bookmarkEnd w:id="35"/>
+      <w:bookmarkEnd w:id="36"/>
+    </w:p>
+    <w:p>
+      <w:pPr>
+        <w:rPr>
+          <w:noProof w:val="0"/>
+        </w:rPr>
+      </w:pPr>
+    </w:p>
+    <w:p>
+      <w:pPr>
+        <w:pStyle w:val="Ttulo2"/>
+      </w:pPr>
+      <w:bookmarkStart w:id="37" w:name="_Toc105690566"/>
+      <w:r>
+        <w:t>Biliografía</w:t>
+      </w:r>
       <w:bookmarkEnd w:id="37"/>
-      <w:bookmarkEnd w:id="38"/>
-    </w:p>
-    <w:p>
-      <w:pPr>
-        <w:rPr>
-          <w:noProof w:val="0"/>
-        </w:rPr>
-      </w:pPr>
-    </w:p>
-    <w:p>
-      <w:pPr>
-        <w:pStyle w:val="Ttulo2"/>
-      </w:pPr>
-      <w:bookmarkStart w:id="39" w:name="_Toc105531947"/>
-      <w:r>
-        <w:t>Biliografía</w:t>
-      </w:r>
-      <w:bookmarkEnd w:id="39"/>
     </w:p>
     <w:p>
       <w:pPr>
@@ -16899,11 +16601,11 @@
       <w:pPr>
         <w:pStyle w:val="Ttulo2"/>
       </w:pPr>
-      <w:bookmarkStart w:id="40" w:name="_Toc105531948"/>
+      <w:bookmarkStart w:id="38" w:name="_Toc105690567"/>
       <w:r>
         <w:t>Webgrafía</w:t>
       </w:r>
-      <w:bookmarkEnd w:id="40"/>
+      <w:bookmarkEnd w:id="38"/>
     </w:p>
     <w:p/>
     <w:p>
@@ -16928,6 +16630,7 @@
         <w:r>
           <w:rPr>
             <w:rStyle w:val="Hipervnculo"/>
+            <w:color w:val="2F5496" w:themeColor="accent1" w:themeShade="BF"/>
           </w:rPr>
           <w:t>https://www.uv.es/grimo/teaching/SpringMVCv5PasoAPaso/index.html</w:t>
         </w:r>
@@ -16976,11 +16679,15 @@
       <w:pPr>
         <w:pStyle w:val="Prrafodelista"/>
         <w:jc w:val="both"/>
+        <w:rPr>
+          <w:color w:val="2F5496" w:themeColor="accent1" w:themeShade="BF"/>
+        </w:rPr>
       </w:pPr>
       <w:hyperlink r:id="rId45" w:history="1">
         <w:r>
           <w:rPr>
             <w:rStyle w:val="Hipervnculo"/>
+            <w:color w:val="2F5496" w:themeColor="accent1" w:themeShade="BF"/>
           </w:rPr>
           <w:t>Capítulo 6. Mapeos de colección (jboss.org)</w:t>
         </w:r>
@@ -17029,11 +16736,17 @@
     <w:p>
       <w:pPr>
         <w:pStyle w:val="Prrafodelista"/>
+        <w:rPr>
+          <w:color w:val="2F5496" w:themeColor="accent1" w:themeShade="BF"/>
+          <w:lang w:val="en-GB"/>
+        </w:rPr>
       </w:pPr>
       <w:hyperlink r:id="rId46" w:history="1">
         <w:r>
           <w:rPr>
             <w:rStyle w:val="Hipervnculo"/>
+            <w:color w:val="2F5496" w:themeColor="accent1" w:themeShade="BF"/>
+            <w:lang w:val="en-GB"/>
           </w:rPr>
           <w:t xml:space="preserve">java - Spring MVC </w:t>
         </w:r>
@@ -17041,6 +16754,8 @@
         <w:r>
           <w:rPr>
             <w:rStyle w:val="Hipervnculo"/>
+            <w:color w:val="2F5496" w:themeColor="accent1" w:themeShade="BF"/>
+            <w:lang w:val="en-GB"/>
           </w:rPr>
           <w:t>jsp</w:t>
         </w:r>
@@ -17048,59 +16763,11 @@
         <w:r>
           <w:rPr>
             <w:rStyle w:val="Hipervnculo"/>
-          </w:rPr>
-          <w:t xml:space="preserve"> c:if tag </w:t>
-        </w:r>
-        <w:proofErr w:type="spellStart"/>
-        <w:r>
-          <w:rPr>
-            <w:rStyle w:val="Hipervnculo"/>
-          </w:rPr>
-          <w:t>doesn't</w:t>
-        </w:r>
-        <w:proofErr w:type="spellEnd"/>
-        <w:r>
-          <w:rPr>
-            <w:rStyle w:val="Hipervnculo"/>
-          </w:rPr>
-          <w:t xml:space="preserve"> </w:t>
-        </w:r>
-        <w:proofErr w:type="spellStart"/>
-        <w:r>
-          <w:rPr>
-            <w:rStyle w:val="Hipervnculo"/>
-          </w:rPr>
-          <w:t>work</w:t>
-        </w:r>
-        <w:proofErr w:type="spellEnd"/>
-        <w:r>
-          <w:rPr>
-            <w:rStyle w:val="Hipervnculo"/>
-          </w:rPr>
-          <w:t xml:space="preserve"> - </w:t>
-        </w:r>
-        <w:proofErr w:type="spellStart"/>
-        <w:r>
-          <w:rPr>
-            <w:rStyle w:val="Hipervnculo"/>
-          </w:rPr>
-          <w:t>Stack</w:t>
-        </w:r>
-        <w:proofErr w:type="spellEnd"/>
-        <w:r>
-          <w:rPr>
-            <w:rStyle w:val="Hipervnculo"/>
-          </w:rPr>
-          <w:t xml:space="preserve"> </w:t>
-        </w:r>
-        <w:proofErr w:type="spellStart"/>
-        <w:r>
-          <w:rPr>
-            <w:rStyle w:val="Hipervnculo"/>
-          </w:rPr>
-          <w:t>Overflow</w:t>
-        </w:r>
-        <w:proofErr w:type="spellEnd"/>
+            <w:color w:val="2F5496" w:themeColor="accent1" w:themeShade="BF"/>
+            <w:lang w:val="en-GB"/>
+          </w:rPr>
+          <w:t xml:space="preserve"> c:if tag doesn't work - Stack Overflow</w:t>
+        </w:r>
       </w:hyperlink>
     </w:p>
     <w:p>
@@ -17139,11 +16806,15 @@
     <w:p>
       <w:pPr>
         <w:pStyle w:val="Prrafodelista"/>
+        <w:rPr>
+          <w:color w:val="2F5496" w:themeColor="accent1" w:themeShade="BF"/>
+        </w:rPr>
       </w:pPr>
       <w:hyperlink r:id="rId47" w:history="1">
         <w:r>
           <w:rPr>
             <w:rStyle w:val="Hipervnculo"/>
+            <w:color w:val="2F5496" w:themeColor="accent1" w:themeShade="BF"/>
           </w:rPr>
           <w:t xml:space="preserve">Spring MVC </w:t>
         </w:r>
@@ -17151,6 +16822,7 @@
         <w:r>
           <w:rPr>
             <w:rStyle w:val="Hipervnculo"/>
+            <w:color w:val="2F5496" w:themeColor="accent1" w:themeShade="BF"/>
           </w:rPr>
           <w:t>Hibernate</w:t>
         </w:r>
@@ -17158,6 +16830,7 @@
         <w:r>
           <w:rPr>
             <w:rStyle w:val="Hipervnculo"/>
+            <w:color w:val="2F5496" w:themeColor="accent1" w:themeShade="BF"/>
           </w:rPr>
           <w:t xml:space="preserve"> MySQL </w:t>
         </w:r>
@@ -17165,6 +16838,7 @@
         <w:r>
           <w:rPr>
             <w:rStyle w:val="Hipervnculo"/>
+            <w:color w:val="2F5496" w:themeColor="accent1" w:themeShade="BF"/>
           </w:rPr>
           <w:t>Integration</w:t>
         </w:r>
@@ -17172,6 +16846,7 @@
         <w:r>
           <w:rPr>
             <w:rStyle w:val="Hipervnculo"/>
+            <w:color w:val="2F5496" w:themeColor="accent1" w:themeShade="BF"/>
           </w:rPr>
           <w:t xml:space="preserve"> (integración) Tutorial de ejemplo de CRUD [extracto] - programador clic (programmerclick.com)</w:t>
         </w:r>
@@ -17191,6 +16866,159 @@
       </w:pPr>
       <w:r>
         <w:t>Fecha de consulta: mayo 10, 2022</w:t>
+      </w:r>
+    </w:p>
+    <w:p>
+      <w:pPr>
+        <w:pStyle w:val="Prrafodelista"/>
+        <w:numPr>
+          <w:ilvl w:val="0"/>
+          <w:numId w:val="20"/>
+        </w:numPr>
+        <w:rPr>
+          <w:color w:val="2F5496" w:themeColor="accent1" w:themeShade="BF"/>
+        </w:rPr>
+      </w:pPr>
+      <w:hyperlink r:id="rId48" w:history="1">
+        <w:r>
+          <w:rPr>
+            <w:rStyle w:val="Hipervnculo"/>
+            <w:color w:val="2F5496" w:themeColor="accent1" w:themeShade="BF"/>
+          </w:rPr>
+          <w:t>https://www.adictosaltrabajo.com/2008/02/15/spring-hibernate-anotaciones/</w:t>
+        </w:r>
+      </w:hyperlink>
+    </w:p>
+    <w:p>
+      <w:pPr>
+        <w:pStyle w:val="Prrafodelista"/>
+        <w:numPr>
+          <w:ilvl w:val="0"/>
+          <w:numId w:val="20"/>
+        </w:numPr>
+        <w:rPr>
+          <w:color w:val="2F5496" w:themeColor="accent1" w:themeShade="BF"/>
+        </w:rPr>
+      </w:pPr>
+      <w:hyperlink r:id="rId49" w:history="1">
+        <w:r>
+          <w:rPr>
+            <w:rStyle w:val="Hipervnculo"/>
+            <w:color w:val="2F5496" w:themeColor="accent1" w:themeShade="BF"/>
+          </w:rPr>
+          <w:t>https://www.uv.es/grimo/teaching/SpringMVCv4PasoAPaso/index.html</w:t>
+        </w:r>
+      </w:hyperlink>
+    </w:p>
+    <w:p>
+      <w:pPr>
+        <w:spacing w:line="40" w:lineRule="exact"/>
+      </w:pPr>
+    </w:p>
+    <w:p>
+      <w:r>
+        <w:t>Spring MVC Hibernate MySQL Integration (Integración) Tutorial de ejemplo de CRUD:</w:t>
+      </w:r>
+    </w:p>
+    <w:p>
+      <w:pPr>
+        <w:pStyle w:val="Prrafodelista"/>
+        <w:numPr>
+          <w:ilvl w:val="0"/>
+          <w:numId w:val="21"/>
+        </w:numPr>
+        <w:rPr>
+          <w:color w:val="2F5496" w:themeColor="accent1" w:themeShade="BF"/>
+        </w:rPr>
+      </w:pPr>
+      <w:hyperlink r:id="rId50" w:history="1">
+        <w:r>
+          <w:rPr>
+            <w:rStyle w:val="Hipervnculo"/>
+            <w:color w:val="2F5496" w:themeColor="accent1" w:themeShade="BF"/>
+          </w:rPr>
+          <w:t>https://programmerclick.com/article/21431004605/</w:t>
+        </w:r>
+      </w:hyperlink>
+    </w:p>
+    <w:p>
+      <w:pPr>
+        <w:pStyle w:val="Prrafodelista"/>
+        <w:numPr>
+          <w:ilvl w:val="0"/>
+          <w:numId w:val="21"/>
+        </w:numPr>
+        <w:rPr>
+          <w:color w:val="2F5496" w:themeColor="accent1" w:themeShade="BF"/>
+        </w:rPr>
+      </w:pPr>
+      <w:hyperlink r:id="rId51" w:history="1">
+        <w:r>
+          <w:rPr>
+            <w:rStyle w:val="Hipervnculo"/>
+            <w:color w:val="2F5496" w:themeColor="accent1" w:themeShade="BF"/>
+          </w:rPr>
+          <w:t>https://www.journaldev.com/3531/spring-mvc-hibernate-mysql-integration-crud-example-tutorial</w:t>
+        </w:r>
+      </w:hyperlink>
+    </w:p>
+    <w:p>
+      <w:pPr>
+        <w:pStyle w:val="Prrafodelista"/>
+        <w:numPr>
+          <w:ilvl w:val="0"/>
+          <w:numId w:val="21"/>
+        </w:numPr>
+        <w:rPr>
+          <w:rStyle w:val="Hipervnculo"/>
+          <w:color w:val="2F5496" w:themeColor="accent1" w:themeShade="BF"/>
+          <w:u w:val="none"/>
+        </w:rPr>
+      </w:pPr>
+      <w:hyperlink r:id="rId52" w:history="1">
+        <w:r>
+          <w:rPr>
+            <w:rStyle w:val="Hipervnculo"/>
+            <w:color w:val="2F5496" w:themeColor="accent1" w:themeShade="BF"/>
+          </w:rPr>
+          <w:t>https://programacion.net/articulo/integracion_de_jsf-_spring_e_hibernate_para_crear_una_aplicacion_web_del_mundo_real_307/3</w:t>
+        </w:r>
+      </w:hyperlink>
+    </w:p>
+    <w:p>
+      <w:pPr>
+        <w:rPr>
+          <w:rStyle w:val="Hipervnculo"/>
+          <w:color w:val="auto"/>
+          <w:u w:val="none"/>
+        </w:rPr>
+      </w:pPr>
+      <w:r>
+        <w:rPr>
+          <w:rStyle w:val="Hipervnculo"/>
+          <w:color w:val="auto"/>
+          <w:u w:val="none"/>
+        </w:rPr>
+        <w:t>Estilos de letras HTML</w:t>
+      </w:r>
+    </w:p>
+    <w:p>
+      <w:pPr>
+        <w:pStyle w:val="Prrafodelista"/>
+        <w:numPr>
+          <w:ilvl w:val="0"/>
+          <w:numId w:val="21"/>
+        </w:numPr>
+        <w:rPr>
+          <w:u w:val="single"/>
+        </w:rPr>
+      </w:pPr>
+      <w:r>
+        <w:rPr>
+          <w:color w:val="2F5496" w:themeColor="accent1" w:themeShade="BF"/>
+          <w:u w:val="single"/>
+        </w:rPr>
+        <w:t>https://www.w3schools.com/bootstrap4/bootstrap_typography.asp</w:t>
       </w:r>
     </w:p>
     <w:p>
@@ -17211,10 +17039,11 @@
       <w:pPr>
         <w:pStyle w:val="Prrafodelista"/>
       </w:pPr>
-      <w:hyperlink r:id="rId48" w:history="1">
+      <w:hyperlink r:id="rId53" w:history="1">
         <w:r>
           <w:rPr>
             <w:rStyle w:val="Hipervnculo"/>
+            <w:color w:val="2F5496" w:themeColor="accent1" w:themeShade="BF"/>
           </w:rPr>
           <w:t xml:space="preserve">Qué es el Framework Spring y las ventajas de utilizarlo - </w:t>
         </w:r>
@@ -17222,12 +17051,14 @@
           <w:rPr>
             <w:rStyle w:val="Hipervnculo"/>
             <w:rFonts w:ascii="Cambria Math" w:hAnsi="Cambria Math" w:cs="Cambria Math"/>
+            <w:color w:val="2F5496" w:themeColor="accent1" w:themeShade="BF"/>
           </w:rPr>
           <w:t>▷</w:t>
         </w:r>
         <w:r>
           <w:rPr>
             <w:rStyle w:val="Hipervnculo"/>
+            <w:color w:val="2F5496" w:themeColor="accent1" w:themeShade="BF"/>
           </w:rPr>
           <w:t xml:space="preserve"> Cursos de Programaci</w:t>
         </w:r>
@@ -17235,12 +17066,14 @@
           <w:rPr>
             <w:rStyle w:val="Hipervnculo"/>
             <w:rFonts w:ascii="Times New Roman" w:hAnsi="Times New Roman" w:cs="Times New Roman"/>
+            <w:color w:val="2F5496" w:themeColor="accent1" w:themeShade="BF"/>
           </w:rPr>
           <w:t>ó</w:t>
         </w:r>
         <w:r>
           <w:rPr>
             <w:rStyle w:val="Hipervnculo"/>
+            <w:color w:val="2F5496" w:themeColor="accent1" w:themeShade="BF"/>
           </w:rPr>
           <w:t xml:space="preserve">n de 0 a Experto </w:t>
         </w:r>
@@ -17248,22 +17081,18 @@
           <w:rPr>
             <w:rStyle w:val="Hipervnculo"/>
             <w:rFonts w:ascii="Times New Roman" w:hAnsi="Times New Roman" w:cs="Times New Roman"/>
+            <w:color w:val="2F5496" w:themeColor="accent1" w:themeShade="BF"/>
           </w:rPr>
           <w:t>©</w:t>
         </w:r>
         <w:r>
           <w:rPr>
             <w:rStyle w:val="Hipervnculo"/>
+            <w:color w:val="2F5496" w:themeColor="accent1" w:themeShade="BF"/>
           </w:rPr>
           <w:t xml:space="preserve"> Garantizados (unipython.com)</w:t>
         </w:r>
       </w:hyperlink>
-    </w:p>
-    <w:p>
-      <w:pPr>
-        <w:spacing w:line="240" w:lineRule="auto"/>
-        <w:jc w:val="left"/>
-      </w:pPr>
       <w:r>
         <w:br w:type="page"/>
       </w:r>
@@ -17272,12 +17101,12 @@
       <w:pPr>
         <w:pStyle w:val="Ttulo1"/>
       </w:pPr>
-      <w:bookmarkStart w:id="41" w:name="_Toc105531949"/>
+      <w:bookmarkStart w:id="39" w:name="_Toc105690568"/>
       <w:r>
         <w:lastRenderedPageBreak/>
         <w:t>ANEXO</w:t>
       </w:r>
-      <w:bookmarkEnd w:id="41"/>
+      <w:bookmarkEnd w:id="39"/>
     </w:p>
     <w:p>
       <w:pPr>
@@ -17287,11 +17116,11 @@
           <w:numId w:val="2"/>
         </w:numPr>
       </w:pPr>
-      <w:bookmarkStart w:id="42" w:name="_Toc105531950"/>
+      <w:bookmarkStart w:id="40" w:name="_Toc105690569"/>
       <w:r>
         <w:t>Manual de usuario</w:t>
       </w:r>
-      <w:bookmarkEnd w:id="42"/>
+      <w:bookmarkEnd w:id="40"/>
     </w:p>
     <w:p>
       <w:pPr>
@@ -17350,7 +17179,7 @@
         </w:rPr>
         <w:tab/>
       </w:r>
-      <w:hyperlink r:id="rId49" w:history="1">
+      <w:hyperlink r:id="rId54" w:history="1">
         <w:r>
           <w:rPr>
             <w:rStyle w:val="Hipervnculo"/>
@@ -17419,8 +17248,8 @@
     <w:p/>
     <w:p/>
     <w:sectPr>
-      <w:headerReference w:type="default" r:id="rId50"/>
-      <w:footerReference w:type="default" r:id="rId51"/>
+      <w:headerReference w:type="default" r:id="rId55"/>
+      <w:footerReference w:type="default" r:id="rId56"/>
       <w:pgSz w:w="11906" w:h="16838"/>
       <w:pgMar w:top="1417" w:right="1701" w:bottom="1417" w:left="1701" w:header="708" w:footer="708" w:gutter="0"/>
       <w:pgNumType w:fmt="upperRoman" w:start="1"/>
@@ -17503,7 +17332,7 @@
           <v:path o:extrusionok="f" gradientshapeok="t" o:connecttype="rect"/>
           <o:lock v:ext="edit" aspectratio="t"/>
         </v:shapetype>
-        <v:shape id="_x0000_i1103" type="#_x0000_t75" style="width:424.8pt;height:7.1pt" o:hrpct="0" o:hralign="center" o:hr="t">
+        <v:shape id="_x0000_i1027" type="#_x0000_t75" style="width:424.8pt;height:7.1pt" o:hrpct="0" o:hralign="center" o:hr="t">
           <v:imagedata r:id="rId1" o:title="BD14845_"/>
         </v:shape>
       </w:pict>
@@ -17591,7 +17420,7 @@
           <v:path o:extrusionok="f" gradientshapeok="t" o:connecttype="rect"/>
           <o:lock v:ext="edit" aspectratio="t"/>
         </v:shapetype>
-        <v:shape id="_x0000_i1031" type="#_x0000_t75" style="width:424.8pt;height:7.1pt" o:hrpct="0" o:hralign="center" o:hr="t">
+        <v:shape id="_x0000_i1029" type="#_x0000_t75" style="width:424.8pt;height:7.1pt" o:hrpct="0" o:hralign="center" o:hr="t">
           <v:imagedata r:id="rId1" o:title="BD14845_"/>
         </v:shape>
       </w:pict>
@@ -17878,7 +17707,7 @@
           <v:path o:extrusionok="f" gradientshapeok="t" o:connecttype="rect"/>
           <o:lock v:ext="edit" aspectratio="t"/>
         </v:shapetype>
-        <v:shape id="_x0000_i1101" type="#_x0000_t75" style="width:424.8pt;height:7.1pt" o:hrpct="0" o:hralign="center" o:hr="t">
+        <v:shape id="_x0000_i1025" type="#_x0000_t75" style="width:424.8pt;height:7.1pt" o:hrpct="0" o:hralign="center" o:hr="t">
           <v:imagedata r:id="rId2" o:title="BD14845_"/>
         </v:shape>
       </w:pict>
@@ -18115,7 +17944,7 @@
           <v:path o:extrusionok="f" gradientshapeok="t" o:connecttype="rect"/>
           <o:lock v:ext="edit" aspectratio="t"/>
         </v:shapetype>
-        <v:shape id="_x0000_i1102" type="#_x0000_t75" style="width:424.8pt;height:7.1pt" o:hrpct="0" o:hralign="center" o:hr="t">
+        <v:shape id="_x0000_i1026" type="#_x0000_t75" style="width:424.8pt;height:7.1pt" o:hrpct="0" o:hralign="center" o:hr="t">
           <v:imagedata r:id="rId2" o:title="BD14845_"/>
         </v:shape>
       </w:pict>
@@ -18352,7 +18181,7 @@
           <v:path o:extrusionok="f" gradientshapeok="t" o:connecttype="rect"/>
           <o:lock v:ext="edit" aspectratio="t"/>
         </v:shapetype>
-        <v:shape id="_x0000_i1030" type="#_x0000_t75" style="width:424.8pt;height:7.1pt" o:hrpct="0" o:hralign="center" o:hr="t">
+        <v:shape id="_x0000_i1028" type="#_x0000_t75" style="width:424.8pt;height:7.1pt" o:hrpct="0" o:hralign="center" o:hr="t">
           <v:imagedata r:id="rId2" o:title="BD14845_"/>
         </v:shape>
       </w:pict>
@@ -19322,9 +19151,9 @@
     </w:lvl>
   </w:abstractNum>
   <w:abstractNum w:abstractNumId="9" w15:restartNumberingAfterBreak="0">
-    <w:nsid w:val="3AA5097E"/>
+    <w:nsid w:val="2FB90578"/>
     <w:multiLevelType w:val="hybridMultilevel"/>
-    <w:tmpl w:val="A4DC351A"/>
+    <w:tmpl w:val="9870AF36"/>
     <w:lvl w:ilvl="0" w:tplc="0C0A0001">
       <w:start w:val="1"/>
       <w:numFmt w:val="bullet"/>
@@ -19435,6 +19264,119 @@
     </w:lvl>
   </w:abstractNum>
   <w:abstractNum w:abstractNumId="10" w15:restartNumberingAfterBreak="0">
+    <w:nsid w:val="3AA5097E"/>
+    <w:multiLevelType w:val="hybridMultilevel"/>
+    <w:tmpl w:val="A4DC351A"/>
+    <w:lvl w:ilvl="0" w:tplc="0C0A0001">
+      <w:start w:val="1"/>
+      <w:numFmt w:val="bullet"/>
+      <w:lvlText w:val=""/>
+      <w:lvlJc w:val="left"/>
+      <w:pPr>
+        <w:ind w:left="720" w:hanging="360"/>
+      </w:pPr>
+      <w:rPr>
+        <w:rFonts w:ascii="Symbol" w:hAnsi="Symbol" w:hint="default"/>
+      </w:rPr>
+    </w:lvl>
+    <w:lvl w:ilvl="1" w:tplc="0C0A0003" w:tentative="1">
+      <w:start w:val="1"/>
+      <w:numFmt w:val="bullet"/>
+      <w:lvlText w:val="o"/>
+      <w:lvlJc w:val="left"/>
+      <w:pPr>
+        <w:ind w:left="1440" w:hanging="360"/>
+      </w:pPr>
+      <w:rPr>
+        <w:rFonts w:ascii="Courier New" w:hAnsi="Courier New" w:cs="Courier New" w:hint="default"/>
+      </w:rPr>
+    </w:lvl>
+    <w:lvl w:ilvl="2" w:tplc="0C0A0005" w:tentative="1">
+      <w:start w:val="1"/>
+      <w:numFmt w:val="bullet"/>
+      <w:lvlText w:val=""/>
+      <w:lvlJc w:val="left"/>
+      <w:pPr>
+        <w:ind w:left="2160" w:hanging="360"/>
+      </w:pPr>
+      <w:rPr>
+        <w:rFonts w:ascii="Wingdings" w:hAnsi="Wingdings" w:hint="default"/>
+      </w:rPr>
+    </w:lvl>
+    <w:lvl w:ilvl="3" w:tplc="0C0A0001" w:tentative="1">
+      <w:start w:val="1"/>
+      <w:numFmt w:val="bullet"/>
+      <w:lvlText w:val=""/>
+      <w:lvlJc w:val="left"/>
+      <w:pPr>
+        <w:ind w:left="2880" w:hanging="360"/>
+      </w:pPr>
+      <w:rPr>
+        <w:rFonts w:ascii="Symbol" w:hAnsi="Symbol" w:hint="default"/>
+      </w:rPr>
+    </w:lvl>
+    <w:lvl w:ilvl="4" w:tplc="0C0A0003" w:tentative="1">
+      <w:start w:val="1"/>
+      <w:numFmt w:val="bullet"/>
+      <w:lvlText w:val="o"/>
+      <w:lvlJc w:val="left"/>
+      <w:pPr>
+        <w:ind w:left="3600" w:hanging="360"/>
+      </w:pPr>
+      <w:rPr>
+        <w:rFonts w:ascii="Courier New" w:hAnsi="Courier New" w:cs="Courier New" w:hint="default"/>
+      </w:rPr>
+    </w:lvl>
+    <w:lvl w:ilvl="5" w:tplc="0C0A0005" w:tentative="1">
+      <w:start w:val="1"/>
+      <w:numFmt w:val="bullet"/>
+      <w:lvlText w:val=""/>
+      <w:lvlJc w:val="left"/>
+      <w:pPr>
+        <w:ind w:left="4320" w:hanging="360"/>
+      </w:pPr>
+      <w:rPr>
+        <w:rFonts w:ascii="Wingdings" w:hAnsi="Wingdings" w:hint="default"/>
+      </w:rPr>
+    </w:lvl>
+    <w:lvl w:ilvl="6" w:tplc="0C0A0001" w:tentative="1">
+      <w:start w:val="1"/>
+      <w:numFmt w:val="bullet"/>
+      <w:lvlText w:val=""/>
+      <w:lvlJc w:val="left"/>
+      <w:pPr>
+        <w:ind w:left="5040" w:hanging="360"/>
+      </w:pPr>
+      <w:rPr>
+        <w:rFonts w:ascii="Symbol" w:hAnsi="Symbol" w:hint="default"/>
+      </w:rPr>
+    </w:lvl>
+    <w:lvl w:ilvl="7" w:tplc="0C0A0003" w:tentative="1">
+      <w:start w:val="1"/>
+      <w:numFmt w:val="bullet"/>
+      <w:lvlText w:val="o"/>
+      <w:lvlJc w:val="left"/>
+      <w:pPr>
+        <w:ind w:left="5760" w:hanging="360"/>
+      </w:pPr>
+      <w:rPr>
+        <w:rFonts w:ascii="Courier New" w:hAnsi="Courier New" w:cs="Courier New" w:hint="default"/>
+      </w:rPr>
+    </w:lvl>
+    <w:lvl w:ilvl="8" w:tplc="0C0A0005" w:tentative="1">
+      <w:start w:val="1"/>
+      <w:numFmt w:val="bullet"/>
+      <w:lvlText w:val=""/>
+      <w:lvlJc w:val="left"/>
+      <w:pPr>
+        <w:ind w:left="6480" w:hanging="360"/>
+      </w:pPr>
+      <w:rPr>
+        <w:rFonts w:ascii="Wingdings" w:hAnsi="Wingdings" w:hint="default"/>
+      </w:rPr>
+    </w:lvl>
+  </w:abstractNum>
+  <w:abstractNum w:abstractNumId="11" w15:restartNumberingAfterBreak="0">
     <w:nsid w:val="4E8A3775"/>
     <w:multiLevelType w:val="hybridMultilevel"/>
     <w:tmpl w:val="4E382E56"/>
@@ -19547,7 +19489,7 @@
       </w:rPr>
     </w:lvl>
   </w:abstractNum>
-  <w:abstractNum w:abstractNumId="11" w15:restartNumberingAfterBreak="0">
+  <w:abstractNum w:abstractNumId="12" w15:restartNumberingAfterBreak="0">
     <w:nsid w:val="53634B50"/>
     <w:multiLevelType w:val="hybridMultilevel"/>
     <w:tmpl w:val="DF487578"/>
@@ -19657,17 +19599,17 @@
       </w:rPr>
     </w:lvl>
   </w:abstractNum>
-  <w:abstractNum w:abstractNumId="12" w15:restartNumberingAfterBreak="0">
-    <w:nsid w:val="646137AF"/>
+  <w:abstractNum w:abstractNumId="13" w15:restartNumberingAfterBreak="0">
+    <w:nsid w:val="55D91D3F"/>
     <w:multiLevelType w:val="hybridMultilevel"/>
-    <w:tmpl w:val="D2E2BFE2"/>
+    <w:tmpl w:val="548E4116"/>
     <w:lvl w:ilvl="0" w:tplc="0C0A0001">
       <w:start w:val="1"/>
       <w:numFmt w:val="bullet"/>
       <w:lvlText w:val=""/>
       <w:lvlJc w:val="left"/>
       <w:pPr>
-        <w:ind w:left="780" w:hanging="360"/>
+        <w:ind w:left="720" w:hanging="360"/>
       </w:pPr>
       <w:rPr>
         <w:rFonts w:ascii="Symbol" w:hAnsi="Symbol" w:hint="default"/>
@@ -19679,7 +19621,7 @@
       <w:lvlText w:val="o"/>
       <w:lvlJc w:val="left"/>
       <w:pPr>
-        <w:ind w:left="1500" w:hanging="360"/>
+        <w:ind w:left="1440" w:hanging="360"/>
       </w:pPr>
       <w:rPr>
         <w:rFonts w:ascii="Courier New" w:hAnsi="Courier New" w:cs="Courier New" w:hint="default"/>
@@ -19691,7 +19633,7 @@
       <w:lvlText w:val=""/>
       <w:lvlJc w:val="left"/>
       <w:pPr>
-        <w:ind w:left="2220" w:hanging="360"/>
+        <w:ind w:left="2160" w:hanging="360"/>
       </w:pPr>
       <w:rPr>
         <w:rFonts w:ascii="Wingdings" w:hAnsi="Wingdings" w:hint="default"/>
@@ -19703,7 +19645,7 @@
       <w:lvlText w:val=""/>
       <w:lvlJc w:val="left"/>
       <w:pPr>
-        <w:ind w:left="2940" w:hanging="360"/>
+        <w:ind w:left="2880" w:hanging="360"/>
       </w:pPr>
       <w:rPr>
         <w:rFonts w:ascii="Symbol" w:hAnsi="Symbol" w:hint="default"/>
@@ -19715,7 +19657,7 @@
       <w:lvlText w:val="o"/>
       <w:lvlJc w:val="left"/>
       <w:pPr>
-        <w:ind w:left="3660" w:hanging="360"/>
+        <w:ind w:left="3600" w:hanging="360"/>
       </w:pPr>
       <w:rPr>
         <w:rFonts w:ascii="Courier New" w:hAnsi="Courier New" w:cs="Courier New" w:hint="default"/>
@@ -19727,7 +19669,7 @@
       <w:lvlText w:val=""/>
       <w:lvlJc w:val="left"/>
       <w:pPr>
-        <w:ind w:left="4380" w:hanging="360"/>
+        <w:ind w:left="4320" w:hanging="360"/>
       </w:pPr>
       <w:rPr>
         <w:rFonts w:ascii="Wingdings" w:hAnsi="Wingdings" w:hint="default"/>
@@ -19739,7 +19681,7 @@
       <w:lvlText w:val=""/>
       <w:lvlJc w:val="left"/>
       <w:pPr>
-        <w:ind w:left="5100" w:hanging="360"/>
+        <w:ind w:left="5040" w:hanging="360"/>
       </w:pPr>
       <w:rPr>
         <w:rFonts w:ascii="Symbol" w:hAnsi="Symbol" w:hint="default"/>
@@ -19751,7 +19693,7 @@
       <w:lvlText w:val="o"/>
       <w:lvlJc w:val="left"/>
       <w:pPr>
-        <w:ind w:left="5820" w:hanging="360"/>
+        <w:ind w:left="5760" w:hanging="360"/>
       </w:pPr>
       <w:rPr>
         <w:rFonts w:ascii="Courier New" w:hAnsi="Courier New" w:cs="Courier New" w:hint="default"/>
@@ -19763,14 +19705,127 @@
       <w:lvlText w:val=""/>
       <w:lvlJc w:val="left"/>
       <w:pPr>
-        <w:ind w:left="6540" w:hanging="360"/>
+        <w:ind w:left="6480" w:hanging="360"/>
       </w:pPr>
       <w:rPr>
         <w:rFonts w:ascii="Wingdings" w:hAnsi="Wingdings" w:hint="default"/>
       </w:rPr>
     </w:lvl>
   </w:abstractNum>
-  <w:abstractNum w:abstractNumId="13" w15:restartNumberingAfterBreak="0">
+  <w:abstractNum w:abstractNumId="14" w15:restartNumberingAfterBreak="0">
+    <w:nsid w:val="646137AF"/>
+    <w:multiLevelType w:val="hybridMultilevel"/>
+    <w:tmpl w:val="D2E2BFE2"/>
+    <w:lvl w:ilvl="0" w:tplc="0C0A0001">
+      <w:start w:val="1"/>
+      <w:numFmt w:val="bullet"/>
+      <w:lvlText w:val=""/>
+      <w:lvlJc w:val="left"/>
+      <w:pPr>
+        <w:ind w:left="780" w:hanging="360"/>
+      </w:pPr>
+      <w:rPr>
+        <w:rFonts w:ascii="Symbol" w:hAnsi="Symbol" w:hint="default"/>
+      </w:rPr>
+    </w:lvl>
+    <w:lvl w:ilvl="1" w:tplc="0C0A0003" w:tentative="1">
+      <w:start w:val="1"/>
+      <w:numFmt w:val="bullet"/>
+      <w:lvlText w:val="o"/>
+      <w:lvlJc w:val="left"/>
+      <w:pPr>
+        <w:ind w:left="1500" w:hanging="360"/>
+      </w:pPr>
+      <w:rPr>
+        <w:rFonts w:ascii="Courier New" w:hAnsi="Courier New" w:cs="Courier New" w:hint="default"/>
+      </w:rPr>
+    </w:lvl>
+    <w:lvl w:ilvl="2" w:tplc="0C0A0005" w:tentative="1">
+      <w:start w:val="1"/>
+      <w:numFmt w:val="bullet"/>
+      <w:lvlText w:val=""/>
+      <w:lvlJc w:val="left"/>
+      <w:pPr>
+        <w:ind w:left="2220" w:hanging="360"/>
+      </w:pPr>
+      <w:rPr>
+        <w:rFonts w:ascii="Wingdings" w:hAnsi="Wingdings" w:hint="default"/>
+      </w:rPr>
+    </w:lvl>
+    <w:lvl w:ilvl="3" w:tplc="0C0A0001" w:tentative="1">
+      <w:start w:val="1"/>
+      <w:numFmt w:val="bullet"/>
+      <w:lvlText w:val=""/>
+      <w:lvlJc w:val="left"/>
+      <w:pPr>
+        <w:ind w:left="2940" w:hanging="360"/>
+      </w:pPr>
+      <w:rPr>
+        <w:rFonts w:ascii="Symbol" w:hAnsi="Symbol" w:hint="default"/>
+      </w:rPr>
+    </w:lvl>
+    <w:lvl w:ilvl="4" w:tplc="0C0A0003" w:tentative="1">
+      <w:start w:val="1"/>
+      <w:numFmt w:val="bullet"/>
+      <w:lvlText w:val="o"/>
+      <w:lvlJc w:val="left"/>
+      <w:pPr>
+        <w:ind w:left="3660" w:hanging="360"/>
+      </w:pPr>
+      <w:rPr>
+        <w:rFonts w:ascii="Courier New" w:hAnsi="Courier New" w:cs="Courier New" w:hint="default"/>
+      </w:rPr>
+    </w:lvl>
+    <w:lvl w:ilvl="5" w:tplc="0C0A0005" w:tentative="1">
+      <w:start w:val="1"/>
+      <w:numFmt w:val="bullet"/>
+      <w:lvlText w:val=""/>
+      <w:lvlJc w:val="left"/>
+      <w:pPr>
+        <w:ind w:left="4380" w:hanging="360"/>
+      </w:pPr>
+      <w:rPr>
+        <w:rFonts w:ascii="Wingdings" w:hAnsi="Wingdings" w:hint="default"/>
+      </w:rPr>
+    </w:lvl>
+    <w:lvl w:ilvl="6" w:tplc="0C0A0001" w:tentative="1">
+      <w:start w:val="1"/>
+      <w:numFmt w:val="bullet"/>
+      <w:lvlText w:val=""/>
+      <w:lvlJc w:val="left"/>
+      <w:pPr>
+        <w:ind w:left="5100" w:hanging="360"/>
+      </w:pPr>
+      <w:rPr>
+        <w:rFonts w:ascii="Symbol" w:hAnsi="Symbol" w:hint="default"/>
+      </w:rPr>
+    </w:lvl>
+    <w:lvl w:ilvl="7" w:tplc="0C0A0003" w:tentative="1">
+      <w:start w:val="1"/>
+      <w:numFmt w:val="bullet"/>
+      <w:lvlText w:val="o"/>
+      <w:lvlJc w:val="left"/>
+      <w:pPr>
+        <w:ind w:left="5820" w:hanging="360"/>
+      </w:pPr>
+      <w:rPr>
+        <w:rFonts w:ascii="Courier New" w:hAnsi="Courier New" w:cs="Courier New" w:hint="default"/>
+      </w:rPr>
+    </w:lvl>
+    <w:lvl w:ilvl="8" w:tplc="0C0A0005" w:tentative="1">
+      <w:start w:val="1"/>
+      <w:numFmt w:val="bullet"/>
+      <w:lvlText w:val=""/>
+      <w:lvlJc w:val="left"/>
+      <w:pPr>
+        <w:ind w:left="6540" w:hanging="360"/>
+      </w:pPr>
+      <w:rPr>
+        <w:rFonts w:ascii="Wingdings" w:hAnsi="Wingdings" w:hint="default"/>
+      </w:rPr>
+    </w:lvl>
+  </w:abstractNum>
+  <w:abstractNum w:abstractNumId="15" w15:restartNumberingAfterBreak="0">
     <w:nsid w:val="69FE079E"/>
     <w:multiLevelType w:val="multilevel"/>
     <w:tmpl w:val="5644DC4C"/>
@@ -19858,7 +19913,7 @@
       </w:pPr>
     </w:lvl>
   </w:abstractNum>
-  <w:abstractNum w:abstractNumId="14" w15:restartNumberingAfterBreak="0">
+  <w:abstractNum w:abstractNumId="16" w15:restartNumberingAfterBreak="0">
     <w:nsid w:val="792E19D4"/>
     <w:multiLevelType w:val="hybridMultilevel"/>
     <w:tmpl w:val="B2B65F92"/>
@@ -19971,7 +20026,7 @@
       </w:rPr>
     </w:lvl>
   </w:abstractNum>
-  <w:abstractNum w:abstractNumId="15" w15:restartNumberingAfterBreak="0">
+  <w:abstractNum w:abstractNumId="17" w15:restartNumberingAfterBreak="0">
     <w:nsid w:val="7AB1FD5C"/>
     <w:multiLevelType w:val="hybridMultilevel"/>
     <w:tmpl w:val="FFFFFFFF"/>
@@ -20022,7 +20077,7 @@
       <w:lvlJc w:val="left"/>
     </w:lvl>
   </w:abstractNum>
-  <w:abstractNum w:abstractNumId="16" w15:restartNumberingAfterBreak="0">
+  <w:abstractNum w:abstractNumId="18" w15:restartNumberingAfterBreak="0">
     <w:nsid w:val="7B26370E"/>
     <w:multiLevelType w:val="hybridMultilevel"/>
     <w:tmpl w:val="8278DD42"/>
@@ -20135,7 +20190,7 @@
       </w:rPr>
     </w:lvl>
   </w:abstractNum>
-  <w:abstractNum w:abstractNumId="17" w15:restartNumberingAfterBreak="0">
+  <w:abstractNum w:abstractNumId="19" w15:restartNumberingAfterBreak="0">
     <w:nsid w:val="7D9E71B6"/>
     <w:multiLevelType w:val="hybridMultilevel"/>
     <w:tmpl w:val="4FC48EB0"/>
@@ -20249,10 +20304,10 @@
     </w:lvl>
   </w:abstractNum>
   <w:num w:numId="1">
-    <w:abstractNumId w:val="9"/>
+    <w:abstractNumId w:val="10"/>
   </w:num>
   <w:num w:numId="2">
-    <w:abstractNumId w:val="13"/>
+    <w:abstractNumId w:val="15"/>
   </w:num>
   <w:num w:numId="3">
     <w:abstractNumId w:val="7"/>
@@ -20261,13 +20316,13 @@
     <w:abstractNumId w:val="0"/>
   </w:num>
   <w:num w:numId="5">
-    <w:abstractNumId w:val="15"/>
+    <w:abstractNumId w:val="17"/>
   </w:num>
   <w:num w:numId="6">
-    <w:abstractNumId w:val="14"/>
+    <w:abstractNumId w:val="16"/>
   </w:num>
   <w:num w:numId="7">
-    <w:abstractNumId w:val="10"/>
+    <w:abstractNumId w:val="11"/>
   </w:num>
   <w:num w:numId="8">
     <w:abstractNumId w:val="1"/>
@@ -20276,7 +20331,7 @@
     <w:abstractNumId w:val="3"/>
   </w:num>
   <w:num w:numId="10">
-    <w:abstractNumId w:val="16"/>
+    <w:abstractNumId w:val="18"/>
   </w:num>
   <w:num w:numId="11">
     <w:abstractNumId w:val="6"/>
@@ -20285,10 +20340,10 @@
     <w:abstractNumId w:val="2"/>
   </w:num>
   <w:num w:numId="13">
-    <w:abstractNumId w:val="17"/>
+    <w:abstractNumId w:val="19"/>
   </w:num>
   <w:num w:numId="14">
-    <w:abstractNumId w:val="12"/>
+    <w:abstractNumId w:val="14"/>
   </w:num>
   <w:num w:numId="15">
     <w:abstractNumId w:val="4"/>
@@ -20297,7 +20352,7 @@
     <w:abstractNumId w:val="5"/>
   </w:num>
   <w:num w:numId="17">
-    <w:abstractNumId w:val="13"/>
+    <w:abstractNumId w:val="15"/>
     <w:lvlOverride w:ilvl="0">
       <w:startOverride w:val="1"/>
     </w:lvlOverride>
@@ -20327,10 +20382,16 @@
     </w:lvlOverride>
   </w:num>
   <w:num w:numId="18">
-    <w:abstractNumId w:val="11"/>
+    <w:abstractNumId w:val="12"/>
   </w:num>
   <w:num w:numId="19">
     <w:abstractNumId w:val="8"/>
+  </w:num>
+  <w:num w:numId="20">
+    <w:abstractNumId w:val="9"/>
+  </w:num>
+  <w:num w:numId="21">
+    <w:abstractNumId w:val="13"/>
   </w:num>
   <w:numIdMacAtCleanup w:val="19"/>
 </w:numbering>

</xml_diff>

<commit_message>
Add variable idCliente en ReservaController para la consulta a la bbdd
</commit_message>
<xml_diff>
--- a/Documentacion/PADEL RAC_Proyecto TFC _v3.docx
+++ b/Documentacion/PADEL RAC_Proyecto TFC _v3.docx
@@ -1905,7 +1905,27 @@
           <w:szCs w:val="22"/>
           <w:shd w:val="clear" w:color="auto" w:fill="auto"/>
         </w:rPr>
-        <w:t xml:space="preserve">, pero si podemos decir que </w:t>
+        <w:t xml:space="preserve">, pero si podemos decir </w:t>
+      </w:r>
+      <w:proofErr w:type="gramStart"/>
+      <w:r>
+        <w:rPr>
+          <w:noProof w:val="0"/>
+          <w:color w:val="000000"/>
+          <w:szCs w:val="22"/>
+          <w:shd w:val="clear" w:color="auto" w:fill="auto"/>
+        </w:rPr>
+        <w:t>que</w:t>
+      </w:r>
+      <w:proofErr w:type="gramEnd"/>
+      <w:r>
+        <w:rPr>
+          <w:noProof w:val="0"/>
+          <w:color w:val="000000"/>
+          <w:szCs w:val="22"/>
+          <w:shd w:val="clear" w:color="auto" w:fill="auto"/>
+        </w:rPr>
+        <w:t xml:space="preserve"> </w:t>
       </w:r>
       <w:r>
         <w:rPr>
@@ -2086,6 +2106,7 @@
           <w:lang w:val="en-GB"/>
         </w:rPr>
       </w:pPr>
+      <w:proofErr w:type="gramStart"/>
       <w:r>
         <w:rPr>
           <w:rFonts w:ascii="Times New Roman" w:hAnsi="Times New Roman"/>
@@ -2094,7 +2115,18 @@
           <w:szCs w:val="22"/>
           <w:lang w:val="en-GB"/>
         </w:rPr>
-        <w:t xml:space="preserve">In order to make the design of the application as real as possible and in the future to be able to produce and sell it for use in sports centres, we have contacted a sports centre located in the </w:t>
+        <w:t>In order to</w:t>
+      </w:r>
+      <w:proofErr w:type="gramEnd"/>
+      <w:r>
+        <w:rPr>
+          <w:rFonts w:ascii="Times New Roman" w:hAnsi="Times New Roman"/>
+          <w:color w:val="000000"/>
+          <w:sz w:val="22"/>
+          <w:szCs w:val="22"/>
+          <w:lang w:val="en-GB"/>
+        </w:rPr>
+        <w:t xml:space="preserve"> make the design of the application as real as possible and in the future to be able to produce and sell it for use in sports centres, we have contacted a sports centre located in the </w:t>
       </w:r>
       <w:proofErr w:type="spellStart"/>
       <w:r>
@@ -2168,7 +2200,29 @@
           <w:szCs w:val="22"/>
           <w:lang w:val="en-GB"/>
         </w:rPr>
-        <w:t>In this sports centre we carried out a detailed study of the needs of the centre and how it works, in order to describe all the tasks to be carried out through the application.</w:t>
+        <w:t xml:space="preserve">In this sports centre we carried out a detailed study of the needs of the centre and how it works, </w:t>
+      </w:r>
+      <w:proofErr w:type="gramStart"/>
+      <w:r>
+        <w:rPr>
+          <w:rFonts w:ascii="Times New Roman" w:hAnsi="Times New Roman"/>
+          <w:color w:val="000000"/>
+          <w:sz w:val="22"/>
+          <w:szCs w:val="22"/>
+          <w:lang w:val="en-GB"/>
+        </w:rPr>
+        <w:t>in order to</w:t>
+      </w:r>
+      <w:proofErr w:type="gramEnd"/>
+      <w:r>
+        <w:rPr>
+          <w:rFonts w:ascii="Times New Roman" w:hAnsi="Times New Roman"/>
+          <w:color w:val="000000"/>
+          <w:sz w:val="22"/>
+          <w:szCs w:val="22"/>
+          <w:lang w:val="en-GB"/>
+        </w:rPr>
+        <w:t xml:space="preserve"> describe all the tasks to be carried out through the application.</w:t>
       </w:r>
     </w:p>
     <w:p>
@@ -2282,7 +2336,25 @@
           <w:color w:val="000000"/>
           <w:lang w:val="en-GB"/>
         </w:rPr>
-        <w:t>We want a flexible architecture; A few years ago we didn't think about having mobile clients and the question we all ask ourselves is what the future holds. Our application must be prepared to adopt those changes.</w:t>
+        <w:t xml:space="preserve">We want a flexible architecture; A few years </w:t>
+      </w:r>
+      <w:proofErr w:type="gramStart"/>
+      <w:r>
+        <w:rPr>
+          <w:rFonts w:ascii="Times New Roman" w:hAnsi="Times New Roman" w:cs="Times New Roman"/>
+          <w:color w:val="000000"/>
+          <w:lang w:val="en-GB"/>
+        </w:rPr>
+        <w:t>ago</w:t>
+      </w:r>
+      <w:proofErr w:type="gramEnd"/>
+      <w:r>
+        <w:rPr>
+          <w:rFonts w:ascii="Times New Roman" w:hAnsi="Times New Roman" w:cs="Times New Roman"/>
+          <w:color w:val="000000"/>
+          <w:lang w:val="en-GB"/>
+        </w:rPr>
+        <w:t xml:space="preserve"> we didn't think about having mobile clients and the question we all ask ourselves is what the future holds. Our application must be prepared to adopt those changes.</w:t>
       </w:r>
     </w:p>
     <w:p>
@@ -2410,7 +2482,6 @@
         <w:autoSpaceDN w:val="0"/>
         <w:adjustRightInd w:val="0"/>
         <w:spacing w:line="240" w:lineRule="auto"/>
-        <w:jc w:val="left"/>
       </w:pPr>
       <w:r>
         <w:t xml:space="preserve">Para estos agradecimientos tratamos de encontrar una frase que resumiera el esfuerzo de estos dos años que termina con este proyecto. </w:t>
@@ -2422,7 +2493,6 @@
         <w:autoSpaceDN w:val="0"/>
         <w:adjustRightInd w:val="0"/>
         <w:spacing w:line="240" w:lineRule="auto"/>
-        <w:jc w:val="left"/>
       </w:pPr>
     </w:p>
     <w:p>
@@ -2431,7 +2501,6 @@
         <w:autoSpaceDN w:val="0"/>
         <w:adjustRightInd w:val="0"/>
         <w:spacing w:line="240" w:lineRule="auto"/>
-        <w:jc w:val="left"/>
       </w:pPr>
       <w:r>
         <w:t>Tras analizar varias situaciones nos dimos cuenta que el esfuerzo individual ha sido importante, el sacrificio y constancia muy necesarios pero sobre todo hemos aprendido  que en esta profesión sin un buen equipo no hay futuro.</w:t>
@@ -2443,7 +2512,6 @@
         <w:autoSpaceDN w:val="0"/>
         <w:adjustRightInd w:val="0"/>
         <w:spacing w:line="240" w:lineRule="auto"/>
-        <w:jc w:val="left"/>
       </w:pPr>
     </w:p>
     <w:p>
@@ -2452,7 +2520,6 @@
         <w:autoSpaceDN w:val="0"/>
         <w:adjustRightInd w:val="0"/>
         <w:spacing w:line="240" w:lineRule="auto"/>
-        <w:jc w:val="left"/>
       </w:pPr>
       <w:r>
         <w:t>Por ello nos quedamos con la que más nos representa y resume esta etapa formativa que culmina con este proyecto.</w:t>
@@ -2464,7 +2531,6 @@
         <w:autoSpaceDN w:val="0"/>
         <w:adjustRightInd w:val="0"/>
         <w:spacing w:line="240" w:lineRule="auto"/>
-        <w:jc w:val="left"/>
       </w:pPr>
     </w:p>
     <w:p>
@@ -2473,7 +2539,6 @@
         <w:autoSpaceDN w:val="0"/>
         <w:adjustRightInd w:val="0"/>
         <w:spacing w:line="240" w:lineRule="auto"/>
-        <w:jc w:val="left"/>
       </w:pPr>
     </w:p>
     <w:p>
@@ -2482,7 +2547,6 @@
         <w:autoSpaceDN w:val="0"/>
         <w:adjustRightInd w:val="0"/>
         <w:spacing w:line="240" w:lineRule="auto"/>
-        <w:jc w:val="left"/>
       </w:pPr>
       <w:r>
         <w:t>“</w:t>
@@ -2512,7 +2576,6 @@
         <w:autoSpaceDN w:val="0"/>
         <w:adjustRightInd w:val="0"/>
         <w:spacing w:line="240" w:lineRule="auto"/>
-        <w:jc w:val="left"/>
       </w:pPr>
       <w:r>
         <w:tab/>
@@ -2549,7 +2612,6 @@
         <w:autoSpaceDN w:val="0"/>
         <w:adjustRightInd w:val="0"/>
         <w:spacing w:line="240" w:lineRule="auto"/>
-        <w:jc w:val="left"/>
       </w:pPr>
     </w:p>
     <w:p>
@@ -2558,7 +2620,6 @@
         <w:autoSpaceDN w:val="0"/>
         <w:adjustRightInd w:val="0"/>
         <w:spacing w:line="240" w:lineRule="auto"/>
-        <w:jc w:val="left"/>
       </w:pPr>
       <w:r>
         <w:t>Gracias a todos los que de alguna manera han hecho posible esta aventura formativa</w:t>
@@ -2573,7 +2634,6 @@
         <w:autoSpaceDN w:val="0"/>
         <w:adjustRightInd w:val="0"/>
         <w:spacing w:line="240" w:lineRule="auto"/>
-        <w:jc w:val="left"/>
       </w:pPr>
     </w:p>
     <w:p>
@@ -2582,7 +2642,6 @@
         <w:autoSpaceDN w:val="0"/>
         <w:adjustRightInd w:val="0"/>
         <w:spacing w:line="240" w:lineRule="auto"/>
-        <w:jc w:val="left"/>
       </w:pPr>
       <w:r>
         <w:t>#Familia #profesores #parejas #compañeros</w:t>
@@ -2594,7 +2653,6 @@
         <w:autoSpaceDN w:val="0"/>
         <w:adjustRightInd w:val="0"/>
         <w:spacing w:line="240" w:lineRule="auto"/>
-        <w:jc w:val="left"/>
       </w:pPr>
     </w:p>
     <w:p>
@@ -2603,7 +2661,6 @@
         <w:autoSpaceDN w:val="0"/>
         <w:adjustRightInd w:val="0"/>
         <w:spacing w:line="240" w:lineRule="auto"/>
-        <w:jc w:val="left"/>
       </w:pPr>
       <w:r>
         <w:t>Gracias.</w:t>
@@ -2968,7 +3025,27 @@
           <w:szCs w:val="22"/>
           <w:shd w:val="clear" w:color="auto" w:fill="auto"/>
         </w:rPr>
-        <w:t>original completa(jurídicamente válida) que puede encontrarse en</w:t>
+        <w:t xml:space="preserve">original </w:t>
+      </w:r>
+      <w:proofErr w:type="gramStart"/>
+      <w:r>
+        <w:rPr>
+          <w:rFonts w:eastAsia="Times New Roman"/>
+          <w:noProof w:val="0"/>
+          <w:szCs w:val="22"/>
+          <w:shd w:val="clear" w:color="auto" w:fill="auto"/>
+        </w:rPr>
+        <w:t>completa(</w:t>
+      </w:r>
+      <w:proofErr w:type="gramEnd"/>
+      <w:r>
+        <w:rPr>
+          <w:rFonts w:eastAsia="Times New Roman"/>
+          <w:noProof w:val="0"/>
+          <w:szCs w:val="22"/>
+          <w:shd w:val="clear" w:color="auto" w:fill="auto"/>
+        </w:rPr>
+        <w:t>jurídicamente válida) que puede encontrarse en</w:t>
       </w:r>
       <w:r>
         <w:rPr>
@@ -3094,7 +3171,7 @@
       <w:r>
         <w:fldChar w:fldCharType="separate"/>
       </w:r>
-      <w:hyperlink w:anchor="_Toc105690548" w:history="1">
+      <w:hyperlink w:anchor="_Toc105928116" w:history="1">
         <w:r>
           <w:rPr>
             <w:rStyle w:val="Hipervnculo"/>
@@ -3138,7 +3215,7 @@
           <w:rPr>
             <w:webHidden/>
           </w:rPr>
-          <w:instrText xml:space="preserve"> PAGEREF _Toc105690548 \h </w:instrText>
+          <w:instrText xml:space="preserve"> PAGEREF _Toc105928116 \h </w:instrText>
         </w:r>
         <w:r>
           <w:rPr>
@@ -3181,7 +3258,7 @@
           <w:lang w:eastAsia="es-ES"/>
         </w:rPr>
       </w:pPr>
-      <w:hyperlink w:anchor="_Toc105690549" w:history="1">
+      <w:hyperlink w:anchor="_Toc105928117" w:history="1">
         <w:r>
           <w:rPr>
             <w:rStyle w:val="Hipervnculo"/>
@@ -3223,7 +3300,7 @@
           <w:rPr>
             <w:webHidden/>
           </w:rPr>
-          <w:instrText xml:space="preserve"> PAGEREF _Toc105690549 \h </w:instrText>
+          <w:instrText xml:space="preserve"> PAGEREF _Toc105928117 \h </w:instrText>
         </w:r>
         <w:r>
           <w:rPr>
@@ -3266,7 +3343,7 @@
           <w:lang w:eastAsia="es-ES"/>
         </w:rPr>
       </w:pPr>
-      <w:hyperlink w:anchor="_Toc105690550" w:history="1">
+      <w:hyperlink w:anchor="_Toc105928118" w:history="1">
         <w:r>
           <w:rPr>
             <w:rStyle w:val="Hipervnculo"/>
@@ -3308,7 +3385,7 @@
           <w:rPr>
             <w:webHidden/>
           </w:rPr>
-          <w:instrText xml:space="preserve"> PAGEREF _Toc105690550 \h </w:instrText>
+          <w:instrText xml:space="preserve"> PAGEREF _Toc105928118 \h </w:instrText>
         </w:r>
         <w:r>
           <w:rPr>
@@ -3351,7 +3428,7 @@
           <w:lang w:eastAsia="es-ES"/>
         </w:rPr>
       </w:pPr>
-      <w:hyperlink w:anchor="_Toc105690551" w:history="1">
+      <w:hyperlink w:anchor="_Toc105928119" w:history="1">
         <w:r>
           <w:rPr>
             <w:rStyle w:val="Hipervnculo"/>
@@ -3393,7 +3470,7 @@
           <w:rPr>
             <w:webHidden/>
           </w:rPr>
-          <w:instrText xml:space="preserve"> PAGEREF _Toc105690551 \h </w:instrText>
+          <w:instrText xml:space="preserve"> PAGEREF _Toc105928119 \h </w:instrText>
         </w:r>
         <w:r>
           <w:rPr>
@@ -3438,7 +3515,7 @@
           <w:lang w:eastAsia="es-ES"/>
         </w:rPr>
       </w:pPr>
-      <w:hyperlink w:anchor="_Toc105690552" w:history="1">
+      <w:hyperlink w:anchor="_Toc105928120" w:history="1">
         <w:r>
           <w:rPr>
             <w:rStyle w:val="Hipervnculo"/>
@@ -3482,7 +3559,7 @@
           <w:rPr>
             <w:webHidden/>
           </w:rPr>
-          <w:instrText xml:space="preserve"> PAGEREF _Toc105690552 \h </w:instrText>
+          <w:instrText xml:space="preserve"> PAGEREF _Toc105928120 \h </w:instrText>
         </w:r>
         <w:r>
           <w:rPr>
@@ -3525,7 +3602,7 @@
           <w:lang w:eastAsia="es-ES"/>
         </w:rPr>
       </w:pPr>
-      <w:hyperlink w:anchor="_Toc105690553" w:history="1">
+      <w:hyperlink w:anchor="_Toc105928121" w:history="1">
         <w:r>
           <w:rPr>
             <w:rStyle w:val="Hipervnculo"/>
@@ -3567,7 +3644,7 @@
           <w:rPr>
             <w:webHidden/>
           </w:rPr>
-          <w:instrText xml:space="preserve"> PAGEREF _Toc105690553 \h </w:instrText>
+          <w:instrText xml:space="preserve"> PAGEREF _Toc105928121 \h </w:instrText>
         </w:r>
         <w:r>
           <w:rPr>
@@ -3610,7 +3687,7 @@
           <w:lang w:eastAsia="es-ES"/>
         </w:rPr>
       </w:pPr>
-      <w:hyperlink w:anchor="_Toc105690554" w:history="1">
+      <w:hyperlink w:anchor="_Toc105928122" w:history="1">
         <w:r>
           <w:rPr>
             <w:rStyle w:val="Hipervnculo"/>
@@ -3652,7 +3729,7 @@
           <w:rPr>
             <w:webHidden/>
           </w:rPr>
-          <w:instrText xml:space="preserve"> PAGEREF _Toc105690554 \h </w:instrText>
+          <w:instrText xml:space="preserve"> PAGEREF _Toc105928122 \h </w:instrText>
         </w:r>
         <w:r>
           <w:rPr>
@@ -3695,7 +3772,7 @@
           <w:lang w:eastAsia="es-ES"/>
         </w:rPr>
       </w:pPr>
-      <w:hyperlink w:anchor="_Toc105690555" w:history="1">
+      <w:hyperlink w:anchor="_Toc105928123" w:history="1">
         <w:r>
           <w:rPr>
             <w:rStyle w:val="Hipervnculo"/>
@@ -3737,7 +3814,7 @@
           <w:rPr>
             <w:webHidden/>
           </w:rPr>
-          <w:instrText xml:space="preserve"> PAGEREF _Toc105690555 \h </w:instrText>
+          <w:instrText xml:space="preserve"> PAGEREF _Toc105928123 \h </w:instrText>
         </w:r>
         <w:r>
           <w:rPr>
@@ -3780,7 +3857,7 @@
           <w:lang w:eastAsia="es-ES"/>
         </w:rPr>
       </w:pPr>
-      <w:hyperlink w:anchor="_Toc105690556" w:history="1">
+      <w:hyperlink w:anchor="_Toc105928124" w:history="1">
         <w:r>
           <w:rPr>
             <w:rStyle w:val="Hipervnculo"/>
@@ -3822,7 +3899,7 @@
           <w:rPr>
             <w:webHidden/>
           </w:rPr>
-          <w:instrText xml:space="preserve"> PAGEREF _Toc105690556 \h </w:instrText>
+          <w:instrText xml:space="preserve"> PAGEREF _Toc105928124 \h </w:instrText>
         </w:r>
         <w:r>
           <w:rPr>
@@ -3865,7 +3942,7 @@
           <w:lang w:eastAsia="es-ES"/>
         </w:rPr>
       </w:pPr>
-      <w:hyperlink w:anchor="_Toc105690557" w:history="1">
+      <w:hyperlink w:anchor="_Toc105928125" w:history="1">
         <w:r>
           <w:rPr>
             <w:rStyle w:val="Hipervnculo"/>
@@ -3907,7 +3984,7 @@
           <w:rPr>
             <w:webHidden/>
           </w:rPr>
-          <w:instrText xml:space="preserve"> PAGEREF _Toc105690557 \h </w:instrText>
+          <w:instrText xml:space="preserve"> PAGEREF _Toc105928125 \h </w:instrText>
         </w:r>
         <w:r>
           <w:rPr>
@@ -3936,146 +4013,6 @@
     </w:p>
     <w:p>
       <w:pPr>
-        <w:pStyle w:val="TDC3"/>
-        <w:tabs>
-          <w:tab w:val="right" w:leader="dot" w:pos="8494"/>
-        </w:tabs>
-        <w:rPr>
-          <w:rFonts w:asciiTheme="minorHAnsi" w:eastAsiaTheme="minorEastAsia" w:hAnsiTheme="minorHAnsi" w:cstheme="minorBidi"/>
-          <w:i w:val="0"/>
-          <w:iCs w:val="0"/>
-          <w:sz w:val="22"/>
-          <w:szCs w:val="22"/>
-          <w:shd w:val="clear" w:color="auto" w:fill="auto"/>
-          <w:lang w:eastAsia="es-ES"/>
-        </w:rPr>
-      </w:pPr>
-      <w:hyperlink w:anchor="_Toc105690558" w:history="1">
-        <w:r>
-          <w:rPr>
-            <w:rStyle w:val="Hipervnculo"/>
-            <w:rFonts w:eastAsia="Times New Roman"/>
-            <w:b/>
-            <w:bCs/>
-            <w:lang w:eastAsia="es-ES"/>
-          </w:rPr>
-          <w:t>2. Ejecución: Sprint</w:t>
-        </w:r>
-        <w:r>
-          <w:rPr>
-            <w:webHidden/>
-          </w:rPr>
-          <w:tab/>
-        </w:r>
-        <w:r>
-          <w:rPr>
-            <w:webHidden/>
-          </w:rPr>
-          <w:fldChar w:fldCharType="begin"/>
-        </w:r>
-        <w:r>
-          <w:rPr>
-            <w:webHidden/>
-          </w:rPr>
-          <w:instrText xml:space="preserve"> PAGEREF _Toc105690558 \h </w:instrText>
-        </w:r>
-        <w:r>
-          <w:rPr>
-            <w:webHidden/>
-          </w:rPr>
-        </w:r>
-        <w:r>
-          <w:rPr>
-            <w:webHidden/>
-          </w:rPr>
-          <w:fldChar w:fldCharType="separate"/>
-        </w:r>
-        <w:r>
-          <w:rPr>
-            <w:webHidden/>
-          </w:rPr>
-          <w:t>10</w:t>
-        </w:r>
-        <w:r>
-          <w:rPr>
-            <w:webHidden/>
-          </w:rPr>
-          <w:fldChar w:fldCharType="end"/>
-        </w:r>
-      </w:hyperlink>
-    </w:p>
-    <w:p>
-      <w:pPr>
-        <w:pStyle w:val="TDC3"/>
-        <w:tabs>
-          <w:tab w:val="right" w:leader="dot" w:pos="8494"/>
-        </w:tabs>
-        <w:rPr>
-          <w:rFonts w:asciiTheme="minorHAnsi" w:eastAsiaTheme="minorEastAsia" w:hAnsiTheme="minorHAnsi" w:cstheme="minorBidi"/>
-          <w:i w:val="0"/>
-          <w:iCs w:val="0"/>
-          <w:sz w:val="22"/>
-          <w:szCs w:val="22"/>
-          <w:shd w:val="clear" w:color="auto" w:fill="auto"/>
-          <w:lang w:eastAsia="es-ES"/>
-        </w:rPr>
-      </w:pPr>
-      <w:hyperlink w:anchor="_Toc105690559" w:history="1">
-        <w:r>
-          <w:rPr>
-            <w:rStyle w:val="Hipervnculo"/>
-            <w:rFonts w:eastAsia="Times New Roman"/>
-            <w:b/>
-            <w:bCs/>
-            <w:lang w:eastAsia="es-ES"/>
-          </w:rPr>
-          <w:t>3. Control: Burn Down</w:t>
-        </w:r>
-        <w:r>
-          <w:rPr>
-            <w:webHidden/>
-          </w:rPr>
-          <w:tab/>
-        </w:r>
-        <w:r>
-          <w:rPr>
-            <w:webHidden/>
-          </w:rPr>
-          <w:fldChar w:fldCharType="begin"/>
-        </w:r>
-        <w:r>
-          <w:rPr>
-            <w:webHidden/>
-          </w:rPr>
-          <w:instrText xml:space="preserve"> PAGEREF _Toc105690559 \h </w:instrText>
-        </w:r>
-        <w:r>
-          <w:rPr>
-            <w:webHidden/>
-          </w:rPr>
-        </w:r>
-        <w:r>
-          <w:rPr>
-            <w:webHidden/>
-          </w:rPr>
-          <w:fldChar w:fldCharType="separate"/>
-        </w:r>
-        <w:r>
-          <w:rPr>
-            <w:webHidden/>
-          </w:rPr>
-          <w:t>10</w:t>
-        </w:r>
-        <w:r>
-          <w:rPr>
-            <w:webHidden/>
-          </w:rPr>
-          <w:fldChar w:fldCharType="end"/>
-        </w:r>
-      </w:hyperlink>
-    </w:p>
-    <w:p>
-      <w:pPr>
         <w:pStyle w:val="TDC2"/>
         <w:tabs>
           <w:tab w:val="left" w:pos="880"/>
@@ -4090,7 +4027,7 @@
           <w:lang w:eastAsia="es-ES"/>
         </w:rPr>
       </w:pPr>
-      <w:hyperlink w:anchor="_Toc105690560" w:history="1">
+      <w:hyperlink w:anchor="_Toc105928126" w:history="1">
         <w:r>
           <w:rPr>
             <w:rStyle w:val="Hipervnculo"/>
@@ -4132,7 +4069,7 @@
           <w:rPr>
             <w:webHidden/>
           </w:rPr>
-          <w:instrText xml:space="preserve"> PAGEREF _Toc105690560 \h </w:instrText>
+          <w:instrText xml:space="preserve"> PAGEREF _Toc105928126 \h </w:instrText>
         </w:r>
         <w:r>
           <w:rPr>
@@ -4175,7 +4112,7 @@
           <w:lang w:eastAsia="es-ES"/>
         </w:rPr>
       </w:pPr>
-      <w:hyperlink w:anchor="_Toc105690561" w:history="1">
+      <w:hyperlink w:anchor="_Toc105928127" w:history="1">
         <w:r>
           <w:rPr>
             <w:rStyle w:val="Hipervnculo"/>
@@ -4217,7 +4154,7 @@
           <w:rPr>
             <w:webHidden/>
           </w:rPr>
-          <w:instrText xml:space="preserve"> PAGEREF _Toc105690561 \h </w:instrText>
+          <w:instrText xml:space="preserve"> PAGEREF _Toc105928127 \h </w:instrText>
         </w:r>
         <w:r>
           <w:rPr>
@@ -4234,7 +4171,7 @@
           <w:rPr>
             <w:webHidden/>
           </w:rPr>
-          <w:t>20</w:t>
+          <w:t>18</w:t>
         </w:r>
         <w:r>
           <w:rPr>
@@ -4262,7 +4199,7 @@
           <w:lang w:eastAsia="es-ES"/>
         </w:rPr>
       </w:pPr>
-      <w:hyperlink w:anchor="_Toc105690562" w:history="1">
+      <w:hyperlink w:anchor="_Toc105928128" w:history="1">
         <w:r>
           <w:rPr>
             <w:rStyle w:val="Hipervnculo"/>
@@ -4306,7 +4243,7 @@
           <w:rPr>
             <w:webHidden/>
           </w:rPr>
-          <w:instrText xml:space="preserve"> PAGEREF _Toc105690562 \h </w:instrText>
+          <w:instrText xml:space="preserve"> PAGEREF _Toc105928128 \h </w:instrText>
         </w:r>
         <w:r>
           <w:rPr>
@@ -4323,7 +4260,7 @@
           <w:rPr>
             <w:webHidden/>
           </w:rPr>
-          <w:t>23</w:t>
+          <w:t>21</w:t>
         </w:r>
         <w:r>
           <w:rPr>
@@ -4349,7 +4286,7 @@
           <w:lang w:eastAsia="es-ES"/>
         </w:rPr>
       </w:pPr>
-      <w:hyperlink w:anchor="_Toc105690563" w:history="1">
+      <w:hyperlink w:anchor="_Toc105928129" w:history="1">
         <w:r>
           <w:rPr>
             <w:rStyle w:val="Hipervnculo"/>
@@ -4391,7 +4328,7 @@
           <w:rPr>
             <w:webHidden/>
           </w:rPr>
-          <w:instrText xml:space="preserve"> PAGEREF _Toc105690563 \h </w:instrText>
+          <w:instrText xml:space="preserve"> PAGEREF _Toc105928129 \h </w:instrText>
         </w:r>
         <w:r>
           <w:rPr>
@@ -4408,7 +4345,7 @@
           <w:rPr>
             <w:webHidden/>
           </w:rPr>
-          <w:t>23</w:t>
+          <w:t>21</w:t>
         </w:r>
         <w:r>
           <w:rPr>
@@ -4434,7 +4371,7 @@
           <w:lang w:eastAsia="es-ES"/>
         </w:rPr>
       </w:pPr>
-      <w:hyperlink w:anchor="_Toc105690564" w:history="1">
+      <w:hyperlink w:anchor="_Toc105928130" w:history="1">
         <w:r>
           <w:rPr>
             <w:rStyle w:val="Hipervnculo"/>
@@ -4476,7 +4413,7 @@
           <w:rPr>
             <w:webHidden/>
           </w:rPr>
-          <w:instrText xml:space="preserve"> PAGEREF _Toc105690564 \h </w:instrText>
+          <w:instrText xml:space="preserve"> PAGEREF _Toc105928130 \h </w:instrText>
         </w:r>
         <w:r>
           <w:rPr>
@@ -4493,7 +4430,7 @@
           <w:rPr>
             <w:webHidden/>
           </w:rPr>
-          <w:t>24</w:t>
+          <w:t>22</w:t>
         </w:r>
         <w:r>
           <w:rPr>
@@ -4521,7 +4458,7 @@
           <w:lang w:eastAsia="es-ES"/>
         </w:rPr>
       </w:pPr>
-      <w:hyperlink w:anchor="_Toc105690565" w:history="1">
+      <w:hyperlink w:anchor="_Toc105928131" w:history="1">
         <w:r>
           <w:rPr>
             <w:rStyle w:val="Hipervnculo"/>
@@ -4565,7 +4502,7 @@
           <w:rPr>
             <w:webHidden/>
           </w:rPr>
-          <w:instrText xml:space="preserve"> PAGEREF _Toc105690565 \h </w:instrText>
+          <w:instrText xml:space="preserve"> PAGEREF _Toc105928131 \h </w:instrText>
         </w:r>
         <w:r>
           <w:rPr>
@@ -4608,7 +4545,7 @@
           <w:lang w:eastAsia="es-ES"/>
         </w:rPr>
       </w:pPr>
-      <w:hyperlink w:anchor="_Toc105690566" w:history="1">
+      <w:hyperlink w:anchor="_Toc105928132" w:history="1">
         <w:r>
           <w:rPr>
             <w:rStyle w:val="Hipervnculo"/>
@@ -4650,7 +4587,7 @@
           <w:rPr>
             <w:webHidden/>
           </w:rPr>
-          <w:instrText xml:space="preserve"> PAGEREF _Toc105690566 \h </w:instrText>
+          <w:instrText xml:space="preserve"> PAGEREF _Toc105928132 \h </w:instrText>
         </w:r>
         <w:r>
           <w:rPr>
@@ -4693,7 +4630,7 @@
           <w:lang w:eastAsia="es-ES"/>
         </w:rPr>
       </w:pPr>
-      <w:hyperlink w:anchor="_Toc105690567" w:history="1">
+      <w:hyperlink w:anchor="_Toc105928133" w:history="1">
         <w:r>
           <w:rPr>
             <w:rStyle w:val="Hipervnculo"/>
@@ -4735,7 +4672,7 @@
           <w:rPr>
             <w:webHidden/>
           </w:rPr>
-          <w:instrText xml:space="preserve"> PAGEREF _Toc105690567 \h </w:instrText>
+          <w:instrText xml:space="preserve"> PAGEREF _Toc105928133 \h </w:instrText>
         </w:r>
         <w:r>
           <w:rPr>
@@ -4763,180 +4700,6 @@
       </w:hyperlink>
     </w:p>
     <w:p>
-      <w:pPr>
-        <w:pStyle w:val="TDC1"/>
-        <w:tabs>
-          <w:tab w:val="left" w:pos="440"/>
-          <w:tab w:val="right" w:leader="dot" w:pos="8494"/>
-        </w:tabs>
-        <w:rPr>
-          <w:rFonts w:asciiTheme="minorHAnsi" w:eastAsiaTheme="minorEastAsia" w:hAnsiTheme="minorHAnsi" w:cstheme="minorBidi"/>
-          <w:b w:val="0"/>
-          <w:bCs w:val="0"/>
-          <w:caps w:val="0"/>
-          <w:sz w:val="22"/>
-          <w:szCs w:val="22"/>
-          <w:shd w:val="clear" w:color="auto" w:fill="auto"/>
-          <w:lang w:eastAsia="es-ES"/>
-        </w:rPr>
-      </w:pPr>
-      <w:hyperlink w:anchor="_Toc105690568" w:history="1">
-        <w:r>
-          <w:rPr>
-            <w:rStyle w:val="Hipervnculo"/>
-            <w:lang w:bidi="en-US"/>
-          </w:rPr>
-          <w:t>5.</w:t>
-        </w:r>
-        <w:r>
-          <w:rPr>
-            <w:rFonts w:asciiTheme="minorHAnsi" w:eastAsiaTheme="minorEastAsia" w:hAnsiTheme="minorHAnsi" w:cstheme="minorBidi"/>
-            <w:b w:val="0"/>
-            <w:bCs w:val="0"/>
-            <w:caps w:val="0"/>
-            <w:sz w:val="22"/>
-            <w:szCs w:val="22"/>
-            <w:shd w:val="clear" w:color="auto" w:fill="auto"/>
-            <w:lang w:eastAsia="es-ES"/>
-          </w:rPr>
-          <w:tab/>
-        </w:r>
-        <w:r>
-          <w:rPr>
-            <w:rStyle w:val="Hipervnculo"/>
-            <w:lang w:bidi="en-US"/>
-          </w:rPr>
-          <w:t>ANEXO</w:t>
-        </w:r>
-        <w:r>
-          <w:rPr>
-            <w:webHidden/>
-          </w:rPr>
-          <w:tab/>
-        </w:r>
-        <w:r>
-          <w:rPr>
-            <w:webHidden/>
-          </w:rPr>
-          <w:fldChar w:fldCharType="begin"/>
-        </w:r>
-        <w:r>
-          <w:rPr>
-            <w:webHidden/>
-          </w:rPr>
-          <w:instrText xml:space="preserve"> PAGEREF _Toc105690568 \h </w:instrText>
-        </w:r>
-        <w:r>
-          <w:rPr>
-            <w:webHidden/>
-          </w:rPr>
-        </w:r>
-        <w:r>
-          <w:rPr>
-            <w:webHidden/>
-          </w:rPr>
-          <w:fldChar w:fldCharType="separate"/>
-        </w:r>
-        <w:r>
-          <w:rPr>
-            <w:webHidden/>
-          </w:rPr>
-          <w:t>II</w:t>
-        </w:r>
-        <w:r>
-          <w:rPr>
-            <w:webHidden/>
-          </w:rPr>
-          <w:fldChar w:fldCharType="end"/>
-        </w:r>
-      </w:hyperlink>
-    </w:p>
-    <w:p>
-      <w:pPr>
-        <w:pStyle w:val="TDC2"/>
-        <w:tabs>
-          <w:tab w:val="left" w:pos="880"/>
-          <w:tab w:val="right" w:leader="dot" w:pos="8494"/>
-        </w:tabs>
-        <w:rPr>
-          <w:rFonts w:asciiTheme="minorHAnsi" w:eastAsiaTheme="minorEastAsia" w:hAnsiTheme="minorHAnsi" w:cstheme="minorBidi"/>
-          <w:smallCaps w:val="0"/>
-          <w:sz w:val="22"/>
-          <w:szCs w:val="22"/>
-          <w:shd w:val="clear" w:color="auto" w:fill="auto"/>
-          <w:lang w:eastAsia="es-ES"/>
-        </w:rPr>
-      </w:pPr>
-      <w:hyperlink w:anchor="_Toc105690569" w:history="1">
-        <w:r>
-          <w:rPr>
-            <w:rStyle w:val="Hipervnculo"/>
-            <w:lang w:bidi="en-US"/>
-          </w:rPr>
-          <w:t>5.1.</w:t>
-        </w:r>
-        <w:r>
-          <w:rPr>
-            <w:rFonts w:asciiTheme="minorHAnsi" w:eastAsiaTheme="minorEastAsia" w:hAnsiTheme="minorHAnsi" w:cstheme="minorBidi"/>
-            <w:smallCaps w:val="0"/>
-            <w:sz w:val="22"/>
-            <w:szCs w:val="22"/>
-            <w:shd w:val="clear" w:color="auto" w:fill="auto"/>
-            <w:lang w:eastAsia="es-ES"/>
-          </w:rPr>
-          <w:tab/>
-        </w:r>
-        <w:r>
-          <w:rPr>
-            <w:rStyle w:val="Hipervnculo"/>
-            <w:lang w:bidi="en-US"/>
-          </w:rPr>
-          <w:t>Manual de usuario</w:t>
-        </w:r>
-        <w:r>
-          <w:rPr>
-            <w:webHidden/>
-          </w:rPr>
-          <w:tab/>
-        </w:r>
-        <w:r>
-          <w:rPr>
-            <w:webHidden/>
-          </w:rPr>
-          <w:fldChar w:fldCharType="begin"/>
-        </w:r>
-        <w:r>
-          <w:rPr>
-            <w:webHidden/>
-          </w:rPr>
-          <w:instrText xml:space="preserve"> PAGEREF _Toc105690569 \h </w:instrText>
-        </w:r>
-        <w:r>
-          <w:rPr>
-            <w:webHidden/>
-          </w:rPr>
-        </w:r>
-        <w:r>
-          <w:rPr>
-            <w:webHidden/>
-          </w:rPr>
-          <w:fldChar w:fldCharType="separate"/>
-        </w:r>
-        <w:r>
-          <w:rPr>
-            <w:webHidden/>
-          </w:rPr>
-          <w:t>II</w:t>
-        </w:r>
-        <w:r>
-          <w:rPr>
-            <w:webHidden/>
-          </w:rPr>
-          <w:fldChar w:fldCharType="end"/>
-        </w:r>
-      </w:hyperlink>
-    </w:p>
-    <w:p>
       <w:r>
         <w:fldChar w:fldCharType="end"/>
       </w:r>
@@ -5019,7 +4782,7 @@
         <w:fldChar w:fldCharType="begin"/>
       </w:r>
       <w:r>
-        <w:instrText xml:space="preserve"> PAGEREF _Toc105690570 \h </w:instrText>
+        <w:instrText xml:space="preserve"> PAGEREF _Toc105927850 \h </w:instrText>
       </w:r>
       <w:r>
         <w:fldChar w:fldCharType="separate"/>
@@ -5054,13 +4817,13 @@
         <w:fldChar w:fldCharType="begin"/>
       </w:r>
       <w:r>
-        <w:instrText xml:space="preserve"> PAGEREF _Toc105690571 \h </w:instrText>
+        <w:instrText xml:space="preserve"> PAGEREF _Toc105927851 \h </w:instrText>
       </w:r>
       <w:r>
         <w:fldChar w:fldCharType="separate"/>
       </w:r>
       <w:r>
-        <w:t>15</w:t>
+        <w:t>14</w:t>
       </w:r>
       <w:r>
         <w:fldChar w:fldCharType="end"/>
@@ -5089,13 +4852,13 @@
         <w:fldChar w:fldCharType="begin"/>
       </w:r>
       <w:r>
-        <w:instrText xml:space="preserve"> PAGEREF _Toc105690572 \h </w:instrText>
+        <w:instrText xml:space="preserve"> PAGEREF _Toc105927852 \h </w:instrText>
       </w:r>
       <w:r>
         <w:fldChar w:fldCharType="separate"/>
       </w:r>
       <w:r>
-        <w:t>15</w:t>
+        <w:t>14</w:t>
       </w:r>
       <w:r>
         <w:fldChar w:fldCharType="end"/>
@@ -5124,13 +4887,13 @@
         <w:fldChar w:fldCharType="begin"/>
       </w:r>
       <w:r>
-        <w:instrText xml:space="preserve"> PAGEREF _Toc105690573 \h </w:instrText>
+        <w:instrText xml:space="preserve"> PAGEREF _Toc105927853 \h </w:instrText>
       </w:r>
       <w:r>
         <w:fldChar w:fldCharType="separate"/>
       </w:r>
       <w:r>
-        <w:t>15</w:t>
+        <w:t>14</w:t>
       </w:r>
       <w:r>
         <w:fldChar w:fldCharType="end"/>
@@ -5159,13 +4922,13 @@
         <w:fldChar w:fldCharType="begin"/>
       </w:r>
       <w:r>
-        <w:instrText xml:space="preserve"> PAGEREF _Toc105690574 \h </w:instrText>
+        <w:instrText xml:space="preserve"> PAGEREF _Toc105927854 \h </w:instrText>
       </w:r>
       <w:r>
         <w:fldChar w:fldCharType="separate"/>
       </w:r>
       <w:r>
-        <w:t>16</w:t>
+        <w:t>15</w:t>
       </w:r>
       <w:r>
         <w:fldChar w:fldCharType="end"/>
@@ -5194,13 +4957,13 @@
         <w:fldChar w:fldCharType="begin"/>
       </w:r>
       <w:r>
-        <w:instrText xml:space="preserve"> PAGEREF _Toc105690575 \h </w:instrText>
+        <w:instrText xml:space="preserve"> PAGEREF _Toc105927855 \h </w:instrText>
       </w:r>
       <w:r>
         <w:fldChar w:fldCharType="separate"/>
       </w:r>
       <w:r>
-        <w:t>19</w:t>
+        <w:t>17</w:t>
       </w:r>
       <w:r>
         <w:fldChar w:fldCharType="end"/>
@@ -5229,13 +4992,13 @@
         <w:fldChar w:fldCharType="begin"/>
       </w:r>
       <w:r>
-        <w:instrText xml:space="preserve"> PAGEREF _Toc105690576 \h </w:instrText>
+        <w:instrText xml:space="preserve"> PAGEREF _Toc105927856 \h </w:instrText>
       </w:r>
       <w:r>
         <w:fldChar w:fldCharType="separate"/>
       </w:r>
       <w:r>
-        <w:t>19</w:t>
+        <w:t>17</w:t>
       </w:r>
       <w:r>
         <w:fldChar w:fldCharType="end"/>
@@ -5264,13 +5027,13 @@
         <w:fldChar w:fldCharType="begin"/>
       </w:r>
       <w:r>
-        <w:instrText xml:space="preserve"> PAGEREF _Toc105690577 \h </w:instrText>
+        <w:instrText xml:space="preserve"> PAGEREF _Toc105927857 \h </w:instrText>
       </w:r>
       <w:r>
         <w:fldChar w:fldCharType="separate"/>
       </w:r>
       <w:r>
-        <w:t>20</w:t>
+        <w:t>18</w:t>
       </w:r>
       <w:r>
         <w:fldChar w:fldCharType="end"/>
@@ -5299,13 +5062,13 @@
         <w:fldChar w:fldCharType="begin"/>
       </w:r>
       <w:r>
-        <w:instrText xml:space="preserve"> PAGEREF _Toc105690578 \h </w:instrText>
+        <w:instrText xml:space="preserve"> PAGEREF _Toc105927858 \h </w:instrText>
       </w:r>
       <w:r>
         <w:fldChar w:fldCharType="separate"/>
       </w:r>
       <w:r>
-        <w:t>21</w:t>
+        <w:t>19</w:t>
       </w:r>
       <w:r>
         <w:fldChar w:fldCharType="end"/>
@@ -5334,13 +5097,13 @@
         <w:fldChar w:fldCharType="begin"/>
       </w:r>
       <w:r>
-        <w:instrText xml:space="preserve"> PAGEREF _Toc105690579 \h </w:instrText>
+        <w:instrText xml:space="preserve"> PAGEREF _Toc105927859 \h </w:instrText>
       </w:r>
       <w:r>
         <w:fldChar w:fldCharType="separate"/>
       </w:r>
       <w:r>
-        <w:t>21</w:t>
+        <w:t>19</w:t>
       </w:r>
       <w:r>
         <w:fldChar w:fldCharType="end"/>
@@ -5369,13 +5132,13 @@
         <w:fldChar w:fldCharType="begin"/>
       </w:r>
       <w:r>
-        <w:instrText xml:space="preserve"> PAGEREF _Toc105690580 \h </w:instrText>
+        <w:instrText xml:space="preserve"> PAGEREF _Toc105927860 \h </w:instrText>
       </w:r>
       <w:r>
         <w:fldChar w:fldCharType="separate"/>
       </w:r>
       <w:r>
-        <w:t>21</w:t>
+        <w:t>19</w:t>
       </w:r>
       <w:r>
         <w:fldChar w:fldCharType="end"/>
@@ -5404,13 +5167,13 @@
         <w:fldChar w:fldCharType="begin"/>
       </w:r>
       <w:r>
-        <w:instrText xml:space="preserve"> PAGEREF _Toc105690581 \h </w:instrText>
+        <w:instrText xml:space="preserve"> PAGEREF _Toc105927861 \h </w:instrText>
       </w:r>
       <w:r>
         <w:fldChar w:fldCharType="separate"/>
       </w:r>
       <w:r>
-        <w:t>22</w:t>
+        <w:t>20</w:t>
       </w:r>
       <w:r>
         <w:fldChar w:fldCharType="end"/>
@@ -5449,7 +5212,7 @@
       <w:pPr>
         <w:pStyle w:val="Ttulo1"/>
       </w:pPr>
-      <w:bookmarkStart w:id="3" w:name="_Toc105690548"/>
+      <w:bookmarkStart w:id="3" w:name="_Toc105928116"/>
       <w:r>
         <w:lastRenderedPageBreak/>
         <w:t>Introducción</w:t>
@@ -5572,7 +5335,7 @@
       <w:pPr>
         <w:pStyle w:val="Ttulo2"/>
       </w:pPr>
-      <w:bookmarkStart w:id="4" w:name="_Toc105690549"/>
+      <w:bookmarkStart w:id="4" w:name="_Toc105928117"/>
       <w:r>
         <w:t>Objetivos</w:t>
       </w:r>
@@ -5627,7 +5390,7 @@
       <w:pPr>
         <w:pStyle w:val="Ttulo2"/>
       </w:pPr>
-      <w:bookmarkStart w:id="5" w:name="_Toc105690550"/>
+      <w:bookmarkStart w:id="5" w:name="_Toc105928118"/>
       <w:r>
         <w:t>Motivaciones</w:t>
       </w:r>
@@ -5677,7 +5440,7 @@
       <w:pPr>
         <w:pStyle w:val="Ttulo2"/>
       </w:pPr>
-      <w:bookmarkStart w:id="6" w:name="_Toc105690551"/>
+      <w:bookmarkStart w:id="6" w:name="_Toc105928119"/>
       <w:r>
         <w:t>Antecedentes</w:t>
       </w:r>
@@ -5740,7 +5503,7 @@
         <w:pStyle w:val="Ttulo1"/>
       </w:pPr>
       <w:bookmarkStart w:id="7" w:name="_Toc339384394"/>
-      <w:bookmarkStart w:id="8" w:name="_Toc105690552"/>
+      <w:bookmarkStart w:id="8" w:name="_Toc105928120"/>
       <w:r>
         <w:t>DESARROLLO DE LA PRÁCTICA</w:t>
       </w:r>
@@ -5766,7 +5529,7 @@
         </w:numPr>
       </w:pPr>
       <w:bookmarkStart w:id="9" w:name="_Toc339384395"/>
-      <w:bookmarkStart w:id="10" w:name="_Toc105690553"/>
+      <w:bookmarkStart w:id="10" w:name="_Toc105928121"/>
       <w:r>
         <w:t>Material</w:t>
       </w:r>
@@ -5801,7 +5564,25 @@
           <w:szCs w:val="22"/>
           <w:shd w:val="clear" w:color="auto" w:fill="auto"/>
         </w:rPr>
-        <w:t xml:space="preserve">El desarrollo y codificación de la aplicación se realizará bajo las siguientes tecnologías: </w:t>
+        <w:t>El desarrollo y codificación de la aplicación se realizará bajo las siguientes tecnologías</w:t>
+      </w:r>
+      <w:r>
+        <w:rPr>
+          <w:noProof w:val="0"/>
+          <w:color w:val="000000"/>
+          <w:szCs w:val="22"/>
+          <w:shd w:val="clear" w:color="auto" w:fill="auto"/>
+        </w:rPr>
+        <w:t>, cada una de ellas serán definidas en este apartado</w:t>
+      </w:r>
+      <w:r>
+        <w:rPr>
+          <w:noProof w:val="0"/>
+          <w:color w:val="000000"/>
+          <w:szCs w:val="22"/>
+          <w:shd w:val="clear" w:color="auto" w:fill="auto"/>
+        </w:rPr>
+        <w:t xml:space="preserve">: </w:t>
       </w:r>
     </w:p>
     <w:p>
@@ -6115,7 +5896,7 @@
           <w:numId w:val="17"/>
         </w:numPr>
       </w:pPr>
-      <w:bookmarkStart w:id="11" w:name="_Toc105690554"/>
+      <w:bookmarkStart w:id="11" w:name="_Toc105928122"/>
       <w:r>
         <w:t>Spring Framework</w:t>
       </w:r>
@@ -6348,13 +6129,23 @@
         </w:rPr>
         <w:t xml:space="preserve"> </w:t>
       </w:r>
-      <w:r>
-        <w:rPr>
-          <w:rFonts w:ascii="Times New Roman" w:hAnsi="Times New Roman" w:cs="Times New Roman"/>
-          <w:sz w:val="22"/>
-          <w:szCs w:val="22"/>
-        </w:rPr>
-        <w:t>objeto sino que esperaremos a que nos lo faciliten.</w:t>
+      <w:proofErr w:type="gramStart"/>
+      <w:r>
+        <w:rPr>
+          <w:rFonts w:ascii="Times New Roman" w:hAnsi="Times New Roman" w:cs="Times New Roman"/>
+          <w:sz w:val="22"/>
+          <w:szCs w:val="22"/>
+        </w:rPr>
+        <w:t>objeto</w:t>
+      </w:r>
+      <w:proofErr w:type="gramEnd"/>
+      <w:r>
+        <w:rPr>
+          <w:rFonts w:ascii="Times New Roman" w:hAnsi="Times New Roman" w:cs="Times New Roman"/>
+          <w:sz w:val="22"/>
+          <w:szCs w:val="22"/>
+        </w:rPr>
+        <w:t xml:space="preserve"> sino que esperaremos a que nos lo faciliten.</w:t>
       </w:r>
     </w:p>
     <w:p>
@@ -6509,27 +6300,49 @@
       <w:pPr>
         <w:pStyle w:val="Default"/>
         <w:spacing w:after="58"/>
+        <w:rPr>
+          <w:rFonts w:ascii="Times New Roman" w:hAnsi="Times New Roman" w:cs="Times New Roman"/>
+          <w:sz w:val="22"/>
+          <w:szCs w:val="22"/>
+        </w:rPr>
+      </w:pPr>
+    </w:p>
+    <w:p>
+      <w:pPr>
+        <w:pStyle w:val="Default"/>
+        <w:spacing w:after="58"/>
+        <w:rPr>
+          <w:rFonts w:ascii="Times New Roman" w:hAnsi="Times New Roman" w:cs="Times New Roman"/>
+          <w:sz w:val="22"/>
+          <w:szCs w:val="22"/>
+        </w:rPr>
+      </w:pPr>
+    </w:p>
+    <w:p>
+      <w:pPr>
+        <w:pStyle w:val="Default"/>
+        <w:spacing w:after="58"/>
+        <w:ind w:firstLine="360"/>
         <w:jc w:val="both"/>
         <w:rPr>
           <w:rFonts w:ascii="Times New Roman" w:hAnsi="Times New Roman" w:cs="Times New Roman"/>
-          <w:b/>
-          <w:bCs/>
           <w:i/>
           <w:iCs/>
           <w:sz w:val="22"/>
           <w:szCs w:val="22"/>
-        </w:rPr>
-      </w:pPr>
-      <w:r>
-        <w:rPr>
-          <w:rFonts w:ascii="Times New Roman" w:hAnsi="Times New Roman" w:cs="Times New Roman"/>
-          <w:b/>
-          <w:bCs/>
+          <w:u w:val="single"/>
+        </w:rPr>
+      </w:pPr>
+      <w:r>
+        <w:rPr>
+          <w:rFonts w:ascii="Times New Roman" w:hAnsi="Times New Roman" w:cs="Times New Roman"/>
           <w:i/>
           <w:iCs/>
           <w:sz w:val="22"/>
           <w:szCs w:val="22"/>
-        </w:rPr>
+          <w:u w:val="single"/>
+        </w:rPr>
+        <w:lastRenderedPageBreak/>
         <w:t>Componentes de Spring</w:t>
       </w:r>
     </w:p>
@@ -6570,8 +6383,9 @@
           <w:shd w:val="clear" w:color="auto" w:fill="auto"/>
           <w:lang w:eastAsia="es-ES"/>
         </w:rPr>
-        <w:t xml:space="preserve">Spring es un marco de trabajo modular que cuenta con una arquitectura organizada en 20 </w:t>
-      </w:r>
+        <w:t xml:space="preserve">Spring es un marco de trabajo modular que cuenta con una arquitectura organizada en </w:t>
+      </w:r>
+      <w:proofErr w:type="gramStart"/>
       <w:r>
         <w:rPr>
           <w:noProof w:val="0"/>
@@ -6580,7 +6394,7 @@
           <w:shd w:val="clear" w:color="auto" w:fill="auto"/>
           <w:lang w:eastAsia="es-ES"/>
         </w:rPr>
-        <w:t xml:space="preserve"> m</w:t>
+        <w:t xml:space="preserve">20 </w:t>
       </w:r>
       <w:r>
         <w:rPr>
@@ -6590,7 +6404,28 @@
           <w:shd w:val="clear" w:color="auto" w:fill="auto"/>
           <w:lang w:eastAsia="es-ES"/>
         </w:rPr>
-        <w:t xml:space="preserve">ódulos diferentes, que se pueden separar en seis categorías de funcionalidad (véase la figura 2-1). </w:t>
+        <w:t xml:space="preserve"> m</w:t>
+      </w:r>
+      <w:r>
+        <w:rPr>
+          <w:noProof w:val="0"/>
+          <w:color w:val="000000"/>
+          <w:szCs w:val="22"/>
+          <w:shd w:val="clear" w:color="auto" w:fill="auto"/>
+          <w:lang w:eastAsia="es-ES"/>
+        </w:rPr>
+        <w:t>ódulos</w:t>
+      </w:r>
+      <w:proofErr w:type="gramEnd"/>
+      <w:r>
+        <w:rPr>
+          <w:noProof w:val="0"/>
+          <w:color w:val="000000"/>
+          <w:szCs w:val="22"/>
+          <w:shd w:val="clear" w:color="auto" w:fill="auto"/>
+          <w:lang w:eastAsia="es-ES"/>
+        </w:rPr>
+        <w:t xml:space="preserve"> diferentes, que se pueden separar en seis categorías de funcionalidad (véase la figura 2-1). </w:t>
       </w:r>
     </w:p>
     <w:p>
@@ -6610,7 +6445,6 @@
           <w:sz w:val="22"/>
           <w:szCs w:val="22"/>
         </w:rPr>
-        <w:lastRenderedPageBreak/>
         <w:t>En conjunto, estos módulos proporcionan todo lo necesario para desarrollar una aplicación empresarial. Además, no es necesario basar la aplicación al completo en Spring, basta con hacer uso de aquellos módulos que se ajusten a ésta. (Spring incluso ofrece puntos de integración con otros marcos de trabajo y bibliotecas).</w:t>
       </w:r>
     </w:p>
@@ -6704,7 +6538,7 @@
         </w:tabs>
         <w:jc w:val="center"/>
       </w:pPr>
-      <w:bookmarkStart w:id="12" w:name="_Toc105690570"/>
+      <w:bookmarkStart w:id="12" w:name="_Toc105927850"/>
       <w:r>
         <w:t>Figur</w:t>
       </w:r>
@@ -6909,7 +6743,25 @@
           <w:sz w:val="22"/>
           <w:szCs w:val="22"/>
         </w:rPr>
-        <w:t>) no son responsables de encontrar o crear el resto de objetos que necesitan para llevar a cabo su trabajo. En su lugar, el contenedor les asigna referencias a los objetos con los que tienen que colaborar.</w:t>
+        <w:t xml:space="preserve">) no son responsables de encontrar o crear el resto de </w:t>
+      </w:r>
+      <w:proofErr w:type="gramStart"/>
+      <w:r>
+        <w:rPr>
+          <w:rFonts w:ascii="Times New Roman" w:hAnsi="Times New Roman" w:cs="Times New Roman"/>
+          <w:sz w:val="22"/>
+          <w:szCs w:val="22"/>
+        </w:rPr>
+        <w:t>objetos</w:t>
+      </w:r>
+      <w:proofErr w:type="gramEnd"/>
+      <w:r>
+        <w:rPr>
+          <w:rFonts w:ascii="Times New Roman" w:hAnsi="Times New Roman" w:cs="Times New Roman"/>
+          <w:sz w:val="22"/>
+          <w:szCs w:val="22"/>
+        </w:rPr>
+        <w:t xml:space="preserve"> que necesitan para llevar a cabo su trabajo. En su lugar, el contenedor les asigna referencias a los objetos con los que tienen que colaborar.</w:t>
       </w:r>
     </w:p>
     <w:p>
@@ -6973,16 +6825,7 @@
           <w:sz w:val="22"/>
           <w:szCs w:val="22"/>
         </w:rPr>
-        <w:t xml:space="preserve">Como se indicó en el apartado anterior, el contenedor de Spring se encuentra en el núcleo del marco de trabajo. Utiliza inyección de dependencias (DI) para administrar los componentes que forman una aplicación. Esto incluye la creación de asociaciones entre componentes que colaboran </w:t>
-      </w:r>
-      <w:r>
-        <w:rPr>
-          <w:rFonts w:ascii="Times New Roman" w:hAnsi="Times New Roman" w:cs="Times New Roman"/>
-          <w:sz w:val="22"/>
-          <w:szCs w:val="22"/>
-        </w:rPr>
-        <w:lastRenderedPageBreak/>
-        <w:t>entre sí. De esta forma, los objetos están más limpios y son más fáciles de comprender, permiten su reutilización y son más fáciles de probar.</w:t>
+        <w:t>Como se indicó en el apartado anterior, el contenedor de Spring se encuentra en el núcleo del marco de trabajo. Utiliza inyección de dependencias (DI) para administrar los componentes que forman una aplicación. Esto incluye la creación de asociaciones entre componentes que colaboran entre sí. De esta forma, los objetos están más limpios y son más fáciles de comprender, permiten su reutilización y son más fáciles de probar.</w:t>
       </w:r>
     </w:p>
     <w:p>
@@ -7395,6 +7238,7 @@
         <w:t xml:space="preserve"> al método </w:t>
       </w:r>
       <w:proofErr w:type="spellStart"/>
+      <w:proofErr w:type="gramStart"/>
       <w:r>
         <w:rPr>
           <w:rFonts w:ascii="Times New Roman" w:hAnsi="Times New Roman" w:cs="Times New Roman"/>
@@ -7410,7 +7254,16 @@
           <w:sz w:val="22"/>
           <w:szCs w:val="22"/>
         </w:rPr>
-        <w:t>().</w:t>
+        <w:t>(</w:t>
+      </w:r>
+      <w:proofErr w:type="gramEnd"/>
+      <w:r>
+        <w:rPr>
+          <w:rFonts w:ascii="Times New Roman" w:hAnsi="Times New Roman" w:cs="Times New Roman"/>
+          <w:sz w:val="22"/>
+          <w:szCs w:val="22"/>
+        </w:rPr>
+        <w:t>).</w:t>
       </w:r>
     </w:p>
     <w:p>
@@ -7473,6 +7326,7 @@
         <w:t xml:space="preserve">, Spring invoca el método </w:t>
       </w:r>
       <w:proofErr w:type="spellStart"/>
+      <w:proofErr w:type="gramStart"/>
       <w:r>
         <w:rPr>
           <w:rFonts w:ascii="Times New Roman" w:hAnsi="Times New Roman" w:cs="Times New Roman"/>
@@ -7488,7 +7342,16 @@
           <w:sz w:val="22"/>
           <w:szCs w:val="22"/>
         </w:rPr>
-        <w:t xml:space="preserve">(), proporcionando </w:t>
+        <w:t>(</w:t>
+      </w:r>
+      <w:proofErr w:type="gramEnd"/>
+      <w:r>
+        <w:rPr>
+          <w:rFonts w:ascii="Times New Roman" w:hAnsi="Times New Roman" w:cs="Times New Roman"/>
+          <w:sz w:val="22"/>
+          <w:szCs w:val="22"/>
+        </w:rPr>
+        <w:t xml:space="preserve">), proporcionando </w:t>
       </w:r>
       <w:r>
         <w:rPr>
@@ -7611,6 +7474,7 @@
         <w:t xml:space="preserve">, Spring invoca el método </w:t>
       </w:r>
       <w:proofErr w:type="spellStart"/>
+      <w:proofErr w:type="gramStart"/>
       <w:r>
         <w:rPr>
           <w:rFonts w:ascii="Times New Roman" w:hAnsi="Times New Roman" w:cs="Times New Roman"/>
@@ -7630,6 +7494,7 @@
         </w:rPr>
         <w:t>(</w:t>
       </w:r>
+      <w:proofErr w:type="gramEnd"/>
       <w:r>
         <w:rPr>
           <w:rFonts w:ascii="Times New Roman" w:hAnsi="Times New Roman" w:cs="Times New Roman"/>
@@ -7723,6 +7588,7 @@
         <w:t xml:space="preserve">, Spring invoca su método </w:t>
       </w:r>
       <w:proofErr w:type="spellStart"/>
+      <w:proofErr w:type="gramStart"/>
       <w:r>
         <w:rPr>
           <w:rFonts w:ascii="Times New Roman" w:hAnsi="Times New Roman" w:cs="Times New Roman"/>
@@ -7742,7 +7608,18 @@
           <w:sz w:val="22"/>
           <w:szCs w:val="22"/>
         </w:rPr>
-        <w:t>()</w:t>
+        <w:t>(</w:t>
+      </w:r>
+      <w:proofErr w:type="gramEnd"/>
+      <w:r>
+        <w:rPr>
+          <w:rFonts w:ascii="Times New Roman" w:hAnsi="Times New Roman" w:cs="Times New Roman"/>
+          <w:i/>
+          <w:iCs/>
+          <w:sz w:val="22"/>
+          <w:szCs w:val="22"/>
+        </w:rPr>
+        <w:t>)</w:t>
       </w:r>
       <w:r>
         <w:rPr>
@@ -7827,6 +7704,7 @@
         <w:t xml:space="preserve">, Spring invoca su método </w:t>
       </w:r>
       <w:proofErr w:type="spellStart"/>
+      <w:proofErr w:type="gramStart"/>
       <w:r>
         <w:rPr>
           <w:rFonts w:ascii="Times New Roman" w:hAnsi="Times New Roman" w:cs="Times New Roman"/>
@@ -7846,7 +7724,18 @@
           <w:sz w:val="22"/>
           <w:szCs w:val="22"/>
         </w:rPr>
-        <w:t>()</w:t>
+        <w:t>(</w:t>
+      </w:r>
+      <w:proofErr w:type="gramEnd"/>
+      <w:r>
+        <w:rPr>
+          <w:rFonts w:ascii="Times New Roman" w:hAnsi="Times New Roman" w:cs="Times New Roman"/>
+          <w:i/>
+          <w:iCs/>
+          <w:sz w:val="22"/>
+          <w:szCs w:val="22"/>
+        </w:rPr>
+        <w:t>)</w:t>
       </w:r>
       <w:r>
         <w:rPr>
@@ -7981,6 +7870,7 @@
         <w:t xml:space="preserve">, Spring invoca su método </w:t>
       </w:r>
       <w:proofErr w:type="spellStart"/>
+      <w:proofErr w:type="gramStart"/>
       <w:r>
         <w:rPr>
           <w:rFonts w:ascii="Times New Roman" w:hAnsi="Times New Roman" w:cs="Times New Roman"/>
@@ -8000,7 +7890,18 @@
           <w:sz w:val="22"/>
           <w:szCs w:val="22"/>
         </w:rPr>
-        <w:t>()</w:t>
+        <w:t>(</w:t>
+      </w:r>
+      <w:proofErr w:type="gramEnd"/>
+      <w:r>
+        <w:rPr>
+          <w:rFonts w:ascii="Times New Roman" w:hAnsi="Times New Roman" w:cs="Times New Roman"/>
+          <w:i/>
+          <w:iCs/>
+          <w:sz w:val="22"/>
+          <w:szCs w:val="22"/>
+        </w:rPr>
+        <w:t>)</w:t>
       </w:r>
       <w:r>
         <w:rPr>
@@ -8139,6 +8040,7 @@
         <w:t xml:space="preserve">, Spring invoca sus métodos </w:t>
       </w:r>
       <w:proofErr w:type="spellStart"/>
+      <w:proofErr w:type="gramStart"/>
       <w:r>
         <w:rPr>
           <w:rFonts w:ascii="Times New Roman" w:hAnsi="Times New Roman" w:cs="Times New Roman"/>
@@ -8158,7 +8060,18 @@
           <w:sz w:val="22"/>
           <w:szCs w:val="22"/>
         </w:rPr>
-        <w:t>()</w:t>
+        <w:t>(</w:t>
+      </w:r>
+      <w:proofErr w:type="gramEnd"/>
+      <w:r>
+        <w:rPr>
+          <w:rFonts w:ascii="Times New Roman" w:hAnsi="Times New Roman" w:cs="Times New Roman"/>
+          <w:i/>
+          <w:iCs/>
+          <w:sz w:val="22"/>
+          <w:szCs w:val="22"/>
+        </w:rPr>
+        <w:t>)</w:t>
       </w:r>
       <w:r>
         <w:rPr>
@@ -8401,6 +8314,7 @@
           <w:sz w:val="22"/>
           <w:szCs w:val="22"/>
         </w:rPr>
+        <w:lastRenderedPageBreak/>
         <w:t>Dicho contenedor se encuentra en el núcleo (Core).</w:t>
       </w:r>
     </w:p>
@@ -8431,7 +8345,6 @@
           <w:sz w:val="22"/>
           <w:szCs w:val="22"/>
         </w:rPr>
-        <w:lastRenderedPageBreak/>
         <w:t xml:space="preserve">El contenedor utiliza DI (Inyección de Dependencias) para crear los </w:t>
       </w:r>
       <w:proofErr w:type="spellStart"/>
@@ -9992,7 +9905,7 @@
           <w:numId w:val="17"/>
         </w:numPr>
       </w:pPr>
-      <w:bookmarkStart w:id="13" w:name="_Toc105690555"/>
+      <w:bookmarkStart w:id="13" w:name="_Toc105928123"/>
       <w:r>
         <w:lastRenderedPageBreak/>
         <w:t>Acceso a Datos. My SQL</w:t>
@@ -10648,7 +10561,7 @@
           <w:numId w:val="17"/>
         </w:numPr>
       </w:pPr>
-      <w:bookmarkStart w:id="14" w:name="_Toc105690556"/>
+      <w:bookmarkStart w:id="14" w:name="_Toc105928124"/>
       <w:r>
         <w:lastRenderedPageBreak/>
         <w:t>Servidor Apache Tomcat</w:t>
@@ -11115,7 +11028,7 @@
         </w:numPr>
       </w:pPr>
       <w:bookmarkStart w:id="15" w:name="_Toc339384396"/>
-      <w:bookmarkStart w:id="16" w:name="_Toc105690557"/>
+      <w:bookmarkStart w:id="16" w:name="_Toc105928125"/>
       <w:r>
         <w:t>Planificación</w:t>
       </w:r>
@@ -11372,7 +11285,7 @@
           <w:numId w:val="2"/>
         </w:numPr>
       </w:pPr>
-      <w:bookmarkStart w:id="17" w:name="_Toc105690560"/>
+      <w:bookmarkStart w:id="17" w:name="_Toc105928126"/>
       <w:r>
         <w:t>Descripción del trabajo realizado</w:t>
       </w:r>
@@ -13283,7 +13196,7 @@
         </w:tabs>
         <w:jc w:val="center"/>
       </w:pPr>
-      <w:bookmarkStart w:id="18" w:name="_Toc105690571"/>
+      <w:bookmarkStart w:id="18" w:name="_Toc105927851"/>
       <w:r>
         <w:t>Figur</w:t>
       </w:r>
@@ -13303,7 +13216,7 @@
         <w:fldChar w:fldCharType="separate"/>
       </w:r>
       <w:r>
-        <w:t>1</w:t>
+        <w:t>2</w:t>
       </w:r>
       <w:r>
         <w:fldChar w:fldCharType="end"/>
@@ -13397,7 +13310,7 @@
         </w:tabs>
         <w:jc w:val="center"/>
       </w:pPr>
-      <w:bookmarkStart w:id="19" w:name="_Toc105690572"/>
+      <w:bookmarkStart w:id="19" w:name="_Toc105927852"/>
       <w:r>
         <w:t>Figur</w:t>
       </w:r>
@@ -13417,7 +13330,7 @@
         <w:fldChar w:fldCharType="separate"/>
       </w:r>
       <w:r>
-        <w:t>1</w:t>
+        <w:t>3</w:t>
       </w:r>
       <w:r>
         <w:fldChar w:fldCharType="end"/>
@@ -13500,7 +13413,7 @@
         </w:tabs>
         <w:jc w:val="center"/>
       </w:pPr>
-      <w:bookmarkStart w:id="20" w:name="_Toc105690573"/>
+      <w:bookmarkStart w:id="20" w:name="_Toc105927853"/>
       <w:r>
         <w:t>Figur</w:t>
       </w:r>
@@ -13520,7 +13433,7 @@
         <w:fldChar w:fldCharType="separate"/>
       </w:r>
       <w:r>
-        <w:t>1</w:t>
+        <w:t>4</w:t>
       </w:r>
       <w:r>
         <w:fldChar w:fldCharType="end"/>
@@ -13717,7 +13630,7 @@
         </w:tabs>
         <w:jc w:val="center"/>
       </w:pPr>
-      <w:bookmarkStart w:id="21" w:name="_Toc105690574"/>
+      <w:bookmarkStart w:id="21" w:name="_Toc105927854"/>
       <w:r>
         <w:t>Figur</w:t>
       </w:r>
@@ -13737,7 +13650,7 @@
         <w:fldChar w:fldCharType="separate"/>
       </w:r>
       <w:r>
-        <w:t>1</w:t>
+        <w:t>5</w:t>
       </w:r>
       <w:r>
         <w:fldChar w:fldCharType="end"/>
@@ -13842,11 +13755,19 @@
         </w:rPr>
       </w:pPr>
       <w:proofErr w:type="spellStart"/>
-      <w:r>
-        <w:rPr>
-          <w:rFonts w:ascii="Times New Roman" w:hAnsi="Times New Roman" w:cs="Times New Roman"/>
-        </w:rPr>
-        <w:t>Configuración:padelcar.config</w:t>
+      <w:proofErr w:type="gramStart"/>
+      <w:r>
+        <w:rPr>
+          <w:rFonts w:ascii="Times New Roman" w:hAnsi="Times New Roman" w:cs="Times New Roman"/>
+        </w:rPr>
+        <w:t>Configuración:padelcar</w:t>
+      </w:r>
+      <w:proofErr w:type="gramEnd"/>
+      <w:r>
+        <w:rPr>
+          <w:rFonts w:ascii="Times New Roman" w:hAnsi="Times New Roman" w:cs="Times New Roman"/>
+        </w:rPr>
+        <w:t>.config</w:t>
       </w:r>
       <w:proofErr w:type="spellEnd"/>
     </w:p>
@@ -13872,6 +13793,7 @@
         <w:t xml:space="preserve">Capa de Dominio (Entidades): </w:t>
       </w:r>
       <w:proofErr w:type="spellStart"/>
+      <w:proofErr w:type="gramStart"/>
       <w:r>
         <w:rPr>
           <w:rFonts w:ascii="Times New Roman" w:hAnsi="Times New Roman" w:cs="Times New Roman"/>
@@ -13879,6 +13801,7 @@
         <w:t>padelcar.model</w:t>
       </w:r>
       <w:proofErr w:type="spellEnd"/>
+      <w:proofErr w:type="gramEnd"/>
     </w:p>
     <w:p>
       <w:pPr>
@@ -13925,14 +13848,28 @@
         <w:rPr>
           <w:rFonts w:ascii="Times New Roman" w:hAnsi="Times New Roman" w:cs="Times New Roman"/>
         </w:rPr>
-        <w:t>Capa de Acciones (Controladores):</w:t>
+        <w:t>Capa de Acciones (Controladores</w:t>
+      </w:r>
+      <w:proofErr w:type="gramStart"/>
+      <w:r>
+        <w:rPr>
+          <w:rFonts w:ascii="Times New Roman" w:hAnsi="Times New Roman" w:cs="Times New Roman"/>
+        </w:rPr>
+        <w:t>):</w:t>
       </w:r>
       <w:proofErr w:type="spellStart"/>
       <w:r>
         <w:rPr>
           <w:rFonts w:ascii="Times New Roman" w:hAnsi="Times New Roman" w:cs="Times New Roman"/>
         </w:rPr>
-        <w:t>padelcar.controller</w:t>
+        <w:t>padelcar</w:t>
+      </w:r>
+      <w:proofErr w:type="gramEnd"/>
+      <w:r>
+        <w:rPr>
+          <w:rFonts w:ascii="Times New Roman" w:hAnsi="Times New Roman" w:cs="Times New Roman"/>
+        </w:rPr>
+        <w:t>.controller</w:t>
       </w:r>
       <w:proofErr w:type="spellEnd"/>
     </w:p>
@@ -13954,6 +13891,7 @@
         <w:t xml:space="preserve">Capa de Negocio (Servicios): </w:t>
       </w:r>
       <w:proofErr w:type="spellStart"/>
+      <w:proofErr w:type="gramStart"/>
       <w:r>
         <w:rPr>
           <w:rFonts w:ascii="Times New Roman" w:hAnsi="Times New Roman" w:cs="Times New Roman"/>
@@ -13961,6 +13899,7 @@
         <w:t>padelcar.service</w:t>
       </w:r>
       <w:proofErr w:type="spellEnd"/>
+      <w:proofErr w:type="gramEnd"/>
     </w:p>
     <w:p>
       <w:pPr>
@@ -14892,12 +14831,21 @@
         <w:t xml:space="preserve">” en su nombre, por </w:t>
       </w:r>
       <w:proofErr w:type="spellStart"/>
-      <w:r>
-        <w:rPr>
-          <w:rFonts w:ascii="Times New Roman" w:hAnsi="Times New Roman" w:cs="Times New Roman"/>
-          <w:color w:val="000000"/>
-        </w:rPr>
-        <w:t>ejemplo“ClienteServiceImpl</w:t>
+      <w:proofErr w:type="gramStart"/>
+      <w:r>
+        <w:rPr>
+          <w:rFonts w:ascii="Times New Roman" w:hAnsi="Times New Roman" w:cs="Times New Roman"/>
+          <w:color w:val="000000"/>
+        </w:rPr>
+        <w:t>ejemplo“</w:t>
+      </w:r>
+      <w:proofErr w:type="gramEnd"/>
+      <w:r>
+        <w:rPr>
+          <w:rFonts w:ascii="Times New Roman" w:hAnsi="Times New Roman" w:cs="Times New Roman"/>
+          <w:color w:val="000000"/>
+        </w:rPr>
+        <w:t>ClienteServiceImpl</w:t>
       </w:r>
       <w:proofErr w:type="spellEnd"/>
       <w:r>
@@ -15105,7 +15053,7 @@
         </w:tabs>
         <w:jc w:val="center"/>
       </w:pPr>
-      <w:bookmarkStart w:id="22" w:name="_Toc105690575"/>
+      <w:bookmarkStart w:id="22" w:name="_Toc105927855"/>
       <w:r>
         <w:t>Figur</w:t>
       </w:r>
@@ -15125,7 +15073,7 @@
         <w:fldChar w:fldCharType="separate"/>
       </w:r>
       <w:r>
-        <w:t>1</w:t>
+        <w:t>6</w:t>
       </w:r>
       <w:r>
         <w:fldChar w:fldCharType="end"/>
@@ -15262,7 +15210,7 @@
         </w:tabs>
         <w:jc w:val="center"/>
       </w:pPr>
-      <w:bookmarkStart w:id="23" w:name="_Toc105690576"/>
+      <w:bookmarkStart w:id="23" w:name="_Toc105927856"/>
       <w:r>
         <w:t>Figur</w:t>
       </w:r>
@@ -15282,7 +15230,7 @@
         <w:fldChar w:fldCharType="separate"/>
       </w:r>
       <w:r>
-        <w:t>1</w:t>
+        <w:t>7</w:t>
       </w:r>
       <w:r>
         <w:fldChar w:fldCharType="end"/>
@@ -15482,7 +15430,7 @@
         </w:numPr>
       </w:pPr>
       <w:bookmarkStart w:id="24" w:name="_Toc339384397"/>
-      <w:bookmarkStart w:id="25" w:name="_Toc105690561"/>
+      <w:bookmarkStart w:id="25" w:name="_Toc105928127"/>
       <w:r>
         <w:t>Resultados y validación</w:t>
       </w:r>
@@ -15501,6 +15449,7 @@
         <w:t xml:space="preserve"> El punto de partida es una pantalla de bienvenida con el nombre de la aplicación y una descripción.</w:t>
       </w:r>
     </w:p>
+    <w:p/>
     <w:p/>
     <w:p>
       <w:pPr>
@@ -15552,7 +15501,7 @@
         </w:tabs>
         <w:jc w:val="center"/>
       </w:pPr>
-      <w:bookmarkStart w:id="26" w:name="_Toc105690577"/>
+      <w:bookmarkStart w:id="26" w:name="_Toc105927857"/>
       <w:r>
         <w:t>Figur</w:t>
       </w:r>
@@ -15572,7 +15521,7 @@
         <w:fldChar w:fldCharType="separate"/>
       </w:r>
       <w:r>
-        <w:t>1</w:t>
+        <w:t>8</w:t>
       </w:r>
       <w:r>
         <w:fldChar w:fldCharType="end"/>
@@ -15671,7 +15620,7 @@
         </w:tabs>
         <w:jc w:val="center"/>
       </w:pPr>
-      <w:bookmarkStart w:id="27" w:name="_Toc105690578"/>
+      <w:bookmarkStart w:id="27" w:name="_Toc105927858"/>
       <w:r>
         <w:t>Figur</w:t>
       </w:r>
@@ -15691,7 +15640,7 @@
         <w:fldChar w:fldCharType="separate"/>
       </w:r>
       <w:r>
-        <w:t>1</w:t>
+        <w:t>9</w:t>
       </w:r>
       <w:r>
         <w:fldChar w:fldCharType="end"/>
@@ -15788,7 +15737,7 @@
         </w:tabs>
         <w:jc w:val="center"/>
       </w:pPr>
-      <w:bookmarkStart w:id="28" w:name="_Toc105690579"/>
+      <w:bookmarkStart w:id="28" w:name="_Toc105927859"/>
       <w:r>
         <w:t>Figur</w:t>
       </w:r>
@@ -15808,7 +15757,7 @@
         <w:fldChar w:fldCharType="separate"/>
       </w:r>
       <w:r>
-        <w:t>1</w:t>
+        <w:t>10</w:t>
       </w:r>
       <w:r>
         <w:fldChar w:fldCharType="end"/>
@@ -15895,7 +15844,7 @@
         </w:tabs>
         <w:jc w:val="center"/>
       </w:pPr>
-      <w:bookmarkStart w:id="29" w:name="_Toc105690580"/>
+      <w:bookmarkStart w:id="29" w:name="_Toc105927860"/>
       <w:r>
         <w:t>Figur</w:t>
       </w:r>
@@ -15915,7 +15864,7 @@
         <w:fldChar w:fldCharType="separate"/>
       </w:r>
       <w:r>
-        <w:t>1</w:t>
+        <w:t>11</w:t>
       </w:r>
       <w:r>
         <w:fldChar w:fldCharType="end"/>
@@ -15988,7 +15937,7 @@
         </w:tabs>
         <w:jc w:val="center"/>
       </w:pPr>
-      <w:bookmarkStart w:id="30" w:name="_Toc105690581"/>
+      <w:bookmarkStart w:id="30" w:name="_Toc105927861"/>
       <w:r>
         <w:t>Figur</w:t>
       </w:r>
@@ -16008,7 +15957,7 @@
         <w:fldChar w:fldCharType="separate"/>
       </w:r>
       <w:r>
-        <w:t>1</w:t>
+        <w:t>12</w:t>
       </w:r>
       <w:r>
         <w:fldChar w:fldCharType="end"/>
@@ -16169,7 +16118,7 @@
         <w:pStyle w:val="Ttulo1"/>
       </w:pPr>
       <w:bookmarkStart w:id="31" w:name="_Toc339384398"/>
-      <w:bookmarkStart w:id="32" w:name="_Toc105690562"/>
+      <w:bookmarkStart w:id="32" w:name="_Toc105928128"/>
       <w:r>
         <w:lastRenderedPageBreak/>
         <w:t>CONCLUSIONES</w:t>
@@ -16298,7 +16247,7 @@
           <w:numId w:val="2"/>
         </w:numPr>
       </w:pPr>
-      <w:bookmarkStart w:id="33" w:name="_Toc105690563"/>
+      <w:bookmarkStart w:id="33" w:name="_Toc105928129"/>
       <w:r>
         <w:t>Aportaciones</w:t>
       </w:r>
@@ -16364,7 +16313,7 @@
           <w:numId w:val="2"/>
         </w:numPr>
       </w:pPr>
-      <w:bookmarkStart w:id="34" w:name="_Toc105690564"/>
+      <w:bookmarkStart w:id="34" w:name="_Toc105928130"/>
       <w:r>
         <w:lastRenderedPageBreak/>
         <w:t>Trabajo futuro</w:t>
@@ -16517,7 +16466,7 @@
         <w:pStyle w:val="Ttulo1"/>
       </w:pPr>
       <w:bookmarkStart w:id="35" w:name="_Toc339384399"/>
-      <w:bookmarkStart w:id="36" w:name="_Toc105690565"/>
+      <w:bookmarkStart w:id="36" w:name="_Toc105928131"/>
       <w:r>
         <w:lastRenderedPageBreak/>
         <w:t>BIBLIOGRAFÍA Y WEBGRAFÍA</w:t>
@@ -16536,7 +16485,7 @@
       <w:pPr>
         <w:pStyle w:val="Ttulo2"/>
       </w:pPr>
-      <w:bookmarkStart w:id="37" w:name="_Toc105690566"/>
+      <w:bookmarkStart w:id="37" w:name="_Toc105928132"/>
       <w:r>
         <w:t>Biliografía</w:t>
       </w:r>
@@ -16601,7 +16550,7 @@
       <w:pPr>
         <w:pStyle w:val="Ttulo2"/>
       </w:pPr>
-      <w:bookmarkStart w:id="38" w:name="_Toc105690567"/>
+      <w:bookmarkStart w:id="38" w:name="_Toc105928133"/>
       <w:r>
         <w:t>Webgrafía</w:t>
       </w:r>
@@ -16766,7 +16715,25 @@
             <w:color w:val="2F5496" w:themeColor="accent1" w:themeShade="BF"/>
             <w:lang w:val="en-GB"/>
           </w:rPr>
-          <w:t xml:space="preserve"> c:if tag doesn't work - Stack Overflow</w:t>
+          <w:t xml:space="preserve"> </w:t>
+        </w:r>
+        <w:proofErr w:type="gramStart"/>
+        <w:r>
+          <w:rPr>
+            <w:rStyle w:val="Hipervnculo"/>
+            <w:color w:val="2F5496" w:themeColor="accent1" w:themeShade="BF"/>
+            <w:lang w:val="en-GB"/>
+          </w:rPr>
+          <w:t>c:if</w:t>
+        </w:r>
+        <w:proofErr w:type="gramEnd"/>
+        <w:r>
+          <w:rPr>
+            <w:rStyle w:val="Hipervnculo"/>
+            <w:color w:val="2F5496" w:themeColor="accent1" w:themeShade="BF"/>
+            <w:lang w:val="en-GB"/>
+          </w:rPr>
+          <w:t xml:space="preserve"> tag doesn't work - Stack Overflow</w:t>
         </w:r>
       </w:hyperlink>
     </w:p>
@@ -17093,163 +17060,10 @@
           <w:t xml:space="preserve"> Garantizados (unipython.com)</w:t>
         </w:r>
       </w:hyperlink>
-      <w:r>
-        <w:br w:type="page"/>
-      </w:r>
-    </w:p>
-    <w:p>
-      <w:pPr>
-        <w:pStyle w:val="Ttulo1"/>
-      </w:pPr>
-      <w:bookmarkStart w:id="39" w:name="_Toc105690568"/>
-      <w:r>
-        <w:lastRenderedPageBreak/>
-        <w:t>ANEXO</w:t>
-      </w:r>
-      <w:bookmarkEnd w:id="39"/>
-    </w:p>
-    <w:p>
-      <w:pPr>
-        <w:pStyle w:val="Ttulo2"/>
-        <w:numPr>
-          <w:ilvl w:val="1"/>
-          <w:numId w:val="2"/>
-        </w:numPr>
-      </w:pPr>
-      <w:bookmarkStart w:id="40" w:name="_Toc105690569"/>
-      <w:r>
-        <w:t>Manual de usuario</w:t>
-      </w:r>
-      <w:bookmarkEnd w:id="40"/>
-    </w:p>
-    <w:p>
-      <w:pPr>
-        <w:rPr>
-          <w:szCs w:val="22"/>
-        </w:rPr>
-      </w:pPr>
-      <w:r>
-        <w:rPr>
-          <w:szCs w:val="22"/>
-        </w:rPr>
-        <w:t>El presente manual ha sido elaborado con la intención de ayudar si es necesario al usuario de la aplicación “</w:t>
-      </w:r>
-      <w:r>
-        <w:rPr>
-          <w:szCs w:val="22"/>
-        </w:rPr>
-        <w:t>Padel</w:t>
-      </w:r>
-      <w:r>
-        <w:rPr>
-          <w:szCs w:val="22"/>
-        </w:rPr>
-        <w:t>RAC</w:t>
-      </w:r>
-      <w:r>
-        <w:rPr>
-          <w:szCs w:val="22"/>
-        </w:rPr>
-        <w:t>”.</w:t>
-      </w:r>
-    </w:p>
-    <w:p/>
-    <w:p>
-      <w:pPr>
-        <w:rPr>
-          <w:szCs w:val="22"/>
-        </w:rPr>
-      </w:pPr>
-      <w:r>
-        <w:rPr>
-          <w:szCs w:val="22"/>
-        </w:rPr>
-        <w:t xml:space="preserve">El acceso a la aplicación se despliega en un servidor local. </w:t>
-      </w:r>
-    </w:p>
-    <w:p>
-      <w:pPr>
-        <w:rPr>
-          <w:szCs w:val="22"/>
-        </w:rPr>
-      </w:pPr>
-      <w:r>
-        <w:rPr>
-          <w:szCs w:val="22"/>
-        </w:rPr>
-        <w:tab/>
-      </w:r>
-      <w:hyperlink r:id="rId54" w:history="1">
-        <w:r>
-          <w:rPr>
-            <w:rStyle w:val="Hipervnculo"/>
-            <w:szCs w:val="22"/>
-          </w:rPr>
-          <w:t>https://localhost:8080/PadelCAR</w:t>
-        </w:r>
-      </w:hyperlink>
-    </w:p>
-    <w:p>
-      <w:pPr>
-        <w:rPr>
-          <w:szCs w:val="22"/>
-        </w:rPr>
-      </w:pPr>
-    </w:p>
-    <w:p>
-      <w:pPr>
-        <w:rPr>
-          <w:szCs w:val="22"/>
-        </w:rPr>
-      </w:pPr>
-      <w:r>
-        <w:rPr>
-          <w:szCs w:val="22"/>
-        </w:rPr>
-        <w:t>Al iniciar la aplicación se mostrara la siguiente pantalla.</w:t>
-      </w:r>
-    </w:p>
-    <w:p>
-      <w:pPr>
-        <w:rPr>
-          <w:szCs w:val="22"/>
-        </w:rPr>
-      </w:pPr>
-    </w:p>
-    <w:p>
-      <w:pPr>
-        <w:rPr>
-          <w:color w:val="FF0000"/>
-          <w:szCs w:val="22"/>
-        </w:rPr>
-      </w:pPr>
-      <w:r>
-        <w:rPr>
-          <w:color w:val="FF0000"/>
-          <w:szCs w:val="22"/>
-        </w:rPr>
-        <w:t>//TODO:</w:t>
-      </w:r>
-    </w:p>
-    <w:p>
-      <w:pPr>
-        <w:rPr>
-          <w:szCs w:val="22"/>
-        </w:rPr>
-      </w:pPr>
-    </w:p>
-    <w:p>
-      <w:pPr>
-        <w:rPr>
-          <w:szCs w:val="22"/>
-        </w:rPr>
-      </w:pPr>
-    </w:p>
-    <w:p/>
-    <w:p/>
+    </w:p>
     <w:sectPr>
-      <w:headerReference w:type="default" r:id="rId55"/>
-      <w:footerReference w:type="default" r:id="rId56"/>
+      <w:headerReference w:type="default" r:id="rId54"/>
+      <w:footerReference w:type="default" r:id="rId55"/>
       <w:pgSz w:w="11906" w:h="16838"/>
       <w:pgMar w:top="1417" w:right="1701" w:bottom="1417" w:left="1701" w:header="708" w:footer="708" w:gutter="0"/>
       <w:pgNumType w:fmt="upperRoman" w:start="1"/>

</xml_diff>